<commit_message>
représentation json des rides et users
</commit_message>
<xml_diff>
--- a/API.docx
+++ b/API.docx
@@ -371,14 +371,7 @@
                 <w:highlight w:val="lightGray"/>
                 <w:lang w:val="de-CH"/>
               </w:rPr>
-              <w:t>GET</w:t>
-            </w:r>
-            <w:r>
-              <w:rPr>
-                <w:highlight w:val="lightGray"/>
-                <w:lang w:val="de-CH"/>
-              </w:rPr>
-              <w:t xml:space="preserve"> </w:t>
+              <w:t xml:space="preserve">GET </w:t>
             </w:r>
             <w:proofErr w:type="spellStart"/>
             <w:r>
@@ -469,15 +462,9 @@
             <w:tcW w:w="3821" w:type="dxa"/>
           </w:tcPr>
           <w:p>
-            <w:pPr>
-              <w:rPr>
-                <w:lang w:val="de-CH"/>
-              </w:rPr>
-            </w:pPr>
-            <w:r>
-              <w:rPr>
-                <w:highlight w:val="lightGray"/>
-                <w:lang w:val="de-CH"/>
+            <w:r>
+              <w:rPr>
+                <w:highlight w:val="lightGray"/>
               </w:rPr>
               <w:t xml:space="preserve">PUT </w:t>
             </w:r>
@@ -485,7 +472,6 @@
             <w:r>
               <w:rPr>
                 <w:highlight w:val="lightGray"/>
-                <w:lang w:val="de-CH"/>
               </w:rPr>
               <w:t>URLBackend</w:t>
             </w:r>
@@ -493,7 +479,6 @@
             <w:r>
               <w:rPr>
                 <w:highlight w:val="lightGray"/>
-                <w:lang w:val="de-CH"/>
               </w:rPr>
               <w:t>/</w:t>
             </w:r>
@@ -501,7 +486,6 @@
             <w:r>
               <w:rPr>
                 <w:highlight w:val="lightGray"/>
-                <w:lang w:val="de-CH"/>
               </w:rPr>
               <w:t>users</w:t>
             </w:r>
@@ -509,19 +493,9 @@
             <w:r>
               <w:rPr>
                 <w:highlight w:val="lightGray"/>
-                <w:lang w:val="de-CH"/>
-              </w:rPr>
-              <w:t>/:</w:t>
-            </w:r>
-            <w:proofErr w:type="spellStart"/>
-            <w:r>
-              <w:rPr>
-                <w:highlight w:val="lightGray"/>
-                <w:lang w:val="de-CH"/>
-              </w:rPr>
-              <w:t>id</w:t>
-            </w:r>
-            <w:proofErr w:type="spellEnd"/>
+              </w:rPr>
+              <w:t>/:id</w:t>
+            </w:r>
           </w:p>
           <w:p>
             <w:r>
@@ -588,10 +562,7 @@
         <w:pStyle w:val="Titre3"/>
       </w:pPr>
       <w:r>
-        <w:t xml:space="preserve">Page </w:t>
-      </w:r>
-      <w:r>
-        <w:t>d’accueil</w:t>
+        <w:t>Page d’accueil</w:t>
       </w:r>
     </w:p>
     <w:p>
@@ -607,10 +578,7 @@
         </w:rPr>
       </w:pPr>
       <w:r>
-        <w:t xml:space="preserve">Page </w:t>
-      </w:r>
-      <w:r>
-        <w:t>création de trajet</w:t>
+        <w:t>Page création de trajet</w:t>
       </w:r>
       <w:r>
         <w:rPr>
@@ -1320,10 +1288,7 @@
           </w:tcPr>
           <w:p>
             <w:r>
-              <w:t xml:space="preserve">On </w:t>
-            </w:r>
-            <w:r>
-              <w:t>voit le trajet</w:t>
+              <w:t>On voit le trajet</w:t>
             </w:r>
           </w:p>
         </w:tc>
@@ -1388,14 +1353,7 @@
                 <w:highlight w:val="lightGray"/>
                 <w:lang w:val="de-CH"/>
               </w:rPr>
-              <w:t>/</w:t>
-            </w:r>
-            <w:r>
-              <w:rPr>
-                <w:highlight w:val="lightGray"/>
-                <w:lang w:val="de-CH"/>
-              </w:rPr>
-              <w:t>:</w:t>
+              <w:t>/:</w:t>
             </w:r>
             <w:proofErr w:type="spellStart"/>
             <w:r>
@@ -1677,134 +1635,547 @@
       <w:r>
         <w:br w:type="page"/>
       </w:r>
+    </w:p>
+    <w:p>
+      <w:pPr>
+        <w:spacing w:after="0" w:line="240" w:lineRule="auto"/>
+      </w:pPr>
+      <w:r>
+        <w:lastRenderedPageBreak/>
+        <w:t>U</w:t>
+      </w:r>
+      <w:r>
+        <w:t>n utilisateur</w:t>
+      </w:r>
+      <w:r>
+        <w:t xml:space="preserve"> </w:t>
+      </w:r>
+      <w:r>
+        <w:t>en tant que l’utilisateur lui-même</w:t>
+      </w:r>
+    </w:p>
+    <w:p>
+      <w:pPr>
+        <w:spacing w:after="0" w:line="240" w:lineRule="auto"/>
+      </w:pPr>
+      <w:r>
+        <w:t>[</w:t>
+      </w:r>
+    </w:p>
+    <w:p>
+      <w:pPr>
+        <w:spacing w:after="0" w:line="240" w:lineRule="auto"/>
+        <w:ind w:firstLine="708"/>
+      </w:pPr>
+      <w:r>
+        <w:t>Nom</w:t>
+      </w:r>
+    </w:p>
+    <w:p>
+      <w:pPr>
+        <w:spacing w:after="0" w:line="240" w:lineRule="auto"/>
+        <w:ind w:firstLine="708"/>
+      </w:pPr>
+      <w:r>
+        <w:t>Prénom</w:t>
+      </w:r>
+    </w:p>
+    <w:p>
+      <w:pPr>
+        <w:spacing w:after="0" w:line="240" w:lineRule="auto"/>
+        <w:ind w:firstLine="708"/>
+      </w:pPr>
+      <w:r>
+        <w:t>Email</w:t>
+      </w:r>
+    </w:p>
+    <w:p>
+      <w:pPr>
+        <w:spacing w:after="0" w:line="240" w:lineRule="auto"/>
+        <w:ind w:firstLine="708"/>
+      </w:pPr>
+      <w:r>
+        <w:t>Phone</w:t>
+      </w:r>
+    </w:p>
+    <w:p>
+      <w:pPr>
+        <w:spacing w:after="0" w:line="240" w:lineRule="auto"/>
+        <w:ind w:firstLine="708"/>
+      </w:pPr>
+      <w:r>
+        <w:t>Confidentialité</w:t>
+      </w:r>
+      <w:r>
+        <w:t xml:space="preserve"> [</w:t>
+      </w:r>
+    </w:p>
+    <w:p>
+      <w:pPr>
+        <w:spacing w:after="0" w:line="240" w:lineRule="auto"/>
+        <w:ind w:left="708" w:firstLine="708"/>
+      </w:pPr>
+      <w:proofErr w:type="spellStart"/>
+      <w:r>
+        <w:t>ShowEmail</w:t>
+      </w:r>
+      <w:proofErr w:type="spellEnd"/>
+    </w:p>
+    <w:p>
+      <w:pPr>
+        <w:spacing w:after="0" w:line="240" w:lineRule="auto"/>
+        <w:ind w:left="708" w:firstLine="708"/>
+      </w:pPr>
+      <w:proofErr w:type="spellStart"/>
+      <w:r>
+        <w:t>ShowPhone</w:t>
+      </w:r>
+      <w:proofErr w:type="spellEnd"/>
+    </w:p>
+    <w:p>
+      <w:pPr>
+        <w:spacing w:after="0" w:line="240" w:lineRule="auto"/>
+        <w:ind w:firstLine="708"/>
+      </w:pPr>
+      <w:r>
+        <w:t>]</w:t>
+      </w:r>
+    </w:p>
+    <w:p>
+      <w:pPr>
+        <w:spacing w:after="0" w:line="240" w:lineRule="auto"/>
+        <w:ind w:firstLine="708"/>
+      </w:pPr>
+      <w:r>
+        <w:t>Notification [</w:t>
+      </w:r>
+    </w:p>
+    <w:p>
+      <w:pPr>
+        <w:spacing w:after="0" w:line="240" w:lineRule="auto"/>
+        <w:ind w:left="708" w:firstLine="708"/>
+      </w:pPr>
+      <w:r>
+        <w:t>Notif1</w:t>
+      </w:r>
+    </w:p>
+    <w:p>
+      <w:pPr>
+        <w:spacing w:after="0" w:line="240" w:lineRule="auto"/>
+        <w:ind w:left="708" w:firstLine="708"/>
+      </w:pPr>
+      <w:r>
+        <w:t>Notif2</w:t>
+      </w:r>
+    </w:p>
+    <w:p>
+      <w:pPr>
+        <w:spacing w:after="0" w:line="240" w:lineRule="auto"/>
+        <w:ind w:left="708" w:firstLine="708"/>
+      </w:pPr>
+      <w:r>
+        <w:t>…</w:t>
+      </w:r>
+    </w:p>
+    <w:p>
+      <w:pPr>
+        <w:spacing w:after="0" w:line="240" w:lineRule="auto"/>
+        <w:ind w:firstLine="708"/>
+      </w:pPr>
+      <w:r>
+        <w:t>]</w:t>
+      </w:r>
+    </w:p>
+    <w:p>
+      <w:r>
+        <w:t>]</w:t>
+      </w:r>
+    </w:p>
+    <w:p>
+      <w:pPr>
+        <w:spacing w:after="0" w:line="240" w:lineRule="auto"/>
+      </w:pPr>
+      <w:r>
+        <w:t xml:space="preserve">Un utilisateur en tant </w:t>
+      </w:r>
+      <w:r>
+        <w:t>qu’un autre utilisateur</w:t>
+      </w:r>
+    </w:p>
+    <w:p>
+      <w:pPr>
+        <w:spacing w:after="0" w:line="240" w:lineRule="auto"/>
+      </w:pPr>
+      <w:r>
+        <w:t>[</w:t>
+      </w:r>
+    </w:p>
+    <w:p>
+      <w:pPr>
+        <w:spacing w:after="0" w:line="240" w:lineRule="auto"/>
+        <w:ind w:firstLine="708"/>
+      </w:pPr>
+      <w:r>
+        <w:t>Nom</w:t>
+      </w:r>
+    </w:p>
+    <w:p>
+      <w:pPr>
+        <w:spacing w:after="0" w:line="240" w:lineRule="auto"/>
+        <w:ind w:firstLine="708"/>
+      </w:pPr>
+      <w:r>
+        <w:t>Prénom</w:t>
+      </w:r>
+    </w:p>
+    <w:p>
+      <w:pPr>
+        <w:spacing w:after="0" w:line="240" w:lineRule="auto"/>
+        <w:ind w:firstLine="708"/>
+      </w:pPr>
+      <w:r>
+        <w:t>Email</w:t>
+      </w:r>
+      <w:r>
+        <w:t xml:space="preserve"> (si l’utilisateur veut le montrer)</w:t>
+      </w:r>
+    </w:p>
+    <w:p>
+      <w:pPr>
+        <w:spacing w:after="0" w:line="240" w:lineRule="auto"/>
+        <w:ind w:firstLine="708"/>
+      </w:pPr>
+      <w:r>
+        <w:t>Phone</w:t>
+      </w:r>
+      <w:r>
+        <w:t xml:space="preserve"> (si l’utilisateur veut le montrer)</w:t>
+      </w:r>
+    </w:p>
+    <w:p>
+      <w:r>
+        <w:t>]</w:t>
+      </w:r>
+    </w:p>
+    <w:p>
+      <w:r>
+        <w:br w:type="page"/>
+      </w:r>
+    </w:p>
+    <w:p>
+      <w:pPr>
+        <w:spacing w:after="0" w:line="240" w:lineRule="auto"/>
+      </w:pPr>
+      <w:r>
+        <w:lastRenderedPageBreak/>
+        <w:t>U</w:t>
+      </w:r>
+      <w:r>
+        <w:t>n trajet</w:t>
+      </w:r>
+      <w:r>
+        <w:t xml:space="preserve"> en tant que monsieur tout le monde</w:t>
+      </w:r>
+    </w:p>
+    <w:p>
+      <w:pPr>
+        <w:spacing w:after="0" w:line="240" w:lineRule="auto"/>
+      </w:pPr>
+      <w:r>
+        <w:t>(</w:t>
+      </w:r>
+      <w:r>
+        <w:t>Seulement</w:t>
+      </w:r>
+      <w:r>
+        <w:t xml:space="preserve"> pour la page </w:t>
+      </w:r>
+      <w:proofErr w:type="gramStart"/>
+      <w:r>
+        <w:t>du</w:t>
+      </w:r>
+      <w:proofErr w:type="gramEnd"/>
+      <w:r>
+        <w:t xml:space="preserve"> ride ou aussi pour la page du listing des trajets ?)</w:t>
+      </w:r>
+    </w:p>
+    <w:p>
+      <w:pPr>
+        <w:spacing w:after="0" w:line="240" w:lineRule="auto"/>
+      </w:pPr>
+      <w:r>
+        <w:t>[</w:t>
+      </w:r>
+    </w:p>
+    <w:p>
+      <w:pPr>
+        <w:spacing w:after="0" w:line="240" w:lineRule="auto"/>
+      </w:pPr>
+      <w:r>
+        <w:tab/>
+        <w:t>Conducteur</w:t>
+      </w:r>
       <w:bookmarkStart w:id="0" w:name="_GoBack"/>
       <w:bookmarkEnd w:id="0"/>
     </w:p>
     <w:p>
       <w:pPr>
         <w:spacing w:after="0" w:line="240" w:lineRule="auto"/>
-      </w:pPr>
-      <w:r>
-        <w:lastRenderedPageBreak/>
-        <w:t>U</w:t>
-      </w:r>
-      <w:r>
-        <w:t>n utilisateur</w:t>
-      </w:r>
-    </w:p>
-    <w:p>
-      <w:pPr>
-        <w:spacing w:after="0" w:line="240" w:lineRule="auto"/>
-      </w:pPr>
-      <w:r>
+        <w:ind w:firstLine="708"/>
+      </w:pPr>
+      <w:r>
+        <w:t>Ville de départ</w:t>
+      </w:r>
+    </w:p>
+    <w:p>
+      <w:pPr>
+        <w:spacing w:after="0" w:line="240" w:lineRule="auto"/>
+        <w:ind w:firstLine="708"/>
+      </w:pPr>
+      <w:r>
+        <w:t>Heure de départ</w:t>
+      </w:r>
+      <w:r>
+        <w:tab/>
+      </w:r>
+    </w:p>
+    <w:p>
+      <w:pPr>
+        <w:spacing w:after="0" w:line="240" w:lineRule="auto"/>
+        <w:ind w:firstLine="708"/>
+      </w:pPr>
+      <w:r>
+        <w:t>Ville d’arrivée</w:t>
+      </w:r>
+    </w:p>
+    <w:p>
+      <w:pPr>
+        <w:spacing w:after="0" w:line="240" w:lineRule="auto"/>
+        <w:ind w:firstLine="708"/>
+      </w:pPr>
+      <w:r>
+        <w:t>Heure d’arrivée</w:t>
+      </w:r>
+    </w:p>
+    <w:p>
+      <w:pPr>
+        <w:spacing w:after="0" w:line="240" w:lineRule="auto"/>
+        <w:ind w:firstLine="708"/>
+      </w:pPr>
+      <w:r>
+        <w:t>Date de début</w:t>
+      </w:r>
+    </w:p>
+    <w:p>
+      <w:pPr>
+        <w:spacing w:after="0" w:line="240" w:lineRule="auto"/>
+        <w:ind w:firstLine="708"/>
+      </w:pPr>
+      <w:r>
+        <w:t>Date de fin</w:t>
+      </w:r>
+    </w:p>
+    <w:p>
+      <w:pPr>
+        <w:spacing w:after="0" w:line="240" w:lineRule="auto"/>
+        <w:ind w:firstLine="708"/>
+      </w:pPr>
+      <w:r>
+        <w:t>Description</w:t>
+      </w:r>
+    </w:p>
+    <w:p>
+      <w:pPr>
+        <w:spacing w:after="0" w:line="240" w:lineRule="auto"/>
+        <w:ind w:firstLine="708"/>
+      </w:pPr>
+      <w:r>
+        <w:t>Récurrence [</w:t>
+      </w:r>
+    </w:p>
+    <w:p>
+      <w:pPr>
+        <w:spacing w:after="0" w:line="240" w:lineRule="auto"/>
+        <w:ind w:firstLine="708"/>
+      </w:pPr>
+      <w:r>
+        <w:tab/>
+        <w:t>Lundi</w:t>
+      </w:r>
+    </w:p>
+    <w:p>
+      <w:pPr>
+        <w:spacing w:after="0" w:line="240" w:lineRule="auto"/>
+        <w:ind w:firstLine="708"/>
+      </w:pPr>
+      <w:r>
+        <w:tab/>
+        <w:t>Mardi</w:t>
+      </w:r>
+    </w:p>
+    <w:p>
+      <w:pPr>
+        <w:spacing w:after="0" w:line="240" w:lineRule="auto"/>
+        <w:ind w:firstLine="708"/>
+      </w:pPr>
+      <w:r>
+        <w:tab/>
+        <w:t>…</w:t>
+      </w:r>
+    </w:p>
+    <w:p>
+      <w:pPr>
+        <w:spacing w:after="0" w:line="240" w:lineRule="auto"/>
+        <w:ind w:firstLine="708"/>
+      </w:pPr>
+      <w:r>
+        <w:t>]</w:t>
+      </w:r>
+    </w:p>
+    <w:p>
+      <w:pPr>
+        <w:spacing w:after="0" w:line="240" w:lineRule="auto"/>
+        <w:ind w:firstLine="708"/>
+      </w:pPr>
+      <w:r>
+        <w:t>Inscriptions [</w:t>
+      </w:r>
+    </w:p>
+    <w:p>
+      <w:pPr>
+        <w:spacing w:after="0" w:line="240" w:lineRule="auto"/>
+        <w:ind w:firstLine="708"/>
+      </w:pPr>
+      <w:r>
+        <w:tab/>
+        <w:t>15-12-2014 [(la liste des utilisateurs)</w:t>
+      </w:r>
+    </w:p>
+    <w:p>
+      <w:pPr>
+        <w:spacing w:after="0" w:line="240" w:lineRule="auto"/>
+        <w:ind w:left="708" w:firstLine="708"/>
+      </w:pPr>
+      <w:r>
+        <w:tab/>
         <w:t>[</w:t>
       </w:r>
     </w:p>
     <w:p>
       <w:pPr>
         <w:spacing w:after="0" w:line="240" w:lineRule="auto"/>
+        <w:ind w:left="708" w:firstLine="708"/>
+      </w:pPr>
+      <w:r>
+        <w:tab/>
+      </w:r>
+      <w:r>
+        <w:tab/>
+        <w:t>Nom</w:t>
+      </w:r>
+    </w:p>
+    <w:p>
+      <w:pPr>
+        <w:spacing w:after="0" w:line="240" w:lineRule="auto"/>
+        <w:ind w:left="708" w:firstLine="708"/>
+      </w:pPr>
+      <w:r>
+        <w:tab/>
+      </w:r>
+      <w:r>
+        <w:tab/>
+        <w:t>Prénom</w:t>
+      </w:r>
+    </w:p>
+    <w:p>
+      <w:pPr>
+        <w:spacing w:after="0" w:line="240" w:lineRule="auto"/>
+        <w:ind w:left="1416" w:firstLine="708"/>
+      </w:pPr>
+      <w:r>
+        <w:t>],</w:t>
+      </w:r>
+    </w:p>
+    <w:p>
+      <w:pPr>
+        <w:spacing w:after="0" w:line="240" w:lineRule="auto"/>
+        <w:ind w:left="1416" w:firstLine="708"/>
+      </w:pPr>
+      <w:r>
+        <w:t>[</w:t>
+      </w:r>
+    </w:p>
+    <w:p>
+      <w:pPr>
+        <w:spacing w:after="0" w:line="240" w:lineRule="auto"/>
+        <w:ind w:left="708" w:firstLine="708"/>
+      </w:pPr>
+      <w:r>
+        <w:tab/>
+      </w:r>
+      <w:r>
+        <w:tab/>
+        <w:t>Nom</w:t>
+      </w:r>
+    </w:p>
+    <w:p>
+      <w:pPr>
+        <w:spacing w:after="0" w:line="240" w:lineRule="auto"/>
+        <w:ind w:left="708" w:firstLine="708"/>
+      </w:pPr>
+      <w:r>
+        <w:tab/>
+      </w:r>
+      <w:r>
+        <w:tab/>
+        <w:t>Prénom</w:t>
+      </w:r>
+    </w:p>
+    <w:p>
+      <w:pPr>
+        <w:spacing w:after="0" w:line="240" w:lineRule="auto"/>
+        <w:ind w:left="1416" w:firstLine="708"/>
+      </w:pPr>
+      <w:r>
+        <w:t>]</w:t>
+      </w:r>
+      <w:r>
+        <w:t>,</w:t>
+      </w:r>
+    </w:p>
+    <w:p>
+      <w:pPr>
+        <w:spacing w:after="0" w:line="240" w:lineRule="auto"/>
+        <w:ind w:left="1416" w:firstLine="708"/>
+      </w:pPr>
+      <w:r>
+        <w:t>…</w:t>
+      </w:r>
+    </w:p>
+    <w:p>
+      <w:pPr>
+        <w:spacing w:after="0" w:line="240" w:lineRule="auto"/>
+        <w:ind w:left="708" w:firstLine="708"/>
+      </w:pPr>
+      <w:r>
+        <w:t>],</w:t>
+      </w:r>
+    </w:p>
+    <w:p>
+      <w:pPr>
+        <w:spacing w:after="0" w:line="240" w:lineRule="auto"/>
+        <w:ind w:left="708" w:firstLine="708"/>
+      </w:pPr>
+      <w:r>
+        <w:t>…</w:t>
+      </w:r>
+    </w:p>
+    <w:p>
+      <w:pPr>
+        <w:spacing w:after="0" w:line="240" w:lineRule="auto"/>
         <w:ind w:firstLine="708"/>
       </w:pPr>
       <w:r>
-        <w:t>Nom</w:t>
-      </w:r>
-    </w:p>
-    <w:p>
-      <w:pPr>
-        <w:spacing w:after="0" w:line="240" w:lineRule="auto"/>
-        <w:ind w:firstLine="708"/>
-      </w:pPr>
-      <w:r>
-        <w:t>Prénom</w:t>
-      </w:r>
-    </w:p>
-    <w:p>
-      <w:pPr>
-        <w:spacing w:after="0" w:line="240" w:lineRule="auto"/>
-        <w:ind w:firstLine="708"/>
-      </w:pPr>
-      <w:r>
-        <w:t>CPNVID</w:t>
-      </w:r>
-    </w:p>
-    <w:p>
-      <w:pPr>
-        <w:spacing w:after="0" w:line="240" w:lineRule="auto"/>
-        <w:ind w:firstLine="708"/>
-      </w:pPr>
-      <w:r>
-        <w:t>Email</w:t>
-      </w:r>
-      <w:r>
-        <w:tab/>
-      </w:r>
-      <w:r>
-        <w:tab/>
-      </w:r>
-    </w:p>
-    <w:p>
-      <w:pPr>
-        <w:spacing w:after="0" w:line="240" w:lineRule="auto"/>
-        <w:ind w:firstLine="708"/>
-      </w:pPr>
-      <w:r>
-        <w:t>Phone</w:t>
-      </w:r>
-      <w:r>
-        <w:tab/>
-      </w:r>
-    </w:p>
-    <w:p>
-      <w:pPr>
-        <w:spacing w:after="0" w:line="240" w:lineRule="auto"/>
-        <w:ind w:firstLine="708"/>
-      </w:pPr>
-      <w:proofErr w:type="spellStart"/>
-      <w:r>
-        <w:t>ShowEmail</w:t>
-      </w:r>
-      <w:proofErr w:type="spellEnd"/>
-    </w:p>
-    <w:p>
-      <w:pPr>
-        <w:spacing w:after="0" w:line="240" w:lineRule="auto"/>
-        <w:ind w:firstLine="708"/>
-      </w:pPr>
-      <w:proofErr w:type="spellStart"/>
-      <w:r>
-        <w:t>ShowPhone</w:t>
-      </w:r>
-      <w:proofErr w:type="spellEnd"/>
-    </w:p>
-    <w:p>
-      <w:pPr>
-        <w:spacing w:after="0" w:line="240" w:lineRule="auto"/>
-        <w:ind w:firstLine="708"/>
-      </w:pPr>
-      <w:r>
-        <w:t>Notif1</w:t>
-      </w:r>
-    </w:p>
-    <w:p>
-      <w:pPr>
-        <w:spacing w:after="0" w:line="240" w:lineRule="auto"/>
-        <w:ind w:firstLine="708"/>
-      </w:pPr>
-      <w:r>
-        <w:t>Notif2</w:t>
-      </w:r>
-    </w:p>
-    <w:p>
-      <w:pPr>
-        <w:spacing w:after="0" w:line="240" w:lineRule="auto"/>
-        <w:ind w:firstLine="708"/>
-      </w:pPr>
-      <w:r>
-        <w:t>…</w:t>
-      </w:r>
-    </w:p>
-    <w:p>
-      <w:r>
         <w:t>]</w:t>
       </w:r>
     </w:p>
@@ -1813,137 +2184,26 @@
         <w:spacing w:after="0" w:line="240" w:lineRule="auto"/>
       </w:pPr>
       <w:r>
-        <w:t>U</w:t>
-      </w:r>
-      <w:r>
-        <w:t>n trajet</w:t>
-      </w:r>
-    </w:p>
-    <w:p>
-      <w:pPr>
-        <w:spacing w:after="0" w:line="240" w:lineRule="auto"/>
-      </w:pPr>
-      <w:r>
-        <w:t>[</w:t>
-      </w:r>
-    </w:p>
-    <w:p>
-      <w:pPr>
-        <w:spacing w:after="0" w:line="240" w:lineRule="auto"/>
-        <w:ind w:firstLine="708"/>
-      </w:pPr>
-      <w:r>
-        <w:t>ID</w:t>
-      </w:r>
-    </w:p>
-    <w:p>
-      <w:pPr>
-        <w:spacing w:after="0" w:line="240" w:lineRule="auto"/>
-        <w:ind w:firstLine="708"/>
-      </w:pPr>
-      <w:r>
-        <w:t>Ville de départ</w:t>
-      </w:r>
-    </w:p>
-    <w:p>
-      <w:pPr>
-        <w:spacing w:after="0" w:line="240" w:lineRule="auto"/>
-        <w:ind w:firstLine="708"/>
-      </w:pPr>
-      <w:r>
-        <w:t>Heure de départ</w:t>
-      </w:r>
-      <w:r>
-        <w:tab/>
-      </w:r>
-    </w:p>
-    <w:p>
-      <w:pPr>
-        <w:spacing w:after="0" w:line="240" w:lineRule="auto"/>
-        <w:ind w:firstLine="708"/>
-      </w:pPr>
-      <w:r>
-        <w:t>Ville d’arrivée</w:t>
-      </w:r>
-    </w:p>
-    <w:p>
-      <w:pPr>
-        <w:spacing w:after="0" w:line="240" w:lineRule="auto"/>
-        <w:ind w:firstLine="708"/>
-      </w:pPr>
-      <w:r>
-        <w:t>Heure d’arrivée</w:t>
-      </w:r>
-    </w:p>
-    <w:p>
-      <w:pPr>
-        <w:spacing w:after="0" w:line="240" w:lineRule="auto"/>
-        <w:ind w:firstLine="708"/>
-      </w:pPr>
-      <w:proofErr w:type="spellStart"/>
-      <w:r>
-        <w:t>PrénomNomConducteur</w:t>
-      </w:r>
-      <w:proofErr w:type="spellEnd"/>
-    </w:p>
-    <w:p>
-      <w:pPr>
-        <w:spacing w:after="0" w:line="240" w:lineRule="auto"/>
-        <w:ind w:firstLine="708"/>
-      </w:pPr>
-      <w:r>
-        <w:t>Date de début</w:t>
-      </w:r>
-    </w:p>
-    <w:p>
-      <w:pPr>
-        <w:spacing w:after="0" w:line="240" w:lineRule="auto"/>
-        <w:ind w:firstLine="708"/>
-      </w:pPr>
-      <w:r>
-        <w:t>Date de fin</w:t>
-      </w:r>
-    </w:p>
-    <w:p>
-      <w:pPr>
-        <w:spacing w:after="0" w:line="240" w:lineRule="auto"/>
-        <w:ind w:firstLine="708"/>
-      </w:pPr>
-      <w:proofErr w:type="spellStart"/>
-      <w:r>
-        <w:t>JoursRécurrents</w:t>
-      </w:r>
-      <w:proofErr w:type="spellEnd"/>
-    </w:p>
-    <w:p>
-      <w:pPr>
-        <w:spacing w:after="0" w:line="240" w:lineRule="auto"/>
-        <w:ind w:firstLine="708"/>
-      </w:pPr>
-      <w:r>
-        <w:t xml:space="preserve">Remplissage (des </w:t>
-      </w:r>
-      <w:proofErr w:type="spellStart"/>
-      <w:r>
-        <w:t>users</w:t>
-      </w:r>
-      <w:proofErr w:type="spellEnd"/>
-      <w:r>
-        <w:t xml:space="preserve"> partiels ?</w:t>
-      </w:r>
-      <w:r>
-        <w:t xml:space="preserve"> juste nom/prénom/email/téléphone</w:t>
-      </w:r>
-      <w:r>
-        <w:t>)</w:t>
-      </w:r>
-    </w:p>
-    <w:p>
-      <w:pPr>
-        <w:spacing w:after="0" w:line="240" w:lineRule="auto"/>
-      </w:pPr>
-      <w:r>
         <w:t>]</w:t>
+      </w:r>
+    </w:p>
+    <w:p>
+      <w:pPr>
+        <w:spacing w:after="0" w:line="240" w:lineRule="auto"/>
+      </w:pPr>
+    </w:p>
+    <w:p>
+      <w:pPr>
+        <w:spacing w:after="0" w:line="240" w:lineRule="auto"/>
+      </w:pPr>
+      <w:r>
+        <w:t xml:space="preserve">Un trajet en tant que </w:t>
+      </w:r>
+      <w:r>
+        <w:t xml:space="preserve">conducteur ressemble furieusement au trajet présenté </w:t>
+      </w:r>
+      <w:r>
+        <w:t>précédemment sauf que les utilisateurs possèdent également leur numéro de téléphone et leur email.</w:t>
       </w:r>
     </w:p>
     <w:sectPr>
@@ -3201,7 +3461,7 @@
 </file>
 
 <file path=customXml/itemProps1.xml><?xml version="1.0" encoding="utf-8"?>
-<ds:datastoreItem xmlns:ds="http://schemas.openxmlformats.org/officeDocument/2006/customXml" ds:itemID="{5FA1DA45-B378-4EF7-9455-A65F0B687679}">
+<ds:datastoreItem xmlns:ds="http://schemas.openxmlformats.org/officeDocument/2006/customXml" ds:itemID="{2F57AA87-4311-4824-ACC4-DAB167FBEB65}">
   <ds:schemaRefs>
     <ds:schemaRef ds:uri="http://schemas.openxmlformats.org/officeDocument/2006/bibliography"/>
   </ds:schemaRefs>

</xml_diff>

<commit_message>
création controlleur exprès pour l'api (Avec les routes qui vont avec)
</commit_message>
<xml_diff>
--- a/API.docx
+++ b/API.docx
@@ -1796,10 +1796,7 @@
         <w:spacing w:after="0" w:line="240" w:lineRule="auto"/>
       </w:pPr>
       <w:r>
-        <w:t xml:space="preserve">Un utilisateur en tant </w:t>
-      </w:r>
-      <w:r>
-        <w:t>qu’un autre utilisateur</w:t>
+        <w:t>Un utilisateur en tant qu’un autre utilisateur</w:t>
       </w:r>
     </w:p>
     <w:p>
@@ -1834,10 +1831,7 @@
         <w:ind w:firstLine="708"/>
       </w:pPr>
       <w:r>
-        <w:t>Email</w:t>
-      </w:r>
-      <w:r>
-        <w:t xml:space="preserve"> (si l’utilisateur veut le montrer)</w:t>
+        <w:t>Email (si l’utilisateur veut le montrer)</w:t>
       </w:r>
     </w:p>
     <w:p>
@@ -1846,10 +1840,7 @@
         <w:ind w:firstLine="708"/>
       </w:pPr>
       <w:r>
-        <w:t>Phone</w:t>
-      </w:r>
-      <w:r>
-        <w:t xml:space="preserve"> (si l’utilisateur veut le montrer)</w:t>
+        <w:t>Phone (si l’utilisateur veut le montrer)</w:t>
       </w:r>
     </w:p>
     <w:p>
@@ -1915,296 +1906,294 @@
         <w:tab/>
         <w:t>Conducteur</w:t>
       </w:r>
+    </w:p>
+    <w:p>
+      <w:pPr>
+        <w:spacing w:after="0" w:line="240" w:lineRule="auto"/>
+        <w:ind w:firstLine="708"/>
+      </w:pPr>
+      <w:r>
+        <w:t>Ville de départ</w:t>
+      </w:r>
+    </w:p>
+    <w:p>
+      <w:pPr>
+        <w:spacing w:after="0" w:line="240" w:lineRule="auto"/>
+        <w:ind w:firstLine="708"/>
+      </w:pPr>
+      <w:r>
+        <w:t>Heure de départ</w:t>
+      </w:r>
+      <w:r>
+        <w:tab/>
+      </w:r>
+    </w:p>
+    <w:p>
+      <w:pPr>
+        <w:spacing w:after="0" w:line="240" w:lineRule="auto"/>
+        <w:ind w:firstLine="708"/>
+      </w:pPr>
+      <w:r>
+        <w:t>Ville d’arrivée</w:t>
+      </w:r>
+    </w:p>
+    <w:p>
+      <w:pPr>
+        <w:spacing w:after="0" w:line="240" w:lineRule="auto"/>
+        <w:ind w:firstLine="708"/>
+      </w:pPr>
+      <w:r>
+        <w:t>Heure d’arrivée</w:t>
+      </w:r>
+    </w:p>
+    <w:p>
+      <w:pPr>
+        <w:spacing w:after="0" w:line="240" w:lineRule="auto"/>
+        <w:ind w:firstLine="708"/>
+      </w:pPr>
+      <w:r>
+        <w:t>Date de début</w:t>
+      </w:r>
+    </w:p>
+    <w:p>
+      <w:pPr>
+        <w:spacing w:after="0" w:line="240" w:lineRule="auto"/>
+        <w:ind w:firstLine="708"/>
+      </w:pPr>
+      <w:r>
+        <w:t>Date de fin</w:t>
+      </w:r>
+    </w:p>
+    <w:p>
+      <w:pPr>
+        <w:spacing w:after="0" w:line="240" w:lineRule="auto"/>
+        <w:ind w:firstLine="708"/>
+      </w:pPr>
+      <w:r>
+        <w:t>Description</w:t>
+      </w:r>
+    </w:p>
+    <w:p>
+      <w:pPr>
+        <w:spacing w:after="0" w:line="240" w:lineRule="auto"/>
+        <w:ind w:firstLine="708"/>
+      </w:pPr>
+      <w:r>
+        <w:t>Récurrence [</w:t>
+      </w:r>
+    </w:p>
+    <w:p>
+      <w:pPr>
+        <w:spacing w:after="0" w:line="240" w:lineRule="auto"/>
+        <w:ind w:firstLine="708"/>
+      </w:pPr>
+      <w:r>
+        <w:tab/>
+        <w:t>Lundi</w:t>
+      </w:r>
+    </w:p>
+    <w:p>
+      <w:pPr>
+        <w:spacing w:after="0" w:line="240" w:lineRule="auto"/>
+        <w:ind w:firstLine="708"/>
+      </w:pPr>
+      <w:r>
+        <w:tab/>
+        <w:t>Mardi</w:t>
+      </w:r>
+    </w:p>
+    <w:p>
+      <w:pPr>
+        <w:spacing w:after="0" w:line="240" w:lineRule="auto"/>
+        <w:ind w:firstLine="708"/>
+      </w:pPr>
+      <w:r>
+        <w:tab/>
+        <w:t>…</w:t>
+      </w:r>
+    </w:p>
+    <w:p>
+      <w:pPr>
+        <w:spacing w:after="0" w:line="240" w:lineRule="auto"/>
+        <w:ind w:firstLine="708"/>
+      </w:pPr>
+      <w:r>
+        <w:t>]</w:t>
+      </w:r>
+    </w:p>
+    <w:p>
+      <w:pPr>
+        <w:spacing w:after="0" w:line="240" w:lineRule="auto"/>
+        <w:ind w:firstLine="708"/>
+      </w:pPr>
+      <w:r>
+        <w:t>Inscriptions [</w:t>
+      </w:r>
+    </w:p>
+    <w:p>
+      <w:pPr>
+        <w:spacing w:after="0" w:line="240" w:lineRule="auto"/>
+        <w:ind w:firstLine="708"/>
+      </w:pPr>
+      <w:r>
+        <w:tab/>
+        <w:t>15-12-2014 [(la liste des utilisateurs)</w:t>
+      </w:r>
+    </w:p>
+    <w:p>
+      <w:pPr>
+        <w:spacing w:after="0" w:line="240" w:lineRule="auto"/>
+        <w:ind w:left="708" w:firstLine="708"/>
+      </w:pPr>
+      <w:r>
+        <w:tab/>
+        <w:t>[</w:t>
+      </w:r>
+    </w:p>
+    <w:p>
+      <w:pPr>
+        <w:spacing w:after="0" w:line="240" w:lineRule="auto"/>
+        <w:ind w:left="708" w:firstLine="708"/>
+      </w:pPr>
+      <w:r>
+        <w:tab/>
+      </w:r>
+      <w:r>
+        <w:tab/>
+        <w:t>Nom</w:t>
+      </w:r>
+    </w:p>
+    <w:p>
+      <w:pPr>
+        <w:spacing w:after="0" w:line="240" w:lineRule="auto"/>
+        <w:ind w:left="708" w:firstLine="708"/>
+      </w:pPr>
+      <w:r>
+        <w:tab/>
+      </w:r>
+      <w:r>
+        <w:tab/>
+        <w:t>Prénom</w:t>
+      </w:r>
+    </w:p>
+    <w:p>
+      <w:pPr>
+        <w:spacing w:after="0" w:line="240" w:lineRule="auto"/>
+        <w:ind w:left="1416" w:firstLine="708"/>
+      </w:pPr>
+      <w:r>
+        <w:t>],</w:t>
+      </w:r>
+    </w:p>
+    <w:p>
+      <w:pPr>
+        <w:spacing w:after="0" w:line="240" w:lineRule="auto"/>
+        <w:ind w:left="1416" w:firstLine="708"/>
+      </w:pPr>
+      <w:r>
+        <w:t>[</w:t>
+      </w:r>
+    </w:p>
+    <w:p>
+      <w:pPr>
+        <w:spacing w:after="0" w:line="240" w:lineRule="auto"/>
+        <w:ind w:left="708" w:firstLine="708"/>
+      </w:pPr>
+      <w:r>
+        <w:tab/>
+      </w:r>
+      <w:r>
+        <w:tab/>
+        <w:t>Nom</w:t>
+      </w:r>
+    </w:p>
+    <w:p>
+      <w:pPr>
+        <w:spacing w:after="0" w:line="240" w:lineRule="auto"/>
+        <w:ind w:left="708" w:firstLine="708"/>
+      </w:pPr>
+      <w:r>
+        <w:tab/>
+      </w:r>
+      <w:r>
+        <w:tab/>
+        <w:t>Prénom</w:t>
+      </w:r>
+    </w:p>
+    <w:p>
+      <w:pPr>
+        <w:spacing w:after="0" w:line="240" w:lineRule="auto"/>
+        <w:ind w:left="1416" w:firstLine="708"/>
+      </w:pPr>
+      <w:r>
+        <w:t>],</w:t>
+      </w:r>
+    </w:p>
+    <w:p>
+      <w:pPr>
+        <w:spacing w:after="0" w:line="240" w:lineRule="auto"/>
+        <w:ind w:left="1416" w:firstLine="708"/>
+      </w:pPr>
+      <w:r>
+        <w:t>…</w:t>
+      </w:r>
+    </w:p>
+    <w:p>
+      <w:pPr>
+        <w:spacing w:after="0" w:line="240" w:lineRule="auto"/>
+        <w:ind w:left="708" w:firstLine="708"/>
+      </w:pPr>
+      <w:r>
+        <w:t>],</w:t>
+      </w:r>
+    </w:p>
+    <w:p>
+      <w:pPr>
+        <w:spacing w:after="0" w:line="240" w:lineRule="auto"/>
+        <w:ind w:left="708" w:firstLine="708"/>
+      </w:pPr>
+      <w:r>
+        <w:t>…</w:t>
+      </w:r>
+    </w:p>
+    <w:p>
+      <w:pPr>
+        <w:spacing w:after="0" w:line="240" w:lineRule="auto"/>
+        <w:ind w:firstLine="708"/>
+      </w:pPr>
+      <w:r>
+        <w:t>]</w:t>
+      </w:r>
+    </w:p>
+    <w:p>
+      <w:pPr>
+        <w:spacing w:after="0" w:line="240" w:lineRule="auto"/>
+      </w:pPr>
+      <w:r>
+        <w:t>]</w:t>
+      </w:r>
+    </w:p>
+    <w:p>
+      <w:pPr>
+        <w:spacing w:after="0" w:line="240" w:lineRule="auto"/>
+      </w:pPr>
+    </w:p>
+    <w:p>
+      <w:pPr>
+        <w:spacing w:after="0" w:line="240" w:lineRule="auto"/>
+        <w:jc w:val="both"/>
+      </w:pPr>
+      <w:r>
+        <w:t xml:space="preserve">Un trajet en tant que </w:t>
+      </w:r>
+      <w:r>
+        <w:t xml:space="preserve">conducteur ressemble furieusement au trajet présenté </w:t>
+      </w:r>
+      <w:r>
+        <w:t>précédemment sauf que les utilisateurs possèdent également leur numéro de téléphone et leur email.</w:t>
+      </w:r>
       <w:bookmarkStart w:id="0" w:name="_GoBack"/>
       <w:bookmarkEnd w:id="0"/>
-    </w:p>
-    <w:p>
-      <w:pPr>
-        <w:spacing w:after="0" w:line="240" w:lineRule="auto"/>
-        <w:ind w:firstLine="708"/>
-      </w:pPr>
-      <w:r>
-        <w:t>Ville de départ</w:t>
-      </w:r>
-    </w:p>
-    <w:p>
-      <w:pPr>
-        <w:spacing w:after="0" w:line="240" w:lineRule="auto"/>
-        <w:ind w:firstLine="708"/>
-      </w:pPr>
-      <w:r>
-        <w:t>Heure de départ</w:t>
-      </w:r>
-      <w:r>
-        <w:tab/>
-      </w:r>
-    </w:p>
-    <w:p>
-      <w:pPr>
-        <w:spacing w:after="0" w:line="240" w:lineRule="auto"/>
-        <w:ind w:firstLine="708"/>
-      </w:pPr>
-      <w:r>
-        <w:t>Ville d’arrivée</w:t>
-      </w:r>
-    </w:p>
-    <w:p>
-      <w:pPr>
-        <w:spacing w:after="0" w:line="240" w:lineRule="auto"/>
-        <w:ind w:firstLine="708"/>
-      </w:pPr>
-      <w:r>
-        <w:t>Heure d’arrivée</w:t>
-      </w:r>
-    </w:p>
-    <w:p>
-      <w:pPr>
-        <w:spacing w:after="0" w:line="240" w:lineRule="auto"/>
-        <w:ind w:firstLine="708"/>
-      </w:pPr>
-      <w:r>
-        <w:t>Date de début</w:t>
-      </w:r>
-    </w:p>
-    <w:p>
-      <w:pPr>
-        <w:spacing w:after="0" w:line="240" w:lineRule="auto"/>
-        <w:ind w:firstLine="708"/>
-      </w:pPr>
-      <w:r>
-        <w:t>Date de fin</w:t>
-      </w:r>
-    </w:p>
-    <w:p>
-      <w:pPr>
-        <w:spacing w:after="0" w:line="240" w:lineRule="auto"/>
-        <w:ind w:firstLine="708"/>
-      </w:pPr>
-      <w:r>
-        <w:t>Description</w:t>
-      </w:r>
-    </w:p>
-    <w:p>
-      <w:pPr>
-        <w:spacing w:after="0" w:line="240" w:lineRule="auto"/>
-        <w:ind w:firstLine="708"/>
-      </w:pPr>
-      <w:r>
-        <w:t>Récurrence [</w:t>
-      </w:r>
-    </w:p>
-    <w:p>
-      <w:pPr>
-        <w:spacing w:after="0" w:line="240" w:lineRule="auto"/>
-        <w:ind w:firstLine="708"/>
-      </w:pPr>
-      <w:r>
-        <w:tab/>
-        <w:t>Lundi</w:t>
-      </w:r>
-    </w:p>
-    <w:p>
-      <w:pPr>
-        <w:spacing w:after="0" w:line="240" w:lineRule="auto"/>
-        <w:ind w:firstLine="708"/>
-      </w:pPr>
-      <w:r>
-        <w:tab/>
-        <w:t>Mardi</w:t>
-      </w:r>
-    </w:p>
-    <w:p>
-      <w:pPr>
-        <w:spacing w:after="0" w:line="240" w:lineRule="auto"/>
-        <w:ind w:firstLine="708"/>
-      </w:pPr>
-      <w:r>
-        <w:tab/>
-        <w:t>…</w:t>
-      </w:r>
-    </w:p>
-    <w:p>
-      <w:pPr>
-        <w:spacing w:after="0" w:line="240" w:lineRule="auto"/>
-        <w:ind w:firstLine="708"/>
-      </w:pPr>
-      <w:r>
-        <w:t>]</w:t>
-      </w:r>
-    </w:p>
-    <w:p>
-      <w:pPr>
-        <w:spacing w:after="0" w:line="240" w:lineRule="auto"/>
-        <w:ind w:firstLine="708"/>
-      </w:pPr>
-      <w:r>
-        <w:t>Inscriptions [</w:t>
-      </w:r>
-    </w:p>
-    <w:p>
-      <w:pPr>
-        <w:spacing w:after="0" w:line="240" w:lineRule="auto"/>
-        <w:ind w:firstLine="708"/>
-      </w:pPr>
-      <w:r>
-        <w:tab/>
-        <w:t>15-12-2014 [(la liste des utilisateurs)</w:t>
-      </w:r>
-    </w:p>
-    <w:p>
-      <w:pPr>
-        <w:spacing w:after="0" w:line="240" w:lineRule="auto"/>
-        <w:ind w:left="708" w:firstLine="708"/>
-      </w:pPr>
-      <w:r>
-        <w:tab/>
-        <w:t>[</w:t>
-      </w:r>
-    </w:p>
-    <w:p>
-      <w:pPr>
-        <w:spacing w:after="0" w:line="240" w:lineRule="auto"/>
-        <w:ind w:left="708" w:firstLine="708"/>
-      </w:pPr>
-      <w:r>
-        <w:tab/>
-      </w:r>
-      <w:r>
-        <w:tab/>
-        <w:t>Nom</w:t>
-      </w:r>
-    </w:p>
-    <w:p>
-      <w:pPr>
-        <w:spacing w:after="0" w:line="240" w:lineRule="auto"/>
-        <w:ind w:left="708" w:firstLine="708"/>
-      </w:pPr>
-      <w:r>
-        <w:tab/>
-      </w:r>
-      <w:r>
-        <w:tab/>
-        <w:t>Prénom</w:t>
-      </w:r>
-    </w:p>
-    <w:p>
-      <w:pPr>
-        <w:spacing w:after="0" w:line="240" w:lineRule="auto"/>
-        <w:ind w:left="1416" w:firstLine="708"/>
-      </w:pPr>
-      <w:r>
-        <w:t>],</w:t>
-      </w:r>
-    </w:p>
-    <w:p>
-      <w:pPr>
-        <w:spacing w:after="0" w:line="240" w:lineRule="auto"/>
-        <w:ind w:left="1416" w:firstLine="708"/>
-      </w:pPr>
-      <w:r>
-        <w:t>[</w:t>
-      </w:r>
-    </w:p>
-    <w:p>
-      <w:pPr>
-        <w:spacing w:after="0" w:line="240" w:lineRule="auto"/>
-        <w:ind w:left="708" w:firstLine="708"/>
-      </w:pPr>
-      <w:r>
-        <w:tab/>
-      </w:r>
-      <w:r>
-        <w:tab/>
-        <w:t>Nom</w:t>
-      </w:r>
-    </w:p>
-    <w:p>
-      <w:pPr>
-        <w:spacing w:after="0" w:line="240" w:lineRule="auto"/>
-        <w:ind w:left="708" w:firstLine="708"/>
-      </w:pPr>
-      <w:r>
-        <w:tab/>
-      </w:r>
-      <w:r>
-        <w:tab/>
-        <w:t>Prénom</w:t>
-      </w:r>
-    </w:p>
-    <w:p>
-      <w:pPr>
-        <w:spacing w:after="0" w:line="240" w:lineRule="auto"/>
-        <w:ind w:left="1416" w:firstLine="708"/>
-      </w:pPr>
-      <w:r>
-        <w:t>]</w:t>
-      </w:r>
-      <w:r>
-        <w:t>,</w:t>
-      </w:r>
-    </w:p>
-    <w:p>
-      <w:pPr>
-        <w:spacing w:after="0" w:line="240" w:lineRule="auto"/>
-        <w:ind w:left="1416" w:firstLine="708"/>
-      </w:pPr>
-      <w:r>
-        <w:t>…</w:t>
-      </w:r>
-    </w:p>
-    <w:p>
-      <w:pPr>
-        <w:spacing w:after="0" w:line="240" w:lineRule="auto"/>
-        <w:ind w:left="708" w:firstLine="708"/>
-      </w:pPr>
-      <w:r>
-        <w:t>],</w:t>
-      </w:r>
-    </w:p>
-    <w:p>
-      <w:pPr>
-        <w:spacing w:after="0" w:line="240" w:lineRule="auto"/>
-        <w:ind w:left="708" w:firstLine="708"/>
-      </w:pPr>
-      <w:r>
-        <w:t>…</w:t>
-      </w:r>
-    </w:p>
-    <w:p>
-      <w:pPr>
-        <w:spacing w:after="0" w:line="240" w:lineRule="auto"/>
-        <w:ind w:firstLine="708"/>
-      </w:pPr>
-      <w:r>
-        <w:t>]</w:t>
-      </w:r>
-    </w:p>
-    <w:p>
-      <w:pPr>
-        <w:spacing w:after="0" w:line="240" w:lineRule="auto"/>
-      </w:pPr>
-      <w:r>
-        <w:t>]</w:t>
-      </w:r>
-    </w:p>
-    <w:p>
-      <w:pPr>
-        <w:spacing w:after="0" w:line="240" w:lineRule="auto"/>
-      </w:pPr>
-    </w:p>
-    <w:p>
-      <w:pPr>
-        <w:spacing w:after="0" w:line="240" w:lineRule="auto"/>
-      </w:pPr>
-      <w:r>
-        <w:t xml:space="preserve">Un trajet en tant que </w:t>
-      </w:r>
-      <w:r>
-        <w:t xml:space="preserve">conducteur ressemble furieusement au trajet présenté </w:t>
-      </w:r>
-      <w:r>
-        <w:t>précédemment sauf que les utilisateurs possèdent également leur numéro de téléphone et leur email.</w:t>
-      </w:r>
     </w:p>
     <w:sectPr>
       <w:pgSz w:w="11906" w:h="16838"/>
@@ -3461,7 +3450,7 @@
 </file>
 
 <file path=customXml/itemProps1.xml><?xml version="1.0" encoding="utf-8"?>
-<ds:datastoreItem xmlns:ds="http://schemas.openxmlformats.org/officeDocument/2006/customXml" ds:itemID="{2F57AA87-4311-4824-ACC4-DAB167FBEB65}">
+<ds:datastoreItem xmlns:ds="http://schemas.openxmlformats.org/officeDocument/2006/customXml" ds:itemID="{EA8253F6-CA41-440C-99F3-35B475B04441}">
   <ds:schemaRefs>
     <ds:schemaRef ds:uri="http://schemas.openxmlformats.org/officeDocument/2006/bibliography"/>
   </ds:schemaRefs>

</xml_diff>

<commit_message>
#25 Création de ride OK
</commit_message>
<xml_diff>
--- a/API.docx
+++ b/API.docx
@@ -1,6 +1,6 @@
 
 <file path=word/document.xml><?xml version="1.0" encoding="utf-8"?>
-<w:document xmlns:wpc="http://schemas.microsoft.com/office/word/2010/wordprocessingCanvas" xmlns:mc="http://schemas.openxmlformats.org/markup-compatibility/2006" xmlns:o="urn:schemas-microsoft-com:office:office" xmlns:r="http://schemas.openxmlformats.org/officeDocument/2006/relationships" xmlns:m="http://schemas.openxmlformats.org/officeDocument/2006/math" xmlns:v="urn:schemas-microsoft-com:vml" xmlns:wp14="http://schemas.microsoft.com/office/word/2010/wordprocessingDrawing" xmlns:wp="http://schemas.openxmlformats.org/drawingml/2006/wordprocessingDrawing" xmlns:w10="urn:schemas-microsoft-com:office:word" xmlns:w="http://schemas.openxmlformats.org/wordprocessingml/2006/main" xmlns:w14="http://schemas.microsoft.com/office/word/2010/wordml" xmlns:wpg="http://schemas.microsoft.com/office/word/2010/wordprocessingGroup" xmlns:wpi="http://schemas.microsoft.com/office/word/2010/wordprocessingInk" xmlns:wne="http://schemas.microsoft.com/office/word/2006/wordml" xmlns:wps="http://schemas.microsoft.com/office/word/2010/wordprocessingShape" mc:Ignorable="w14 wp14">
+<w:document xmlns:wpc="http://schemas.microsoft.com/office/word/2010/wordprocessingCanvas" xmlns:mc="http://schemas.openxmlformats.org/markup-compatibility/2006" xmlns:o="urn:schemas-microsoft-com:office:office" xmlns:r="http://schemas.openxmlformats.org/officeDocument/2006/relationships" xmlns:m="http://schemas.openxmlformats.org/officeDocument/2006/math" xmlns:v="urn:schemas-microsoft-com:vml" xmlns:wp14="http://schemas.microsoft.com/office/word/2010/wordprocessingDrawing" xmlns:wp="http://schemas.openxmlformats.org/drawingml/2006/wordprocessingDrawing" xmlns:w10="urn:schemas-microsoft-com:office:word" xmlns:w="http://schemas.openxmlformats.org/wordprocessingml/2006/main" xmlns:w14="http://schemas.microsoft.com/office/word/2010/wordml" xmlns:w15="http://schemas.microsoft.com/office/word/2012/wordml" xmlns:wpg="http://schemas.microsoft.com/office/word/2010/wordprocessingGroup" xmlns:wpi="http://schemas.microsoft.com/office/word/2010/wordprocessingInk" xmlns:wne="http://schemas.microsoft.com/office/word/2006/wordml" xmlns:wps="http://schemas.microsoft.com/office/word/2010/wordprocessingShape" mc:Ignorable="w14 w15 wp14">
   <w:body>
     <w:p>
       <w:pPr>
@@ -31,13 +31,8 @@
       </w:r>
       <w:proofErr w:type="spellEnd"/>
       <w:r>
-        <w:t xml:space="preserve"> est envoyé, c’est pourquoi celles-ci doivent être en </w:t>
-      </w:r>
-      <w:proofErr w:type="spellStart"/>
-      <w:r>
-        <w:t>https</w:t>
-      </w:r>
-      <w:proofErr w:type="spellEnd"/>
+        <w:t xml:space="preserve"> est envoyé, c’est pourquoi celles-ci doivent être en https</w:t>
+      </w:r>
       <w:r>
         <w:t>. Le timeout est « reseté » à chaque requête.</w:t>
       </w:r>
@@ -1160,9 +1155,15 @@
             <w:tcW w:w="3679" w:type="dxa"/>
           </w:tcPr>
           <w:p>
-            <w:r>
-              <w:rPr>
-                <w:highlight w:val="lightGray"/>
+            <w:pPr>
+              <w:rPr>
+                <w:lang w:val="en-US"/>
+              </w:rPr>
+            </w:pPr>
+            <w:r>
+              <w:rPr>
+                <w:highlight w:val="lightGray"/>
+                <w:lang w:val="en-US"/>
               </w:rPr>
               <w:t xml:space="preserve">GET </w:t>
             </w:r>
@@ -1170,6 +1171,7 @@
             <w:r>
               <w:rPr>
                 <w:highlight w:val="lightGray"/>
+                <w:lang w:val="en-US"/>
               </w:rPr>
               <w:t>URLBackend</w:t>
             </w:r>
@@ -1177,6 +1179,7 @@
             <w:r>
               <w:rPr>
                 <w:highlight w:val="lightGray"/>
+                <w:lang w:val="en-US"/>
               </w:rPr>
               <w:t>/</w:t>
             </w:r>
@@ -1184,16 +1187,21 @@
             <w:r>
               <w:rPr>
                 <w:highlight w:val="lightGray"/>
+                <w:lang w:val="en-US"/>
               </w:rPr>
               <w:t>rides</w:t>
             </w:r>
-            <w:proofErr w:type="gramStart"/>
-            <w:r>
+            <w:r>
+              <w:rPr>
+                <w:lang w:val="en-US"/>
+              </w:rPr>
               <w:t>?q</w:t>
             </w:r>
             <w:proofErr w:type="spellEnd"/>
-            <w:proofErr w:type="gramEnd"/>
-            <w:r>
+            <w:r>
+              <w:rPr>
+                <w:lang w:val="en-US"/>
+              </w:rPr>
               <w:t>=Sainte-Croix</w:t>
             </w:r>
           </w:p>
@@ -1416,9 +1424,15 @@
             <w:tcW w:w="4536" w:type="dxa"/>
           </w:tcPr>
           <w:p>
-            <w:r>
-              <w:rPr>
-                <w:highlight w:val="lightGray"/>
+            <w:pPr>
+              <w:rPr>
+                <w:lang w:val="en-US"/>
+              </w:rPr>
+            </w:pPr>
+            <w:r>
+              <w:rPr>
+                <w:highlight w:val="lightGray"/>
+                <w:lang w:val="en-US"/>
               </w:rPr>
               <w:t xml:space="preserve">PUT </w:t>
             </w:r>
@@ -1426,6 +1440,7 @@
             <w:r>
               <w:rPr>
                 <w:highlight w:val="lightGray"/>
+                <w:lang w:val="en-US"/>
               </w:rPr>
               <w:t>URLBackend</w:t>
             </w:r>
@@ -1433,40 +1448,37 @@
             <w:r>
               <w:rPr>
                 <w:highlight w:val="lightGray"/>
+                <w:lang w:val="en-US"/>
               </w:rPr>
               <w:t>/</w:t>
             </w:r>
             <w:r>
               <w:rPr>
                 <w:highlight w:val="lightGray"/>
-              </w:rPr>
-              <w:t>rides/ </w:t>
-            </w:r>
-            <w:proofErr w:type="gramStart"/>
-            <w:r>
-              <w:rPr>
-                <w:highlight w:val="lightGray"/>
-              </w:rPr>
-              <w:t>:</w:t>
-            </w:r>
-            <w:proofErr w:type="spellStart"/>
-            <w:r>
-              <w:rPr>
-                <w:highlight w:val="lightGray"/>
+                <w:lang w:val="en-US"/>
+              </w:rPr>
+              <w:t>rides/ :</w:t>
+            </w:r>
+            <w:proofErr w:type="spellStart"/>
+            <w:r>
+              <w:rPr>
+                <w:highlight w:val="lightGray"/>
+                <w:lang w:val="en-US"/>
               </w:rPr>
               <w:t>idtrajet</w:t>
             </w:r>
             <w:proofErr w:type="spellEnd"/>
-            <w:proofErr w:type="gramEnd"/>
-            <w:r>
-              <w:rPr>
-                <w:highlight w:val="lightGray"/>
+            <w:r>
+              <w:rPr>
+                <w:highlight w:val="lightGray"/>
+                <w:lang w:val="en-US"/>
               </w:rPr>
               <w:t>/</w:t>
             </w:r>
             <w:r>
               <w:rPr>
                 <w:highlight w:val="lightGray"/>
+                <w:lang w:val="en-US"/>
               </w:rPr>
               <w:t>registrations/</w:t>
             </w:r>
@@ -1632,6 +1644,21 @@
       <w:r>
         <w:t>Renvoyer le code d’erreur correspondant.</w:t>
       </w:r>
+    </w:p>
+    <w:p>
+      <w:r>
+        <w:t>401 pour un problème d’authentification</w:t>
+      </w:r>
+    </w:p>
+    <w:p>
+      <w:r>
+        <w:t>403 lorsque la personne essaie de réaliser des actions qui lui sont interdites</w:t>
+      </w:r>
+    </w:p>
+    <w:p>
+      <w:r>
+        <w:t>404 lorsque la ressource n’existe pas</w:t>
+      </w:r>
       <w:r>
         <w:br w:type="page"/>
       </w:r>
@@ -1714,9 +1741,15 @@
       <w:pPr>
         <w:spacing w:after="0" w:line="240" w:lineRule="auto"/>
         <w:ind w:left="708" w:firstLine="708"/>
+        <w:rPr>
+          <w:lang w:val="en-US"/>
+        </w:rPr>
       </w:pPr>
       <w:proofErr w:type="spellStart"/>
       <w:r>
+        <w:rPr>
+          <w:lang w:val="en-US"/>
+        </w:rPr>
         <w:t>ShowEmail</w:t>
       </w:r>
       <w:proofErr w:type="spellEnd"/>
@@ -1725,9 +1758,15 @@
       <w:pPr>
         <w:spacing w:after="0" w:line="240" w:lineRule="auto"/>
         <w:ind w:left="708" w:firstLine="708"/>
+        <w:rPr>
+          <w:lang w:val="en-US"/>
+        </w:rPr>
       </w:pPr>
       <w:proofErr w:type="spellStart"/>
       <w:r>
+        <w:rPr>
+          <w:lang w:val="en-US"/>
+        </w:rPr>
         <w:t>ShowPhone</w:t>
       </w:r>
       <w:proofErr w:type="spellEnd"/>
@@ -1736,8 +1775,14 @@
       <w:pPr>
         <w:spacing w:after="0" w:line="240" w:lineRule="auto"/>
         <w:ind w:firstLine="708"/>
-      </w:pPr>
-      <w:r>
+        <w:rPr>
+          <w:lang w:val="en-US"/>
+        </w:rPr>
+      </w:pPr>
+      <w:r>
+        <w:rPr>
+          <w:lang w:val="en-US"/>
+        </w:rPr>
         <w:t>]</w:t>
       </w:r>
     </w:p>
@@ -1745,8 +1790,14 @@
       <w:pPr>
         <w:spacing w:after="0" w:line="240" w:lineRule="auto"/>
         <w:ind w:firstLine="708"/>
-      </w:pPr>
-      <w:r>
+        <w:rPr>
+          <w:lang w:val="en-US"/>
+        </w:rPr>
+      </w:pPr>
+      <w:r>
+        <w:rPr>
+          <w:lang w:val="en-US"/>
+        </w:rPr>
         <w:t>Notification [</w:t>
       </w:r>
     </w:p>
@@ -1754,8 +1805,14 @@
       <w:pPr>
         <w:spacing w:after="0" w:line="240" w:lineRule="auto"/>
         <w:ind w:left="708" w:firstLine="708"/>
-      </w:pPr>
-      <w:r>
+        <w:rPr>
+          <w:lang w:val="en-US"/>
+        </w:rPr>
+      </w:pPr>
+      <w:r>
+        <w:rPr>
+          <w:lang w:val="en-US"/>
+        </w:rPr>
         <w:t>Notif1</w:t>
       </w:r>
     </w:p>
@@ -1763,8 +1820,14 @@
       <w:pPr>
         <w:spacing w:after="0" w:line="240" w:lineRule="auto"/>
         <w:ind w:left="708" w:firstLine="708"/>
-      </w:pPr>
-      <w:r>
+        <w:rPr>
+          <w:lang w:val="en-US"/>
+        </w:rPr>
+      </w:pPr>
+      <w:r>
+        <w:rPr>
+          <w:lang w:val="en-US"/>
+        </w:rPr>
         <w:t>Notif2</w:t>
       </w:r>
     </w:p>
@@ -1772,8 +1835,14 @@
       <w:pPr>
         <w:spacing w:after="0" w:line="240" w:lineRule="auto"/>
         <w:ind w:left="708" w:firstLine="708"/>
-      </w:pPr>
-      <w:r>
+        <w:rPr>
+          <w:lang w:val="en-US"/>
+        </w:rPr>
+      </w:pPr>
+      <w:r>
+        <w:rPr>
+          <w:lang w:val="en-US"/>
+        </w:rPr>
         <w:t>…</w:t>
       </w:r>
     </w:p>
@@ -1901,96 +1970,331 @@
     <w:p>
       <w:pPr>
         <w:spacing w:after="0" w:line="240" w:lineRule="auto"/>
+        <w:rPr>
+          <w:lang w:val="en-US"/>
+        </w:rPr>
       </w:pPr>
       <w:r>
         <w:tab/>
-        <w:t>Conducteur</w:t>
-      </w:r>
+      </w:r>
+      <w:proofErr w:type="gramStart"/>
+      <w:r>
+        <w:rPr>
+          <w:lang w:val="en-US"/>
+        </w:rPr>
+        <w:t>driver</w:t>
+      </w:r>
+      <w:proofErr w:type="gramEnd"/>
     </w:p>
     <w:p>
       <w:pPr>
         <w:spacing w:after="0" w:line="240" w:lineRule="auto"/>
         <w:ind w:firstLine="708"/>
-      </w:pPr>
-      <w:r>
-        <w:t>Ville de départ</w:t>
-      </w:r>
+        <w:rPr>
+          <w:lang w:val="en-US"/>
+        </w:rPr>
+      </w:pPr>
+      <w:proofErr w:type="spellStart"/>
+      <w:proofErr w:type="gramStart"/>
+      <w:r>
+        <w:rPr>
+          <w:lang w:val="en-US"/>
+        </w:rPr>
+        <w:t>departuretown</w:t>
+      </w:r>
+      <w:proofErr w:type="spellEnd"/>
+      <w:proofErr w:type="gramEnd"/>
     </w:p>
     <w:p>
       <w:pPr>
         <w:spacing w:after="0" w:line="240" w:lineRule="auto"/>
         <w:ind w:firstLine="708"/>
-      </w:pPr>
-      <w:r>
-        <w:t>Heure de départ</w:t>
-      </w:r>
-      <w:r>
+        <w:rPr>
+          <w:lang w:val="en-US"/>
+        </w:rPr>
+      </w:pPr>
+      <w:r>
+        <w:rPr>
+          <w:lang w:val="en-US"/>
+        </w:rPr>
         <w:tab/>
+        <w:t>[</w:t>
       </w:r>
     </w:p>
     <w:p>
       <w:pPr>
         <w:spacing w:after="0" w:line="240" w:lineRule="auto"/>
         <w:ind w:firstLine="708"/>
-      </w:pPr>
-      <w:r>
-        <w:t>Ville d’arrivée</w:t>
+        <w:rPr>
+          <w:lang w:val="en-US"/>
+        </w:rPr>
+      </w:pPr>
+      <w:r>
+        <w:rPr>
+          <w:lang w:val="en-US"/>
+        </w:rPr>
+        <w:tab/>
+      </w:r>
+      <w:r>
+        <w:rPr>
+          <w:lang w:val="en-US"/>
+        </w:rPr>
+        <w:tab/>
+        <w:t>Id</w:t>
       </w:r>
     </w:p>
     <w:p>
       <w:pPr>
         <w:spacing w:after="0" w:line="240" w:lineRule="auto"/>
         <w:ind w:firstLine="708"/>
-      </w:pPr>
-      <w:r>
-        <w:t>Heure d’arrivée</w:t>
+        <w:rPr>
+          <w:lang w:val="en-US"/>
+        </w:rPr>
+      </w:pPr>
+      <w:r>
+        <w:rPr>
+          <w:lang w:val="en-US"/>
+        </w:rPr>
+        <w:tab/>
+      </w:r>
+      <w:r>
+        <w:rPr>
+          <w:lang w:val="en-US"/>
+        </w:rPr>
+        <w:tab/>
+      </w:r>
+      <w:proofErr w:type="gramStart"/>
+      <w:r>
+        <w:rPr>
+          <w:lang w:val="en-US"/>
+        </w:rPr>
+        <w:t>name</w:t>
+      </w:r>
+      <w:proofErr w:type="gramEnd"/>
+    </w:p>
+    <w:p>
+      <w:pPr>
+        <w:spacing w:after="0" w:line="240" w:lineRule="auto"/>
+        <w:ind w:left="708" w:firstLine="708"/>
+        <w:rPr>
+          <w:lang w:val="en-US"/>
+        </w:rPr>
+      </w:pPr>
+      <w:r>
+        <w:rPr>
+          <w:lang w:val="en-US"/>
+        </w:rPr>
+        <w:t>]</w:t>
       </w:r>
     </w:p>
     <w:p>
       <w:pPr>
         <w:spacing w:after="0" w:line="240" w:lineRule="auto"/>
         <w:ind w:firstLine="708"/>
-      </w:pPr>
-      <w:r>
-        <w:t>Date de début</w:t>
-      </w:r>
+        <w:rPr>
+          <w:lang w:val="en-US"/>
+        </w:rPr>
+      </w:pPr>
+      <w:proofErr w:type="gramStart"/>
+      <w:r>
+        <w:rPr>
+          <w:lang w:val="en-US"/>
+        </w:rPr>
+        <w:t>departure</w:t>
+      </w:r>
+      <w:proofErr w:type="gramEnd"/>
     </w:p>
     <w:p>
       <w:pPr>
         <w:spacing w:after="0" w:line="240" w:lineRule="auto"/>
         <w:ind w:firstLine="708"/>
-      </w:pPr>
-      <w:r>
-        <w:t>Date de fin</w:t>
+        <w:rPr>
+          <w:lang w:val="en-US"/>
+        </w:rPr>
+      </w:pPr>
+      <w:proofErr w:type="spellStart"/>
+      <w:proofErr w:type="gramStart"/>
+      <w:r>
+        <w:rPr>
+          <w:lang w:val="en-US"/>
+        </w:rPr>
+        <w:t>arrivaltown</w:t>
+      </w:r>
+      <w:proofErr w:type="spellEnd"/>
+      <w:proofErr w:type="gramEnd"/>
+    </w:p>
+    <w:p>
+      <w:pPr>
+        <w:spacing w:after="0" w:line="240" w:lineRule="auto"/>
+        <w:ind w:left="708" w:firstLine="708"/>
+        <w:rPr>
+          <w:lang w:val="en-US"/>
+        </w:rPr>
+      </w:pPr>
+      <w:r>
+        <w:rPr>
+          <w:lang w:val="en-US"/>
+        </w:rPr>
+        <w:t>[</w:t>
       </w:r>
     </w:p>
     <w:p>
       <w:pPr>
         <w:spacing w:after="0" w:line="240" w:lineRule="auto"/>
         <w:ind w:firstLine="708"/>
-      </w:pPr>
-      <w:r>
-        <w:t>Description</w:t>
+        <w:rPr>
+          <w:lang w:val="en-US"/>
+        </w:rPr>
+      </w:pPr>
+      <w:r>
+        <w:rPr>
+          <w:lang w:val="en-US"/>
+        </w:rPr>
+        <w:tab/>
+      </w:r>
+      <w:r>
+        <w:rPr>
+          <w:lang w:val="en-US"/>
+        </w:rPr>
+        <w:tab/>
+        <w:t>Id</w:t>
       </w:r>
     </w:p>
     <w:p>
       <w:pPr>
         <w:spacing w:after="0" w:line="240" w:lineRule="auto"/>
         <w:ind w:firstLine="708"/>
-      </w:pPr>
-      <w:r>
-        <w:t>Récurrence [</w:t>
+        <w:rPr>
+          <w:lang w:val="en-US"/>
+        </w:rPr>
+      </w:pPr>
+      <w:r>
+        <w:rPr>
+          <w:lang w:val="en-US"/>
+        </w:rPr>
+        <w:tab/>
+      </w:r>
+      <w:r>
+        <w:rPr>
+          <w:lang w:val="en-US"/>
+        </w:rPr>
+        <w:tab/>
+      </w:r>
+      <w:proofErr w:type="gramStart"/>
+      <w:r>
+        <w:rPr>
+          <w:lang w:val="en-US"/>
+        </w:rPr>
+        <w:t>name</w:t>
+      </w:r>
+      <w:proofErr w:type="gramEnd"/>
+    </w:p>
+    <w:p>
+      <w:pPr>
+        <w:spacing w:after="0" w:line="240" w:lineRule="auto"/>
+        <w:ind w:left="708" w:firstLine="708"/>
+        <w:rPr>
+          <w:lang w:val="en-US"/>
+        </w:rPr>
+      </w:pPr>
+      <w:r>
+        <w:rPr>
+          <w:lang w:val="en-US"/>
+        </w:rPr>
+        <w:t>]</w:t>
       </w:r>
     </w:p>
     <w:p>
       <w:pPr>
         <w:spacing w:after="0" w:line="240" w:lineRule="auto"/>
         <w:ind w:firstLine="708"/>
+        <w:rPr>
+          <w:lang w:val="en-US"/>
+        </w:rPr>
+      </w:pPr>
+      <w:proofErr w:type="gramStart"/>
+      <w:r>
+        <w:rPr>
+          <w:lang w:val="en-US"/>
+        </w:rPr>
+        <w:t>arrival</w:t>
+      </w:r>
+      <w:proofErr w:type="gramEnd"/>
+    </w:p>
+    <w:p>
+      <w:pPr>
+        <w:spacing w:after="0" w:line="240" w:lineRule="auto"/>
+        <w:ind w:firstLine="708"/>
+        <w:rPr>
+          <w:lang w:val="en-US"/>
+        </w:rPr>
+      </w:pPr>
+      <w:proofErr w:type="spellStart"/>
+      <w:proofErr w:type="gramStart"/>
+      <w:r>
+        <w:rPr>
+          <w:lang w:val="en-US"/>
+        </w:rPr>
+        <w:t>startdate</w:t>
+      </w:r>
+      <w:proofErr w:type="spellEnd"/>
+      <w:proofErr w:type="gramEnd"/>
+    </w:p>
+    <w:p>
+      <w:pPr>
+        <w:spacing w:after="0" w:line="240" w:lineRule="auto"/>
+        <w:ind w:firstLine="708"/>
+      </w:pPr>
+      <w:proofErr w:type="spellStart"/>
+      <w:proofErr w:type="gramStart"/>
+      <w:r>
+        <w:t>enddate</w:t>
+      </w:r>
+      <w:proofErr w:type="spellEnd"/>
+      <w:proofErr w:type="gramEnd"/>
+    </w:p>
+    <w:p>
+      <w:pPr>
+        <w:spacing w:after="0" w:line="240" w:lineRule="auto"/>
+        <w:ind w:firstLine="708"/>
+      </w:pPr>
+      <w:proofErr w:type="gramStart"/>
+      <w:r>
+        <w:t>description</w:t>
+      </w:r>
+      <w:proofErr w:type="gramEnd"/>
+    </w:p>
+    <w:p>
+      <w:pPr>
+        <w:spacing w:after="0" w:line="240" w:lineRule="auto"/>
+        <w:ind w:firstLine="708"/>
+      </w:pPr>
+      <w:proofErr w:type="spellStart"/>
+      <w:proofErr w:type="gramStart"/>
+      <w:r>
+        <w:t>recurrence</w:t>
+      </w:r>
+      <w:proofErr w:type="spellEnd"/>
+      <w:proofErr w:type="gramEnd"/>
+      <w:r>
+        <w:t xml:space="preserve"> [</w:t>
+      </w:r>
+    </w:p>
+    <w:p>
+      <w:pPr>
+        <w:spacing w:after="0" w:line="240" w:lineRule="auto"/>
+        <w:ind w:firstLine="708"/>
       </w:pPr>
       <w:r>
         <w:tab/>
-        <w:t>Lundi</w:t>
-      </w:r>
+      </w:r>
+      <w:proofErr w:type="spellStart"/>
+      <w:proofErr w:type="gramStart"/>
+      <w:r>
+        <w:t>monday</w:t>
+      </w:r>
+      <w:proofErr w:type="spellEnd"/>
+      <w:proofErr w:type="gramEnd"/>
     </w:p>
     <w:p>
       <w:pPr>
@@ -1999,8 +2303,14 @@
       </w:pPr>
       <w:r>
         <w:tab/>
-        <w:t>Mardi</w:t>
-      </w:r>
+      </w:r>
+      <w:proofErr w:type="spellStart"/>
+      <w:proofErr w:type="gramStart"/>
+      <w:r>
+        <w:t>tuesday</w:t>
+      </w:r>
+      <w:proofErr w:type="spellEnd"/>
+      <w:proofErr w:type="gramEnd"/>
     </w:p>
     <w:p>
       <w:pPr>
@@ -2026,8 +2336,13 @@
         <w:spacing w:after="0" w:line="240" w:lineRule="auto"/>
         <w:ind w:firstLine="708"/>
       </w:pPr>
-      <w:r>
-        <w:t>Inscriptions [</w:t>
+      <w:proofErr w:type="gramStart"/>
+      <w:r>
+        <w:t>registrations</w:t>
+      </w:r>
+      <w:proofErr w:type="gramEnd"/>
+      <w:r>
+        <w:t xml:space="preserve"> [</w:t>
       </w:r>
     </w:p>
     <w:p>
@@ -2039,6 +2354,8 @@
         <w:tab/>
         <w:t>15-12-2014 [(la liste des utilisateurs)</w:t>
       </w:r>
+      <w:bookmarkStart w:id="0" w:name="_GoBack"/>
+      <w:bookmarkEnd w:id="0"/>
     </w:p>
     <w:p>
       <w:pPr>
@@ -2060,8 +2377,14 @@
       </w:r>
       <w:r>
         <w:tab/>
-        <w:t>Nom</w:t>
-      </w:r>
+      </w:r>
+      <w:proofErr w:type="spellStart"/>
+      <w:proofErr w:type="gramStart"/>
+      <w:r>
+        <w:t>firstname</w:t>
+      </w:r>
+      <w:proofErr w:type="spellEnd"/>
+      <w:proofErr w:type="gramEnd"/>
     </w:p>
     <w:p>
       <w:pPr>
@@ -2073,8 +2396,14 @@
       </w:r>
       <w:r>
         <w:tab/>
-        <w:t>Prénom</w:t>
-      </w:r>
+      </w:r>
+      <w:proofErr w:type="spellStart"/>
+      <w:proofErr w:type="gramStart"/>
+      <w:r>
+        <w:t>lastname</w:t>
+      </w:r>
+      <w:proofErr w:type="spellEnd"/>
+      <w:proofErr w:type="gramEnd"/>
     </w:p>
     <w:p>
       <w:pPr>
@@ -2104,8 +2433,14 @@
       </w:r>
       <w:r>
         <w:tab/>
-        <w:t>Nom</w:t>
-      </w:r>
+      </w:r>
+      <w:proofErr w:type="spellStart"/>
+      <w:proofErr w:type="gramStart"/>
+      <w:r>
+        <w:t>firstname</w:t>
+      </w:r>
+      <w:proofErr w:type="spellEnd"/>
+      <w:proofErr w:type="gramEnd"/>
     </w:p>
     <w:p>
       <w:pPr>
@@ -2117,8 +2452,14 @@
       </w:r>
       <w:r>
         <w:tab/>
-        <w:t>Prénom</w:t>
-      </w:r>
+      </w:r>
+      <w:proofErr w:type="spellStart"/>
+      <w:proofErr w:type="gramStart"/>
+      <w:r>
+        <w:t>lastname</w:t>
+      </w:r>
+      <w:proofErr w:type="spellEnd"/>
+      <w:proofErr w:type="gramEnd"/>
     </w:p>
     <w:p>
       <w:pPr>
@@ -2192,8 +2533,6 @@
       <w:r>
         <w:t>précédemment sauf que les utilisateurs possèdent également leur numéro de téléphone et leur email.</w:t>
       </w:r>
-      <w:bookmarkStart w:id="0" w:name="_GoBack"/>
-      <w:bookmarkEnd w:id="0"/>
     </w:p>
     <w:sectPr>
       <w:pgSz w:w="11906" w:h="16838"/>
@@ -2206,7 +2545,7 @@
 </file>
 
 <file path=word/numbering.xml><?xml version="1.0" encoding="utf-8"?>
-<w:numbering xmlns:wpc="http://schemas.microsoft.com/office/word/2010/wordprocessingCanvas" xmlns:mc="http://schemas.openxmlformats.org/markup-compatibility/2006" xmlns:o="urn:schemas-microsoft-com:office:office" xmlns:r="http://schemas.openxmlformats.org/officeDocument/2006/relationships" xmlns:m="http://schemas.openxmlformats.org/officeDocument/2006/math" xmlns:v="urn:schemas-microsoft-com:vml" xmlns:wp14="http://schemas.microsoft.com/office/word/2010/wordprocessingDrawing" xmlns:wp="http://schemas.openxmlformats.org/drawingml/2006/wordprocessingDrawing" xmlns:w10="urn:schemas-microsoft-com:office:word" xmlns:w="http://schemas.openxmlformats.org/wordprocessingml/2006/main" xmlns:w14="http://schemas.microsoft.com/office/word/2010/wordml" xmlns:wpg="http://schemas.microsoft.com/office/word/2010/wordprocessingGroup" xmlns:wpi="http://schemas.microsoft.com/office/word/2010/wordprocessingInk" xmlns:wne="http://schemas.microsoft.com/office/word/2006/wordml" xmlns:wps="http://schemas.microsoft.com/office/word/2010/wordprocessingShape" mc:Ignorable="w14 wp14">
+<w:numbering xmlns:wpc="http://schemas.microsoft.com/office/word/2010/wordprocessingCanvas" xmlns:mc="http://schemas.openxmlformats.org/markup-compatibility/2006" xmlns:o="urn:schemas-microsoft-com:office:office" xmlns:r="http://schemas.openxmlformats.org/officeDocument/2006/relationships" xmlns:m="http://schemas.openxmlformats.org/officeDocument/2006/math" xmlns:v="urn:schemas-microsoft-com:vml" xmlns:wp14="http://schemas.microsoft.com/office/word/2010/wordprocessingDrawing" xmlns:wp="http://schemas.openxmlformats.org/drawingml/2006/wordprocessingDrawing" xmlns:w10="urn:schemas-microsoft-com:office:word" xmlns:w="http://schemas.openxmlformats.org/wordprocessingml/2006/main" xmlns:w14="http://schemas.microsoft.com/office/word/2010/wordml" xmlns:w15="http://schemas.microsoft.com/office/word/2012/wordml" xmlns:wpg="http://schemas.microsoft.com/office/word/2010/wordprocessingGroup" xmlns:wpi="http://schemas.microsoft.com/office/word/2010/wordprocessingInk" xmlns:wne="http://schemas.microsoft.com/office/word/2006/wordml" xmlns:wps="http://schemas.microsoft.com/office/word/2010/wordprocessingShape" mc:Ignorable="w14 w15 wp14">
   <w:abstractNum w:abstractNumId="0">
     <w:nsid w:val="02715B0F"/>
     <w:multiLevelType w:val="hybridMultilevel"/>
@@ -2559,7 +2898,7 @@
 </file>
 
 <file path=word/styles.xml><?xml version="1.0" encoding="utf-8"?>
-<w:styles xmlns:mc="http://schemas.openxmlformats.org/markup-compatibility/2006" xmlns:r="http://schemas.openxmlformats.org/officeDocument/2006/relationships" xmlns:w="http://schemas.openxmlformats.org/wordprocessingml/2006/main" xmlns:w14="http://schemas.microsoft.com/office/word/2010/wordml" mc:Ignorable="w14">
+<w:styles xmlns:mc="http://schemas.openxmlformats.org/markup-compatibility/2006" xmlns:r="http://schemas.openxmlformats.org/officeDocument/2006/relationships" xmlns:w="http://schemas.openxmlformats.org/wordprocessingml/2006/main" xmlns:w14="http://schemas.microsoft.com/office/word/2010/wordml" xmlns:w15="http://schemas.microsoft.com/office/word/2012/wordml" mc:Ignorable="w14 w15">
   <w:docDefaults>
     <w:rPrDefault>
       <w:rPr>
@@ -2575,144 +2914,378 @@
       </w:pPr>
     </w:pPrDefault>
   </w:docDefaults>
-  <w:latentStyles w:defLockedState="0" w:defUIPriority="99" w:defSemiHidden="1" w:defUnhideWhenUsed="1" w:defQFormat="0" w:count="267">
-    <w:lsdException w:name="Normal" w:semiHidden="0" w:uiPriority="0" w:unhideWhenUsed="0" w:qFormat="1"/>
-    <w:lsdException w:name="heading 1" w:semiHidden="0" w:uiPriority="9" w:unhideWhenUsed="0" w:qFormat="1"/>
-    <w:lsdException w:name="heading 2" w:uiPriority="9" w:qFormat="1"/>
-    <w:lsdException w:name="heading 3" w:uiPriority="9" w:qFormat="1"/>
-    <w:lsdException w:name="heading 4" w:uiPriority="9" w:qFormat="1"/>
-    <w:lsdException w:name="heading 5" w:uiPriority="9" w:qFormat="1"/>
-    <w:lsdException w:name="heading 6" w:uiPriority="9" w:qFormat="1"/>
-    <w:lsdException w:name="heading 7" w:uiPriority="9" w:qFormat="1"/>
-    <w:lsdException w:name="heading 8" w:uiPriority="9" w:qFormat="1"/>
-    <w:lsdException w:name="heading 9" w:uiPriority="9" w:qFormat="1"/>
-    <w:lsdException w:name="toc 1" w:uiPriority="39"/>
-    <w:lsdException w:name="toc 2" w:uiPriority="39"/>
-    <w:lsdException w:name="toc 3" w:uiPriority="39"/>
-    <w:lsdException w:name="toc 4" w:uiPriority="39"/>
-    <w:lsdException w:name="toc 5" w:uiPriority="39"/>
-    <w:lsdException w:name="toc 6" w:uiPriority="39"/>
-    <w:lsdException w:name="toc 7" w:uiPriority="39"/>
-    <w:lsdException w:name="toc 8" w:uiPriority="39"/>
-    <w:lsdException w:name="toc 9" w:uiPriority="39"/>
-    <w:lsdException w:name="caption" w:uiPriority="35" w:qFormat="1"/>
-    <w:lsdException w:name="Title" w:semiHidden="0" w:uiPriority="10" w:unhideWhenUsed="0" w:qFormat="1"/>
-    <w:lsdException w:name="Default Paragraph Font" w:uiPriority="1"/>
-    <w:lsdException w:name="Subtitle" w:semiHidden="0" w:uiPriority="11" w:unhideWhenUsed="0" w:qFormat="1"/>
-    <w:lsdException w:name="Strong" w:semiHidden="0" w:uiPriority="22" w:unhideWhenUsed="0" w:qFormat="1"/>
-    <w:lsdException w:name="Emphasis" w:semiHidden="0" w:uiPriority="20" w:unhideWhenUsed="0" w:qFormat="1"/>
-    <w:lsdException w:name="Table Grid" w:semiHidden="0" w:uiPriority="59" w:unhideWhenUsed="0"/>
-    <w:lsdException w:name="Placeholder Text" w:unhideWhenUsed="0"/>
-    <w:lsdException w:name="No Spacing" w:semiHidden="0" w:uiPriority="1" w:unhideWhenUsed="0" w:qFormat="1"/>
-    <w:lsdException w:name="Light Shading" w:semiHidden="0" w:uiPriority="60" w:unhideWhenUsed="0"/>
-    <w:lsdException w:name="Light List" w:semiHidden="0" w:uiPriority="61" w:unhideWhenUsed="0"/>
-    <w:lsdException w:name="Light Grid" w:semiHidden="0" w:uiPriority="62" w:unhideWhenUsed="0"/>
-    <w:lsdException w:name="Medium Shading 1" w:semiHidden="0" w:uiPriority="63" w:unhideWhenUsed="0"/>
-    <w:lsdException w:name="Medium Shading 2" w:semiHidden="0" w:uiPriority="64" w:unhideWhenUsed="0"/>
-    <w:lsdException w:name="Medium List 1" w:semiHidden="0" w:uiPriority="65" w:unhideWhenUsed="0"/>
-    <w:lsdException w:name="Medium List 2" w:semiHidden="0" w:uiPriority="66" w:unhideWhenUsed="0"/>
-    <w:lsdException w:name="Medium Grid 1" w:semiHidden="0" w:uiPriority="67" w:unhideWhenUsed="0"/>
-    <w:lsdException w:name="Medium Grid 2" w:semiHidden="0" w:uiPriority="68" w:unhideWhenUsed="0"/>
-    <w:lsdException w:name="Medium Grid 3" w:semiHidden="0" w:uiPriority="69" w:unhideWhenUsed="0"/>
-    <w:lsdException w:name="Dark List" w:semiHidden="0" w:uiPriority="70" w:unhideWhenUsed="0"/>
-    <w:lsdException w:name="Colorful Shading" w:semiHidden="0" w:uiPriority="71" w:unhideWhenUsed="0"/>
-    <w:lsdException w:name="Colorful List" w:semiHidden="0" w:uiPriority="72" w:unhideWhenUsed="0"/>
-    <w:lsdException w:name="Colorful Grid" w:semiHidden="0" w:uiPriority="73" w:unhideWhenUsed="0"/>
-    <w:lsdException w:name="Light Shading Accent 1" w:semiHidden="0" w:uiPriority="60" w:unhideWhenUsed="0"/>
-    <w:lsdException w:name="Light List Accent 1" w:semiHidden="0" w:uiPriority="61" w:unhideWhenUsed="0"/>
-    <w:lsdException w:name="Light Grid Accent 1" w:semiHidden="0" w:uiPriority="62" w:unhideWhenUsed="0"/>
-    <w:lsdException w:name="Medium Shading 1 Accent 1" w:semiHidden="0" w:uiPriority="63" w:unhideWhenUsed="0"/>
-    <w:lsdException w:name="Medium Shading 2 Accent 1" w:semiHidden="0" w:uiPriority="64" w:unhideWhenUsed="0"/>
-    <w:lsdException w:name="Medium List 1 Accent 1" w:semiHidden="0" w:uiPriority="65" w:unhideWhenUsed="0"/>
-    <w:lsdException w:name="Revision" w:unhideWhenUsed="0"/>
-    <w:lsdException w:name="List Paragraph" w:semiHidden="0" w:uiPriority="34" w:unhideWhenUsed="0" w:qFormat="1"/>
-    <w:lsdException w:name="Quote" w:semiHidden="0" w:uiPriority="29" w:unhideWhenUsed="0" w:qFormat="1"/>
-    <w:lsdException w:name="Intense Quote" w:semiHidden="0" w:uiPriority="30" w:unhideWhenUsed="0" w:qFormat="1"/>
-    <w:lsdException w:name="Medium List 2 Accent 1" w:semiHidden="0" w:uiPriority="66" w:unhideWhenUsed="0"/>
-    <w:lsdException w:name="Medium Grid 1 Accent 1" w:semiHidden="0" w:uiPriority="67" w:unhideWhenUsed="0"/>
-    <w:lsdException w:name="Medium Grid 2 Accent 1" w:semiHidden="0" w:uiPriority="68" w:unhideWhenUsed="0"/>
-    <w:lsdException w:name="Medium Grid 3 Accent 1" w:semiHidden="0" w:uiPriority="69" w:unhideWhenUsed="0"/>
-    <w:lsdException w:name="Dark List Accent 1" w:semiHidden="0" w:uiPriority="70" w:unhideWhenUsed="0"/>
-    <w:lsdException w:name="Colorful Shading Accent 1" w:semiHidden="0" w:uiPriority="71" w:unhideWhenUsed="0"/>
-    <w:lsdException w:name="Colorful List Accent 1" w:semiHidden="0" w:uiPriority="72" w:unhideWhenUsed="0"/>
-    <w:lsdException w:name="Colorful Grid Accent 1" w:semiHidden="0" w:uiPriority="73" w:unhideWhenUsed="0"/>
-    <w:lsdException w:name="Light Shading Accent 2" w:semiHidden="0" w:uiPriority="60" w:unhideWhenUsed="0"/>
-    <w:lsdException w:name="Light List Accent 2" w:semiHidden="0" w:uiPriority="61" w:unhideWhenUsed="0"/>
-    <w:lsdException w:name="Light Grid Accent 2" w:semiHidden="0" w:uiPriority="62" w:unhideWhenUsed="0"/>
-    <w:lsdException w:name="Medium Shading 1 Accent 2" w:semiHidden="0" w:uiPriority="63" w:unhideWhenUsed="0"/>
-    <w:lsdException w:name="Medium Shading 2 Accent 2" w:semiHidden="0" w:uiPriority="64" w:unhideWhenUsed="0"/>
-    <w:lsdException w:name="Medium List 1 Accent 2" w:semiHidden="0" w:uiPriority="65" w:unhideWhenUsed="0"/>
-    <w:lsdException w:name="Medium List 2 Accent 2" w:semiHidden="0" w:uiPriority="66" w:unhideWhenUsed="0"/>
-    <w:lsdException w:name="Medium Grid 1 Accent 2" w:semiHidden="0" w:uiPriority="67" w:unhideWhenUsed="0"/>
-    <w:lsdException w:name="Medium Grid 2 Accent 2" w:semiHidden="0" w:uiPriority="68" w:unhideWhenUsed="0"/>
-    <w:lsdException w:name="Medium Grid 3 Accent 2" w:semiHidden="0" w:uiPriority="69" w:unhideWhenUsed="0"/>
-    <w:lsdException w:name="Dark List Accent 2" w:semiHidden="0" w:uiPriority="70" w:unhideWhenUsed="0"/>
-    <w:lsdException w:name="Colorful Shading Accent 2" w:semiHidden="0" w:uiPriority="71" w:unhideWhenUsed="0"/>
-    <w:lsdException w:name="Colorful List Accent 2" w:semiHidden="0" w:uiPriority="72" w:unhideWhenUsed="0"/>
-    <w:lsdException w:name="Colorful Grid Accent 2" w:semiHidden="0" w:uiPriority="73" w:unhideWhenUsed="0"/>
-    <w:lsdException w:name="Light Shading Accent 3" w:semiHidden="0" w:uiPriority="60" w:unhideWhenUsed="0"/>
-    <w:lsdException w:name="Light List Accent 3" w:semiHidden="0" w:uiPriority="61" w:unhideWhenUsed="0"/>
-    <w:lsdException w:name="Light Grid Accent 3" w:semiHidden="0" w:uiPriority="62" w:unhideWhenUsed="0"/>
-    <w:lsdException w:name="Medium Shading 1 Accent 3" w:semiHidden="0" w:uiPriority="63" w:unhideWhenUsed="0"/>
-    <w:lsdException w:name="Medium Shading 2 Accent 3" w:semiHidden="0" w:uiPriority="64" w:unhideWhenUsed="0"/>
-    <w:lsdException w:name="Medium List 1 Accent 3" w:semiHidden="0" w:uiPriority="65" w:unhideWhenUsed="0"/>
-    <w:lsdException w:name="Medium List 2 Accent 3" w:semiHidden="0" w:uiPriority="66" w:unhideWhenUsed="0"/>
-    <w:lsdException w:name="Medium Grid 1 Accent 3" w:semiHidden="0" w:uiPriority="67" w:unhideWhenUsed="0"/>
-    <w:lsdException w:name="Medium Grid 2 Accent 3" w:semiHidden="0" w:uiPriority="68" w:unhideWhenUsed="0"/>
-    <w:lsdException w:name="Medium Grid 3 Accent 3" w:semiHidden="0" w:uiPriority="69" w:unhideWhenUsed="0"/>
-    <w:lsdException w:name="Dark List Accent 3" w:semiHidden="0" w:uiPriority="70" w:unhideWhenUsed="0"/>
-    <w:lsdException w:name="Colorful Shading Accent 3" w:semiHidden="0" w:uiPriority="71" w:unhideWhenUsed="0"/>
-    <w:lsdException w:name="Colorful List Accent 3" w:semiHidden="0" w:uiPriority="72" w:unhideWhenUsed="0"/>
-    <w:lsdException w:name="Colorful Grid Accent 3" w:semiHidden="0" w:uiPriority="73" w:unhideWhenUsed="0"/>
-    <w:lsdException w:name="Light Shading Accent 4" w:semiHidden="0" w:uiPriority="60" w:unhideWhenUsed="0"/>
-    <w:lsdException w:name="Light List Accent 4" w:semiHidden="0" w:uiPriority="61" w:unhideWhenUsed="0"/>
-    <w:lsdException w:name="Light Grid Accent 4" w:semiHidden="0" w:uiPriority="62" w:unhideWhenUsed="0"/>
-    <w:lsdException w:name="Medium Shading 1 Accent 4" w:semiHidden="0" w:uiPriority="63" w:unhideWhenUsed="0"/>
-    <w:lsdException w:name="Medium Shading 2 Accent 4" w:semiHidden="0" w:uiPriority="64" w:unhideWhenUsed="0"/>
-    <w:lsdException w:name="Medium List 1 Accent 4" w:semiHidden="0" w:uiPriority="65" w:unhideWhenUsed="0"/>
-    <w:lsdException w:name="Medium List 2 Accent 4" w:semiHidden="0" w:uiPriority="66" w:unhideWhenUsed="0"/>
-    <w:lsdException w:name="Medium Grid 1 Accent 4" w:semiHidden="0" w:uiPriority="67" w:unhideWhenUsed="0"/>
-    <w:lsdException w:name="Medium Grid 2 Accent 4" w:semiHidden="0" w:uiPriority="68" w:unhideWhenUsed="0"/>
-    <w:lsdException w:name="Medium Grid 3 Accent 4" w:semiHidden="0" w:uiPriority="69" w:unhideWhenUsed="0"/>
-    <w:lsdException w:name="Dark List Accent 4" w:semiHidden="0" w:uiPriority="70" w:unhideWhenUsed="0"/>
-    <w:lsdException w:name="Colorful Shading Accent 4" w:semiHidden="0" w:uiPriority="71" w:unhideWhenUsed="0"/>
-    <w:lsdException w:name="Colorful List Accent 4" w:semiHidden="0" w:uiPriority="72" w:unhideWhenUsed="0"/>
-    <w:lsdException w:name="Colorful Grid Accent 4" w:semiHidden="0" w:uiPriority="73" w:unhideWhenUsed="0"/>
-    <w:lsdException w:name="Light Shading Accent 5" w:semiHidden="0" w:uiPriority="60" w:unhideWhenUsed="0"/>
-    <w:lsdException w:name="Light List Accent 5" w:semiHidden="0" w:uiPriority="61" w:unhideWhenUsed="0"/>
-    <w:lsdException w:name="Light Grid Accent 5" w:semiHidden="0" w:uiPriority="62" w:unhideWhenUsed="0"/>
-    <w:lsdException w:name="Medium Shading 1 Accent 5" w:semiHidden="0" w:uiPriority="63" w:unhideWhenUsed="0"/>
-    <w:lsdException w:name="Medium Shading 2 Accent 5" w:semiHidden="0" w:uiPriority="64" w:unhideWhenUsed="0"/>
-    <w:lsdException w:name="Medium List 1 Accent 5" w:semiHidden="0" w:uiPriority="65" w:unhideWhenUsed="0"/>
-    <w:lsdException w:name="Medium List 2 Accent 5" w:semiHidden="0" w:uiPriority="66" w:unhideWhenUsed="0"/>
-    <w:lsdException w:name="Medium Grid 1 Accent 5" w:semiHidden="0" w:uiPriority="67" w:unhideWhenUsed="0"/>
-    <w:lsdException w:name="Medium Grid 2 Accent 5" w:semiHidden="0" w:uiPriority="68" w:unhideWhenUsed="0"/>
-    <w:lsdException w:name="Medium Grid 3 Accent 5" w:semiHidden="0" w:uiPriority="69" w:unhideWhenUsed="0"/>
-    <w:lsdException w:name="Dark List Accent 5" w:semiHidden="0" w:uiPriority="70" w:unhideWhenUsed="0"/>
-    <w:lsdException w:name="Colorful Shading Accent 5" w:semiHidden="0" w:uiPriority="71" w:unhideWhenUsed="0"/>
-    <w:lsdException w:name="Colorful List Accent 5" w:semiHidden="0" w:uiPriority="72" w:unhideWhenUsed="0"/>
-    <w:lsdException w:name="Colorful Grid Accent 5" w:semiHidden="0" w:uiPriority="73" w:unhideWhenUsed="0"/>
-    <w:lsdException w:name="Light Shading Accent 6" w:semiHidden="0" w:uiPriority="60" w:unhideWhenUsed="0"/>
-    <w:lsdException w:name="Light List Accent 6" w:semiHidden="0" w:uiPriority="61" w:unhideWhenUsed="0"/>
-    <w:lsdException w:name="Light Grid Accent 6" w:semiHidden="0" w:uiPriority="62" w:unhideWhenUsed="0"/>
-    <w:lsdException w:name="Medium Shading 1 Accent 6" w:semiHidden="0" w:uiPriority="63" w:unhideWhenUsed="0"/>
-    <w:lsdException w:name="Medium Shading 2 Accent 6" w:semiHidden="0" w:uiPriority="64" w:unhideWhenUsed="0"/>
-    <w:lsdException w:name="Medium List 1 Accent 6" w:semiHidden="0" w:uiPriority="65" w:unhideWhenUsed="0"/>
-    <w:lsdException w:name="Medium List 2 Accent 6" w:semiHidden="0" w:uiPriority="66" w:unhideWhenUsed="0"/>
-    <w:lsdException w:name="Medium Grid 1 Accent 6" w:semiHidden="0" w:uiPriority="67" w:unhideWhenUsed="0"/>
-    <w:lsdException w:name="Medium Grid 2 Accent 6" w:semiHidden="0" w:uiPriority="68" w:unhideWhenUsed="0"/>
-    <w:lsdException w:name="Medium Grid 3 Accent 6" w:semiHidden="0" w:uiPriority="69" w:unhideWhenUsed="0"/>
-    <w:lsdException w:name="Dark List Accent 6" w:semiHidden="0" w:uiPriority="70" w:unhideWhenUsed="0"/>
-    <w:lsdException w:name="Colorful Shading Accent 6" w:semiHidden="0" w:uiPriority="71" w:unhideWhenUsed="0"/>
-    <w:lsdException w:name="Colorful List Accent 6" w:semiHidden="0" w:uiPriority="72" w:unhideWhenUsed="0"/>
-    <w:lsdException w:name="Colorful Grid Accent 6" w:semiHidden="0" w:uiPriority="73" w:unhideWhenUsed="0"/>
-    <w:lsdException w:name="Subtle Emphasis" w:semiHidden="0" w:uiPriority="19" w:unhideWhenUsed="0" w:qFormat="1"/>
-    <w:lsdException w:name="Intense Emphasis" w:semiHidden="0" w:uiPriority="21" w:unhideWhenUsed="0" w:qFormat="1"/>
-    <w:lsdException w:name="Subtle Reference" w:semiHidden="0" w:uiPriority="31" w:unhideWhenUsed="0" w:qFormat="1"/>
-    <w:lsdException w:name="Intense Reference" w:semiHidden="0" w:uiPriority="32" w:unhideWhenUsed="0" w:qFormat="1"/>
-    <w:lsdException w:name="Book Title" w:semiHidden="0" w:uiPriority="33" w:unhideWhenUsed="0" w:qFormat="1"/>
-    <w:lsdException w:name="Bibliography" w:uiPriority="37"/>
-    <w:lsdException w:name="TOC Heading" w:uiPriority="39" w:qFormat="1"/>
+  <w:latentStyles w:defLockedState="0" w:defUIPriority="99" w:defSemiHidden="0" w:defUnhideWhenUsed="0" w:defQFormat="0" w:count="371">
+    <w:lsdException w:name="Normal" w:uiPriority="0" w:qFormat="1"/>
+    <w:lsdException w:name="heading 1" w:uiPriority="9" w:qFormat="1"/>
+    <w:lsdException w:name="heading 2" w:semiHidden="1" w:uiPriority="9" w:unhideWhenUsed="1" w:qFormat="1"/>
+    <w:lsdException w:name="heading 3" w:semiHidden="1" w:uiPriority="9" w:unhideWhenUsed="1" w:qFormat="1"/>
+    <w:lsdException w:name="heading 4" w:semiHidden="1" w:uiPriority="9" w:unhideWhenUsed="1" w:qFormat="1"/>
+    <w:lsdException w:name="heading 5" w:semiHidden="1" w:uiPriority="9" w:unhideWhenUsed="1" w:qFormat="1"/>
+    <w:lsdException w:name="heading 6" w:semiHidden="1" w:uiPriority="9" w:unhideWhenUsed="1" w:qFormat="1"/>
+    <w:lsdException w:name="heading 7" w:semiHidden="1" w:uiPriority="9" w:unhideWhenUsed="1" w:qFormat="1"/>
+    <w:lsdException w:name="heading 8" w:semiHidden="1" w:uiPriority="9" w:unhideWhenUsed="1" w:qFormat="1"/>
+    <w:lsdException w:name="heading 9" w:semiHidden="1" w:uiPriority="9" w:unhideWhenUsed="1" w:qFormat="1"/>
+    <w:lsdException w:name="index 1" w:semiHidden="1" w:unhideWhenUsed="1"/>
+    <w:lsdException w:name="index 2" w:semiHidden="1" w:unhideWhenUsed="1"/>
+    <w:lsdException w:name="index 3" w:semiHidden="1" w:unhideWhenUsed="1"/>
+    <w:lsdException w:name="index 4" w:semiHidden="1" w:unhideWhenUsed="1"/>
+    <w:lsdException w:name="index 5" w:semiHidden="1" w:unhideWhenUsed="1"/>
+    <w:lsdException w:name="index 6" w:semiHidden="1" w:unhideWhenUsed="1"/>
+    <w:lsdException w:name="index 7" w:semiHidden="1" w:unhideWhenUsed="1"/>
+    <w:lsdException w:name="index 8" w:semiHidden="1" w:unhideWhenUsed="1"/>
+    <w:lsdException w:name="index 9" w:semiHidden="1" w:unhideWhenUsed="1"/>
+    <w:lsdException w:name="toc 1" w:semiHidden="1" w:uiPriority="39" w:unhideWhenUsed="1"/>
+    <w:lsdException w:name="toc 2" w:semiHidden="1" w:uiPriority="39" w:unhideWhenUsed="1"/>
+    <w:lsdException w:name="toc 3" w:semiHidden="1" w:uiPriority="39" w:unhideWhenUsed="1"/>
+    <w:lsdException w:name="toc 4" w:semiHidden="1" w:uiPriority="39" w:unhideWhenUsed="1"/>
+    <w:lsdException w:name="toc 5" w:semiHidden="1" w:uiPriority="39" w:unhideWhenUsed="1"/>
+    <w:lsdException w:name="toc 6" w:semiHidden="1" w:uiPriority="39" w:unhideWhenUsed="1"/>
+    <w:lsdException w:name="toc 7" w:semiHidden="1" w:uiPriority="39" w:unhideWhenUsed="1"/>
+    <w:lsdException w:name="toc 8" w:semiHidden="1" w:uiPriority="39" w:unhideWhenUsed="1"/>
+    <w:lsdException w:name="toc 9" w:semiHidden="1" w:uiPriority="39" w:unhideWhenUsed="1"/>
+    <w:lsdException w:name="Normal Indent" w:semiHidden="1" w:unhideWhenUsed="1"/>
+    <w:lsdException w:name="footnote text" w:semiHidden="1" w:unhideWhenUsed="1"/>
+    <w:lsdException w:name="annotation text" w:semiHidden="1" w:unhideWhenUsed="1"/>
+    <w:lsdException w:name="header" w:semiHidden="1" w:unhideWhenUsed="1"/>
+    <w:lsdException w:name="footer" w:semiHidden="1" w:unhideWhenUsed="1"/>
+    <w:lsdException w:name="index heading" w:semiHidden="1" w:unhideWhenUsed="1"/>
+    <w:lsdException w:name="caption" w:semiHidden="1" w:uiPriority="35" w:unhideWhenUsed="1" w:qFormat="1"/>
+    <w:lsdException w:name="table of figures" w:semiHidden="1" w:unhideWhenUsed="1"/>
+    <w:lsdException w:name="envelope address" w:semiHidden="1" w:unhideWhenUsed="1"/>
+    <w:lsdException w:name="envelope return" w:semiHidden="1" w:unhideWhenUsed="1"/>
+    <w:lsdException w:name="footnote reference" w:semiHidden="1" w:unhideWhenUsed="1"/>
+    <w:lsdException w:name="annotation reference" w:semiHidden="1" w:unhideWhenUsed="1"/>
+    <w:lsdException w:name="line number" w:semiHidden="1" w:unhideWhenUsed="1"/>
+    <w:lsdException w:name="page number" w:semiHidden="1" w:unhideWhenUsed="1"/>
+    <w:lsdException w:name="endnote reference" w:semiHidden="1" w:unhideWhenUsed="1"/>
+    <w:lsdException w:name="endnote text" w:semiHidden="1" w:unhideWhenUsed="1"/>
+    <w:lsdException w:name="table of authorities" w:semiHidden="1" w:unhideWhenUsed="1"/>
+    <w:lsdException w:name="macro" w:semiHidden="1" w:unhideWhenUsed="1"/>
+    <w:lsdException w:name="toa heading" w:semiHidden="1" w:unhideWhenUsed="1"/>
+    <w:lsdException w:name="List" w:semiHidden="1" w:unhideWhenUsed="1"/>
+    <w:lsdException w:name="List Bullet" w:semiHidden="1" w:unhideWhenUsed="1"/>
+    <w:lsdException w:name="List Number" w:semiHidden="1" w:unhideWhenUsed="1"/>
+    <w:lsdException w:name="List 2" w:semiHidden="1" w:unhideWhenUsed="1"/>
+    <w:lsdException w:name="List 3" w:semiHidden="1" w:unhideWhenUsed="1"/>
+    <w:lsdException w:name="List 4" w:semiHidden="1" w:unhideWhenUsed="1"/>
+    <w:lsdException w:name="List 5" w:semiHidden="1" w:unhideWhenUsed="1"/>
+    <w:lsdException w:name="List Bullet 2" w:semiHidden="1" w:unhideWhenUsed="1"/>
+    <w:lsdException w:name="List Bullet 3" w:semiHidden="1" w:unhideWhenUsed="1"/>
+    <w:lsdException w:name="List Bullet 4" w:semiHidden="1" w:unhideWhenUsed="1"/>
+    <w:lsdException w:name="List Bullet 5" w:semiHidden="1" w:unhideWhenUsed="1"/>
+    <w:lsdException w:name="List Number 2" w:semiHidden="1" w:unhideWhenUsed="1"/>
+    <w:lsdException w:name="List Number 3" w:semiHidden="1" w:unhideWhenUsed="1"/>
+    <w:lsdException w:name="List Number 4" w:semiHidden="1" w:unhideWhenUsed="1"/>
+    <w:lsdException w:name="List Number 5" w:semiHidden="1" w:unhideWhenUsed="1"/>
+    <w:lsdException w:name="Title" w:uiPriority="10" w:qFormat="1"/>
+    <w:lsdException w:name="Closing" w:semiHidden="1" w:unhideWhenUsed="1"/>
+    <w:lsdException w:name="Signature" w:semiHidden="1" w:unhideWhenUsed="1"/>
+    <w:lsdException w:name="Default Paragraph Font" w:semiHidden="1" w:uiPriority="1" w:unhideWhenUsed="1"/>
+    <w:lsdException w:name="Body Text" w:semiHidden="1" w:unhideWhenUsed="1"/>
+    <w:lsdException w:name="Body Text Indent" w:semiHidden="1" w:unhideWhenUsed="1"/>
+    <w:lsdException w:name="List Continue" w:semiHidden="1" w:unhideWhenUsed="1"/>
+    <w:lsdException w:name="List Continue 2" w:semiHidden="1" w:unhideWhenUsed="1"/>
+    <w:lsdException w:name="List Continue 3" w:semiHidden="1" w:unhideWhenUsed="1"/>
+    <w:lsdException w:name="List Continue 4" w:semiHidden="1" w:unhideWhenUsed="1"/>
+    <w:lsdException w:name="List Continue 5" w:semiHidden="1" w:unhideWhenUsed="1"/>
+    <w:lsdException w:name="Message Header" w:semiHidden="1" w:unhideWhenUsed="1"/>
+    <w:lsdException w:name="Subtitle" w:uiPriority="11" w:qFormat="1"/>
+    <w:lsdException w:name="Salutation" w:semiHidden="1" w:unhideWhenUsed="1"/>
+    <w:lsdException w:name="Date" w:semiHidden="1" w:unhideWhenUsed="1"/>
+    <w:lsdException w:name="Body Text First Indent" w:semiHidden="1" w:unhideWhenUsed="1"/>
+    <w:lsdException w:name="Body Text First Indent 2" w:semiHidden="1" w:unhideWhenUsed="1"/>
+    <w:lsdException w:name="Note Heading" w:semiHidden="1" w:unhideWhenUsed="1"/>
+    <w:lsdException w:name="Body Text 2" w:semiHidden="1" w:unhideWhenUsed="1"/>
+    <w:lsdException w:name="Body Text 3" w:semiHidden="1" w:unhideWhenUsed="1"/>
+    <w:lsdException w:name="Body Text Indent 2" w:semiHidden="1" w:unhideWhenUsed="1"/>
+    <w:lsdException w:name="Body Text Indent 3" w:semiHidden="1" w:unhideWhenUsed="1"/>
+    <w:lsdException w:name="Block Text" w:semiHidden="1" w:unhideWhenUsed="1"/>
+    <w:lsdException w:name="Hyperlink" w:semiHidden="1" w:unhideWhenUsed="1"/>
+    <w:lsdException w:name="FollowedHyperlink" w:semiHidden="1" w:unhideWhenUsed="1"/>
+    <w:lsdException w:name="Strong" w:uiPriority="22" w:qFormat="1"/>
+    <w:lsdException w:name="Emphasis" w:uiPriority="20" w:qFormat="1"/>
+    <w:lsdException w:name="Document Map" w:semiHidden="1" w:unhideWhenUsed="1"/>
+    <w:lsdException w:name="Plain Text" w:semiHidden="1" w:unhideWhenUsed="1"/>
+    <w:lsdException w:name="E-mail Signature" w:semiHidden="1" w:unhideWhenUsed="1"/>
+    <w:lsdException w:name="HTML Top of Form" w:semiHidden="1" w:unhideWhenUsed="1"/>
+    <w:lsdException w:name="HTML Bottom of Form" w:semiHidden="1" w:unhideWhenUsed="1"/>
+    <w:lsdException w:name="Normal (Web)" w:semiHidden="1" w:unhideWhenUsed="1"/>
+    <w:lsdException w:name="HTML Acronym" w:semiHidden="1" w:unhideWhenUsed="1"/>
+    <w:lsdException w:name="HTML Address" w:semiHidden="1" w:unhideWhenUsed="1"/>
+    <w:lsdException w:name="HTML Cite" w:semiHidden="1" w:unhideWhenUsed="1"/>
+    <w:lsdException w:name="HTML Code" w:semiHidden="1" w:unhideWhenUsed="1"/>
+    <w:lsdException w:name="HTML Definition" w:semiHidden="1" w:unhideWhenUsed="1"/>
+    <w:lsdException w:name="HTML Keyboard" w:semiHidden="1" w:unhideWhenUsed="1"/>
+    <w:lsdException w:name="HTML Preformatted" w:semiHidden="1" w:unhideWhenUsed="1"/>
+    <w:lsdException w:name="HTML Sample" w:semiHidden="1" w:unhideWhenUsed="1"/>
+    <w:lsdException w:name="HTML Typewriter" w:semiHidden="1" w:unhideWhenUsed="1"/>
+    <w:lsdException w:name="HTML Variable" w:semiHidden="1" w:unhideWhenUsed="1"/>
+    <w:lsdException w:name="Normal Table" w:semiHidden="1" w:unhideWhenUsed="1"/>
+    <w:lsdException w:name="annotation subject" w:semiHidden="1" w:unhideWhenUsed="1"/>
+    <w:lsdException w:name="No List" w:semiHidden="1" w:unhideWhenUsed="1"/>
+    <w:lsdException w:name="Outline List 1" w:semiHidden="1" w:unhideWhenUsed="1"/>
+    <w:lsdException w:name="Outline List 2" w:semiHidden="1" w:unhideWhenUsed="1"/>
+    <w:lsdException w:name="Outline List 3" w:semiHidden="1" w:unhideWhenUsed="1"/>
+    <w:lsdException w:name="Table Simple 1" w:semiHidden="1" w:unhideWhenUsed="1"/>
+    <w:lsdException w:name="Table Simple 2" w:semiHidden="1" w:unhideWhenUsed="1"/>
+    <w:lsdException w:name="Table Simple 3" w:semiHidden="1" w:unhideWhenUsed="1"/>
+    <w:lsdException w:name="Table Classic 1" w:semiHidden="1" w:unhideWhenUsed="1"/>
+    <w:lsdException w:name="Table Classic 2" w:semiHidden="1" w:unhideWhenUsed="1"/>
+    <w:lsdException w:name="Table Classic 3" w:semiHidden="1" w:unhideWhenUsed="1"/>
+    <w:lsdException w:name="Table Classic 4" w:semiHidden="1" w:unhideWhenUsed="1"/>
+    <w:lsdException w:name="Table Colorful 1" w:semiHidden="1" w:unhideWhenUsed="1"/>
+    <w:lsdException w:name="Table Colorful 2" w:semiHidden="1" w:unhideWhenUsed="1"/>
+    <w:lsdException w:name="Table Colorful 3" w:semiHidden="1" w:unhideWhenUsed="1"/>
+    <w:lsdException w:name="Table Columns 1" w:semiHidden="1" w:unhideWhenUsed="1"/>
+    <w:lsdException w:name="Table Columns 2" w:semiHidden="1" w:unhideWhenUsed="1"/>
+    <w:lsdException w:name="Table Columns 3" w:semiHidden="1" w:unhideWhenUsed="1"/>
+    <w:lsdException w:name="Table Columns 4" w:semiHidden="1" w:unhideWhenUsed="1"/>
+    <w:lsdException w:name="Table Columns 5" w:semiHidden="1" w:unhideWhenUsed="1"/>
+    <w:lsdException w:name="Table Grid 1" w:semiHidden="1" w:unhideWhenUsed="1"/>
+    <w:lsdException w:name="Table Grid 2" w:semiHidden="1" w:unhideWhenUsed="1"/>
+    <w:lsdException w:name="Table Grid 3" w:semiHidden="1" w:unhideWhenUsed="1"/>
+    <w:lsdException w:name="Table Grid 4" w:semiHidden="1" w:unhideWhenUsed="1"/>
+    <w:lsdException w:name="Table Grid 5" w:semiHidden="1" w:unhideWhenUsed="1"/>
+    <w:lsdException w:name="Table Grid 6" w:semiHidden="1" w:unhideWhenUsed="1"/>
+    <w:lsdException w:name="Table Grid 7" w:semiHidden="1" w:unhideWhenUsed="1"/>
+    <w:lsdException w:name="Table Grid 8" w:semiHidden="1" w:unhideWhenUsed="1"/>
+    <w:lsdException w:name="Table List 1" w:semiHidden="1" w:unhideWhenUsed="1"/>
+    <w:lsdException w:name="Table List 2" w:semiHidden="1" w:unhideWhenUsed="1"/>
+    <w:lsdException w:name="Table List 3" w:semiHidden="1" w:unhideWhenUsed="1"/>
+    <w:lsdException w:name="Table List 4" w:semiHidden="1" w:unhideWhenUsed="1"/>
+    <w:lsdException w:name="Table List 5" w:semiHidden="1" w:unhideWhenUsed="1"/>
+    <w:lsdException w:name="Table List 6" w:semiHidden="1" w:unhideWhenUsed="1"/>
+    <w:lsdException w:name="Table List 7" w:semiHidden="1" w:unhideWhenUsed="1"/>
+    <w:lsdException w:name="Table List 8" w:semiHidden="1" w:unhideWhenUsed="1"/>
+    <w:lsdException w:name="Table 3D effects 1" w:semiHidden="1" w:unhideWhenUsed="1"/>
+    <w:lsdException w:name="Table 3D effects 2" w:semiHidden="1" w:unhideWhenUsed="1"/>
+    <w:lsdException w:name="Table 3D effects 3" w:semiHidden="1" w:unhideWhenUsed="1"/>
+    <w:lsdException w:name="Table Contemporary" w:semiHidden="1" w:unhideWhenUsed="1"/>
+    <w:lsdException w:name="Table Elegant" w:semiHidden="1" w:unhideWhenUsed="1"/>
+    <w:lsdException w:name="Table Professional" w:semiHidden="1" w:unhideWhenUsed="1"/>
+    <w:lsdException w:name="Table Subtle 1" w:semiHidden="1" w:unhideWhenUsed="1"/>
+    <w:lsdException w:name="Table Subtle 2" w:semiHidden="1" w:unhideWhenUsed="1"/>
+    <w:lsdException w:name="Table Web 1" w:semiHidden="1" w:unhideWhenUsed="1"/>
+    <w:lsdException w:name="Table Web 2" w:semiHidden="1" w:unhideWhenUsed="1"/>
+    <w:lsdException w:name="Table Web 3" w:semiHidden="1" w:unhideWhenUsed="1"/>
+    <w:lsdException w:name="Balloon Text" w:semiHidden="1" w:unhideWhenUsed="1"/>
+    <w:lsdException w:name="Table Grid" w:uiPriority="59"/>
+    <w:lsdException w:name="Table Theme" w:semiHidden="1" w:unhideWhenUsed="1"/>
+    <w:lsdException w:name="Placeholder Text" w:semiHidden="1"/>
+    <w:lsdException w:name="No Spacing" w:uiPriority="1" w:qFormat="1"/>
+    <w:lsdException w:name="Light Shading" w:uiPriority="60"/>
+    <w:lsdException w:name="Light List" w:uiPriority="61"/>
+    <w:lsdException w:name="Light Grid" w:uiPriority="62"/>
+    <w:lsdException w:name="Medium Shading 1" w:uiPriority="63"/>
+    <w:lsdException w:name="Medium Shading 2" w:uiPriority="64"/>
+    <w:lsdException w:name="Medium List 1" w:uiPriority="65"/>
+    <w:lsdException w:name="Medium List 2" w:uiPriority="66"/>
+    <w:lsdException w:name="Medium Grid 1" w:uiPriority="67"/>
+    <w:lsdException w:name="Medium Grid 2" w:uiPriority="68"/>
+    <w:lsdException w:name="Medium Grid 3" w:uiPriority="69"/>
+    <w:lsdException w:name="Dark List" w:uiPriority="70"/>
+    <w:lsdException w:name="Colorful Shading" w:uiPriority="71"/>
+    <w:lsdException w:name="Colorful List" w:uiPriority="72"/>
+    <w:lsdException w:name="Colorful Grid" w:uiPriority="73"/>
+    <w:lsdException w:name="Light Shading Accent 1" w:uiPriority="60"/>
+    <w:lsdException w:name="Light List Accent 1" w:uiPriority="61"/>
+    <w:lsdException w:name="Light Grid Accent 1" w:uiPriority="62"/>
+    <w:lsdException w:name="Medium Shading 1 Accent 1" w:uiPriority="63"/>
+    <w:lsdException w:name="Medium Shading 2 Accent 1" w:uiPriority="64"/>
+    <w:lsdException w:name="Medium List 1 Accent 1" w:uiPriority="65"/>
+    <w:lsdException w:name="Revision" w:semiHidden="1"/>
+    <w:lsdException w:name="List Paragraph" w:uiPriority="34" w:qFormat="1"/>
+    <w:lsdException w:name="Quote" w:uiPriority="29" w:qFormat="1"/>
+    <w:lsdException w:name="Intense Quote" w:uiPriority="30" w:qFormat="1"/>
+    <w:lsdException w:name="Medium List 2 Accent 1" w:uiPriority="66"/>
+    <w:lsdException w:name="Medium Grid 1 Accent 1" w:uiPriority="67"/>
+    <w:lsdException w:name="Medium Grid 2 Accent 1" w:uiPriority="68"/>
+    <w:lsdException w:name="Medium Grid 3 Accent 1" w:uiPriority="69"/>
+    <w:lsdException w:name="Dark List Accent 1" w:uiPriority="70"/>
+    <w:lsdException w:name="Colorful Shading Accent 1" w:uiPriority="71"/>
+    <w:lsdException w:name="Colorful List Accent 1" w:uiPriority="72"/>
+    <w:lsdException w:name="Colorful Grid Accent 1" w:uiPriority="73"/>
+    <w:lsdException w:name="Light Shading Accent 2" w:uiPriority="60"/>
+    <w:lsdException w:name="Light List Accent 2" w:uiPriority="61"/>
+    <w:lsdException w:name="Light Grid Accent 2" w:uiPriority="62"/>
+    <w:lsdException w:name="Medium Shading 1 Accent 2" w:uiPriority="63"/>
+    <w:lsdException w:name="Medium Shading 2 Accent 2" w:uiPriority="64"/>
+    <w:lsdException w:name="Medium List 1 Accent 2" w:uiPriority="65"/>
+    <w:lsdException w:name="Medium List 2 Accent 2" w:uiPriority="66"/>
+    <w:lsdException w:name="Medium Grid 1 Accent 2" w:uiPriority="67"/>
+    <w:lsdException w:name="Medium Grid 2 Accent 2" w:uiPriority="68"/>
+    <w:lsdException w:name="Medium Grid 3 Accent 2" w:uiPriority="69"/>
+    <w:lsdException w:name="Dark List Accent 2" w:uiPriority="70"/>
+    <w:lsdException w:name="Colorful Shading Accent 2" w:uiPriority="71"/>
+    <w:lsdException w:name="Colorful List Accent 2" w:uiPriority="72"/>
+    <w:lsdException w:name="Colorful Grid Accent 2" w:uiPriority="73"/>
+    <w:lsdException w:name="Light Shading Accent 3" w:uiPriority="60"/>
+    <w:lsdException w:name="Light List Accent 3" w:uiPriority="61"/>
+    <w:lsdException w:name="Light Grid Accent 3" w:uiPriority="62"/>
+    <w:lsdException w:name="Medium Shading 1 Accent 3" w:uiPriority="63"/>
+    <w:lsdException w:name="Medium Shading 2 Accent 3" w:uiPriority="64"/>
+    <w:lsdException w:name="Medium List 1 Accent 3" w:uiPriority="65"/>
+    <w:lsdException w:name="Medium List 2 Accent 3" w:uiPriority="66"/>
+    <w:lsdException w:name="Medium Grid 1 Accent 3" w:uiPriority="67"/>
+    <w:lsdException w:name="Medium Grid 2 Accent 3" w:uiPriority="68"/>
+    <w:lsdException w:name="Medium Grid 3 Accent 3" w:uiPriority="69"/>
+    <w:lsdException w:name="Dark List Accent 3" w:uiPriority="70"/>
+    <w:lsdException w:name="Colorful Shading Accent 3" w:uiPriority="71"/>
+    <w:lsdException w:name="Colorful List Accent 3" w:uiPriority="72"/>
+    <w:lsdException w:name="Colorful Grid Accent 3" w:uiPriority="73"/>
+    <w:lsdException w:name="Light Shading Accent 4" w:uiPriority="60"/>
+    <w:lsdException w:name="Light List Accent 4" w:uiPriority="61"/>
+    <w:lsdException w:name="Light Grid Accent 4" w:uiPriority="62"/>
+    <w:lsdException w:name="Medium Shading 1 Accent 4" w:uiPriority="63"/>
+    <w:lsdException w:name="Medium Shading 2 Accent 4" w:uiPriority="64"/>
+    <w:lsdException w:name="Medium List 1 Accent 4" w:uiPriority="65"/>
+    <w:lsdException w:name="Medium List 2 Accent 4" w:uiPriority="66"/>
+    <w:lsdException w:name="Medium Grid 1 Accent 4" w:uiPriority="67"/>
+    <w:lsdException w:name="Medium Grid 2 Accent 4" w:uiPriority="68"/>
+    <w:lsdException w:name="Medium Grid 3 Accent 4" w:uiPriority="69"/>
+    <w:lsdException w:name="Dark List Accent 4" w:uiPriority="70"/>
+    <w:lsdException w:name="Colorful Shading Accent 4" w:uiPriority="71"/>
+    <w:lsdException w:name="Colorful List Accent 4" w:uiPriority="72"/>
+    <w:lsdException w:name="Colorful Grid Accent 4" w:uiPriority="73"/>
+    <w:lsdException w:name="Light Shading Accent 5" w:uiPriority="60"/>
+    <w:lsdException w:name="Light List Accent 5" w:uiPriority="61"/>
+    <w:lsdException w:name="Light Grid Accent 5" w:uiPriority="62"/>
+    <w:lsdException w:name="Medium Shading 1 Accent 5" w:uiPriority="63"/>
+    <w:lsdException w:name="Medium Shading 2 Accent 5" w:uiPriority="64"/>
+    <w:lsdException w:name="Medium List 1 Accent 5" w:uiPriority="65"/>
+    <w:lsdException w:name="Medium List 2 Accent 5" w:uiPriority="66"/>
+    <w:lsdException w:name="Medium Grid 1 Accent 5" w:uiPriority="67"/>
+    <w:lsdException w:name="Medium Grid 2 Accent 5" w:uiPriority="68"/>
+    <w:lsdException w:name="Medium Grid 3 Accent 5" w:uiPriority="69"/>
+    <w:lsdException w:name="Dark List Accent 5" w:uiPriority="70"/>
+    <w:lsdException w:name="Colorful Shading Accent 5" w:uiPriority="71"/>
+    <w:lsdException w:name="Colorful List Accent 5" w:uiPriority="72"/>
+    <w:lsdException w:name="Colorful Grid Accent 5" w:uiPriority="73"/>
+    <w:lsdException w:name="Light Shading Accent 6" w:uiPriority="60"/>
+    <w:lsdException w:name="Light List Accent 6" w:uiPriority="61"/>
+    <w:lsdException w:name="Light Grid Accent 6" w:uiPriority="62"/>
+    <w:lsdException w:name="Medium Shading 1 Accent 6" w:uiPriority="63"/>
+    <w:lsdException w:name="Medium Shading 2 Accent 6" w:uiPriority="64"/>
+    <w:lsdException w:name="Medium List 1 Accent 6" w:uiPriority="65"/>
+    <w:lsdException w:name="Medium List 2 Accent 6" w:uiPriority="66"/>
+    <w:lsdException w:name="Medium Grid 1 Accent 6" w:uiPriority="67"/>
+    <w:lsdException w:name="Medium Grid 2 Accent 6" w:uiPriority="68"/>
+    <w:lsdException w:name="Medium Grid 3 Accent 6" w:uiPriority="69"/>
+    <w:lsdException w:name="Dark List Accent 6" w:uiPriority="70"/>
+    <w:lsdException w:name="Colorful Shading Accent 6" w:uiPriority="71"/>
+    <w:lsdException w:name="Colorful List Accent 6" w:uiPriority="72"/>
+    <w:lsdException w:name="Colorful Grid Accent 6" w:uiPriority="73"/>
+    <w:lsdException w:name="Subtle Emphasis" w:uiPriority="19" w:qFormat="1"/>
+    <w:lsdException w:name="Intense Emphasis" w:uiPriority="21" w:qFormat="1"/>
+    <w:lsdException w:name="Subtle Reference" w:uiPriority="31" w:qFormat="1"/>
+    <w:lsdException w:name="Intense Reference" w:uiPriority="32" w:qFormat="1"/>
+    <w:lsdException w:name="Book Title" w:uiPriority="33" w:qFormat="1"/>
+    <w:lsdException w:name="Bibliography" w:semiHidden="1" w:uiPriority="37" w:unhideWhenUsed="1"/>
+    <w:lsdException w:name="TOC Heading" w:semiHidden="1" w:uiPriority="39" w:unhideWhenUsed="1" w:qFormat="1"/>
+    <w:lsdException w:name="Plain Table 1" w:uiPriority="41"/>
+    <w:lsdException w:name="Plain Table 2" w:uiPriority="42"/>
+    <w:lsdException w:name="Plain Table 3" w:uiPriority="43"/>
+    <w:lsdException w:name="Plain Table 4" w:uiPriority="44"/>
+    <w:lsdException w:name="Plain Table 5" w:uiPriority="45"/>
+    <w:lsdException w:name="Grid Table Light" w:uiPriority="40"/>
+    <w:lsdException w:name="Grid Table 1 Light" w:uiPriority="46"/>
+    <w:lsdException w:name="Grid Table 2" w:uiPriority="47"/>
+    <w:lsdException w:name="Grid Table 3" w:uiPriority="48"/>
+    <w:lsdException w:name="Grid Table 4" w:uiPriority="49"/>
+    <w:lsdException w:name="Grid Table 5 Dark" w:uiPriority="50"/>
+    <w:lsdException w:name="Grid Table 6 Colorful" w:uiPriority="51"/>
+    <w:lsdException w:name="Grid Table 7 Colorful" w:uiPriority="52"/>
+    <w:lsdException w:name="Grid Table 1 Light Accent 1" w:uiPriority="46"/>
+    <w:lsdException w:name="Grid Table 2 Accent 1" w:uiPriority="47"/>
+    <w:lsdException w:name="Grid Table 3 Accent 1" w:uiPriority="48"/>
+    <w:lsdException w:name="Grid Table 4 Accent 1" w:uiPriority="49"/>
+    <w:lsdException w:name="Grid Table 5 Dark Accent 1" w:uiPriority="50"/>
+    <w:lsdException w:name="Grid Table 6 Colorful Accent 1" w:uiPriority="51"/>
+    <w:lsdException w:name="Grid Table 7 Colorful Accent 1" w:uiPriority="52"/>
+    <w:lsdException w:name="Grid Table 1 Light Accent 2" w:uiPriority="46"/>
+    <w:lsdException w:name="Grid Table 2 Accent 2" w:uiPriority="47"/>
+    <w:lsdException w:name="Grid Table 3 Accent 2" w:uiPriority="48"/>
+    <w:lsdException w:name="Grid Table 4 Accent 2" w:uiPriority="49"/>
+    <w:lsdException w:name="Grid Table 5 Dark Accent 2" w:uiPriority="50"/>
+    <w:lsdException w:name="Grid Table 6 Colorful Accent 2" w:uiPriority="51"/>
+    <w:lsdException w:name="Grid Table 7 Colorful Accent 2" w:uiPriority="52"/>
+    <w:lsdException w:name="Grid Table 1 Light Accent 3" w:uiPriority="46"/>
+    <w:lsdException w:name="Grid Table 2 Accent 3" w:uiPriority="47"/>
+    <w:lsdException w:name="Grid Table 3 Accent 3" w:uiPriority="48"/>
+    <w:lsdException w:name="Grid Table 4 Accent 3" w:uiPriority="49"/>
+    <w:lsdException w:name="Grid Table 5 Dark Accent 3" w:uiPriority="50"/>
+    <w:lsdException w:name="Grid Table 6 Colorful Accent 3" w:uiPriority="51"/>
+    <w:lsdException w:name="Grid Table 7 Colorful Accent 3" w:uiPriority="52"/>
+    <w:lsdException w:name="Grid Table 1 Light Accent 4" w:uiPriority="46"/>
+    <w:lsdException w:name="Grid Table 2 Accent 4" w:uiPriority="47"/>
+    <w:lsdException w:name="Grid Table 3 Accent 4" w:uiPriority="48"/>
+    <w:lsdException w:name="Grid Table 4 Accent 4" w:uiPriority="49"/>
+    <w:lsdException w:name="Grid Table 5 Dark Accent 4" w:uiPriority="50"/>
+    <w:lsdException w:name="Grid Table 6 Colorful Accent 4" w:uiPriority="51"/>
+    <w:lsdException w:name="Grid Table 7 Colorful Accent 4" w:uiPriority="52"/>
+    <w:lsdException w:name="Grid Table 1 Light Accent 5" w:uiPriority="46"/>
+    <w:lsdException w:name="Grid Table 2 Accent 5" w:uiPriority="47"/>
+    <w:lsdException w:name="Grid Table 3 Accent 5" w:uiPriority="48"/>
+    <w:lsdException w:name="Grid Table 4 Accent 5" w:uiPriority="49"/>
+    <w:lsdException w:name="Grid Table 5 Dark Accent 5" w:uiPriority="50"/>
+    <w:lsdException w:name="Grid Table 6 Colorful Accent 5" w:uiPriority="51"/>
+    <w:lsdException w:name="Grid Table 7 Colorful Accent 5" w:uiPriority="52"/>
+    <w:lsdException w:name="Grid Table 1 Light Accent 6" w:uiPriority="46"/>
+    <w:lsdException w:name="Grid Table 2 Accent 6" w:uiPriority="47"/>
+    <w:lsdException w:name="Grid Table 3 Accent 6" w:uiPriority="48"/>
+    <w:lsdException w:name="Grid Table 4 Accent 6" w:uiPriority="49"/>
+    <w:lsdException w:name="Grid Table 5 Dark Accent 6" w:uiPriority="50"/>
+    <w:lsdException w:name="Grid Table 6 Colorful Accent 6" w:uiPriority="51"/>
+    <w:lsdException w:name="Grid Table 7 Colorful Accent 6" w:uiPriority="52"/>
+    <w:lsdException w:name="List Table 1 Light" w:uiPriority="46"/>
+    <w:lsdException w:name="List Table 2" w:uiPriority="47"/>
+    <w:lsdException w:name="List Table 3" w:uiPriority="48"/>
+    <w:lsdException w:name="List Table 4" w:uiPriority="49"/>
+    <w:lsdException w:name="List Table 5 Dark" w:uiPriority="50"/>
+    <w:lsdException w:name="List Table 6 Colorful" w:uiPriority="51"/>
+    <w:lsdException w:name="List Table 7 Colorful" w:uiPriority="52"/>
+    <w:lsdException w:name="List Table 1 Light Accent 1" w:uiPriority="46"/>
+    <w:lsdException w:name="List Table 2 Accent 1" w:uiPriority="47"/>
+    <w:lsdException w:name="List Table 3 Accent 1" w:uiPriority="48"/>
+    <w:lsdException w:name="List Table 4 Accent 1" w:uiPriority="49"/>
+    <w:lsdException w:name="List Table 5 Dark Accent 1" w:uiPriority="50"/>
+    <w:lsdException w:name="List Table 6 Colorful Accent 1" w:uiPriority="51"/>
+    <w:lsdException w:name="List Table 7 Colorful Accent 1" w:uiPriority="52"/>
+    <w:lsdException w:name="List Table 1 Light Accent 2" w:uiPriority="46"/>
+    <w:lsdException w:name="List Table 2 Accent 2" w:uiPriority="47"/>
+    <w:lsdException w:name="List Table 3 Accent 2" w:uiPriority="48"/>
+    <w:lsdException w:name="List Table 4 Accent 2" w:uiPriority="49"/>
+    <w:lsdException w:name="List Table 5 Dark Accent 2" w:uiPriority="50"/>
+    <w:lsdException w:name="List Table 6 Colorful Accent 2" w:uiPriority="51"/>
+    <w:lsdException w:name="List Table 7 Colorful Accent 2" w:uiPriority="52"/>
+    <w:lsdException w:name="List Table 1 Light Accent 3" w:uiPriority="46"/>
+    <w:lsdException w:name="List Table 2 Accent 3" w:uiPriority="47"/>
+    <w:lsdException w:name="List Table 3 Accent 3" w:uiPriority="48"/>
+    <w:lsdException w:name="List Table 4 Accent 3" w:uiPriority="49"/>
+    <w:lsdException w:name="List Table 5 Dark Accent 3" w:uiPriority="50"/>
+    <w:lsdException w:name="List Table 6 Colorful Accent 3" w:uiPriority="51"/>
+    <w:lsdException w:name="List Table 7 Colorful Accent 3" w:uiPriority="52"/>
+    <w:lsdException w:name="List Table 1 Light Accent 4" w:uiPriority="46"/>
+    <w:lsdException w:name="List Table 2 Accent 4" w:uiPriority="47"/>
+    <w:lsdException w:name="List Table 3 Accent 4" w:uiPriority="48"/>
+    <w:lsdException w:name="List Table 4 Accent 4" w:uiPriority="49"/>
+    <w:lsdException w:name="List Table 5 Dark Accent 4" w:uiPriority="50"/>
+    <w:lsdException w:name="List Table 6 Colorful Accent 4" w:uiPriority="51"/>
+    <w:lsdException w:name="List Table 7 Colorful Accent 4" w:uiPriority="52"/>
+    <w:lsdException w:name="List Table 1 Light Accent 5" w:uiPriority="46"/>
+    <w:lsdException w:name="List Table 2 Accent 5" w:uiPriority="47"/>
+    <w:lsdException w:name="List Table 3 Accent 5" w:uiPriority="48"/>
+    <w:lsdException w:name="List Table 4 Accent 5" w:uiPriority="49"/>
+    <w:lsdException w:name="List Table 5 Dark Accent 5" w:uiPriority="50"/>
+    <w:lsdException w:name="List Table 6 Colorful Accent 5" w:uiPriority="51"/>
+    <w:lsdException w:name="List Table 7 Colorful Accent 5" w:uiPriority="52"/>
+    <w:lsdException w:name="List Table 1 Light Accent 6" w:uiPriority="46"/>
+    <w:lsdException w:name="List Table 2 Accent 6" w:uiPriority="47"/>
+    <w:lsdException w:name="List Table 3 Accent 6" w:uiPriority="48"/>
+    <w:lsdException w:name="List Table 4 Accent 6" w:uiPriority="49"/>
+    <w:lsdException w:name="List Table 5 Dark Accent 6" w:uiPriority="50"/>
+    <w:lsdException w:name="List Table 6 Colorful Accent 6" w:uiPriority="51"/>
+    <w:lsdException w:name="List Table 7 Colorful Accent 6" w:uiPriority="52"/>
   </w:latentStyles>
   <w:style w:type="paragraph" w:default="1" w:styleId="Normal">
     <w:name w:val="Normal"/>
@@ -2800,7 +3373,6 @@
       <w:spacing w:after="0" w:line="240" w:lineRule="auto"/>
     </w:pPr>
     <w:tblPr>
-      <w:tblInd w:w="0" w:type="dxa"/>
       <w:tblBorders>
         <w:top w:val="single" w:sz="4" w:space="0" w:color="auto"/>
         <w:left w:val="single" w:sz="4" w:space="0" w:color="auto"/>
@@ -2809,313 +3381,6 @@
         <w:insideH w:val="single" w:sz="4" w:space="0" w:color="auto"/>
         <w:insideV w:val="single" w:sz="4" w:space="0" w:color="auto"/>
       </w:tblBorders>
-      <w:tblCellMar>
-        <w:top w:w="0" w:type="dxa"/>
-        <w:left w:w="108" w:type="dxa"/>
-        <w:bottom w:w="0" w:type="dxa"/>
-        <w:right w:w="108" w:type="dxa"/>
-      </w:tblCellMar>
-    </w:tblPr>
-  </w:style>
-  <w:style w:type="paragraph" w:styleId="Paragraphedeliste">
-    <w:name w:val="List Paragraph"/>
-    <w:basedOn w:val="Normal"/>
-    <w:uiPriority w:val="34"/>
-    <w:qFormat/>
-    <w:rsid w:val="004D6084"/>
-    <w:pPr>
-      <w:ind w:left="720"/>
-      <w:contextualSpacing/>
-    </w:pPr>
-  </w:style>
-  <w:style w:type="character" w:customStyle="1" w:styleId="Titre2Car">
-    <w:name w:val="Titre 2 Car"/>
-    <w:basedOn w:val="Policepardfaut"/>
-    <w:link w:val="Titre2"/>
-    <w:uiPriority w:val="9"/>
-    <w:rsid w:val="008045AB"/>
-    <w:rPr>
-      <w:rFonts w:asciiTheme="majorHAnsi" w:eastAsiaTheme="majorEastAsia" w:hAnsiTheme="majorHAnsi" w:cstheme="majorBidi"/>
-      <w:b/>
-      <w:bCs/>
-      <w:color w:val="4F81BD" w:themeColor="accent1"/>
-      <w:sz w:val="26"/>
-      <w:szCs w:val="26"/>
-    </w:rPr>
-  </w:style>
-  <w:style w:type="character" w:customStyle="1" w:styleId="Titre3Car">
-    <w:name w:val="Titre 3 Car"/>
-    <w:basedOn w:val="Policepardfaut"/>
-    <w:link w:val="Titre3"/>
-    <w:uiPriority w:val="9"/>
-    <w:rsid w:val="008045AB"/>
-    <w:rPr>
-      <w:rFonts w:asciiTheme="majorHAnsi" w:eastAsiaTheme="majorEastAsia" w:hAnsiTheme="majorHAnsi" w:cstheme="majorBidi"/>
-      <w:b/>
-      <w:bCs/>
-      <w:color w:val="4F81BD" w:themeColor="accent1"/>
-    </w:rPr>
-  </w:style>
-</w:styles>
-</file>
-
-<file path=word/stylesWithEffects.xml><?xml version="1.0" encoding="utf-8"?>
-<w:styles xmlns:wpc="http://schemas.microsoft.com/office/word/2010/wordprocessingCanvas" xmlns:mc="http://schemas.openxmlformats.org/markup-compatibility/2006" xmlns:o="urn:schemas-microsoft-com:office:office" xmlns:r="http://schemas.openxmlformats.org/officeDocument/2006/relationships" xmlns:m="http://schemas.openxmlformats.org/officeDocument/2006/math" xmlns:v="urn:schemas-microsoft-com:vml" xmlns:wp14="http://schemas.microsoft.com/office/word/2010/wordprocessingDrawing" xmlns:wp="http://schemas.openxmlformats.org/drawingml/2006/wordprocessingDrawing" xmlns:w10="urn:schemas-microsoft-com:office:word" xmlns:w="http://schemas.openxmlformats.org/wordprocessingml/2006/main" xmlns:w14="http://schemas.microsoft.com/office/word/2010/wordml" xmlns:wpg="http://schemas.microsoft.com/office/word/2010/wordprocessingGroup" xmlns:wpi="http://schemas.microsoft.com/office/word/2010/wordprocessingInk" xmlns:wne="http://schemas.microsoft.com/office/word/2006/wordml" xmlns:wps="http://schemas.microsoft.com/office/word/2010/wordprocessingShape" mc:Ignorable="w14 wp14">
-  <w:docDefaults>
-    <w:rPrDefault>
-      <w:rPr>
-        <w:rFonts w:asciiTheme="minorHAnsi" w:eastAsiaTheme="minorHAnsi" w:hAnsiTheme="minorHAnsi" w:cstheme="minorBidi"/>
-        <w:sz w:val="22"/>
-        <w:szCs w:val="22"/>
-        <w:lang w:val="fr-CH" w:eastAsia="en-US" w:bidi="ar-SA"/>
-      </w:rPr>
-    </w:rPrDefault>
-    <w:pPrDefault>
-      <w:pPr>
-        <w:spacing w:after="200" w:line="276" w:lineRule="auto"/>
-      </w:pPr>
-    </w:pPrDefault>
-  </w:docDefaults>
-  <w:latentStyles w:defLockedState="0" w:defUIPriority="99" w:defSemiHidden="1" w:defUnhideWhenUsed="1" w:defQFormat="0" w:count="267">
-    <w:lsdException w:name="Normal" w:semiHidden="0" w:uiPriority="0" w:unhideWhenUsed="0" w:qFormat="1"/>
-    <w:lsdException w:name="heading 1" w:semiHidden="0" w:uiPriority="9" w:unhideWhenUsed="0" w:qFormat="1"/>
-    <w:lsdException w:name="heading 2" w:uiPriority="9" w:qFormat="1"/>
-    <w:lsdException w:name="heading 3" w:uiPriority="9" w:qFormat="1"/>
-    <w:lsdException w:name="heading 4" w:uiPriority="9" w:qFormat="1"/>
-    <w:lsdException w:name="heading 5" w:uiPriority="9" w:qFormat="1"/>
-    <w:lsdException w:name="heading 6" w:uiPriority="9" w:qFormat="1"/>
-    <w:lsdException w:name="heading 7" w:uiPriority="9" w:qFormat="1"/>
-    <w:lsdException w:name="heading 8" w:uiPriority="9" w:qFormat="1"/>
-    <w:lsdException w:name="heading 9" w:uiPriority="9" w:qFormat="1"/>
-    <w:lsdException w:name="toc 1" w:uiPriority="39"/>
-    <w:lsdException w:name="toc 2" w:uiPriority="39"/>
-    <w:lsdException w:name="toc 3" w:uiPriority="39"/>
-    <w:lsdException w:name="toc 4" w:uiPriority="39"/>
-    <w:lsdException w:name="toc 5" w:uiPriority="39"/>
-    <w:lsdException w:name="toc 6" w:uiPriority="39"/>
-    <w:lsdException w:name="toc 7" w:uiPriority="39"/>
-    <w:lsdException w:name="toc 8" w:uiPriority="39"/>
-    <w:lsdException w:name="toc 9" w:uiPriority="39"/>
-    <w:lsdException w:name="caption" w:uiPriority="35" w:qFormat="1"/>
-    <w:lsdException w:name="Title" w:semiHidden="0" w:uiPriority="10" w:unhideWhenUsed="0" w:qFormat="1"/>
-    <w:lsdException w:name="Default Paragraph Font" w:uiPriority="1"/>
-    <w:lsdException w:name="Subtitle" w:semiHidden="0" w:uiPriority="11" w:unhideWhenUsed="0" w:qFormat="1"/>
-    <w:lsdException w:name="Strong" w:semiHidden="0" w:uiPriority="22" w:unhideWhenUsed="0" w:qFormat="1"/>
-    <w:lsdException w:name="Emphasis" w:semiHidden="0" w:uiPriority="20" w:unhideWhenUsed="0" w:qFormat="1"/>
-    <w:lsdException w:name="Table Grid" w:semiHidden="0" w:uiPriority="59" w:unhideWhenUsed="0"/>
-    <w:lsdException w:name="Placeholder Text" w:unhideWhenUsed="0"/>
-    <w:lsdException w:name="No Spacing" w:semiHidden="0" w:uiPriority="1" w:unhideWhenUsed="0" w:qFormat="1"/>
-    <w:lsdException w:name="Light Shading" w:semiHidden="0" w:uiPriority="60" w:unhideWhenUsed="0"/>
-    <w:lsdException w:name="Light List" w:semiHidden="0" w:uiPriority="61" w:unhideWhenUsed="0"/>
-    <w:lsdException w:name="Light Grid" w:semiHidden="0" w:uiPriority="62" w:unhideWhenUsed="0"/>
-    <w:lsdException w:name="Medium Shading 1" w:semiHidden="0" w:uiPriority="63" w:unhideWhenUsed="0"/>
-    <w:lsdException w:name="Medium Shading 2" w:semiHidden="0" w:uiPriority="64" w:unhideWhenUsed="0"/>
-    <w:lsdException w:name="Medium List 1" w:semiHidden="0" w:uiPriority="65" w:unhideWhenUsed="0"/>
-    <w:lsdException w:name="Medium List 2" w:semiHidden="0" w:uiPriority="66" w:unhideWhenUsed="0"/>
-    <w:lsdException w:name="Medium Grid 1" w:semiHidden="0" w:uiPriority="67" w:unhideWhenUsed="0"/>
-    <w:lsdException w:name="Medium Grid 2" w:semiHidden="0" w:uiPriority="68" w:unhideWhenUsed="0"/>
-    <w:lsdException w:name="Medium Grid 3" w:semiHidden="0" w:uiPriority="69" w:unhideWhenUsed="0"/>
-    <w:lsdException w:name="Dark List" w:semiHidden="0" w:uiPriority="70" w:unhideWhenUsed="0"/>
-    <w:lsdException w:name="Colorful Shading" w:semiHidden="0" w:uiPriority="71" w:unhideWhenUsed="0"/>
-    <w:lsdException w:name="Colorful List" w:semiHidden="0" w:uiPriority="72" w:unhideWhenUsed="0"/>
-    <w:lsdException w:name="Colorful Grid" w:semiHidden="0" w:uiPriority="73" w:unhideWhenUsed="0"/>
-    <w:lsdException w:name="Light Shading Accent 1" w:semiHidden="0" w:uiPriority="60" w:unhideWhenUsed="0"/>
-    <w:lsdException w:name="Light List Accent 1" w:semiHidden="0" w:uiPriority="61" w:unhideWhenUsed="0"/>
-    <w:lsdException w:name="Light Grid Accent 1" w:semiHidden="0" w:uiPriority="62" w:unhideWhenUsed="0"/>
-    <w:lsdException w:name="Medium Shading 1 Accent 1" w:semiHidden="0" w:uiPriority="63" w:unhideWhenUsed="0"/>
-    <w:lsdException w:name="Medium Shading 2 Accent 1" w:semiHidden="0" w:uiPriority="64" w:unhideWhenUsed="0"/>
-    <w:lsdException w:name="Medium List 1 Accent 1" w:semiHidden="0" w:uiPriority="65" w:unhideWhenUsed="0"/>
-    <w:lsdException w:name="Revision" w:unhideWhenUsed="0"/>
-    <w:lsdException w:name="List Paragraph" w:semiHidden="0" w:uiPriority="34" w:unhideWhenUsed="0" w:qFormat="1"/>
-    <w:lsdException w:name="Quote" w:semiHidden="0" w:uiPriority="29" w:unhideWhenUsed="0" w:qFormat="1"/>
-    <w:lsdException w:name="Intense Quote" w:semiHidden="0" w:uiPriority="30" w:unhideWhenUsed="0" w:qFormat="1"/>
-    <w:lsdException w:name="Medium List 2 Accent 1" w:semiHidden="0" w:uiPriority="66" w:unhideWhenUsed="0"/>
-    <w:lsdException w:name="Medium Grid 1 Accent 1" w:semiHidden="0" w:uiPriority="67" w:unhideWhenUsed="0"/>
-    <w:lsdException w:name="Medium Grid 2 Accent 1" w:semiHidden="0" w:uiPriority="68" w:unhideWhenUsed="0"/>
-    <w:lsdException w:name="Medium Grid 3 Accent 1" w:semiHidden="0" w:uiPriority="69" w:unhideWhenUsed="0"/>
-    <w:lsdException w:name="Dark List Accent 1" w:semiHidden="0" w:uiPriority="70" w:unhideWhenUsed="0"/>
-    <w:lsdException w:name="Colorful Shading Accent 1" w:semiHidden="0" w:uiPriority="71" w:unhideWhenUsed="0"/>
-    <w:lsdException w:name="Colorful List Accent 1" w:semiHidden="0" w:uiPriority="72" w:unhideWhenUsed="0"/>
-    <w:lsdException w:name="Colorful Grid Accent 1" w:semiHidden="0" w:uiPriority="73" w:unhideWhenUsed="0"/>
-    <w:lsdException w:name="Light Shading Accent 2" w:semiHidden="0" w:uiPriority="60" w:unhideWhenUsed="0"/>
-    <w:lsdException w:name="Light List Accent 2" w:semiHidden="0" w:uiPriority="61" w:unhideWhenUsed="0"/>
-    <w:lsdException w:name="Light Grid Accent 2" w:semiHidden="0" w:uiPriority="62" w:unhideWhenUsed="0"/>
-    <w:lsdException w:name="Medium Shading 1 Accent 2" w:semiHidden="0" w:uiPriority="63" w:unhideWhenUsed="0"/>
-    <w:lsdException w:name="Medium Shading 2 Accent 2" w:semiHidden="0" w:uiPriority="64" w:unhideWhenUsed="0"/>
-    <w:lsdException w:name="Medium List 1 Accent 2" w:semiHidden="0" w:uiPriority="65" w:unhideWhenUsed="0"/>
-    <w:lsdException w:name="Medium List 2 Accent 2" w:semiHidden="0" w:uiPriority="66" w:unhideWhenUsed="0"/>
-    <w:lsdException w:name="Medium Grid 1 Accent 2" w:semiHidden="0" w:uiPriority="67" w:unhideWhenUsed="0"/>
-    <w:lsdException w:name="Medium Grid 2 Accent 2" w:semiHidden="0" w:uiPriority="68" w:unhideWhenUsed="0"/>
-    <w:lsdException w:name="Medium Grid 3 Accent 2" w:semiHidden="0" w:uiPriority="69" w:unhideWhenUsed="0"/>
-    <w:lsdException w:name="Dark List Accent 2" w:semiHidden="0" w:uiPriority="70" w:unhideWhenUsed="0"/>
-    <w:lsdException w:name="Colorful Shading Accent 2" w:semiHidden="0" w:uiPriority="71" w:unhideWhenUsed="0"/>
-    <w:lsdException w:name="Colorful List Accent 2" w:semiHidden="0" w:uiPriority="72" w:unhideWhenUsed="0"/>
-    <w:lsdException w:name="Colorful Grid Accent 2" w:semiHidden="0" w:uiPriority="73" w:unhideWhenUsed="0"/>
-    <w:lsdException w:name="Light Shading Accent 3" w:semiHidden="0" w:uiPriority="60" w:unhideWhenUsed="0"/>
-    <w:lsdException w:name="Light List Accent 3" w:semiHidden="0" w:uiPriority="61" w:unhideWhenUsed="0"/>
-    <w:lsdException w:name="Light Grid Accent 3" w:semiHidden="0" w:uiPriority="62" w:unhideWhenUsed="0"/>
-    <w:lsdException w:name="Medium Shading 1 Accent 3" w:semiHidden="0" w:uiPriority="63" w:unhideWhenUsed="0"/>
-    <w:lsdException w:name="Medium Shading 2 Accent 3" w:semiHidden="0" w:uiPriority="64" w:unhideWhenUsed="0"/>
-    <w:lsdException w:name="Medium List 1 Accent 3" w:semiHidden="0" w:uiPriority="65" w:unhideWhenUsed="0"/>
-    <w:lsdException w:name="Medium List 2 Accent 3" w:semiHidden="0" w:uiPriority="66" w:unhideWhenUsed="0"/>
-    <w:lsdException w:name="Medium Grid 1 Accent 3" w:semiHidden="0" w:uiPriority="67" w:unhideWhenUsed="0"/>
-    <w:lsdException w:name="Medium Grid 2 Accent 3" w:semiHidden="0" w:uiPriority="68" w:unhideWhenUsed="0"/>
-    <w:lsdException w:name="Medium Grid 3 Accent 3" w:semiHidden="0" w:uiPriority="69" w:unhideWhenUsed="0"/>
-    <w:lsdException w:name="Dark List Accent 3" w:semiHidden="0" w:uiPriority="70" w:unhideWhenUsed="0"/>
-    <w:lsdException w:name="Colorful Shading Accent 3" w:semiHidden="0" w:uiPriority="71" w:unhideWhenUsed="0"/>
-    <w:lsdException w:name="Colorful List Accent 3" w:semiHidden="0" w:uiPriority="72" w:unhideWhenUsed="0"/>
-    <w:lsdException w:name="Colorful Grid Accent 3" w:semiHidden="0" w:uiPriority="73" w:unhideWhenUsed="0"/>
-    <w:lsdException w:name="Light Shading Accent 4" w:semiHidden="0" w:uiPriority="60" w:unhideWhenUsed="0"/>
-    <w:lsdException w:name="Light List Accent 4" w:semiHidden="0" w:uiPriority="61" w:unhideWhenUsed="0"/>
-    <w:lsdException w:name="Light Grid Accent 4" w:semiHidden="0" w:uiPriority="62" w:unhideWhenUsed="0"/>
-    <w:lsdException w:name="Medium Shading 1 Accent 4" w:semiHidden="0" w:uiPriority="63" w:unhideWhenUsed="0"/>
-    <w:lsdException w:name="Medium Shading 2 Accent 4" w:semiHidden="0" w:uiPriority="64" w:unhideWhenUsed="0"/>
-    <w:lsdException w:name="Medium List 1 Accent 4" w:semiHidden="0" w:uiPriority="65" w:unhideWhenUsed="0"/>
-    <w:lsdException w:name="Medium List 2 Accent 4" w:semiHidden="0" w:uiPriority="66" w:unhideWhenUsed="0"/>
-    <w:lsdException w:name="Medium Grid 1 Accent 4" w:semiHidden="0" w:uiPriority="67" w:unhideWhenUsed="0"/>
-    <w:lsdException w:name="Medium Grid 2 Accent 4" w:semiHidden="0" w:uiPriority="68" w:unhideWhenUsed="0"/>
-    <w:lsdException w:name="Medium Grid 3 Accent 4" w:semiHidden="0" w:uiPriority="69" w:unhideWhenUsed="0"/>
-    <w:lsdException w:name="Dark List Accent 4" w:semiHidden="0" w:uiPriority="70" w:unhideWhenUsed="0"/>
-    <w:lsdException w:name="Colorful Shading Accent 4" w:semiHidden="0" w:uiPriority="71" w:unhideWhenUsed="0"/>
-    <w:lsdException w:name="Colorful List Accent 4" w:semiHidden="0" w:uiPriority="72" w:unhideWhenUsed="0"/>
-    <w:lsdException w:name="Colorful Grid Accent 4" w:semiHidden="0" w:uiPriority="73" w:unhideWhenUsed="0"/>
-    <w:lsdException w:name="Light Shading Accent 5" w:semiHidden="0" w:uiPriority="60" w:unhideWhenUsed="0"/>
-    <w:lsdException w:name="Light List Accent 5" w:semiHidden="0" w:uiPriority="61" w:unhideWhenUsed="0"/>
-    <w:lsdException w:name="Light Grid Accent 5" w:semiHidden="0" w:uiPriority="62" w:unhideWhenUsed="0"/>
-    <w:lsdException w:name="Medium Shading 1 Accent 5" w:semiHidden="0" w:uiPriority="63" w:unhideWhenUsed="0"/>
-    <w:lsdException w:name="Medium Shading 2 Accent 5" w:semiHidden="0" w:uiPriority="64" w:unhideWhenUsed="0"/>
-    <w:lsdException w:name="Medium List 1 Accent 5" w:semiHidden="0" w:uiPriority="65" w:unhideWhenUsed="0"/>
-    <w:lsdException w:name="Medium List 2 Accent 5" w:semiHidden="0" w:uiPriority="66" w:unhideWhenUsed="0"/>
-    <w:lsdException w:name="Medium Grid 1 Accent 5" w:semiHidden="0" w:uiPriority="67" w:unhideWhenUsed="0"/>
-    <w:lsdException w:name="Medium Grid 2 Accent 5" w:semiHidden="0" w:uiPriority="68" w:unhideWhenUsed="0"/>
-    <w:lsdException w:name="Medium Grid 3 Accent 5" w:semiHidden="0" w:uiPriority="69" w:unhideWhenUsed="0"/>
-    <w:lsdException w:name="Dark List Accent 5" w:semiHidden="0" w:uiPriority="70" w:unhideWhenUsed="0"/>
-    <w:lsdException w:name="Colorful Shading Accent 5" w:semiHidden="0" w:uiPriority="71" w:unhideWhenUsed="0"/>
-    <w:lsdException w:name="Colorful List Accent 5" w:semiHidden="0" w:uiPriority="72" w:unhideWhenUsed="0"/>
-    <w:lsdException w:name="Colorful Grid Accent 5" w:semiHidden="0" w:uiPriority="73" w:unhideWhenUsed="0"/>
-    <w:lsdException w:name="Light Shading Accent 6" w:semiHidden="0" w:uiPriority="60" w:unhideWhenUsed="0"/>
-    <w:lsdException w:name="Light List Accent 6" w:semiHidden="0" w:uiPriority="61" w:unhideWhenUsed="0"/>
-    <w:lsdException w:name="Light Grid Accent 6" w:semiHidden="0" w:uiPriority="62" w:unhideWhenUsed="0"/>
-    <w:lsdException w:name="Medium Shading 1 Accent 6" w:semiHidden="0" w:uiPriority="63" w:unhideWhenUsed="0"/>
-    <w:lsdException w:name="Medium Shading 2 Accent 6" w:semiHidden="0" w:uiPriority="64" w:unhideWhenUsed="0"/>
-    <w:lsdException w:name="Medium List 1 Accent 6" w:semiHidden="0" w:uiPriority="65" w:unhideWhenUsed="0"/>
-    <w:lsdException w:name="Medium List 2 Accent 6" w:semiHidden="0" w:uiPriority="66" w:unhideWhenUsed="0"/>
-    <w:lsdException w:name="Medium Grid 1 Accent 6" w:semiHidden="0" w:uiPriority="67" w:unhideWhenUsed="0"/>
-    <w:lsdException w:name="Medium Grid 2 Accent 6" w:semiHidden="0" w:uiPriority="68" w:unhideWhenUsed="0"/>
-    <w:lsdException w:name="Medium Grid 3 Accent 6" w:semiHidden="0" w:uiPriority="69" w:unhideWhenUsed="0"/>
-    <w:lsdException w:name="Dark List Accent 6" w:semiHidden="0" w:uiPriority="70" w:unhideWhenUsed="0"/>
-    <w:lsdException w:name="Colorful Shading Accent 6" w:semiHidden="0" w:uiPriority="71" w:unhideWhenUsed="0"/>
-    <w:lsdException w:name="Colorful List Accent 6" w:semiHidden="0" w:uiPriority="72" w:unhideWhenUsed="0"/>
-    <w:lsdException w:name="Colorful Grid Accent 6" w:semiHidden="0" w:uiPriority="73" w:unhideWhenUsed="0"/>
-    <w:lsdException w:name="Subtle Emphasis" w:semiHidden="0" w:uiPriority="19" w:unhideWhenUsed="0" w:qFormat="1"/>
-    <w:lsdException w:name="Intense Emphasis" w:semiHidden="0" w:uiPriority="21" w:unhideWhenUsed="0" w:qFormat="1"/>
-    <w:lsdException w:name="Subtle Reference" w:semiHidden="0" w:uiPriority="31" w:unhideWhenUsed="0" w:qFormat="1"/>
-    <w:lsdException w:name="Intense Reference" w:semiHidden="0" w:uiPriority="32" w:unhideWhenUsed="0" w:qFormat="1"/>
-    <w:lsdException w:name="Book Title" w:semiHidden="0" w:uiPriority="33" w:unhideWhenUsed="0" w:qFormat="1"/>
-    <w:lsdException w:name="Bibliography" w:uiPriority="37"/>
-    <w:lsdException w:name="TOC Heading" w:uiPriority="39" w:qFormat="1"/>
-  </w:latentStyles>
-  <w:style w:type="paragraph" w:default="1" w:styleId="Normal">
-    <w:name w:val="Normal"/>
-    <w:qFormat/>
-  </w:style>
-  <w:style w:type="paragraph" w:styleId="Titre2">
-    <w:name w:val="heading 2"/>
-    <w:basedOn w:val="Normal"/>
-    <w:next w:val="Normal"/>
-    <w:link w:val="Titre2Car"/>
-    <w:uiPriority w:val="9"/>
-    <w:unhideWhenUsed/>
-    <w:qFormat/>
-    <w:rsid w:val="008045AB"/>
-    <w:pPr>
-      <w:keepNext/>
-      <w:keepLines/>
-      <w:spacing w:before="200" w:after="0"/>
-      <w:outlineLvl w:val="1"/>
-    </w:pPr>
-    <w:rPr>
-      <w:rFonts w:asciiTheme="majorHAnsi" w:eastAsiaTheme="majorEastAsia" w:hAnsiTheme="majorHAnsi" w:cstheme="majorBidi"/>
-      <w:b/>
-      <w:bCs/>
-      <w:color w:val="4F81BD" w:themeColor="accent1"/>
-      <w:sz w:val="26"/>
-      <w:szCs w:val="26"/>
-    </w:rPr>
-  </w:style>
-  <w:style w:type="paragraph" w:styleId="Titre3">
-    <w:name w:val="heading 3"/>
-    <w:basedOn w:val="Normal"/>
-    <w:next w:val="Normal"/>
-    <w:link w:val="Titre3Car"/>
-    <w:uiPriority w:val="9"/>
-    <w:unhideWhenUsed/>
-    <w:qFormat/>
-    <w:rsid w:val="008045AB"/>
-    <w:pPr>
-      <w:keepNext/>
-      <w:keepLines/>
-      <w:spacing w:before="200" w:after="0"/>
-      <w:outlineLvl w:val="2"/>
-    </w:pPr>
-    <w:rPr>
-      <w:rFonts w:asciiTheme="majorHAnsi" w:eastAsiaTheme="majorEastAsia" w:hAnsiTheme="majorHAnsi" w:cstheme="majorBidi"/>
-      <w:b/>
-      <w:bCs/>
-      <w:color w:val="4F81BD" w:themeColor="accent1"/>
-    </w:rPr>
-  </w:style>
-  <w:style w:type="character" w:default="1" w:styleId="Policepardfaut">
-    <w:name w:val="Default Paragraph Font"/>
-    <w:uiPriority w:val="1"/>
-    <w:semiHidden/>
-    <w:unhideWhenUsed/>
-  </w:style>
-  <w:style w:type="table" w:default="1" w:styleId="TableauNormal">
-    <w:name w:val="Normal Table"/>
-    <w:uiPriority w:val="99"/>
-    <w:semiHidden/>
-    <w:unhideWhenUsed/>
-    <w:tblPr>
-      <w:tblInd w:w="0" w:type="dxa"/>
-      <w:tblCellMar>
-        <w:top w:w="0" w:type="dxa"/>
-        <w:left w:w="108" w:type="dxa"/>
-        <w:bottom w:w="0" w:type="dxa"/>
-        <w:right w:w="108" w:type="dxa"/>
-      </w:tblCellMar>
-    </w:tblPr>
-  </w:style>
-  <w:style w:type="numbering" w:default="1" w:styleId="Aucuneliste">
-    <w:name w:val="No List"/>
-    <w:uiPriority w:val="99"/>
-    <w:semiHidden/>
-    <w:unhideWhenUsed/>
-  </w:style>
-  <w:style w:type="table" w:styleId="Grilledutableau">
-    <w:name w:val="Table Grid"/>
-    <w:basedOn w:val="TableauNormal"/>
-    <w:uiPriority w:val="59"/>
-    <w:rsid w:val="00A9006A"/>
-    <w:pPr>
-      <w:spacing w:after="0" w:line="240" w:lineRule="auto"/>
-    </w:pPr>
-    <w:tblPr>
-      <w:tblInd w:w="0" w:type="dxa"/>
-      <w:tblBorders>
-        <w:top w:val="single" w:sz="4" w:space="0" w:color="auto"/>
-        <w:left w:val="single" w:sz="4" w:space="0" w:color="auto"/>
-        <w:bottom w:val="single" w:sz="4" w:space="0" w:color="auto"/>
-        <w:right w:val="single" w:sz="4" w:space="0" w:color="auto"/>
-        <w:insideH w:val="single" w:sz="4" w:space="0" w:color="auto"/>
-        <w:insideV w:val="single" w:sz="4" w:space="0" w:color="auto"/>
-      </w:tblBorders>
-      <w:tblCellMar>
-        <w:top w:w="0" w:type="dxa"/>
-        <w:left w:w="108" w:type="dxa"/>
-        <w:bottom w:w="0" w:type="dxa"/>
-        <w:right w:w="108" w:type="dxa"/>
-      </w:tblCellMar>
     </w:tblPr>
   </w:style>
   <w:style w:type="paragraph" w:styleId="Paragraphedeliste">
@@ -3450,7 +3715,7 @@
 </file>
 
 <file path=customXml/itemProps1.xml><?xml version="1.0" encoding="utf-8"?>
-<ds:datastoreItem xmlns:ds="http://schemas.openxmlformats.org/officeDocument/2006/customXml" ds:itemID="{EA8253F6-CA41-440C-99F3-35B475B04441}">
+<ds:datastoreItem xmlns:ds="http://schemas.openxmlformats.org/officeDocument/2006/customXml" ds:itemID="{0C74CD89-9BB9-4402-88B9-C6AE1DA911BB}">
   <ds:schemaRefs>
     <ds:schemaRef ds:uri="http://schemas.openxmlformats.org/officeDocument/2006/bibliography"/>
   </ds:schemaRefs>

</xml_diff>

<commit_message>
#25 List rides à faire OK
</commit_message>
<xml_diff>
--- a/API.docx
+++ b/API.docx
@@ -1234,6 +1234,90 @@
           </w:p>
         </w:tc>
       </w:tr>
+      <w:tr>
+        <w:tc>
+          <w:tcPr>
+            <w:tcW w:w="1384" w:type="dxa"/>
+          </w:tcPr>
+          <w:p>
+            <w:r>
+              <w:t>On récupère 1 trajet</w:t>
+            </w:r>
+          </w:p>
+        </w:tc>
+        <w:tc>
+          <w:tcPr>
+            <w:tcW w:w="3679" w:type="dxa"/>
+          </w:tcPr>
+          <w:p>
+            <w:pPr>
+              <w:rPr>
+                <w:lang w:val="en-US"/>
+              </w:rPr>
+            </w:pPr>
+            <w:r>
+              <w:rPr>
+                <w:highlight w:val="lightGray"/>
+                <w:lang w:val="en-US"/>
+              </w:rPr>
+              <w:t xml:space="preserve">GET </w:t>
+            </w:r>
+            <w:proofErr w:type="spellStart"/>
+            <w:r>
+              <w:rPr>
+                <w:highlight w:val="lightGray"/>
+                <w:lang w:val="en-US"/>
+              </w:rPr>
+              <w:t>URLBackend</w:t>
+            </w:r>
+            <w:proofErr w:type="spellEnd"/>
+            <w:r>
+              <w:rPr>
+                <w:highlight w:val="lightGray"/>
+                <w:lang w:val="en-US"/>
+              </w:rPr>
+              <w:t>/rides/:</w:t>
+            </w:r>
+            <w:proofErr w:type="spellStart"/>
+            <w:r>
+              <w:rPr>
+                <w:highlight w:val="lightGray"/>
+                <w:lang w:val="en-US"/>
+              </w:rPr>
+              <w:t>idtrajet</w:t>
+            </w:r>
+            <w:proofErr w:type="spellEnd"/>
+          </w:p>
+          <w:p>
+            <w:pPr>
+              <w:pStyle w:val="Paragraphedeliste"/>
+              <w:numPr>
+                <w:ilvl w:val="0"/>
+                <w:numId w:val="1"/>
+              </w:numPr>
+              <w:rPr>
+                <w:lang w:val="en-US"/>
+              </w:rPr>
+            </w:pPr>
+            <w:r>
+              <w:rPr>
+                <w:lang w:val="en-US"/>
+              </w:rPr>
+              <w:t>Token</w:t>
+            </w:r>
+          </w:p>
+        </w:tc>
+        <w:tc>
+          <w:tcPr>
+            <w:tcW w:w="4117" w:type="dxa"/>
+          </w:tcPr>
+          <w:p>
+            <w:r>
+              <w:t>Le trajet en question</w:t>
+            </w:r>
+          </w:p>
+        </w:tc>
+      </w:tr>
     </w:tbl>
     <w:p>
       <w:pPr>
@@ -1964,6 +2048,26 @@
         <w:spacing w:after="0" w:line="240" w:lineRule="auto"/>
       </w:pPr>
       <w:r>
+        <w:t xml:space="preserve">Il faudrait savoir si le conducteur a tout le temps le droit d’avoir accès aux infos </w:t>
+      </w:r>
+      <w:r>
+        <w:t>personnelles</w:t>
+      </w:r>
+      <w:r>
+        <w:t xml:space="preserve"> des utilisateurs inscrits à son trajet (téléphone et email personnel)</w:t>
+      </w:r>
+    </w:p>
+    <w:p>
+      <w:pPr>
+        <w:spacing w:after="0" w:line="240" w:lineRule="auto"/>
+        <w:rPr>
+          <w:lang w:val="en-US"/>
+        </w:rPr>
+      </w:pPr>
+      <w:r>
+        <w:rPr>
+          <w:lang w:val="en-US"/>
+        </w:rPr>
         <w:t>[</w:t>
       </w:r>
     </w:p>
@@ -1975,6 +2079,9 @@
         </w:rPr>
       </w:pPr>
       <w:r>
+        <w:rPr>
+          <w:lang w:val="en-US"/>
+        </w:rPr>
         <w:tab/>
       </w:r>
       <w:proofErr w:type="gramStart"/>
@@ -2244,10 +2351,16 @@
       <w:pPr>
         <w:spacing w:after="0" w:line="240" w:lineRule="auto"/>
         <w:ind w:firstLine="708"/>
+        <w:rPr>
+          <w:lang w:val="en-US"/>
+        </w:rPr>
       </w:pPr>
       <w:proofErr w:type="spellStart"/>
       <w:proofErr w:type="gramStart"/>
       <w:r>
+        <w:rPr>
+          <w:lang w:val="en-US"/>
+        </w:rPr>
         <w:t>enddate</w:t>
       </w:r>
       <w:proofErr w:type="spellEnd"/>
@@ -2257,9 +2370,15 @@
       <w:pPr>
         <w:spacing w:after="0" w:line="240" w:lineRule="auto"/>
         <w:ind w:firstLine="708"/>
+        <w:rPr>
+          <w:lang w:val="en-US"/>
+        </w:rPr>
       </w:pPr>
       <w:proofErr w:type="gramStart"/>
       <w:r>
+        <w:rPr>
+          <w:lang w:val="en-US"/>
+        </w:rPr>
         <w:t>description</w:t>
       </w:r>
       <w:proofErr w:type="gramEnd"/>
@@ -2268,30 +2387,71 @@
       <w:pPr>
         <w:spacing w:after="0" w:line="240" w:lineRule="auto"/>
         <w:ind w:firstLine="708"/>
-      </w:pPr>
+        <w:rPr>
+          <w:lang w:val="en-US"/>
+        </w:rPr>
+      </w:pPr>
+      <w:proofErr w:type="gramStart"/>
+      <w:r>
+        <w:rPr>
+          <w:lang w:val="en-US"/>
+        </w:rPr>
+        <w:t>recurrence</w:t>
+      </w:r>
+      <w:proofErr w:type="gramEnd"/>
+      <w:r>
+        <w:rPr>
+          <w:lang w:val="en-US"/>
+        </w:rPr>
+        <w:t xml:space="preserve"> [</w:t>
+      </w:r>
+    </w:p>
+    <w:p>
+      <w:pPr>
+        <w:spacing w:after="0" w:line="240" w:lineRule="auto"/>
+        <w:ind w:firstLine="708"/>
+        <w:rPr>
+          <w:lang w:val="en-US"/>
+        </w:rPr>
+      </w:pPr>
+      <w:r>
+        <w:rPr>
+          <w:lang w:val="en-US"/>
+        </w:rPr>
+        <w:tab/>
+      </w:r>
       <w:proofErr w:type="spellStart"/>
       <w:proofErr w:type="gramStart"/>
       <w:r>
-        <w:t>recurrence</w:t>
+        <w:rPr>
+          <w:lang w:val="en-US"/>
+        </w:rPr>
+        <w:t>monday</w:t>
       </w:r>
       <w:proofErr w:type="spellEnd"/>
       <w:proofErr w:type="gramEnd"/>
-      <w:r>
-        <w:t xml:space="preserve"> [</w:t>
-      </w:r>
     </w:p>
     <w:p>
       <w:pPr>
         <w:spacing w:after="0" w:line="240" w:lineRule="auto"/>
         <w:ind w:firstLine="708"/>
-      </w:pPr>
-      <w:r>
+        <w:rPr>
+          <w:lang w:val="en-US"/>
+        </w:rPr>
+      </w:pPr>
+      <w:r>
+        <w:rPr>
+          <w:lang w:val="en-US"/>
+        </w:rPr>
         <w:tab/>
       </w:r>
       <w:proofErr w:type="spellStart"/>
       <w:proofErr w:type="gramStart"/>
       <w:r>
-        <w:t>monday</w:t>
+        <w:rPr>
+          <w:lang w:val="en-US"/>
+        </w:rPr>
+        <w:t>tuesday</w:t>
       </w:r>
       <w:proofErr w:type="spellEnd"/>
       <w:proofErr w:type="gramEnd"/>
@@ -2302,12 +2462,73 @@
         <w:ind w:firstLine="708"/>
       </w:pPr>
       <w:r>
+        <w:rPr>
+          <w:lang w:val="en-US"/>
+        </w:rPr>
+        <w:tab/>
+      </w:r>
+      <w:r>
+        <w:t>…</w:t>
+      </w:r>
+    </w:p>
+    <w:p>
+      <w:pPr>
+        <w:spacing w:after="0" w:line="240" w:lineRule="auto"/>
+        <w:ind w:firstLine="708"/>
+      </w:pPr>
+      <w:r>
+        <w:t>]</w:t>
+      </w:r>
+    </w:p>
+    <w:p>
+      <w:pPr>
+        <w:spacing w:after="0" w:line="240" w:lineRule="auto"/>
+        <w:ind w:firstLine="708"/>
+      </w:pPr>
+      <w:proofErr w:type="gramStart"/>
+      <w:r>
+        <w:t>registrations</w:t>
+      </w:r>
+      <w:proofErr w:type="gramEnd"/>
+      <w:r>
+        <w:t xml:space="preserve"> [</w:t>
+      </w:r>
+    </w:p>
+    <w:p>
+      <w:pPr>
+        <w:spacing w:after="0" w:line="240" w:lineRule="auto"/>
+        <w:ind w:firstLine="708"/>
+      </w:pPr>
+      <w:r>
+        <w:tab/>
+        <w:t>15-12-2014 [(la liste des utilisateurs)</w:t>
+      </w:r>
+    </w:p>
+    <w:p>
+      <w:pPr>
+        <w:spacing w:after="0" w:line="240" w:lineRule="auto"/>
+        <w:ind w:left="708" w:firstLine="708"/>
+      </w:pPr>
+      <w:r>
+        <w:tab/>
+        <w:t>[</w:t>
+      </w:r>
+    </w:p>
+    <w:p>
+      <w:pPr>
+        <w:spacing w:after="0" w:line="240" w:lineRule="auto"/>
+        <w:ind w:left="708" w:firstLine="708"/>
+      </w:pPr>
+      <w:r>
+        <w:tab/>
+      </w:r>
+      <w:r>
         <w:tab/>
       </w:r>
       <w:proofErr w:type="spellStart"/>
       <w:proofErr w:type="gramStart"/>
       <w:r>
-        <w:t>tuesday</w:t>
+        <w:t>firstname</w:t>
       </w:r>
       <w:proofErr w:type="spellEnd"/>
       <w:proofErr w:type="gramEnd"/>
@@ -2315,61 +2536,6 @@
     <w:p>
       <w:pPr>
         <w:spacing w:after="0" w:line="240" w:lineRule="auto"/>
-        <w:ind w:firstLine="708"/>
-      </w:pPr>
-      <w:r>
-        <w:tab/>
-        <w:t>…</w:t>
-      </w:r>
-    </w:p>
-    <w:p>
-      <w:pPr>
-        <w:spacing w:after="0" w:line="240" w:lineRule="auto"/>
-        <w:ind w:firstLine="708"/>
-      </w:pPr>
-      <w:r>
-        <w:t>]</w:t>
-      </w:r>
-    </w:p>
-    <w:p>
-      <w:pPr>
-        <w:spacing w:after="0" w:line="240" w:lineRule="auto"/>
-        <w:ind w:firstLine="708"/>
-      </w:pPr>
-      <w:proofErr w:type="gramStart"/>
-      <w:r>
-        <w:t>registrations</w:t>
-      </w:r>
-      <w:proofErr w:type="gramEnd"/>
-      <w:r>
-        <w:t xml:space="preserve"> [</w:t>
-      </w:r>
-    </w:p>
-    <w:p>
-      <w:pPr>
-        <w:spacing w:after="0" w:line="240" w:lineRule="auto"/>
-        <w:ind w:firstLine="708"/>
-      </w:pPr>
-      <w:r>
-        <w:tab/>
-        <w:t>15-12-2014 [(la liste des utilisateurs)</w:t>
-      </w:r>
-      <w:bookmarkStart w:id="0" w:name="_GoBack"/>
-      <w:bookmarkEnd w:id="0"/>
-    </w:p>
-    <w:p>
-      <w:pPr>
-        <w:spacing w:after="0" w:line="240" w:lineRule="auto"/>
-        <w:ind w:left="708" w:firstLine="708"/>
-      </w:pPr>
-      <w:r>
-        <w:tab/>
-        <w:t>[</w:t>
-      </w:r>
-    </w:p>
-    <w:p>
-      <w:pPr>
-        <w:spacing w:after="0" w:line="240" w:lineRule="auto"/>
         <w:ind w:left="708" w:firstLine="708"/>
       </w:pPr>
       <w:r>
@@ -2381,7 +2547,7 @@
       <w:proofErr w:type="spellStart"/>
       <w:proofErr w:type="gramStart"/>
       <w:r>
-        <w:t>firstname</w:t>
+        <w:t>lastname</w:t>
       </w:r>
       <w:proofErr w:type="spellEnd"/>
       <w:proofErr w:type="gramEnd"/>
@@ -2389,6 +2555,24 @@
     <w:p>
       <w:pPr>
         <w:spacing w:after="0" w:line="240" w:lineRule="auto"/>
+        <w:ind w:left="1416" w:firstLine="708"/>
+      </w:pPr>
+      <w:r>
+        <w:t>],</w:t>
+      </w:r>
+    </w:p>
+    <w:p>
+      <w:pPr>
+        <w:spacing w:after="0" w:line="240" w:lineRule="auto"/>
+        <w:ind w:left="1416" w:firstLine="708"/>
+      </w:pPr>
+      <w:r>
+        <w:t>[</w:t>
+      </w:r>
+    </w:p>
+    <w:p>
+      <w:pPr>
+        <w:spacing w:after="0" w:line="240" w:lineRule="auto"/>
         <w:ind w:left="708" w:firstLine="708"/>
       </w:pPr>
       <w:r>
@@ -2400,7 +2584,7 @@
       <w:proofErr w:type="spellStart"/>
       <w:proofErr w:type="gramStart"/>
       <w:r>
-        <w:t>lastname</w:t>
+        <w:t>firstname</w:t>
       </w:r>
       <w:proofErr w:type="spellEnd"/>
       <w:proofErr w:type="gramEnd"/>
@@ -2408,24 +2592,6 @@
     <w:p>
       <w:pPr>
         <w:spacing w:after="0" w:line="240" w:lineRule="auto"/>
-        <w:ind w:left="1416" w:firstLine="708"/>
-      </w:pPr>
-      <w:r>
-        <w:t>],</w:t>
-      </w:r>
-    </w:p>
-    <w:p>
-      <w:pPr>
-        <w:spacing w:after="0" w:line="240" w:lineRule="auto"/>
-        <w:ind w:left="1416" w:firstLine="708"/>
-      </w:pPr>
-      <w:r>
-        <w:t>[</w:t>
-      </w:r>
-    </w:p>
-    <w:p>
-      <w:pPr>
-        <w:spacing w:after="0" w:line="240" w:lineRule="auto"/>
         <w:ind w:left="708" w:firstLine="708"/>
       </w:pPr>
       <w:r>
@@ -2437,7 +2603,7 @@
       <w:proofErr w:type="spellStart"/>
       <w:proofErr w:type="gramStart"/>
       <w:r>
-        <w:t>firstname</w:t>
+        <w:t>lastname</w:t>
       </w:r>
       <w:proofErr w:type="spellEnd"/>
       <w:proofErr w:type="gramEnd"/>
@@ -2445,35 +2611,34 @@
     <w:p>
       <w:pPr>
         <w:spacing w:after="0" w:line="240" w:lineRule="auto"/>
+        <w:ind w:left="1416" w:firstLine="708"/>
+      </w:pPr>
+      <w:r>
+        <w:t>],</w:t>
+      </w:r>
+    </w:p>
+    <w:p>
+      <w:pPr>
+        <w:spacing w:after="0" w:line="240" w:lineRule="auto"/>
+        <w:ind w:left="1416" w:firstLine="708"/>
+      </w:pPr>
+      <w:r>
+        <w:t>…</w:t>
+      </w:r>
+    </w:p>
+    <w:p>
+      <w:pPr>
+        <w:spacing w:after="0" w:line="240" w:lineRule="auto"/>
         <w:ind w:left="708" w:firstLine="708"/>
       </w:pPr>
       <w:r>
-        <w:tab/>
-      </w:r>
-      <w:r>
-        <w:tab/>
-      </w:r>
-      <w:proofErr w:type="spellStart"/>
-      <w:proofErr w:type="gramStart"/>
-      <w:r>
-        <w:t>lastname</w:t>
-      </w:r>
-      <w:proofErr w:type="spellEnd"/>
-      <w:proofErr w:type="gramEnd"/>
-    </w:p>
-    <w:p>
-      <w:pPr>
-        <w:spacing w:after="0" w:line="240" w:lineRule="auto"/>
-        <w:ind w:left="1416" w:firstLine="708"/>
-      </w:pPr>
-      <w:r>
         <w:t>],</w:t>
       </w:r>
     </w:p>
     <w:p>
       <w:pPr>
         <w:spacing w:after="0" w:line="240" w:lineRule="auto"/>
-        <w:ind w:left="1416" w:firstLine="708"/>
+        <w:ind w:left="708" w:firstLine="708"/>
       </w:pPr>
       <w:r>
         <w:t>…</w:t>
@@ -2482,24 +2647,6 @@
     <w:p>
       <w:pPr>
         <w:spacing w:after="0" w:line="240" w:lineRule="auto"/>
-        <w:ind w:left="708" w:firstLine="708"/>
-      </w:pPr>
-      <w:r>
-        <w:t>],</w:t>
-      </w:r>
-    </w:p>
-    <w:p>
-      <w:pPr>
-        <w:spacing w:after="0" w:line="240" w:lineRule="auto"/>
-        <w:ind w:left="708" w:firstLine="708"/>
-      </w:pPr>
-      <w:r>
-        <w:t>…</w:t>
-      </w:r>
-    </w:p>
-    <w:p>
-      <w:pPr>
-        <w:spacing w:after="0" w:line="240" w:lineRule="auto"/>
         <w:ind w:firstLine="708"/>
       </w:pPr>
       <w:r>
@@ -2533,6 +2680,162 @@
       <w:r>
         <w:t>précédemment sauf que les utilisateurs possèdent également leur numéro de téléphone et leur email.</w:t>
       </w:r>
+    </w:p>
+    <w:p>
+      <w:pPr>
+        <w:spacing w:after="0" w:line="240" w:lineRule="auto"/>
+        <w:jc w:val="both"/>
+      </w:pPr>
+    </w:p>
+    <w:p>
+      <w:pPr>
+        <w:spacing w:after="0" w:line="240" w:lineRule="auto"/>
+        <w:jc w:val="both"/>
+      </w:pPr>
+      <w:bookmarkStart w:id="0" w:name="_GoBack"/>
+      <w:r>
+        <w:t>Plan de travail </w:t>
+      </w:r>
+      <w:r>
+        <w:t xml:space="preserve">pour savoir quelles sont les informations à récupérer lors d’un GET de trajets </w:t>
+      </w:r>
+      <w:r>
+        <w:t>:</w:t>
+      </w:r>
+    </w:p>
+    <w:p>
+      <w:pPr>
+        <w:pStyle w:val="Paragraphedeliste"/>
+        <w:numPr>
+          <w:ilvl w:val="0"/>
+          <w:numId w:val="4"/>
+        </w:numPr>
+        <w:spacing w:after="0" w:line="240" w:lineRule="auto"/>
+        <w:jc w:val="both"/>
+      </w:pPr>
+      <w:r>
+        <w:t>Créer 100 utilisateurs</w:t>
+      </w:r>
+    </w:p>
+    <w:p>
+      <w:pPr>
+        <w:pStyle w:val="Paragraphedeliste"/>
+        <w:numPr>
+          <w:ilvl w:val="0"/>
+          <w:numId w:val="4"/>
+        </w:numPr>
+        <w:spacing w:after="0" w:line="240" w:lineRule="auto"/>
+        <w:jc w:val="both"/>
+      </w:pPr>
+      <w:r>
+        <w:t>Créer 200 trajets</w:t>
+      </w:r>
+    </w:p>
+    <w:p>
+      <w:pPr>
+        <w:pStyle w:val="Paragraphedeliste"/>
+        <w:numPr>
+          <w:ilvl w:val="0"/>
+          <w:numId w:val="4"/>
+        </w:numPr>
+        <w:spacing w:after="0" w:line="240" w:lineRule="auto"/>
+        <w:jc w:val="both"/>
+      </w:pPr>
+      <w:r>
+        <w:t>Créer 500 enregistrements</w:t>
+      </w:r>
+    </w:p>
+    <w:p>
+      <w:pPr>
+        <w:pStyle w:val="Paragraphedeliste"/>
+        <w:numPr>
+          <w:ilvl w:val="0"/>
+          <w:numId w:val="4"/>
+        </w:numPr>
+        <w:spacing w:after="0" w:line="240" w:lineRule="auto"/>
+        <w:jc w:val="both"/>
+      </w:pPr>
+      <w:r>
+        <w:t>Tester la récupération de 10, 50, 100, 200 trajets</w:t>
+      </w:r>
+    </w:p>
+    <w:p>
+      <w:pPr>
+        <w:pStyle w:val="Paragraphedeliste"/>
+        <w:numPr>
+          <w:ilvl w:val="1"/>
+          <w:numId w:val="4"/>
+        </w:numPr>
+        <w:spacing w:after="0" w:line="240" w:lineRule="auto"/>
+        <w:jc w:val="both"/>
+      </w:pPr>
+      <w:r>
+        <w:t>Mesurer les temps de réponse</w:t>
+      </w:r>
+    </w:p>
+    <w:p>
+      <w:pPr>
+        <w:pStyle w:val="Paragraphedeliste"/>
+        <w:numPr>
+          <w:ilvl w:val="1"/>
+          <w:numId w:val="4"/>
+        </w:numPr>
+        <w:spacing w:after="0" w:line="240" w:lineRule="auto"/>
+        <w:jc w:val="both"/>
+      </w:pPr>
+      <w:r>
+        <w:t>Mesurer le poids des réponses</w:t>
+      </w:r>
+    </w:p>
+    <w:p>
+      <w:pPr>
+        <w:pStyle w:val="Paragraphedeliste"/>
+        <w:numPr>
+          <w:ilvl w:val="1"/>
+          <w:numId w:val="4"/>
+        </w:numPr>
+        <w:spacing w:after="0" w:line="240" w:lineRule="auto"/>
+        <w:jc w:val="both"/>
+      </w:pPr>
+      <w:r>
+        <w:lastRenderedPageBreak/>
+        <w:t>Evaluer l’augmentation des temps et poids en fonction du nombre d’utilisateurs, trajets et enregistrements</w:t>
+      </w:r>
+    </w:p>
+    <w:p>
+      <w:pPr>
+        <w:pStyle w:val="Paragraphedeliste"/>
+        <w:numPr>
+          <w:ilvl w:val="0"/>
+          <w:numId w:val="4"/>
+        </w:numPr>
+        <w:spacing w:after="0" w:line="240" w:lineRule="auto"/>
+        <w:jc w:val="both"/>
+      </w:pPr>
+      <w:r>
+        <w:t>En fonction des données récoltées précédemment, déterminer les informations à indiquer par trajet et le nombre qu’il faut en charger</w:t>
+      </w:r>
+    </w:p>
+    <w:p>
+      <w:pPr>
+        <w:pStyle w:val="Paragraphedeliste"/>
+        <w:numPr>
+          <w:ilvl w:val="0"/>
+          <w:numId w:val="4"/>
+        </w:numPr>
+        <w:spacing w:after="0" w:line="240" w:lineRule="auto"/>
+        <w:jc w:val="both"/>
+      </w:pPr>
+      <w:r>
+        <w:t>S’arranger pour que ces paramètres soit facilement modifiable</w:t>
+      </w:r>
+      <w:r>
+        <w:t>s</w:t>
+      </w:r>
+      <w:r>
+        <w:t xml:space="preserve"> (indiqués dans le fichier config par exemple)</w:t>
+      </w:r>
+      <w:bookmarkEnd w:id="0"/>
     </w:p>
     <w:sectPr>
       <w:pgSz w:w="11906" w:h="16838"/>
@@ -2885,6 +3188,95 @@
       </w:rPr>
     </w:lvl>
   </w:abstractNum>
+  <w:abstractNum w:abstractNumId="3">
+    <w:nsid w:val="57AE6EFE"/>
+    <w:multiLevelType w:val="hybridMultilevel"/>
+    <w:tmpl w:val="E258EE98"/>
+    <w:lvl w:ilvl="0" w:tplc="100C000F">
+      <w:start w:val="1"/>
+      <w:numFmt w:val="decimal"/>
+      <w:lvlText w:val="%1."/>
+      <w:lvlJc w:val="left"/>
+      <w:pPr>
+        <w:ind w:left="720" w:hanging="360"/>
+      </w:pPr>
+      <w:rPr>
+        <w:rFonts w:hint="default"/>
+      </w:rPr>
+    </w:lvl>
+    <w:lvl w:ilvl="1" w:tplc="100C0019">
+      <w:start w:val="1"/>
+      <w:numFmt w:val="lowerLetter"/>
+      <w:lvlText w:val="%2."/>
+      <w:lvlJc w:val="left"/>
+      <w:pPr>
+        <w:ind w:left="1440" w:hanging="360"/>
+      </w:pPr>
+    </w:lvl>
+    <w:lvl w:ilvl="2" w:tplc="100C001B" w:tentative="1">
+      <w:start w:val="1"/>
+      <w:numFmt w:val="lowerRoman"/>
+      <w:lvlText w:val="%3."/>
+      <w:lvlJc w:val="right"/>
+      <w:pPr>
+        <w:ind w:left="2160" w:hanging="180"/>
+      </w:pPr>
+    </w:lvl>
+    <w:lvl w:ilvl="3" w:tplc="100C000F" w:tentative="1">
+      <w:start w:val="1"/>
+      <w:numFmt w:val="decimal"/>
+      <w:lvlText w:val="%4."/>
+      <w:lvlJc w:val="left"/>
+      <w:pPr>
+        <w:ind w:left="2880" w:hanging="360"/>
+      </w:pPr>
+    </w:lvl>
+    <w:lvl w:ilvl="4" w:tplc="100C0019" w:tentative="1">
+      <w:start w:val="1"/>
+      <w:numFmt w:val="lowerLetter"/>
+      <w:lvlText w:val="%5."/>
+      <w:lvlJc w:val="left"/>
+      <w:pPr>
+        <w:ind w:left="3600" w:hanging="360"/>
+      </w:pPr>
+    </w:lvl>
+    <w:lvl w:ilvl="5" w:tplc="100C001B" w:tentative="1">
+      <w:start w:val="1"/>
+      <w:numFmt w:val="lowerRoman"/>
+      <w:lvlText w:val="%6."/>
+      <w:lvlJc w:val="right"/>
+      <w:pPr>
+        <w:ind w:left="4320" w:hanging="180"/>
+      </w:pPr>
+    </w:lvl>
+    <w:lvl w:ilvl="6" w:tplc="100C000F" w:tentative="1">
+      <w:start w:val="1"/>
+      <w:numFmt w:val="decimal"/>
+      <w:lvlText w:val="%7."/>
+      <w:lvlJc w:val="left"/>
+      <w:pPr>
+        <w:ind w:left="5040" w:hanging="360"/>
+      </w:pPr>
+    </w:lvl>
+    <w:lvl w:ilvl="7" w:tplc="100C0019" w:tentative="1">
+      <w:start w:val="1"/>
+      <w:numFmt w:val="lowerLetter"/>
+      <w:lvlText w:val="%8."/>
+      <w:lvlJc w:val="left"/>
+      <w:pPr>
+        <w:ind w:left="5760" w:hanging="360"/>
+      </w:pPr>
+    </w:lvl>
+    <w:lvl w:ilvl="8" w:tplc="100C001B" w:tentative="1">
+      <w:start w:val="1"/>
+      <w:numFmt w:val="lowerRoman"/>
+      <w:lvlText w:val="%9."/>
+      <w:lvlJc w:val="right"/>
+      <w:pPr>
+        <w:ind w:left="6480" w:hanging="180"/>
+      </w:pPr>
+    </w:lvl>
+  </w:abstractNum>
   <w:num w:numId="1">
     <w:abstractNumId w:val="2"/>
   </w:num>
@@ -2893,6 +3285,9 @@
   </w:num>
   <w:num w:numId="3">
     <w:abstractNumId w:val="1"/>
+  </w:num>
+  <w:num w:numId="4">
+    <w:abstractNumId w:val="3"/>
   </w:num>
 </w:numbering>
 </file>
@@ -3715,7 +4110,7 @@
 </file>
 
 <file path=customXml/itemProps1.xml><?xml version="1.0" encoding="utf-8"?>
-<ds:datastoreItem xmlns:ds="http://schemas.openxmlformats.org/officeDocument/2006/customXml" ds:itemID="{0C74CD89-9BB9-4402-88B9-C6AE1DA911BB}">
+<ds:datastoreItem xmlns:ds="http://schemas.openxmlformats.org/officeDocument/2006/customXml" ds:itemID="{84866F24-6B40-4B72-8E70-ACBED4D2B8BD}">
   <ds:schemaRefs>
     <ds:schemaRef ds:uri="http://schemas.openxmlformats.org/officeDocument/2006/bibliography"/>
   </ds:schemaRefs>

</xml_diff>

<commit_message>
travail sur la récupération des rides avec GET
</commit_message>
<xml_diff>
--- a/API.docx
+++ b/API.docx
@@ -1,6 +1,6 @@
 
 <file path=word/document.xml><?xml version="1.0" encoding="utf-8"?>
-<w:document xmlns:wpc="http://schemas.microsoft.com/office/word/2010/wordprocessingCanvas" xmlns:mc="http://schemas.openxmlformats.org/markup-compatibility/2006" xmlns:o="urn:schemas-microsoft-com:office:office" xmlns:r="http://schemas.openxmlformats.org/officeDocument/2006/relationships" xmlns:m="http://schemas.openxmlformats.org/officeDocument/2006/math" xmlns:v="urn:schemas-microsoft-com:vml" xmlns:wp14="http://schemas.microsoft.com/office/word/2010/wordprocessingDrawing" xmlns:wp="http://schemas.openxmlformats.org/drawingml/2006/wordprocessingDrawing" xmlns:w10="urn:schemas-microsoft-com:office:word" xmlns:w="http://schemas.openxmlformats.org/wordprocessingml/2006/main" xmlns:w14="http://schemas.microsoft.com/office/word/2010/wordml" xmlns:w15="http://schemas.microsoft.com/office/word/2012/wordml" xmlns:wpg="http://schemas.microsoft.com/office/word/2010/wordprocessingGroup" xmlns:wpi="http://schemas.microsoft.com/office/word/2010/wordprocessingInk" xmlns:wne="http://schemas.microsoft.com/office/word/2006/wordml" xmlns:wps="http://schemas.microsoft.com/office/word/2010/wordprocessingShape" mc:Ignorable="w14 w15 wp14">
+<w:document xmlns:wpc="http://schemas.microsoft.com/office/word/2010/wordprocessingCanvas" xmlns:mc="http://schemas.openxmlformats.org/markup-compatibility/2006" xmlns:o="urn:schemas-microsoft-com:office:office" xmlns:r="http://schemas.openxmlformats.org/officeDocument/2006/relationships" xmlns:m="http://schemas.openxmlformats.org/officeDocument/2006/math" xmlns:v="urn:schemas-microsoft-com:vml" xmlns:wp14="http://schemas.microsoft.com/office/word/2010/wordprocessingDrawing" xmlns:wp="http://schemas.openxmlformats.org/drawingml/2006/wordprocessingDrawing" xmlns:w10="urn:schemas-microsoft-com:office:word" xmlns:w="http://schemas.openxmlformats.org/wordprocessingml/2006/main" xmlns:w14="http://schemas.microsoft.com/office/word/2010/wordml" xmlns:wpg="http://schemas.microsoft.com/office/word/2010/wordprocessingGroup" xmlns:wpi="http://schemas.microsoft.com/office/word/2010/wordprocessingInk" xmlns:wne="http://schemas.microsoft.com/office/word/2006/wordml" xmlns:wps="http://schemas.microsoft.com/office/word/2010/wordprocessingShape" mc:Ignorable="w14 wp14">
   <w:body>
     <w:p>
       <w:pPr>
@@ -15,23 +15,7 @@
         <w:jc w:val="both"/>
       </w:pPr>
       <w:r>
-        <w:t xml:space="preserve">Système de </w:t>
-      </w:r>
-      <w:proofErr w:type="spellStart"/>
-      <w:r>
-        <w:t>token</w:t>
-      </w:r>
-      <w:proofErr w:type="spellEnd"/>
-      <w:r>
-        <w:t xml:space="preserve"> généré lors de la connexion et possédant un timeout. À chaque requête, le </w:t>
-      </w:r>
-      <w:proofErr w:type="spellStart"/>
-      <w:r>
-        <w:t>token</w:t>
-      </w:r>
-      <w:proofErr w:type="spellEnd"/>
-      <w:r>
-        <w:t xml:space="preserve"> est envoyé, c’est pourquoi celles-ci doivent être en https</w:t>
+        <w:t>Système de token généré lors de la connexion et possédant un timeout. À chaque requête, le token est envoyé, c’est pourquoi celles-ci doivent être en https</w:t>
       </w:r>
       <w:r>
         <w:t>. Le timeout est « reseté » à chaque requête.</w:t>
@@ -87,21 +71,7 @@
               <w:rPr>
                 <w:highlight w:val="lightGray"/>
               </w:rPr>
-              <w:t xml:space="preserve">POST </w:t>
-            </w:r>
-            <w:proofErr w:type="spellStart"/>
-            <w:r>
-              <w:rPr>
-                <w:highlight w:val="lightGray"/>
-              </w:rPr>
-              <w:t>URLBackend</w:t>
-            </w:r>
-            <w:proofErr w:type="spellEnd"/>
-            <w:r>
-              <w:rPr>
-                <w:highlight w:val="lightGray"/>
-              </w:rPr>
-              <w:t>/connexion</w:t>
+              <w:t>POST URLBackend/connexion</w:t>
             </w:r>
           </w:p>
           <w:p>
@@ -140,15 +110,7 @@
           </w:tcPr>
           <w:p>
             <w:r>
-              <w:t xml:space="preserve">Le </w:t>
-            </w:r>
-            <w:proofErr w:type="spellStart"/>
-            <w:r>
-              <w:t>token</w:t>
-            </w:r>
-            <w:proofErr w:type="spellEnd"/>
-            <w:r>
-              <w:t xml:space="preserve"> </w:t>
+              <w:t xml:space="preserve">Le token </w:t>
             </w:r>
             <w:r>
               <w:t>à utiliser. Celui qui est stocké sur la DB propre à covoiturage</w:t>
@@ -210,30 +172,14 @@
               <w:rPr>
                 <w:highlight w:val="lightGray"/>
               </w:rPr>
-              <w:t xml:space="preserve">POST </w:t>
-            </w:r>
-            <w:proofErr w:type="spellStart"/>
-            <w:r>
-              <w:rPr>
-                <w:highlight w:val="lightGray"/>
-              </w:rPr>
-              <w:t>URLBackend</w:t>
-            </w:r>
-            <w:proofErr w:type="spellEnd"/>
-            <w:r>
-              <w:rPr>
-                <w:highlight w:val="lightGray"/>
-              </w:rPr>
-              <w:t>/</w:t>
-            </w:r>
-            <w:proofErr w:type="spellStart"/>
+              <w:t>POST URLBackend/</w:t>
+            </w:r>
             <w:r>
               <w:rPr>
                 <w:highlight w:val="lightGray"/>
               </w:rPr>
               <w:t>deconnexion</w:t>
             </w:r>
-            <w:proofErr w:type="spellEnd"/>
           </w:p>
           <w:p>
             <w:r>
@@ -248,14 +194,12 @@
                 <w:numId w:val="1"/>
               </w:numPr>
             </w:pPr>
-            <w:proofErr w:type="spellStart"/>
             <w:r>
               <w:t>T</w:t>
             </w:r>
             <w:r>
               <w:t>oken</w:t>
             </w:r>
-            <w:proofErr w:type="spellEnd"/>
           </w:p>
         </w:tc>
         <w:tc>
@@ -366,41 +310,8 @@
                 <w:highlight w:val="lightGray"/>
                 <w:lang w:val="de-CH"/>
               </w:rPr>
-              <w:t xml:space="preserve">GET </w:t>
-            </w:r>
-            <w:proofErr w:type="spellStart"/>
-            <w:r>
-              <w:rPr>
-                <w:highlight w:val="lightGray"/>
-                <w:lang w:val="de-CH"/>
-              </w:rPr>
-              <w:t>URLBackend</w:t>
-            </w:r>
-            <w:proofErr w:type="spellEnd"/>
-            <w:r>
-              <w:rPr>
-                <w:highlight w:val="lightGray"/>
-                <w:lang w:val="de-CH"/>
-              </w:rPr>
-              <w:t>/</w:t>
-            </w:r>
-            <w:proofErr w:type="spellStart"/>
-            <w:r>
-              <w:rPr>
-                <w:highlight w:val="lightGray"/>
-                <w:lang w:val="de-CH"/>
-              </w:rPr>
-              <w:t>users</w:t>
-            </w:r>
-            <w:proofErr w:type="spellEnd"/>
-            <w:r>
-              <w:rPr>
-                <w:highlight w:val="lightGray"/>
-                <w:lang w:val="de-CH"/>
-              </w:rPr>
-              <w:t>/:</w:t>
-            </w:r>
-            <w:proofErr w:type="spellStart"/>
+              <w:t>GET URLBackend/users/:</w:t>
+            </w:r>
             <w:r>
               <w:rPr>
                 <w:highlight w:val="lightGray"/>
@@ -408,7 +319,6 @@
               </w:rPr>
               <w:t>id</w:t>
             </w:r>
-            <w:proofErr w:type="spellEnd"/>
           </w:p>
           <w:p>
             <w:pPr>
@@ -418,11 +328,9 @@
                 <w:numId w:val="1"/>
               </w:numPr>
             </w:pPr>
-            <w:proofErr w:type="spellStart"/>
             <w:r>
               <w:t>Token</w:t>
             </w:r>
-            <w:proofErr w:type="spellEnd"/>
           </w:p>
         </w:tc>
         <w:tc>
@@ -461,35 +369,7 @@
               <w:rPr>
                 <w:highlight w:val="lightGray"/>
               </w:rPr>
-              <w:t xml:space="preserve">PUT </w:t>
-            </w:r>
-            <w:proofErr w:type="spellStart"/>
-            <w:r>
-              <w:rPr>
-                <w:highlight w:val="lightGray"/>
-              </w:rPr>
-              <w:t>URLBackend</w:t>
-            </w:r>
-            <w:proofErr w:type="spellEnd"/>
-            <w:r>
-              <w:rPr>
-                <w:highlight w:val="lightGray"/>
-              </w:rPr>
-              <w:t>/</w:t>
-            </w:r>
-            <w:proofErr w:type="spellStart"/>
-            <w:r>
-              <w:rPr>
-                <w:highlight w:val="lightGray"/>
-              </w:rPr>
-              <w:t>users</w:t>
-            </w:r>
-            <w:proofErr w:type="spellEnd"/>
-            <w:r>
-              <w:rPr>
-                <w:highlight w:val="lightGray"/>
-              </w:rPr>
-              <w:t>/:id</w:t>
+              <w:t>PUT URLBackend/users/:id</w:t>
             </w:r>
           </w:p>
           <w:p>
@@ -505,11 +385,9 @@
                 <w:numId w:val="1"/>
               </w:numPr>
             </w:pPr>
-            <w:proofErr w:type="spellStart"/>
             <w:r>
               <w:t>Token</w:t>
             </w:r>
-            <w:proofErr w:type="spellEnd"/>
           </w:p>
           <w:p>
             <w:pPr>
@@ -663,25 +541,8 @@
                 <w:highlight w:val="lightGray"/>
                 <w:lang w:val="de-CH"/>
               </w:rPr>
-              <w:t xml:space="preserve"> </w:t>
-            </w:r>
-            <w:proofErr w:type="spellStart"/>
-            <w:r>
-              <w:rPr>
-                <w:highlight w:val="lightGray"/>
-                <w:lang w:val="de-CH"/>
-              </w:rPr>
-              <w:t>URLBackend</w:t>
-            </w:r>
-            <w:proofErr w:type="spellEnd"/>
-            <w:r>
-              <w:rPr>
-                <w:highlight w:val="lightGray"/>
-                <w:lang w:val="de-CH"/>
-              </w:rPr>
-              <w:t>/</w:t>
-            </w:r>
-            <w:proofErr w:type="spellStart"/>
+              <w:t xml:space="preserve"> URLBackend/</w:t>
+            </w:r>
             <w:r>
               <w:rPr>
                 <w:highlight w:val="lightGray"/>
@@ -689,7 +550,6 @@
               </w:rPr>
               <w:t>rides</w:t>
             </w:r>
-            <w:proofErr w:type="spellEnd"/>
           </w:p>
           <w:p>
             <w:pPr>
@@ -699,11 +559,9 @@
                 <w:numId w:val="1"/>
               </w:numPr>
             </w:pPr>
-            <w:proofErr w:type="spellStart"/>
             <w:r>
               <w:t>Token</w:t>
             </w:r>
-            <w:proofErr w:type="spellEnd"/>
           </w:p>
         </w:tc>
         <w:tc>
@@ -711,13 +569,8 @@
             <w:tcW w:w="4117" w:type="dxa"/>
           </w:tcPr>
           <w:p>
-            <w:proofErr w:type="gramStart"/>
-            <w:r>
-              <w:t>Le</w:t>
-            </w:r>
-            <w:proofErr w:type="gramEnd"/>
-            <w:r>
-              <w:t xml:space="preserve"> ride ?</w:t>
+            <w:r>
+              <w:t>Le ride ?</w:t>
             </w:r>
           </w:p>
           <w:p>
@@ -752,30 +605,8 @@
               <w:rPr>
                 <w:highlight w:val="lightGray"/>
               </w:rPr>
-              <w:t xml:space="preserve">PUT </w:t>
-            </w:r>
-            <w:proofErr w:type="spellStart"/>
-            <w:r>
-              <w:rPr>
-                <w:highlight w:val="lightGray"/>
-              </w:rPr>
-              <w:t>URLBackend</w:t>
-            </w:r>
-            <w:proofErr w:type="spellEnd"/>
-            <w:r>
-              <w:rPr>
-                <w:highlight w:val="lightGray"/>
-              </w:rPr>
-              <w:t>/rides/:</w:t>
-            </w:r>
-            <w:proofErr w:type="spellStart"/>
-            <w:r>
-              <w:rPr>
-                <w:highlight w:val="lightGray"/>
-              </w:rPr>
-              <w:t>idtrajet</w:t>
-            </w:r>
-            <w:proofErr w:type="spellEnd"/>
+              <w:t>PUT URLBackend/rides/:idtrajet</w:t>
+            </w:r>
           </w:p>
           <w:p>
             <w:pPr>
@@ -785,11 +616,23 @@
                 <w:numId w:val="2"/>
               </w:numPr>
             </w:pPr>
-            <w:proofErr w:type="spellStart"/>
             <w:r>
               <w:t>Token</w:t>
             </w:r>
-            <w:proofErr w:type="spellEnd"/>
+          </w:p>
+          <w:p>
+            <w:pPr>
+              <w:pStyle w:val="Paragraphedeliste"/>
+              <w:numPr>
+                <w:ilvl w:val="0"/>
+                <w:numId w:val="2"/>
+              </w:numPr>
+            </w:pPr>
+            <w:r>
+              <w:t>Le nouveau trajet</w:t>
+            </w:r>
+            <w:bookmarkStart w:id="0" w:name="_GoBack"/>
+            <w:bookmarkEnd w:id="0"/>
           </w:p>
         </w:tc>
         <w:tc>
@@ -915,53 +758,14 @@
                 <w:highlight w:val="lightGray"/>
                 <w:lang w:val="de-CH"/>
               </w:rPr>
-              <w:t xml:space="preserve">GET </w:t>
-            </w:r>
-            <w:proofErr w:type="spellStart"/>
-            <w:r>
-              <w:rPr>
-                <w:highlight w:val="lightGray"/>
-                <w:lang w:val="de-CH"/>
-              </w:rPr>
-              <w:t>URLBackend</w:t>
-            </w:r>
-            <w:proofErr w:type="spellEnd"/>
-            <w:r>
-              <w:rPr>
-                <w:highlight w:val="lightGray"/>
-                <w:lang w:val="de-CH"/>
-              </w:rPr>
-              <w:t>/</w:t>
-            </w:r>
-            <w:proofErr w:type="spellStart"/>
-            <w:r>
-              <w:rPr>
-                <w:highlight w:val="lightGray"/>
-                <w:lang w:val="de-CH"/>
-              </w:rPr>
-              <w:t>rides</w:t>
+              <w:t>GET URLBackend/rides</w:t>
             </w:r>
             <w:r>
               <w:rPr>
                 <w:lang w:val="de-CH"/>
               </w:rPr>
-              <w:t>?mine</w:t>
-            </w:r>
-            <w:proofErr w:type="spellEnd"/>
-            <w:r>
-              <w:rPr>
-                <w:lang w:val="de-CH"/>
-              </w:rPr>
-              <w:t>=</w:t>
-            </w:r>
-            <w:proofErr w:type="spellStart"/>
-            <w:r>
-              <w:rPr>
-                <w:lang w:val="de-CH"/>
-              </w:rPr>
-              <w:t>true</w:t>
-            </w:r>
-            <w:proofErr w:type="spellEnd"/>
+              <w:t>?mine=true</w:t>
+            </w:r>
           </w:p>
           <w:p>
             <w:pPr>
@@ -971,11 +775,9 @@
                 <w:numId w:val="1"/>
               </w:numPr>
             </w:pPr>
-            <w:proofErr w:type="spellStart"/>
             <w:r>
               <w:t>Token</w:t>
             </w:r>
-            <w:proofErr w:type="spellEnd"/>
           </w:p>
         </w:tc>
         <w:tc>
@@ -1079,33 +881,8 @@
                 <w:highlight w:val="lightGray"/>
                 <w:lang w:val="de-CH"/>
               </w:rPr>
-              <w:t xml:space="preserve">GET </w:t>
-            </w:r>
-            <w:proofErr w:type="spellStart"/>
-            <w:r>
-              <w:rPr>
-                <w:highlight w:val="lightGray"/>
-                <w:lang w:val="de-CH"/>
-              </w:rPr>
-              <w:t>URLBackend</w:t>
-            </w:r>
-            <w:proofErr w:type="spellEnd"/>
-            <w:r>
-              <w:rPr>
-                <w:highlight w:val="lightGray"/>
-                <w:lang w:val="de-CH"/>
-              </w:rPr>
-              <w:t>/</w:t>
-            </w:r>
-            <w:proofErr w:type="spellStart"/>
-            <w:r>
-              <w:rPr>
-                <w:highlight w:val="lightGray"/>
-                <w:lang w:val="de-CH"/>
-              </w:rPr>
-              <w:t>rides</w:t>
-            </w:r>
-            <w:proofErr w:type="spellEnd"/>
+              <w:t>GET URLBackend/rides</w:t>
+            </w:r>
           </w:p>
           <w:p>
             <w:pPr>
@@ -1115,11 +892,9 @@
                 <w:numId w:val="1"/>
               </w:numPr>
             </w:pPr>
-            <w:proofErr w:type="spellStart"/>
             <w:r>
               <w:t>Token</w:t>
             </w:r>
-            <w:proofErr w:type="spellEnd"/>
           </w:p>
         </w:tc>
         <w:tc>
@@ -1165,44 +940,13 @@
                 <w:highlight w:val="lightGray"/>
                 <w:lang w:val="en-US"/>
               </w:rPr>
-              <w:t xml:space="preserve">GET </w:t>
-            </w:r>
-            <w:proofErr w:type="spellStart"/>
-            <w:r>
-              <w:rPr>
-                <w:highlight w:val="lightGray"/>
-                <w:lang w:val="en-US"/>
-              </w:rPr>
-              <w:t>URLBackend</w:t>
-            </w:r>
-            <w:proofErr w:type="spellEnd"/>
-            <w:r>
-              <w:rPr>
-                <w:highlight w:val="lightGray"/>
-                <w:lang w:val="en-US"/>
-              </w:rPr>
-              <w:t>/</w:t>
-            </w:r>
-            <w:proofErr w:type="spellStart"/>
-            <w:r>
-              <w:rPr>
-                <w:highlight w:val="lightGray"/>
-                <w:lang w:val="en-US"/>
-              </w:rPr>
-              <w:t>rides</w:t>
+              <w:t>GET URLBackend/rides</w:t>
             </w:r>
             <w:r>
               <w:rPr>
                 <w:lang w:val="en-US"/>
               </w:rPr>
-              <w:t>?q</w:t>
-            </w:r>
-            <w:proofErr w:type="spellEnd"/>
-            <w:r>
-              <w:rPr>
-                <w:lang w:val="en-US"/>
-              </w:rPr>
-              <w:t>=Sainte-Croix</w:t>
+              <w:t>?q=Sainte-Croix</w:t>
             </w:r>
           </w:p>
           <w:p>
@@ -1213,11 +957,9 @@
                 <w:numId w:val="1"/>
               </w:numPr>
             </w:pPr>
-            <w:proofErr w:type="spellStart"/>
             <w:r>
               <w:t>Token</w:t>
             </w:r>
-            <w:proofErr w:type="spellEnd"/>
           </w:p>
         </w:tc>
         <w:tc>
@@ -1260,33 +1002,8 @@
                 <w:highlight w:val="lightGray"/>
                 <w:lang w:val="en-US"/>
               </w:rPr>
-              <w:t xml:space="preserve">GET </w:t>
-            </w:r>
-            <w:proofErr w:type="spellStart"/>
-            <w:r>
-              <w:rPr>
-                <w:highlight w:val="lightGray"/>
-                <w:lang w:val="en-US"/>
-              </w:rPr>
-              <w:t>URLBackend</w:t>
-            </w:r>
-            <w:proofErr w:type="spellEnd"/>
-            <w:r>
-              <w:rPr>
-                <w:highlight w:val="lightGray"/>
-                <w:lang w:val="en-US"/>
-              </w:rPr>
-              <w:t>/rides/:</w:t>
-            </w:r>
-            <w:proofErr w:type="spellStart"/>
-            <w:r>
-              <w:rPr>
-                <w:highlight w:val="lightGray"/>
-                <w:lang w:val="en-US"/>
-              </w:rPr>
-              <w:t>idtrajet</w:t>
-            </w:r>
-            <w:proofErr w:type="spellEnd"/>
+              <w:t>GET URLBackend/rides/:idtrajet</w:t>
+            </w:r>
           </w:p>
           <w:p>
             <w:pPr>
@@ -1399,15 +1116,7 @@
                 <w:highlight w:val="lightGray"/>
                 <w:lang w:val="de-CH"/>
               </w:rPr>
-              <w:t xml:space="preserve">GET </w:t>
-            </w:r>
-            <w:proofErr w:type="spellStart"/>
-            <w:r>
-              <w:rPr>
-                <w:highlight w:val="lightGray"/>
-                <w:lang w:val="de-CH"/>
-              </w:rPr>
-              <w:t>URLBacke</w:t>
+              <w:t>GET URLBacke</w:t>
             </w:r>
             <w:r>
               <w:rPr>
@@ -1421,41 +1130,8 @@
                 <w:highlight w:val="lightGray"/>
                 <w:lang w:val="de-CH"/>
               </w:rPr>
-              <w:t>d</w:t>
-            </w:r>
-            <w:proofErr w:type="spellEnd"/>
-            <w:r>
-              <w:rPr>
-                <w:highlight w:val="lightGray"/>
-                <w:lang w:val="de-CH"/>
-              </w:rPr>
-              <w:t>/</w:t>
-            </w:r>
-            <w:proofErr w:type="spellStart"/>
-            <w:r>
-              <w:rPr>
-                <w:highlight w:val="lightGray"/>
-                <w:lang w:val="de-CH"/>
-              </w:rPr>
-              <w:t>rides</w:t>
-            </w:r>
-            <w:proofErr w:type="spellEnd"/>
-            <w:r>
-              <w:rPr>
-                <w:highlight w:val="lightGray"/>
-                <w:lang w:val="de-CH"/>
-              </w:rPr>
-              <w:t>/:</w:t>
-            </w:r>
-            <w:proofErr w:type="spellStart"/>
-            <w:r>
-              <w:rPr>
-                <w:highlight w:val="lightGray"/>
-                <w:lang w:val="de-CH"/>
-              </w:rPr>
-              <w:t>idtrajet</w:t>
-            </w:r>
-            <w:proofErr w:type="spellEnd"/>
+              <w:t>d/rides/:idtrajet</w:t>
+            </w:r>
           </w:p>
           <w:p>
             <w:pPr>
@@ -1465,11 +1141,9 @@
                 <w:numId w:val="1"/>
               </w:numPr>
             </w:pPr>
-            <w:proofErr w:type="spellStart"/>
             <w:r>
               <w:t>Token</w:t>
             </w:r>
-            <w:proofErr w:type="spellEnd"/>
           </w:p>
         </w:tc>
         <w:tc>
@@ -1518,46 +1192,14 @@
                 <w:highlight w:val="lightGray"/>
                 <w:lang w:val="en-US"/>
               </w:rPr>
-              <w:t xml:space="preserve">PUT </w:t>
-            </w:r>
-            <w:proofErr w:type="spellStart"/>
+              <w:t>PUT URLBackend/</w:t>
+            </w:r>
             <w:r>
               <w:rPr>
                 <w:highlight w:val="lightGray"/>
                 <w:lang w:val="en-US"/>
               </w:rPr>
-              <w:t>URLBackend</w:t>
-            </w:r>
-            <w:proofErr w:type="spellEnd"/>
-            <w:r>
-              <w:rPr>
-                <w:highlight w:val="lightGray"/>
-                <w:lang w:val="en-US"/>
-              </w:rPr>
-              <w:t>/</w:t>
-            </w:r>
-            <w:r>
-              <w:rPr>
-                <w:highlight w:val="lightGray"/>
-                <w:lang w:val="en-US"/>
-              </w:rPr>
-              <w:t>rides/ :</w:t>
-            </w:r>
-            <w:proofErr w:type="spellStart"/>
-            <w:r>
-              <w:rPr>
-                <w:highlight w:val="lightGray"/>
-                <w:lang w:val="en-US"/>
-              </w:rPr>
-              <w:t>idtrajet</w:t>
-            </w:r>
-            <w:proofErr w:type="spellEnd"/>
-            <w:r>
-              <w:rPr>
-                <w:highlight w:val="lightGray"/>
-                <w:lang w:val="en-US"/>
-              </w:rPr>
-              <w:t>/</w:t>
+              <w:t>rides/ :idtrajet/</w:t>
             </w:r>
             <w:r>
               <w:rPr>
@@ -1575,11 +1217,9 @@
                 <w:numId w:val="1"/>
               </w:numPr>
             </w:pPr>
-            <w:proofErr w:type="spellStart"/>
             <w:r>
               <w:t>Token</w:t>
             </w:r>
-            <w:proofErr w:type="spellEnd"/>
           </w:p>
           <w:p>
             <w:pPr>
@@ -1639,49 +1279,8 @@
                 <w:highlight w:val="lightGray"/>
                 <w:lang w:val="de-CH"/>
               </w:rPr>
-              <w:t xml:space="preserve">LETE </w:t>
-            </w:r>
-            <w:proofErr w:type="spellStart"/>
-            <w:r>
-              <w:rPr>
-                <w:highlight w:val="lightGray"/>
-                <w:lang w:val="de-CH"/>
-              </w:rPr>
-              <w:t>URLBackend</w:t>
-            </w:r>
-            <w:proofErr w:type="spellEnd"/>
-            <w:r>
-              <w:rPr>
-                <w:highlight w:val="lightGray"/>
-                <w:lang w:val="de-CH"/>
-              </w:rPr>
-              <w:t>/</w:t>
-            </w:r>
-            <w:proofErr w:type="spellStart"/>
-            <w:r>
-              <w:rPr>
-                <w:highlight w:val="lightGray"/>
-                <w:lang w:val="de-CH"/>
-              </w:rPr>
-              <w:t>rides</w:t>
-            </w:r>
-            <w:proofErr w:type="spellEnd"/>
-            <w:r>
-              <w:rPr>
-                <w:highlight w:val="lightGray"/>
-                <w:lang w:val="de-CH"/>
-              </w:rPr>
-              <w:t>/:</w:t>
-            </w:r>
-            <w:proofErr w:type="spellStart"/>
-            <w:r>
-              <w:rPr>
-                <w:highlight w:val="lightGray"/>
-                <w:lang w:val="de-CH"/>
-              </w:rPr>
-              <w:t>idtrajet</w:t>
-            </w:r>
-            <w:proofErr w:type="spellEnd"/>
+              <w:t>LETE URLBackend/rides/:idtrajet</w:t>
+            </w:r>
           </w:p>
           <w:p>
             <w:pPr>
@@ -1691,13 +1290,8 @@
                 <w:numId w:val="3"/>
               </w:numPr>
             </w:pPr>
-            <w:proofErr w:type="spellStart"/>
-            <w:r>
-              <w:t>Token</w:t>
-            </w:r>
-            <w:proofErr w:type="spellEnd"/>
-            <w:r>
-              <w:t xml:space="preserve"> (on </w:t>
+            <w:r>
+              <w:t xml:space="preserve">Token (on </w:t>
             </w:r>
             <w:r>
               <w:t xml:space="preserve">ne </w:t>
@@ -1829,14 +1423,12 @@
           <w:lang w:val="en-US"/>
         </w:rPr>
       </w:pPr>
-      <w:proofErr w:type="spellStart"/>
       <w:r>
         <w:rPr>
           <w:lang w:val="en-US"/>
         </w:rPr>
         <w:t>ShowEmail</w:t>
       </w:r>
-      <w:proofErr w:type="spellEnd"/>
     </w:p>
     <w:p>
       <w:pPr>
@@ -1846,14 +1438,12 @@
           <w:lang w:val="en-US"/>
         </w:rPr>
       </w:pPr>
-      <w:proofErr w:type="spellStart"/>
       <w:r>
         <w:rPr>
           <w:lang w:val="en-US"/>
         </w:rPr>
         <w:t>ShowPhone</w:t>
       </w:r>
-      <w:proofErr w:type="spellEnd"/>
     </w:p>
     <w:p>
       <w:pPr>
@@ -2032,15 +1622,7 @@
         <w:t>Seulement</w:t>
       </w:r>
       <w:r>
-        <w:t xml:space="preserve"> pour la page </w:t>
-      </w:r>
-      <w:proofErr w:type="gramStart"/>
-      <w:r>
-        <w:t>du</w:t>
-      </w:r>
-      <w:proofErr w:type="gramEnd"/>
-      <w:r>
-        <w:t xml:space="preserve"> ride ou aussi pour la page du listing des trajets ?)</w:t>
+        <w:t xml:space="preserve"> pour la page du ride ou aussi pour la page du listing des trajets ?)</w:t>
       </w:r>
     </w:p>
     <w:p>
@@ -2084,14 +1666,12 @@
         </w:rPr>
         <w:tab/>
       </w:r>
-      <w:proofErr w:type="gramStart"/>
       <w:r>
         <w:rPr>
           <w:lang w:val="en-US"/>
         </w:rPr>
         <w:t>driver</w:t>
       </w:r>
-      <w:proofErr w:type="gramEnd"/>
     </w:p>
     <w:p>
       <w:pPr>
@@ -2101,16 +1681,12 @@
           <w:lang w:val="en-US"/>
         </w:rPr>
       </w:pPr>
-      <w:proofErr w:type="spellStart"/>
-      <w:proofErr w:type="gramStart"/>
       <w:r>
         <w:rPr>
           <w:lang w:val="en-US"/>
         </w:rPr>
         <w:t>departuretown</w:t>
       </w:r>
-      <w:proofErr w:type="spellEnd"/>
-      <w:proofErr w:type="gramEnd"/>
     </w:p>
     <w:p>
       <w:pPr>
@@ -2169,15 +1745,8 @@
           <w:lang w:val="en-US"/>
         </w:rPr>
         <w:tab/>
-      </w:r>
-      <w:proofErr w:type="gramStart"/>
-      <w:r>
-        <w:rPr>
-          <w:lang w:val="en-US"/>
-        </w:rPr>
         <w:t>name</w:t>
       </w:r>
-      <w:proofErr w:type="gramEnd"/>
     </w:p>
     <w:p>
       <w:pPr>
@@ -2202,14 +1771,12 @@
           <w:lang w:val="en-US"/>
         </w:rPr>
       </w:pPr>
-      <w:proofErr w:type="gramStart"/>
       <w:r>
         <w:rPr>
           <w:lang w:val="en-US"/>
         </w:rPr>
         <w:t>departure</w:t>
       </w:r>
-      <w:proofErr w:type="gramEnd"/>
     </w:p>
     <w:p>
       <w:pPr>
@@ -2219,16 +1786,12 @@
           <w:lang w:val="en-US"/>
         </w:rPr>
       </w:pPr>
-      <w:proofErr w:type="spellStart"/>
-      <w:proofErr w:type="gramStart"/>
       <w:r>
         <w:rPr>
           <w:lang w:val="en-US"/>
         </w:rPr>
         <w:t>arrivaltown</w:t>
       </w:r>
-      <w:proofErr w:type="spellEnd"/>
-      <w:proofErr w:type="gramEnd"/>
     </w:p>
     <w:p>
       <w:pPr>
@@ -2286,15 +1849,8 @@
           <w:lang w:val="en-US"/>
         </w:rPr>
         <w:tab/>
-      </w:r>
-      <w:proofErr w:type="gramStart"/>
-      <w:r>
-        <w:rPr>
-          <w:lang w:val="en-US"/>
-        </w:rPr>
         <w:t>name</w:t>
       </w:r>
-      <w:proofErr w:type="gramEnd"/>
     </w:p>
     <w:p>
       <w:pPr>
@@ -2319,14 +1875,12 @@
           <w:lang w:val="en-US"/>
         </w:rPr>
       </w:pPr>
-      <w:proofErr w:type="gramStart"/>
       <w:r>
         <w:rPr>
           <w:lang w:val="en-US"/>
         </w:rPr>
         <w:t>arrival</w:t>
       </w:r>
-      <w:proofErr w:type="gramEnd"/>
     </w:p>
     <w:p>
       <w:pPr>
@@ -2336,16 +1890,12 @@
           <w:lang w:val="en-US"/>
         </w:rPr>
       </w:pPr>
-      <w:proofErr w:type="spellStart"/>
-      <w:proofErr w:type="gramStart"/>
       <w:r>
         <w:rPr>
           <w:lang w:val="en-US"/>
         </w:rPr>
         <w:t>startdate</w:t>
       </w:r>
-      <w:proofErr w:type="spellEnd"/>
-      <w:proofErr w:type="gramEnd"/>
     </w:p>
     <w:p>
       <w:pPr>
@@ -2355,16 +1905,12 @@
           <w:lang w:val="en-US"/>
         </w:rPr>
       </w:pPr>
-      <w:proofErr w:type="spellStart"/>
-      <w:proofErr w:type="gramStart"/>
       <w:r>
         <w:rPr>
           <w:lang w:val="en-US"/>
         </w:rPr>
         <w:t>enddate</w:t>
       </w:r>
-      <w:proofErr w:type="spellEnd"/>
-      <w:proofErr w:type="gramEnd"/>
     </w:p>
     <w:p>
       <w:pPr>
@@ -2374,14 +1920,12 @@
           <w:lang w:val="en-US"/>
         </w:rPr>
       </w:pPr>
-      <w:proofErr w:type="gramStart"/>
       <w:r>
         <w:rPr>
           <w:lang w:val="en-US"/>
         </w:rPr>
         <w:t>description</w:t>
       </w:r>
-      <w:proofErr w:type="gramEnd"/>
     </w:p>
     <w:p>
       <w:pPr>
@@ -2391,14 +1935,12 @@
           <w:lang w:val="en-US"/>
         </w:rPr>
       </w:pPr>
-      <w:proofErr w:type="gramStart"/>
       <w:r>
         <w:rPr>
           <w:lang w:val="en-US"/>
         </w:rPr>
         <w:t>recurrence</w:t>
       </w:r>
-      <w:proofErr w:type="gramEnd"/>
       <w:r>
         <w:rPr>
           <w:lang w:val="en-US"/>
@@ -2420,16 +1962,12 @@
         </w:rPr>
         <w:tab/>
       </w:r>
-      <w:proofErr w:type="spellStart"/>
-      <w:proofErr w:type="gramStart"/>
       <w:r>
         <w:rPr>
           <w:lang w:val="en-US"/>
         </w:rPr>
         <w:t>monday</w:t>
       </w:r>
-      <w:proofErr w:type="spellEnd"/>
-      <w:proofErr w:type="gramEnd"/>
     </w:p>
     <w:p>
       <w:pPr>
@@ -2445,16 +1983,12 @@
         </w:rPr>
         <w:tab/>
       </w:r>
-      <w:proofErr w:type="spellStart"/>
-      <w:proofErr w:type="gramStart"/>
       <w:r>
         <w:rPr>
           <w:lang w:val="en-US"/>
         </w:rPr>
         <w:t>tuesday</w:t>
       </w:r>
-      <w:proofErr w:type="spellEnd"/>
-      <w:proofErr w:type="gramEnd"/>
     </w:p>
     <w:p>
       <w:pPr>
@@ -2485,11 +2019,9 @@
         <w:spacing w:after="0" w:line="240" w:lineRule="auto"/>
         <w:ind w:firstLine="708"/>
       </w:pPr>
-      <w:proofErr w:type="gramStart"/>
       <w:r>
         <w:t>registrations</w:t>
       </w:r>
-      <w:proofErr w:type="gramEnd"/>
       <w:r>
         <w:t xml:space="preserve"> [</w:t>
       </w:r>
@@ -2525,13 +2057,9 @@
       <w:r>
         <w:tab/>
       </w:r>
-      <w:proofErr w:type="spellStart"/>
-      <w:proofErr w:type="gramStart"/>
       <w:r>
         <w:t>firstname</w:t>
       </w:r>
-      <w:proofErr w:type="spellEnd"/>
-      <w:proofErr w:type="gramEnd"/>
     </w:p>
     <w:p>
       <w:pPr>
@@ -2544,13 +2072,9 @@
       <w:r>
         <w:tab/>
       </w:r>
-      <w:proofErr w:type="spellStart"/>
-      <w:proofErr w:type="gramStart"/>
       <w:r>
         <w:t>lastname</w:t>
       </w:r>
-      <w:proofErr w:type="spellEnd"/>
-      <w:proofErr w:type="gramEnd"/>
     </w:p>
     <w:p>
       <w:pPr>
@@ -2581,13 +2105,9 @@
       <w:r>
         <w:tab/>
       </w:r>
-      <w:proofErr w:type="spellStart"/>
-      <w:proofErr w:type="gramStart"/>
       <w:r>
         <w:t>firstname</w:t>
       </w:r>
-      <w:proofErr w:type="spellEnd"/>
-      <w:proofErr w:type="gramEnd"/>
     </w:p>
     <w:p>
       <w:pPr>
@@ -2600,13 +2120,9 @@
       <w:r>
         <w:tab/>
       </w:r>
-      <w:proofErr w:type="spellStart"/>
-      <w:proofErr w:type="gramStart"/>
       <w:r>
         <w:t>lastname</w:t>
       </w:r>
-      <w:proofErr w:type="spellEnd"/>
-      <w:proofErr w:type="gramEnd"/>
     </w:p>
     <w:p>
       <w:pPr>
@@ -2692,7 +2208,6 @@
         <w:spacing w:after="0" w:line="240" w:lineRule="auto"/>
         <w:jc w:val="both"/>
       </w:pPr>
-      <w:bookmarkStart w:id="0" w:name="_GoBack"/>
       <w:r>
         <w:t>Plan de travail </w:t>
       </w:r>
@@ -2835,7 +2350,6 @@
       <w:r>
         <w:t xml:space="preserve"> (indiqués dans le fichier config par exemple)</w:t>
       </w:r>
-      <w:bookmarkEnd w:id="0"/>
     </w:p>
     <w:sectPr>
       <w:pgSz w:w="11906" w:h="16838"/>
@@ -2848,7 +2362,7 @@
 </file>
 
 <file path=word/numbering.xml><?xml version="1.0" encoding="utf-8"?>
-<w:numbering xmlns:wpc="http://schemas.microsoft.com/office/word/2010/wordprocessingCanvas" xmlns:mc="http://schemas.openxmlformats.org/markup-compatibility/2006" xmlns:o="urn:schemas-microsoft-com:office:office" xmlns:r="http://schemas.openxmlformats.org/officeDocument/2006/relationships" xmlns:m="http://schemas.openxmlformats.org/officeDocument/2006/math" xmlns:v="urn:schemas-microsoft-com:vml" xmlns:wp14="http://schemas.microsoft.com/office/word/2010/wordprocessingDrawing" xmlns:wp="http://schemas.openxmlformats.org/drawingml/2006/wordprocessingDrawing" xmlns:w10="urn:schemas-microsoft-com:office:word" xmlns:w="http://schemas.openxmlformats.org/wordprocessingml/2006/main" xmlns:w14="http://schemas.microsoft.com/office/word/2010/wordml" xmlns:w15="http://schemas.microsoft.com/office/word/2012/wordml" xmlns:wpg="http://schemas.microsoft.com/office/word/2010/wordprocessingGroup" xmlns:wpi="http://schemas.microsoft.com/office/word/2010/wordprocessingInk" xmlns:wne="http://schemas.microsoft.com/office/word/2006/wordml" xmlns:wps="http://schemas.microsoft.com/office/word/2010/wordprocessingShape" mc:Ignorable="w14 w15 wp14">
+<w:numbering xmlns:wpc="http://schemas.microsoft.com/office/word/2010/wordprocessingCanvas" xmlns:mc="http://schemas.openxmlformats.org/markup-compatibility/2006" xmlns:o="urn:schemas-microsoft-com:office:office" xmlns:r="http://schemas.openxmlformats.org/officeDocument/2006/relationships" xmlns:m="http://schemas.openxmlformats.org/officeDocument/2006/math" xmlns:v="urn:schemas-microsoft-com:vml" xmlns:wp14="http://schemas.microsoft.com/office/word/2010/wordprocessingDrawing" xmlns:wp="http://schemas.openxmlformats.org/drawingml/2006/wordprocessingDrawing" xmlns:w10="urn:schemas-microsoft-com:office:word" xmlns:w="http://schemas.openxmlformats.org/wordprocessingml/2006/main" xmlns:w14="http://schemas.microsoft.com/office/word/2010/wordml" xmlns:wpg="http://schemas.microsoft.com/office/word/2010/wordprocessingGroup" xmlns:wpi="http://schemas.microsoft.com/office/word/2010/wordprocessingInk" xmlns:wne="http://schemas.microsoft.com/office/word/2006/wordml" xmlns:wps="http://schemas.microsoft.com/office/word/2010/wordprocessingShape" mc:Ignorable="w14 wp14">
   <w:abstractNum w:abstractNumId="0">
     <w:nsid w:val="02715B0F"/>
     <w:multiLevelType w:val="hybridMultilevel"/>
@@ -3293,7 +2807,7 @@
 </file>
 
 <file path=word/styles.xml><?xml version="1.0" encoding="utf-8"?>
-<w:styles xmlns:mc="http://schemas.openxmlformats.org/markup-compatibility/2006" xmlns:r="http://schemas.openxmlformats.org/officeDocument/2006/relationships" xmlns:w="http://schemas.openxmlformats.org/wordprocessingml/2006/main" xmlns:w14="http://schemas.microsoft.com/office/word/2010/wordml" xmlns:w15="http://schemas.microsoft.com/office/word/2012/wordml" mc:Ignorable="w14 w15">
+<w:styles xmlns:mc="http://schemas.openxmlformats.org/markup-compatibility/2006" xmlns:r="http://schemas.openxmlformats.org/officeDocument/2006/relationships" xmlns:w="http://schemas.openxmlformats.org/wordprocessingml/2006/main" xmlns:w14="http://schemas.microsoft.com/office/word/2010/wordml" mc:Ignorable="w14">
   <w:docDefaults>
     <w:rPrDefault>
       <w:rPr>
@@ -3309,378 +2823,144 @@
       </w:pPr>
     </w:pPrDefault>
   </w:docDefaults>
-  <w:latentStyles w:defLockedState="0" w:defUIPriority="99" w:defSemiHidden="0" w:defUnhideWhenUsed="0" w:defQFormat="0" w:count="371">
-    <w:lsdException w:name="Normal" w:uiPriority="0" w:qFormat="1"/>
-    <w:lsdException w:name="heading 1" w:uiPriority="9" w:qFormat="1"/>
-    <w:lsdException w:name="heading 2" w:semiHidden="1" w:uiPriority="9" w:unhideWhenUsed="1" w:qFormat="1"/>
-    <w:lsdException w:name="heading 3" w:semiHidden="1" w:uiPriority="9" w:unhideWhenUsed="1" w:qFormat="1"/>
-    <w:lsdException w:name="heading 4" w:semiHidden="1" w:uiPriority="9" w:unhideWhenUsed="1" w:qFormat="1"/>
-    <w:lsdException w:name="heading 5" w:semiHidden="1" w:uiPriority="9" w:unhideWhenUsed="1" w:qFormat="1"/>
-    <w:lsdException w:name="heading 6" w:semiHidden="1" w:uiPriority="9" w:unhideWhenUsed="1" w:qFormat="1"/>
-    <w:lsdException w:name="heading 7" w:semiHidden="1" w:uiPriority="9" w:unhideWhenUsed="1" w:qFormat="1"/>
-    <w:lsdException w:name="heading 8" w:semiHidden="1" w:uiPriority="9" w:unhideWhenUsed="1" w:qFormat="1"/>
-    <w:lsdException w:name="heading 9" w:semiHidden="1" w:uiPriority="9" w:unhideWhenUsed="1" w:qFormat="1"/>
-    <w:lsdException w:name="index 1" w:semiHidden="1" w:unhideWhenUsed="1"/>
-    <w:lsdException w:name="index 2" w:semiHidden="1" w:unhideWhenUsed="1"/>
-    <w:lsdException w:name="index 3" w:semiHidden="1" w:unhideWhenUsed="1"/>
-    <w:lsdException w:name="index 4" w:semiHidden="1" w:unhideWhenUsed="1"/>
-    <w:lsdException w:name="index 5" w:semiHidden="1" w:unhideWhenUsed="1"/>
-    <w:lsdException w:name="index 6" w:semiHidden="1" w:unhideWhenUsed="1"/>
-    <w:lsdException w:name="index 7" w:semiHidden="1" w:unhideWhenUsed="1"/>
-    <w:lsdException w:name="index 8" w:semiHidden="1" w:unhideWhenUsed="1"/>
-    <w:lsdException w:name="index 9" w:semiHidden="1" w:unhideWhenUsed="1"/>
-    <w:lsdException w:name="toc 1" w:semiHidden="1" w:uiPriority="39" w:unhideWhenUsed="1"/>
-    <w:lsdException w:name="toc 2" w:semiHidden="1" w:uiPriority="39" w:unhideWhenUsed="1"/>
-    <w:lsdException w:name="toc 3" w:semiHidden="1" w:uiPriority="39" w:unhideWhenUsed="1"/>
-    <w:lsdException w:name="toc 4" w:semiHidden="1" w:uiPriority="39" w:unhideWhenUsed="1"/>
-    <w:lsdException w:name="toc 5" w:semiHidden="1" w:uiPriority="39" w:unhideWhenUsed="1"/>
-    <w:lsdException w:name="toc 6" w:semiHidden="1" w:uiPriority="39" w:unhideWhenUsed="1"/>
-    <w:lsdException w:name="toc 7" w:semiHidden="1" w:uiPriority="39" w:unhideWhenUsed="1"/>
-    <w:lsdException w:name="toc 8" w:semiHidden="1" w:uiPriority="39" w:unhideWhenUsed="1"/>
-    <w:lsdException w:name="toc 9" w:semiHidden="1" w:uiPriority="39" w:unhideWhenUsed="1"/>
-    <w:lsdException w:name="Normal Indent" w:semiHidden="1" w:unhideWhenUsed="1"/>
-    <w:lsdException w:name="footnote text" w:semiHidden="1" w:unhideWhenUsed="1"/>
-    <w:lsdException w:name="annotation text" w:semiHidden="1" w:unhideWhenUsed="1"/>
-    <w:lsdException w:name="header" w:semiHidden="1" w:unhideWhenUsed="1"/>
-    <w:lsdException w:name="footer" w:semiHidden="1" w:unhideWhenUsed="1"/>
-    <w:lsdException w:name="index heading" w:semiHidden="1" w:unhideWhenUsed="1"/>
-    <w:lsdException w:name="caption" w:semiHidden="1" w:uiPriority="35" w:unhideWhenUsed="1" w:qFormat="1"/>
-    <w:lsdException w:name="table of figures" w:semiHidden="1" w:unhideWhenUsed="1"/>
-    <w:lsdException w:name="envelope address" w:semiHidden="1" w:unhideWhenUsed="1"/>
-    <w:lsdException w:name="envelope return" w:semiHidden="1" w:unhideWhenUsed="1"/>
-    <w:lsdException w:name="footnote reference" w:semiHidden="1" w:unhideWhenUsed="1"/>
-    <w:lsdException w:name="annotation reference" w:semiHidden="1" w:unhideWhenUsed="1"/>
-    <w:lsdException w:name="line number" w:semiHidden="1" w:unhideWhenUsed="1"/>
-    <w:lsdException w:name="page number" w:semiHidden="1" w:unhideWhenUsed="1"/>
-    <w:lsdException w:name="endnote reference" w:semiHidden="1" w:unhideWhenUsed="1"/>
-    <w:lsdException w:name="endnote text" w:semiHidden="1" w:unhideWhenUsed="1"/>
-    <w:lsdException w:name="table of authorities" w:semiHidden="1" w:unhideWhenUsed="1"/>
-    <w:lsdException w:name="macro" w:semiHidden="1" w:unhideWhenUsed="1"/>
-    <w:lsdException w:name="toa heading" w:semiHidden="1" w:unhideWhenUsed="1"/>
-    <w:lsdException w:name="List" w:semiHidden="1" w:unhideWhenUsed="1"/>
-    <w:lsdException w:name="List Bullet" w:semiHidden="1" w:unhideWhenUsed="1"/>
-    <w:lsdException w:name="List Number" w:semiHidden="1" w:unhideWhenUsed="1"/>
-    <w:lsdException w:name="List 2" w:semiHidden="1" w:unhideWhenUsed="1"/>
-    <w:lsdException w:name="List 3" w:semiHidden="1" w:unhideWhenUsed="1"/>
-    <w:lsdException w:name="List 4" w:semiHidden="1" w:unhideWhenUsed="1"/>
-    <w:lsdException w:name="List 5" w:semiHidden="1" w:unhideWhenUsed="1"/>
-    <w:lsdException w:name="List Bullet 2" w:semiHidden="1" w:unhideWhenUsed="1"/>
-    <w:lsdException w:name="List Bullet 3" w:semiHidden="1" w:unhideWhenUsed="1"/>
-    <w:lsdException w:name="List Bullet 4" w:semiHidden="1" w:unhideWhenUsed="1"/>
-    <w:lsdException w:name="List Bullet 5" w:semiHidden="1" w:unhideWhenUsed="1"/>
-    <w:lsdException w:name="List Number 2" w:semiHidden="1" w:unhideWhenUsed="1"/>
-    <w:lsdException w:name="List Number 3" w:semiHidden="1" w:unhideWhenUsed="1"/>
-    <w:lsdException w:name="List Number 4" w:semiHidden="1" w:unhideWhenUsed="1"/>
-    <w:lsdException w:name="List Number 5" w:semiHidden="1" w:unhideWhenUsed="1"/>
-    <w:lsdException w:name="Title" w:uiPriority="10" w:qFormat="1"/>
-    <w:lsdException w:name="Closing" w:semiHidden="1" w:unhideWhenUsed="1"/>
-    <w:lsdException w:name="Signature" w:semiHidden="1" w:unhideWhenUsed="1"/>
-    <w:lsdException w:name="Default Paragraph Font" w:semiHidden="1" w:uiPriority="1" w:unhideWhenUsed="1"/>
-    <w:lsdException w:name="Body Text" w:semiHidden="1" w:unhideWhenUsed="1"/>
-    <w:lsdException w:name="Body Text Indent" w:semiHidden="1" w:unhideWhenUsed="1"/>
-    <w:lsdException w:name="List Continue" w:semiHidden="1" w:unhideWhenUsed="1"/>
-    <w:lsdException w:name="List Continue 2" w:semiHidden="1" w:unhideWhenUsed="1"/>
-    <w:lsdException w:name="List Continue 3" w:semiHidden="1" w:unhideWhenUsed="1"/>
-    <w:lsdException w:name="List Continue 4" w:semiHidden="1" w:unhideWhenUsed="1"/>
-    <w:lsdException w:name="List Continue 5" w:semiHidden="1" w:unhideWhenUsed="1"/>
-    <w:lsdException w:name="Message Header" w:semiHidden="1" w:unhideWhenUsed="1"/>
-    <w:lsdException w:name="Subtitle" w:uiPriority="11" w:qFormat="1"/>
-    <w:lsdException w:name="Salutation" w:semiHidden="1" w:unhideWhenUsed="1"/>
-    <w:lsdException w:name="Date" w:semiHidden="1" w:unhideWhenUsed="1"/>
-    <w:lsdException w:name="Body Text First Indent" w:semiHidden="1" w:unhideWhenUsed="1"/>
-    <w:lsdException w:name="Body Text First Indent 2" w:semiHidden="1" w:unhideWhenUsed="1"/>
-    <w:lsdException w:name="Note Heading" w:semiHidden="1" w:unhideWhenUsed="1"/>
-    <w:lsdException w:name="Body Text 2" w:semiHidden="1" w:unhideWhenUsed="1"/>
-    <w:lsdException w:name="Body Text 3" w:semiHidden="1" w:unhideWhenUsed="1"/>
-    <w:lsdException w:name="Body Text Indent 2" w:semiHidden="1" w:unhideWhenUsed="1"/>
-    <w:lsdException w:name="Body Text Indent 3" w:semiHidden="1" w:unhideWhenUsed="1"/>
-    <w:lsdException w:name="Block Text" w:semiHidden="1" w:unhideWhenUsed="1"/>
-    <w:lsdException w:name="Hyperlink" w:semiHidden="1" w:unhideWhenUsed="1"/>
-    <w:lsdException w:name="FollowedHyperlink" w:semiHidden="1" w:unhideWhenUsed="1"/>
-    <w:lsdException w:name="Strong" w:uiPriority="22" w:qFormat="1"/>
-    <w:lsdException w:name="Emphasis" w:uiPriority="20" w:qFormat="1"/>
-    <w:lsdException w:name="Document Map" w:semiHidden="1" w:unhideWhenUsed="1"/>
-    <w:lsdException w:name="Plain Text" w:semiHidden="1" w:unhideWhenUsed="1"/>
-    <w:lsdException w:name="E-mail Signature" w:semiHidden="1" w:unhideWhenUsed="1"/>
-    <w:lsdException w:name="HTML Top of Form" w:semiHidden="1" w:unhideWhenUsed="1"/>
-    <w:lsdException w:name="HTML Bottom of Form" w:semiHidden="1" w:unhideWhenUsed="1"/>
-    <w:lsdException w:name="Normal (Web)" w:semiHidden="1" w:unhideWhenUsed="1"/>
-    <w:lsdException w:name="HTML Acronym" w:semiHidden="1" w:unhideWhenUsed="1"/>
-    <w:lsdException w:name="HTML Address" w:semiHidden="1" w:unhideWhenUsed="1"/>
-    <w:lsdException w:name="HTML Cite" w:semiHidden="1" w:unhideWhenUsed="1"/>
-    <w:lsdException w:name="HTML Code" w:semiHidden="1" w:unhideWhenUsed="1"/>
-    <w:lsdException w:name="HTML Definition" w:semiHidden="1" w:unhideWhenUsed="1"/>
-    <w:lsdException w:name="HTML Keyboard" w:semiHidden="1" w:unhideWhenUsed="1"/>
-    <w:lsdException w:name="HTML Preformatted" w:semiHidden="1" w:unhideWhenUsed="1"/>
-    <w:lsdException w:name="HTML Sample" w:semiHidden="1" w:unhideWhenUsed="1"/>
-    <w:lsdException w:name="HTML Typewriter" w:semiHidden="1" w:unhideWhenUsed="1"/>
-    <w:lsdException w:name="HTML Variable" w:semiHidden="1" w:unhideWhenUsed="1"/>
-    <w:lsdException w:name="Normal Table" w:semiHidden="1" w:unhideWhenUsed="1"/>
-    <w:lsdException w:name="annotation subject" w:semiHidden="1" w:unhideWhenUsed="1"/>
-    <w:lsdException w:name="No List" w:semiHidden="1" w:unhideWhenUsed="1"/>
-    <w:lsdException w:name="Outline List 1" w:semiHidden="1" w:unhideWhenUsed="1"/>
-    <w:lsdException w:name="Outline List 2" w:semiHidden="1" w:unhideWhenUsed="1"/>
-    <w:lsdException w:name="Outline List 3" w:semiHidden="1" w:unhideWhenUsed="1"/>
-    <w:lsdException w:name="Table Simple 1" w:semiHidden="1" w:unhideWhenUsed="1"/>
-    <w:lsdException w:name="Table Simple 2" w:semiHidden="1" w:unhideWhenUsed="1"/>
-    <w:lsdException w:name="Table Simple 3" w:semiHidden="1" w:unhideWhenUsed="1"/>
-    <w:lsdException w:name="Table Classic 1" w:semiHidden="1" w:unhideWhenUsed="1"/>
-    <w:lsdException w:name="Table Classic 2" w:semiHidden="1" w:unhideWhenUsed="1"/>
-    <w:lsdException w:name="Table Classic 3" w:semiHidden="1" w:unhideWhenUsed="1"/>
-    <w:lsdException w:name="Table Classic 4" w:semiHidden="1" w:unhideWhenUsed="1"/>
-    <w:lsdException w:name="Table Colorful 1" w:semiHidden="1" w:unhideWhenUsed="1"/>
-    <w:lsdException w:name="Table Colorful 2" w:semiHidden="1" w:unhideWhenUsed="1"/>
-    <w:lsdException w:name="Table Colorful 3" w:semiHidden="1" w:unhideWhenUsed="1"/>
-    <w:lsdException w:name="Table Columns 1" w:semiHidden="1" w:unhideWhenUsed="1"/>
-    <w:lsdException w:name="Table Columns 2" w:semiHidden="1" w:unhideWhenUsed="1"/>
-    <w:lsdException w:name="Table Columns 3" w:semiHidden="1" w:unhideWhenUsed="1"/>
-    <w:lsdException w:name="Table Columns 4" w:semiHidden="1" w:unhideWhenUsed="1"/>
-    <w:lsdException w:name="Table Columns 5" w:semiHidden="1" w:unhideWhenUsed="1"/>
-    <w:lsdException w:name="Table Grid 1" w:semiHidden="1" w:unhideWhenUsed="1"/>
-    <w:lsdException w:name="Table Grid 2" w:semiHidden="1" w:unhideWhenUsed="1"/>
-    <w:lsdException w:name="Table Grid 3" w:semiHidden="1" w:unhideWhenUsed="1"/>
-    <w:lsdException w:name="Table Grid 4" w:semiHidden="1" w:unhideWhenUsed="1"/>
-    <w:lsdException w:name="Table Grid 5" w:semiHidden="1" w:unhideWhenUsed="1"/>
-    <w:lsdException w:name="Table Grid 6" w:semiHidden="1" w:unhideWhenUsed="1"/>
-    <w:lsdException w:name="Table Grid 7" w:semiHidden="1" w:unhideWhenUsed="1"/>
-    <w:lsdException w:name="Table Grid 8" w:semiHidden="1" w:unhideWhenUsed="1"/>
-    <w:lsdException w:name="Table List 1" w:semiHidden="1" w:unhideWhenUsed="1"/>
-    <w:lsdException w:name="Table List 2" w:semiHidden="1" w:unhideWhenUsed="1"/>
-    <w:lsdException w:name="Table List 3" w:semiHidden="1" w:unhideWhenUsed="1"/>
-    <w:lsdException w:name="Table List 4" w:semiHidden="1" w:unhideWhenUsed="1"/>
-    <w:lsdException w:name="Table List 5" w:semiHidden="1" w:unhideWhenUsed="1"/>
-    <w:lsdException w:name="Table List 6" w:semiHidden="1" w:unhideWhenUsed="1"/>
-    <w:lsdException w:name="Table List 7" w:semiHidden="1" w:unhideWhenUsed="1"/>
-    <w:lsdException w:name="Table List 8" w:semiHidden="1" w:unhideWhenUsed="1"/>
-    <w:lsdException w:name="Table 3D effects 1" w:semiHidden="1" w:unhideWhenUsed="1"/>
-    <w:lsdException w:name="Table 3D effects 2" w:semiHidden="1" w:unhideWhenUsed="1"/>
-    <w:lsdException w:name="Table 3D effects 3" w:semiHidden="1" w:unhideWhenUsed="1"/>
-    <w:lsdException w:name="Table Contemporary" w:semiHidden="1" w:unhideWhenUsed="1"/>
-    <w:lsdException w:name="Table Elegant" w:semiHidden="1" w:unhideWhenUsed="1"/>
-    <w:lsdException w:name="Table Professional" w:semiHidden="1" w:unhideWhenUsed="1"/>
-    <w:lsdException w:name="Table Subtle 1" w:semiHidden="1" w:unhideWhenUsed="1"/>
-    <w:lsdException w:name="Table Subtle 2" w:semiHidden="1" w:unhideWhenUsed="1"/>
-    <w:lsdException w:name="Table Web 1" w:semiHidden="1" w:unhideWhenUsed="1"/>
-    <w:lsdException w:name="Table Web 2" w:semiHidden="1" w:unhideWhenUsed="1"/>
-    <w:lsdException w:name="Table Web 3" w:semiHidden="1" w:unhideWhenUsed="1"/>
-    <w:lsdException w:name="Balloon Text" w:semiHidden="1" w:unhideWhenUsed="1"/>
-    <w:lsdException w:name="Table Grid" w:uiPriority="59"/>
-    <w:lsdException w:name="Table Theme" w:semiHidden="1" w:unhideWhenUsed="1"/>
-    <w:lsdException w:name="Placeholder Text" w:semiHidden="1"/>
-    <w:lsdException w:name="No Spacing" w:uiPriority="1" w:qFormat="1"/>
-    <w:lsdException w:name="Light Shading" w:uiPriority="60"/>
-    <w:lsdException w:name="Light List" w:uiPriority="61"/>
-    <w:lsdException w:name="Light Grid" w:uiPriority="62"/>
-    <w:lsdException w:name="Medium Shading 1" w:uiPriority="63"/>
-    <w:lsdException w:name="Medium Shading 2" w:uiPriority="64"/>
-    <w:lsdException w:name="Medium List 1" w:uiPriority="65"/>
-    <w:lsdException w:name="Medium List 2" w:uiPriority="66"/>
-    <w:lsdException w:name="Medium Grid 1" w:uiPriority="67"/>
-    <w:lsdException w:name="Medium Grid 2" w:uiPriority="68"/>
-    <w:lsdException w:name="Medium Grid 3" w:uiPriority="69"/>
-    <w:lsdException w:name="Dark List" w:uiPriority="70"/>
-    <w:lsdException w:name="Colorful Shading" w:uiPriority="71"/>
-    <w:lsdException w:name="Colorful List" w:uiPriority="72"/>
-    <w:lsdException w:name="Colorful Grid" w:uiPriority="73"/>
-    <w:lsdException w:name="Light Shading Accent 1" w:uiPriority="60"/>
-    <w:lsdException w:name="Light List Accent 1" w:uiPriority="61"/>
-    <w:lsdException w:name="Light Grid Accent 1" w:uiPriority="62"/>
-    <w:lsdException w:name="Medium Shading 1 Accent 1" w:uiPriority="63"/>
-    <w:lsdException w:name="Medium Shading 2 Accent 1" w:uiPriority="64"/>
-    <w:lsdException w:name="Medium List 1 Accent 1" w:uiPriority="65"/>
-    <w:lsdException w:name="Revision" w:semiHidden="1"/>
-    <w:lsdException w:name="List Paragraph" w:uiPriority="34" w:qFormat="1"/>
-    <w:lsdException w:name="Quote" w:uiPriority="29" w:qFormat="1"/>
-    <w:lsdException w:name="Intense Quote" w:uiPriority="30" w:qFormat="1"/>
-    <w:lsdException w:name="Medium List 2 Accent 1" w:uiPriority="66"/>
-    <w:lsdException w:name="Medium Grid 1 Accent 1" w:uiPriority="67"/>
-    <w:lsdException w:name="Medium Grid 2 Accent 1" w:uiPriority="68"/>
-    <w:lsdException w:name="Medium Grid 3 Accent 1" w:uiPriority="69"/>
-    <w:lsdException w:name="Dark List Accent 1" w:uiPriority="70"/>
-    <w:lsdException w:name="Colorful Shading Accent 1" w:uiPriority="71"/>
-    <w:lsdException w:name="Colorful List Accent 1" w:uiPriority="72"/>
-    <w:lsdException w:name="Colorful Grid Accent 1" w:uiPriority="73"/>
-    <w:lsdException w:name="Light Shading Accent 2" w:uiPriority="60"/>
-    <w:lsdException w:name="Light List Accent 2" w:uiPriority="61"/>
-    <w:lsdException w:name="Light Grid Accent 2" w:uiPriority="62"/>
-    <w:lsdException w:name="Medium Shading 1 Accent 2" w:uiPriority="63"/>
-    <w:lsdException w:name="Medium Shading 2 Accent 2" w:uiPriority="64"/>
-    <w:lsdException w:name="Medium List 1 Accent 2" w:uiPriority="65"/>
-    <w:lsdException w:name="Medium List 2 Accent 2" w:uiPriority="66"/>
-    <w:lsdException w:name="Medium Grid 1 Accent 2" w:uiPriority="67"/>
-    <w:lsdException w:name="Medium Grid 2 Accent 2" w:uiPriority="68"/>
-    <w:lsdException w:name="Medium Grid 3 Accent 2" w:uiPriority="69"/>
-    <w:lsdException w:name="Dark List Accent 2" w:uiPriority="70"/>
-    <w:lsdException w:name="Colorful Shading Accent 2" w:uiPriority="71"/>
-    <w:lsdException w:name="Colorful List Accent 2" w:uiPriority="72"/>
-    <w:lsdException w:name="Colorful Grid Accent 2" w:uiPriority="73"/>
-    <w:lsdException w:name="Light Shading Accent 3" w:uiPriority="60"/>
-    <w:lsdException w:name="Light List Accent 3" w:uiPriority="61"/>
-    <w:lsdException w:name="Light Grid Accent 3" w:uiPriority="62"/>
-    <w:lsdException w:name="Medium Shading 1 Accent 3" w:uiPriority="63"/>
-    <w:lsdException w:name="Medium Shading 2 Accent 3" w:uiPriority="64"/>
-    <w:lsdException w:name="Medium List 1 Accent 3" w:uiPriority="65"/>
-    <w:lsdException w:name="Medium List 2 Accent 3" w:uiPriority="66"/>
-    <w:lsdException w:name="Medium Grid 1 Accent 3" w:uiPriority="67"/>
-    <w:lsdException w:name="Medium Grid 2 Accent 3" w:uiPriority="68"/>
-    <w:lsdException w:name="Medium Grid 3 Accent 3" w:uiPriority="69"/>
-    <w:lsdException w:name="Dark List Accent 3" w:uiPriority="70"/>
-    <w:lsdException w:name="Colorful Shading Accent 3" w:uiPriority="71"/>
-    <w:lsdException w:name="Colorful List Accent 3" w:uiPriority="72"/>
-    <w:lsdException w:name="Colorful Grid Accent 3" w:uiPriority="73"/>
-    <w:lsdException w:name="Light Shading Accent 4" w:uiPriority="60"/>
-    <w:lsdException w:name="Light List Accent 4" w:uiPriority="61"/>
-    <w:lsdException w:name="Light Grid Accent 4" w:uiPriority="62"/>
-    <w:lsdException w:name="Medium Shading 1 Accent 4" w:uiPriority="63"/>
-    <w:lsdException w:name="Medium Shading 2 Accent 4" w:uiPriority="64"/>
-    <w:lsdException w:name="Medium List 1 Accent 4" w:uiPriority="65"/>
-    <w:lsdException w:name="Medium List 2 Accent 4" w:uiPriority="66"/>
-    <w:lsdException w:name="Medium Grid 1 Accent 4" w:uiPriority="67"/>
-    <w:lsdException w:name="Medium Grid 2 Accent 4" w:uiPriority="68"/>
-    <w:lsdException w:name="Medium Grid 3 Accent 4" w:uiPriority="69"/>
-    <w:lsdException w:name="Dark List Accent 4" w:uiPriority="70"/>
-    <w:lsdException w:name="Colorful Shading Accent 4" w:uiPriority="71"/>
-    <w:lsdException w:name="Colorful List Accent 4" w:uiPriority="72"/>
-    <w:lsdException w:name="Colorful Grid Accent 4" w:uiPriority="73"/>
-    <w:lsdException w:name="Light Shading Accent 5" w:uiPriority="60"/>
-    <w:lsdException w:name="Light List Accent 5" w:uiPriority="61"/>
-    <w:lsdException w:name="Light Grid Accent 5" w:uiPriority="62"/>
-    <w:lsdException w:name="Medium Shading 1 Accent 5" w:uiPriority="63"/>
-    <w:lsdException w:name="Medium Shading 2 Accent 5" w:uiPriority="64"/>
-    <w:lsdException w:name="Medium List 1 Accent 5" w:uiPriority="65"/>
-    <w:lsdException w:name="Medium List 2 Accent 5" w:uiPriority="66"/>
-    <w:lsdException w:name="Medium Grid 1 Accent 5" w:uiPriority="67"/>
-    <w:lsdException w:name="Medium Grid 2 Accent 5" w:uiPriority="68"/>
-    <w:lsdException w:name="Medium Grid 3 Accent 5" w:uiPriority="69"/>
-    <w:lsdException w:name="Dark List Accent 5" w:uiPriority="70"/>
-    <w:lsdException w:name="Colorful Shading Accent 5" w:uiPriority="71"/>
-    <w:lsdException w:name="Colorful List Accent 5" w:uiPriority="72"/>
-    <w:lsdException w:name="Colorful Grid Accent 5" w:uiPriority="73"/>
-    <w:lsdException w:name="Light Shading Accent 6" w:uiPriority="60"/>
-    <w:lsdException w:name="Light List Accent 6" w:uiPriority="61"/>
-    <w:lsdException w:name="Light Grid Accent 6" w:uiPriority="62"/>
-    <w:lsdException w:name="Medium Shading 1 Accent 6" w:uiPriority="63"/>
-    <w:lsdException w:name="Medium Shading 2 Accent 6" w:uiPriority="64"/>
-    <w:lsdException w:name="Medium List 1 Accent 6" w:uiPriority="65"/>
-    <w:lsdException w:name="Medium List 2 Accent 6" w:uiPriority="66"/>
-    <w:lsdException w:name="Medium Grid 1 Accent 6" w:uiPriority="67"/>
-    <w:lsdException w:name="Medium Grid 2 Accent 6" w:uiPriority="68"/>
-    <w:lsdException w:name="Medium Grid 3 Accent 6" w:uiPriority="69"/>
-    <w:lsdException w:name="Dark List Accent 6" w:uiPriority="70"/>
-    <w:lsdException w:name="Colorful Shading Accent 6" w:uiPriority="71"/>
-    <w:lsdException w:name="Colorful List Accent 6" w:uiPriority="72"/>
-    <w:lsdException w:name="Colorful Grid Accent 6" w:uiPriority="73"/>
-    <w:lsdException w:name="Subtle Emphasis" w:uiPriority="19" w:qFormat="1"/>
-    <w:lsdException w:name="Intense Emphasis" w:uiPriority="21" w:qFormat="1"/>
-    <w:lsdException w:name="Subtle Reference" w:uiPriority="31" w:qFormat="1"/>
-    <w:lsdException w:name="Intense Reference" w:uiPriority="32" w:qFormat="1"/>
-    <w:lsdException w:name="Book Title" w:uiPriority="33" w:qFormat="1"/>
-    <w:lsdException w:name="Bibliography" w:semiHidden="1" w:uiPriority="37" w:unhideWhenUsed="1"/>
-    <w:lsdException w:name="TOC Heading" w:semiHidden="1" w:uiPriority="39" w:unhideWhenUsed="1" w:qFormat="1"/>
-    <w:lsdException w:name="Plain Table 1" w:uiPriority="41"/>
-    <w:lsdException w:name="Plain Table 2" w:uiPriority="42"/>
-    <w:lsdException w:name="Plain Table 3" w:uiPriority="43"/>
-    <w:lsdException w:name="Plain Table 4" w:uiPriority="44"/>
-    <w:lsdException w:name="Plain Table 5" w:uiPriority="45"/>
-    <w:lsdException w:name="Grid Table Light" w:uiPriority="40"/>
-    <w:lsdException w:name="Grid Table 1 Light" w:uiPriority="46"/>
-    <w:lsdException w:name="Grid Table 2" w:uiPriority="47"/>
-    <w:lsdException w:name="Grid Table 3" w:uiPriority="48"/>
-    <w:lsdException w:name="Grid Table 4" w:uiPriority="49"/>
-    <w:lsdException w:name="Grid Table 5 Dark" w:uiPriority="50"/>
-    <w:lsdException w:name="Grid Table 6 Colorful" w:uiPriority="51"/>
-    <w:lsdException w:name="Grid Table 7 Colorful" w:uiPriority="52"/>
-    <w:lsdException w:name="Grid Table 1 Light Accent 1" w:uiPriority="46"/>
-    <w:lsdException w:name="Grid Table 2 Accent 1" w:uiPriority="47"/>
-    <w:lsdException w:name="Grid Table 3 Accent 1" w:uiPriority="48"/>
-    <w:lsdException w:name="Grid Table 4 Accent 1" w:uiPriority="49"/>
-    <w:lsdException w:name="Grid Table 5 Dark Accent 1" w:uiPriority="50"/>
-    <w:lsdException w:name="Grid Table 6 Colorful Accent 1" w:uiPriority="51"/>
-    <w:lsdException w:name="Grid Table 7 Colorful Accent 1" w:uiPriority="52"/>
-    <w:lsdException w:name="Grid Table 1 Light Accent 2" w:uiPriority="46"/>
-    <w:lsdException w:name="Grid Table 2 Accent 2" w:uiPriority="47"/>
-    <w:lsdException w:name="Grid Table 3 Accent 2" w:uiPriority="48"/>
-    <w:lsdException w:name="Grid Table 4 Accent 2" w:uiPriority="49"/>
-    <w:lsdException w:name="Grid Table 5 Dark Accent 2" w:uiPriority="50"/>
-    <w:lsdException w:name="Grid Table 6 Colorful Accent 2" w:uiPriority="51"/>
-    <w:lsdException w:name="Grid Table 7 Colorful Accent 2" w:uiPriority="52"/>
-    <w:lsdException w:name="Grid Table 1 Light Accent 3" w:uiPriority="46"/>
-    <w:lsdException w:name="Grid Table 2 Accent 3" w:uiPriority="47"/>
-    <w:lsdException w:name="Grid Table 3 Accent 3" w:uiPriority="48"/>
-    <w:lsdException w:name="Grid Table 4 Accent 3" w:uiPriority="49"/>
-    <w:lsdException w:name="Grid Table 5 Dark Accent 3" w:uiPriority="50"/>
-    <w:lsdException w:name="Grid Table 6 Colorful Accent 3" w:uiPriority="51"/>
-    <w:lsdException w:name="Grid Table 7 Colorful Accent 3" w:uiPriority="52"/>
-    <w:lsdException w:name="Grid Table 1 Light Accent 4" w:uiPriority="46"/>
-    <w:lsdException w:name="Grid Table 2 Accent 4" w:uiPriority="47"/>
-    <w:lsdException w:name="Grid Table 3 Accent 4" w:uiPriority="48"/>
-    <w:lsdException w:name="Grid Table 4 Accent 4" w:uiPriority="49"/>
-    <w:lsdException w:name="Grid Table 5 Dark Accent 4" w:uiPriority="50"/>
-    <w:lsdException w:name="Grid Table 6 Colorful Accent 4" w:uiPriority="51"/>
-    <w:lsdException w:name="Grid Table 7 Colorful Accent 4" w:uiPriority="52"/>
-    <w:lsdException w:name="Grid Table 1 Light Accent 5" w:uiPriority="46"/>
-    <w:lsdException w:name="Grid Table 2 Accent 5" w:uiPriority="47"/>
-    <w:lsdException w:name="Grid Table 3 Accent 5" w:uiPriority="48"/>
-    <w:lsdException w:name="Grid Table 4 Accent 5" w:uiPriority="49"/>
-    <w:lsdException w:name="Grid Table 5 Dark Accent 5" w:uiPriority="50"/>
-    <w:lsdException w:name="Grid Table 6 Colorful Accent 5" w:uiPriority="51"/>
-    <w:lsdException w:name="Grid Table 7 Colorful Accent 5" w:uiPriority="52"/>
-    <w:lsdException w:name="Grid Table 1 Light Accent 6" w:uiPriority="46"/>
-    <w:lsdException w:name="Grid Table 2 Accent 6" w:uiPriority="47"/>
-    <w:lsdException w:name="Grid Table 3 Accent 6" w:uiPriority="48"/>
-    <w:lsdException w:name="Grid Table 4 Accent 6" w:uiPriority="49"/>
-    <w:lsdException w:name="Grid Table 5 Dark Accent 6" w:uiPriority="50"/>
-    <w:lsdException w:name="Grid Table 6 Colorful Accent 6" w:uiPriority="51"/>
-    <w:lsdException w:name="Grid Table 7 Colorful Accent 6" w:uiPriority="52"/>
-    <w:lsdException w:name="List Table 1 Light" w:uiPriority="46"/>
-    <w:lsdException w:name="List Table 2" w:uiPriority="47"/>
-    <w:lsdException w:name="List Table 3" w:uiPriority="48"/>
-    <w:lsdException w:name="List Table 4" w:uiPriority="49"/>
-    <w:lsdException w:name="List Table 5 Dark" w:uiPriority="50"/>
-    <w:lsdException w:name="List Table 6 Colorful" w:uiPriority="51"/>
-    <w:lsdException w:name="List Table 7 Colorful" w:uiPriority="52"/>
-    <w:lsdException w:name="List Table 1 Light Accent 1" w:uiPriority="46"/>
-    <w:lsdException w:name="List Table 2 Accent 1" w:uiPriority="47"/>
-    <w:lsdException w:name="List Table 3 Accent 1" w:uiPriority="48"/>
-    <w:lsdException w:name="List Table 4 Accent 1" w:uiPriority="49"/>
-    <w:lsdException w:name="List Table 5 Dark Accent 1" w:uiPriority="50"/>
-    <w:lsdException w:name="List Table 6 Colorful Accent 1" w:uiPriority="51"/>
-    <w:lsdException w:name="List Table 7 Colorful Accent 1" w:uiPriority="52"/>
-    <w:lsdException w:name="List Table 1 Light Accent 2" w:uiPriority="46"/>
-    <w:lsdException w:name="List Table 2 Accent 2" w:uiPriority="47"/>
-    <w:lsdException w:name="List Table 3 Accent 2" w:uiPriority="48"/>
-    <w:lsdException w:name="List Table 4 Accent 2" w:uiPriority="49"/>
-    <w:lsdException w:name="List Table 5 Dark Accent 2" w:uiPriority="50"/>
-    <w:lsdException w:name="List Table 6 Colorful Accent 2" w:uiPriority="51"/>
-    <w:lsdException w:name="List Table 7 Colorful Accent 2" w:uiPriority="52"/>
-    <w:lsdException w:name="List Table 1 Light Accent 3" w:uiPriority="46"/>
-    <w:lsdException w:name="List Table 2 Accent 3" w:uiPriority="47"/>
-    <w:lsdException w:name="List Table 3 Accent 3" w:uiPriority="48"/>
-    <w:lsdException w:name="List Table 4 Accent 3" w:uiPriority="49"/>
-    <w:lsdException w:name="List Table 5 Dark Accent 3" w:uiPriority="50"/>
-    <w:lsdException w:name="List Table 6 Colorful Accent 3" w:uiPriority="51"/>
-    <w:lsdException w:name="List Table 7 Colorful Accent 3" w:uiPriority="52"/>
-    <w:lsdException w:name="List Table 1 Light Accent 4" w:uiPriority="46"/>
-    <w:lsdException w:name="List Table 2 Accent 4" w:uiPriority="47"/>
-    <w:lsdException w:name="List Table 3 Accent 4" w:uiPriority="48"/>
-    <w:lsdException w:name="List Table 4 Accent 4" w:uiPriority="49"/>
-    <w:lsdException w:name="List Table 5 Dark Accent 4" w:uiPriority="50"/>
-    <w:lsdException w:name="List Table 6 Colorful Accent 4" w:uiPriority="51"/>
-    <w:lsdException w:name="List Table 7 Colorful Accent 4" w:uiPriority="52"/>
-    <w:lsdException w:name="List Table 1 Light Accent 5" w:uiPriority="46"/>
-    <w:lsdException w:name="List Table 2 Accent 5" w:uiPriority="47"/>
-    <w:lsdException w:name="List Table 3 Accent 5" w:uiPriority="48"/>
-    <w:lsdException w:name="List Table 4 Accent 5" w:uiPriority="49"/>
-    <w:lsdException w:name="List Table 5 Dark Accent 5" w:uiPriority="50"/>
-    <w:lsdException w:name="List Table 6 Colorful Accent 5" w:uiPriority="51"/>
-    <w:lsdException w:name="List Table 7 Colorful Accent 5" w:uiPriority="52"/>
-    <w:lsdException w:name="List Table 1 Light Accent 6" w:uiPriority="46"/>
-    <w:lsdException w:name="List Table 2 Accent 6" w:uiPriority="47"/>
-    <w:lsdException w:name="List Table 3 Accent 6" w:uiPriority="48"/>
-    <w:lsdException w:name="List Table 4 Accent 6" w:uiPriority="49"/>
-    <w:lsdException w:name="List Table 5 Dark Accent 6" w:uiPriority="50"/>
-    <w:lsdException w:name="List Table 6 Colorful Accent 6" w:uiPriority="51"/>
-    <w:lsdException w:name="List Table 7 Colorful Accent 6" w:uiPriority="52"/>
+  <w:latentStyles w:defLockedState="0" w:defUIPriority="99" w:defSemiHidden="1" w:defUnhideWhenUsed="1" w:defQFormat="0" w:count="267">
+    <w:lsdException w:name="Normal" w:semiHidden="0" w:uiPriority="0" w:unhideWhenUsed="0" w:qFormat="1"/>
+    <w:lsdException w:name="heading 1" w:semiHidden="0" w:uiPriority="9" w:unhideWhenUsed="0" w:qFormat="1"/>
+    <w:lsdException w:name="heading 2" w:uiPriority="9" w:qFormat="1"/>
+    <w:lsdException w:name="heading 3" w:uiPriority="9" w:qFormat="1"/>
+    <w:lsdException w:name="heading 4" w:uiPriority="9" w:qFormat="1"/>
+    <w:lsdException w:name="heading 5" w:uiPriority="9" w:qFormat="1"/>
+    <w:lsdException w:name="heading 6" w:uiPriority="9" w:qFormat="1"/>
+    <w:lsdException w:name="heading 7" w:uiPriority="9" w:qFormat="1"/>
+    <w:lsdException w:name="heading 8" w:uiPriority="9" w:qFormat="1"/>
+    <w:lsdException w:name="heading 9" w:uiPriority="9" w:qFormat="1"/>
+    <w:lsdException w:name="toc 1" w:uiPriority="39"/>
+    <w:lsdException w:name="toc 2" w:uiPriority="39"/>
+    <w:lsdException w:name="toc 3" w:uiPriority="39"/>
+    <w:lsdException w:name="toc 4" w:uiPriority="39"/>
+    <w:lsdException w:name="toc 5" w:uiPriority="39"/>
+    <w:lsdException w:name="toc 6" w:uiPriority="39"/>
+    <w:lsdException w:name="toc 7" w:uiPriority="39"/>
+    <w:lsdException w:name="toc 8" w:uiPriority="39"/>
+    <w:lsdException w:name="toc 9" w:uiPriority="39"/>
+    <w:lsdException w:name="caption" w:uiPriority="35" w:qFormat="1"/>
+    <w:lsdException w:name="Title" w:semiHidden="0" w:uiPriority="10" w:unhideWhenUsed="0" w:qFormat="1"/>
+    <w:lsdException w:name="Default Paragraph Font" w:uiPriority="1"/>
+    <w:lsdException w:name="Subtitle" w:semiHidden="0" w:uiPriority="11" w:unhideWhenUsed="0" w:qFormat="1"/>
+    <w:lsdException w:name="Strong" w:semiHidden="0" w:uiPriority="22" w:unhideWhenUsed="0" w:qFormat="1"/>
+    <w:lsdException w:name="Emphasis" w:semiHidden="0" w:uiPriority="20" w:unhideWhenUsed="0" w:qFormat="1"/>
+    <w:lsdException w:name="Table Grid" w:semiHidden="0" w:uiPriority="59" w:unhideWhenUsed="0"/>
+    <w:lsdException w:name="Placeholder Text" w:unhideWhenUsed="0"/>
+    <w:lsdException w:name="No Spacing" w:semiHidden="0" w:uiPriority="1" w:unhideWhenUsed="0" w:qFormat="1"/>
+    <w:lsdException w:name="Light Shading" w:semiHidden="0" w:uiPriority="60" w:unhideWhenUsed="0"/>
+    <w:lsdException w:name="Light List" w:semiHidden="0" w:uiPriority="61" w:unhideWhenUsed="0"/>
+    <w:lsdException w:name="Light Grid" w:semiHidden="0" w:uiPriority="62" w:unhideWhenUsed="0"/>
+    <w:lsdException w:name="Medium Shading 1" w:semiHidden="0" w:uiPriority="63" w:unhideWhenUsed="0"/>
+    <w:lsdException w:name="Medium Shading 2" w:semiHidden="0" w:uiPriority="64" w:unhideWhenUsed="0"/>
+    <w:lsdException w:name="Medium List 1" w:semiHidden="0" w:uiPriority="65" w:unhideWhenUsed="0"/>
+    <w:lsdException w:name="Medium List 2" w:semiHidden="0" w:uiPriority="66" w:unhideWhenUsed="0"/>
+    <w:lsdException w:name="Medium Grid 1" w:semiHidden="0" w:uiPriority="67" w:unhideWhenUsed="0"/>
+    <w:lsdException w:name="Medium Grid 2" w:semiHidden="0" w:uiPriority="68" w:unhideWhenUsed="0"/>
+    <w:lsdException w:name="Medium Grid 3" w:semiHidden="0" w:uiPriority="69" w:unhideWhenUsed="0"/>
+    <w:lsdException w:name="Dark List" w:semiHidden="0" w:uiPriority="70" w:unhideWhenUsed="0"/>
+    <w:lsdException w:name="Colorful Shading" w:semiHidden="0" w:uiPriority="71" w:unhideWhenUsed="0"/>
+    <w:lsdException w:name="Colorful List" w:semiHidden="0" w:uiPriority="72" w:unhideWhenUsed="0"/>
+    <w:lsdException w:name="Colorful Grid" w:semiHidden="0" w:uiPriority="73" w:unhideWhenUsed="0"/>
+    <w:lsdException w:name="Light Shading Accent 1" w:semiHidden="0" w:uiPriority="60" w:unhideWhenUsed="0"/>
+    <w:lsdException w:name="Light List Accent 1" w:semiHidden="0" w:uiPriority="61" w:unhideWhenUsed="0"/>
+    <w:lsdException w:name="Light Grid Accent 1" w:semiHidden="0" w:uiPriority="62" w:unhideWhenUsed="0"/>
+    <w:lsdException w:name="Medium Shading 1 Accent 1" w:semiHidden="0" w:uiPriority="63" w:unhideWhenUsed="0"/>
+    <w:lsdException w:name="Medium Shading 2 Accent 1" w:semiHidden="0" w:uiPriority="64" w:unhideWhenUsed="0"/>
+    <w:lsdException w:name="Medium List 1 Accent 1" w:semiHidden="0" w:uiPriority="65" w:unhideWhenUsed="0"/>
+    <w:lsdException w:name="Revision" w:unhideWhenUsed="0"/>
+    <w:lsdException w:name="List Paragraph" w:semiHidden="0" w:uiPriority="34" w:unhideWhenUsed="0" w:qFormat="1"/>
+    <w:lsdException w:name="Quote" w:semiHidden="0" w:uiPriority="29" w:unhideWhenUsed="0" w:qFormat="1"/>
+    <w:lsdException w:name="Intense Quote" w:semiHidden="0" w:uiPriority="30" w:unhideWhenUsed="0" w:qFormat="1"/>
+    <w:lsdException w:name="Medium List 2 Accent 1" w:semiHidden="0" w:uiPriority="66" w:unhideWhenUsed="0"/>
+    <w:lsdException w:name="Medium Grid 1 Accent 1" w:semiHidden="0" w:uiPriority="67" w:unhideWhenUsed="0"/>
+    <w:lsdException w:name="Medium Grid 2 Accent 1" w:semiHidden="0" w:uiPriority="68" w:unhideWhenUsed="0"/>
+    <w:lsdException w:name="Medium Grid 3 Accent 1" w:semiHidden="0" w:uiPriority="69" w:unhideWhenUsed="0"/>
+    <w:lsdException w:name="Dark List Accent 1" w:semiHidden="0" w:uiPriority="70" w:unhideWhenUsed="0"/>
+    <w:lsdException w:name="Colorful Shading Accent 1" w:semiHidden="0" w:uiPriority="71" w:unhideWhenUsed="0"/>
+    <w:lsdException w:name="Colorful List Accent 1" w:semiHidden="0" w:uiPriority="72" w:unhideWhenUsed="0"/>
+    <w:lsdException w:name="Colorful Grid Accent 1" w:semiHidden="0" w:uiPriority="73" w:unhideWhenUsed="0"/>
+    <w:lsdException w:name="Light Shading Accent 2" w:semiHidden="0" w:uiPriority="60" w:unhideWhenUsed="0"/>
+    <w:lsdException w:name="Light List Accent 2" w:semiHidden="0" w:uiPriority="61" w:unhideWhenUsed="0"/>
+    <w:lsdException w:name="Light Grid Accent 2" w:semiHidden="0" w:uiPriority="62" w:unhideWhenUsed="0"/>
+    <w:lsdException w:name="Medium Shading 1 Accent 2" w:semiHidden="0" w:uiPriority="63" w:unhideWhenUsed="0"/>
+    <w:lsdException w:name="Medium Shading 2 Accent 2" w:semiHidden="0" w:uiPriority="64" w:unhideWhenUsed="0"/>
+    <w:lsdException w:name="Medium List 1 Accent 2" w:semiHidden="0" w:uiPriority="65" w:unhideWhenUsed="0"/>
+    <w:lsdException w:name="Medium List 2 Accent 2" w:semiHidden="0" w:uiPriority="66" w:unhideWhenUsed="0"/>
+    <w:lsdException w:name="Medium Grid 1 Accent 2" w:semiHidden="0" w:uiPriority="67" w:unhideWhenUsed="0"/>
+    <w:lsdException w:name="Medium Grid 2 Accent 2" w:semiHidden="0" w:uiPriority="68" w:unhideWhenUsed="0"/>
+    <w:lsdException w:name="Medium Grid 3 Accent 2" w:semiHidden="0" w:uiPriority="69" w:unhideWhenUsed="0"/>
+    <w:lsdException w:name="Dark List Accent 2" w:semiHidden="0" w:uiPriority="70" w:unhideWhenUsed="0"/>
+    <w:lsdException w:name="Colorful Shading Accent 2" w:semiHidden="0" w:uiPriority="71" w:unhideWhenUsed="0"/>
+    <w:lsdException w:name="Colorful List Accent 2" w:semiHidden="0" w:uiPriority="72" w:unhideWhenUsed="0"/>
+    <w:lsdException w:name="Colorful Grid Accent 2" w:semiHidden="0" w:uiPriority="73" w:unhideWhenUsed="0"/>
+    <w:lsdException w:name="Light Shading Accent 3" w:semiHidden="0" w:uiPriority="60" w:unhideWhenUsed="0"/>
+    <w:lsdException w:name="Light List Accent 3" w:semiHidden="0" w:uiPriority="61" w:unhideWhenUsed="0"/>
+    <w:lsdException w:name="Light Grid Accent 3" w:semiHidden="0" w:uiPriority="62" w:unhideWhenUsed="0"/>
+    <w:lsdException w:name="Medium Shading 1 Accent 3" w:semiHidden="0" w:uiPriority="63" w:unhideWhenUsed="0"/>
+    <w:lsdException w:name="Medium Shading 2 Accent 3" w:semiHidden="0" w:uiPriority="64" w:unhideWhenUsed="0"/>
+    <w:lsdException w:name="Medium List 1 Accent 3" w:semiHidden="0" w:uiPriority="65" w:unhideWhenUsed="0"/>
+    <w:lsdException w:name="Medium List 2 Accent 3" w:semiHidden="0" w:uiPriority="66" w:unhideWhenUsed="0"/>
+    <w:lsdException w:name="Medium Grid 1 Accent 3" w:semiHidden="0" w:uiPriority="67" w:unhideWhenUsed="0"/>
+    <w:lsdException w:name="Medium Grid 2 Accent 3" w:semiHidden="0" w:uiPriority="68" w:unhideWhenUsed="0"/>
+    <w:lsdException w:name="Medium Grid 3 Accent 3" w:semiHidden="0" w:uiPriority="69" w:unhideWhenUsed="0"/>
+    <w:lsdException w:name="Dark List Accent 3" w:semiHidden="0" w:uiPriority="70" w:unhideWhenUsed="0"/>
+    <w:lsdException w:name="Colorful Shading Accent 3" w:semiHidden="0" w:uiPriority="71" w:unhideWhenUsed="0"/>
+    <w:lsdException w:name="Colorful List Accent 3" w:semiHidden="0" w:uiPriority="72" w:unhideWhenUsed="0"/>
+    <w:lsdException w:name="Colorful Grid Accent 3" w:semiHidden="0" w:uiPriority="73" w:unhideWhenUsed="0"/>
+    <w:lsdException w:name="Light Shading Accent 4" w:semiHidden="0" w:uiPriority="60" w:unhideWhenUsed="0"/>
+    <w:lsdException w:name="Light List Accent 4" w:semiHidden="0" w:uiPriority="61" w:unhideWhenUsed="0"/>
+    <w:lsdException w:name="Light Grid Accent 4" w:semiHidden="0" w:uiPriority="62" w:unhideWhenUsed="0"/>
+    <w:lsdException w:name="Medium Shading 1 Accent 4" w:semiHidden="0" w:uiPriority="63" w:unhideWhenUsed="0"/>
+    <w:lsdException w:name="Medium Shading 2 Accent 4" w:semiHidden="0" w:uiPriority="64" w:unhideWhenUsed="0"/>
+    <w:lsdException w:name="Medium List 1 Accent 4" w:semiHidden="0" w:uiPriority="65" w:unhideWhenUsed="0"/>
+    <w:lsdException w:name="Medium List 2 Accent 4" w:semiHidden="0" w:uiPriority="66" w:unhideWhenUsed="0"/>
+    <w:lsdException w:name="Medium Grid 1 Accent 4" w:semiHidden="0" w:uiPriority="67" w:unhideWhenUsed="0"/>
+    <w:lsdException w:name="Medium Grid 2 Accent 4" w:semiHidden="0" w:uiPriority="68" w:unhideWhenUsed="0"/>
+    <w:lsdException w:name="Medium Grid 3 Accent 4" w:semiHidden="0" w:uiPriority="69" w:unhideWhenUsed="0"/>
+    <w:lsdException w:name="Dark List Accent 4" w:semiHidden="0" w:uiPriority="70" w:unhideWhenUsed="0"/>
+    <w:lsdException w:name="Colorful Shading Accent 4" w:semiHidden="0" w:uiPriority="71" w:unhideWhenUsed="0"/>
+    <w:lsdException w:name="Colorful List Accent 4" w:semiHidden="0" w:uiPriority="72" w:unhideWhenUsed="0"/>
+    <w:lsdException w:name="Colorful Grid Accent 4" w:semiHidden="0" w:uiPriority="73" w:unhideWhenUsed="0"/>
+    <w:lsdException w:name="Light Shading Accent 5" w:semiHidden="0" w:uiPriority="60" w:unhideWhenUsed="0"/>
+    <w:lsdException w:name="Light List Accent 5" w:semiHidden="0" w:uiPriority="61" w:unhideWhenUsed="0"/>
+    <w:lsdException w:name="Light Grid Accent 5" w:semiHidden="0" w:uiPriority="62" w:unhideWhenUsed="0"/>
+    <w:lsdException w:name="Medium Shading 1 Accent 5" w:semiHidden="0" w:uiPriority="63" w:unhideWhenUsed="0"/>
+    <w:lsdException w:name="Medium Shading 2 Accent 5" w:semiHidden="0" w:uiPriority="64" w:unhideWhenUsed="0"/>
+    <w:lsdException w:name="Medium List 1 Accent 5" w:semiHidden="0" w:uiPriority="65" w:unhideWhenUsed="0"/>
+    <w:lsdException w:name="Medium List 2 Accent 5" w:semiHidden="0" w:uiPriority="66" w:unhideWhenUsed="0"/>
+    <w:lsdException w:name="Medium Grid 1 Accent 5" w:semiHidden="0" w:uiPriority="67" w:unhideWhenUsed="0"/>
+    <w:lsdException w:name="Medium Grid 2 Accent 5" w:semiHidden="0" w:uiPriority="68" w:unhideWhenUsed="0"/>
+    <w:lsdException w:name="Medium Grid 3 Accent 5" w:semiHidden="0" w:uiPriority="69" w:unhideWhenUsed="0"/>
+    <w:lsdException w:name="Dark List Accent 5" w:semiHidden="0" w:uiPriority="70" w:unhideWhenUsed="0"/>
+    <w:lsdException w:name="Colorful Shading Accent 5" w:semiHidden="0" w:uiPriority="71" w:unhideWhenUsed="0"/>
+    <w:lsdException w:name="Colorful List Accent 5" w:semiHidden="0" w:uiPriority="72" w:unhideWhenUsed="0"/>
+    <w:lsdException w:name="Colorful Grid Accent 5" w:semiHidden="0" w:uiPriority="73" w:unhideWhenUsed="0"/>
+    <w:lsdException w:name="Light Shading Accent 6" w:semiHidden="0" w:uiPriority="60" w:unhideWhenUsed="0"/>
+    <w:lsdException w:name="Light List Accent 6" w:semiHidden="0" w:uiPriority="61" w:unhideWhenUsed="0"/>
+    <w:lsdException w:name="Light Grid Accent 6" w:semiHidden="0" w:uiPriority="62" w:unhideWhenUsed="0"/>
+    <w:lsdException w:name="Medium Shading 1 Accent 6" w:semiHidden="0" w:uiPriority="63" w:unhideWhenUsed="0"/>
+    <w:lsdException w:name="Medium Shading 2 Accent 6" w:semiHidden="0" w:uiPriority="64" w:unhideWhenUsed="0"/>
+    <w:lsdException w:name="Medium List 1 Accent 6" w:semiHidden="0" w:uiPriority="65" w:unhideWhenUsed="0"/>
+    <w:lsdException w:name="Medium List 2 Accent 6" w:semiHidden="0" w:uiPriority="66" w:unhideWhenUsed="0"/>
+    <w:lsdException w:name="Medium Grid 1 Accent 6" w:semiHidden="0" w:uiPriority="67" w:unhideWhenUsed="0"/>
+    <w:lsdException w:name="Medium Grid 2 Accent 6" w:semiHidden="0" w:uiPriority="68" w:unhideWhenUsed="0"/>
+    <w:lsdException w:name="Medium Grid 3 Accent 6" w:semiHidden="0" w:uiPriority="69" w:unhideWhenUsed="0"/>
+    <w:lsdException w:name="Dark List Accent 6" w:semiHidden="0" w:uiPriority="70" w:unhideWhenUsed="0"/>
+    <w:lsdException w:name="Colorful Shading Accent 6" w:semiHidden="0" w:uiPriority="71" w:unhideWhenUsed="0"/>
+    <w:lsdException w:name="Colorful List Accent 6" w:semiHidden="0" w:uiPriority="72" w:unhideWhenUsed="0"/>
+    <w:lsdException w:name="Colorful Grid Accent 6" w:semiHidden="0" w:uiPriority="73" w:unhideWhenUsed="0"/>
+    <w:lsdException w:name="Subtle Emphasis" w:semiHidden="0" w:uiPriority="19" w:unhideWhenUsed="0" w:qFormat="1"/>
+    <w:lsdException w:name="Intense Emphasis" w:semiHidden="0" w:uiPriority="21" w:unhideWhenUsed="0" w:qFormat="1"/>
+    <w:lsdException w:name="Subtle Reference" w:semiHidden="0" w:uiPriority="31" w:unhideWhenUsed="0" w:qFormat="1"/>
+    <w:lsdException w:name="Intense Reference" w:semiHidden="0" w:uiPriority="32" w:unhideWhenUsed="0" w:qFormat="1"/>
+    <w:lsdException w:name="Book Title" w:semiHidden="0" w:uiPriority="33" w:unhideWhenUsed="0" w:qFormat="1"/>
+    <w:lsdException w:name="Bibliography" w:uiPriority="37"/>
+    <w:lsdException w:name="TOC Heading" w:uiPriority="39" w:qFormat="1"/>
   </w:latentStyles>
   <w:style w:type="paragraph" w:default="1" w:styleId="Normal">
     <w:name w:val="Normal"/>
@@ -3768,6 +3048,7 @@
       <w:spacing w:after="0" w:line="240" w:lineRule="auto"/>
     </w:pPr>
     <w:tblPr>
+      <w:tblInd w:w="0" w:type="dxa"/>
       <w:tblBorders>
         <w:top w:val="single" w:sz="4" w:space="0" w:color="auto"/>
         <w:left w:val="single" w:sz="4" w:space="0" w:color="auto"/>
@@ -3776,6 +3057,313 @@
         <w:insideH w:val="single" w:sz="4" w:space="0" w:color="auto"/>
         <w:insideV w:val="single" w:sz="4" w:space="0" w:color="auto"/>
       </w:tblBorders>
+      <w:tblCellMar>
+        <w:top w:w="0" w:type="dxa"/>
+        <w:left w:w="108" w:type="dxa"/>
+        <w:bottom w:w="0" w:type="dxa"/>
+        <w:right w:w="108" w:type="dxa"/>
+      </w:tblCellMar>
+    </w:tblPr>
+  </w:style>
+  <w:style w:type="paragraph" w:styleId="Paragraphedeliste">
+    <w:name w:val="List Paragraph"/>
+    <w:basedOn w:val="Normal"/>
+    <w:uiPriority w:val="34"/>
+    <w:qFormat/>
+    <w:rsid w:val="004D6084"/>
+    <w:pPr>
+      <w:ind w:left="720"/>
+      <w:contextualSpacing/>
+    </w:pPr>
+  </w:style>
+  <w:style w:type="character" w:customStyle="1" w:styleId="Titre2Car">
+    <w:name w:val="Titre 2 Car"/>
+    <w:basedOn w:val="Policepardfaut"/>
+    <w:link w:val="Titre2"/>
+    <w:uiPriority w:val="9"/>
+    <w:rsid w:val="008045AB"/>
+    <w:rPr>
+      <w:rFonts w:asciiTheme="majorHAnsi" w:eastAsiaTheme="majorEastAsia" w:hAnsiTheme="majorHAnsi" w:cstheme="majorBidi"/>
+      <w:b/>
+      <w:bCs/>
+      <w:color w:val="4F81BD" w:themeColor="accent1"/>
+      <w:sz w:val="26"/>
+      <w:szCs w:val="26"/>
+    </w:rPr>
+  </w:style>
+  <w:style w:type="character" w:customStyle="1" w:styleId="Titre3Car">
+    <w:name w:val="Titre 3 Car"/>
+    <w:basedOn w:val="Policepardfaut"/>
+    <w:link w:val="Titre3"/>
+    <w:uiPriority w:val="9"/>
+    <w:rsid w:val="008045AB"/>
+    <w:rPr>
+      <w:rFonts w:asciiTheme="majorHAnsi" w:eastAsiaTheme="majorEastAsia" w:hAnsiTheme="majorHAnsi" w:cstheme="majorBidi"/>
+      <w:b/>
+      <w:bCs/>
+      <w:color w:val="4F81BD" w:themeColor="accent1"/>
+    </w:rPr>
+  </w:style>
+</w:styles>
+</file>
+
+<file path=word/stylesWithEffects.xml><?xml version="1.0" encoding="utf-8"?>
+<w:styles xmlns:wpc="http://schemas.microsoft.com/office/word/2010/wordprocessingCanvas" xmlns:mc="http://schemas.openxmlformats.org/markup-compatibility/2006" xmlns:o="urn:schemas-microsoft-com:office:office" xmlns:r="http://schemas.openxmlformats.org/officeDocument/2006/relationships" xmlns:m="http://schemas.openxmlformats.org/officeDocument/2006/math" xmlns:v="urn:schemas-microsoft-com:vml" xmlns:wp14="http://schemas.microsoft.com/office/word/2010/wordprocessingDrawing" xmlns:wp="http://schemas.openxmlformats.org/drawingml/2006/wordprocessingDrawing" xmlns:w10="urn:schemas-microsoft-com:office:word" xmlns:w="http://schemas.openxmlformats.org/wordprocessingml/2006/main" xmlns:w14="http://schemas.microsoft.com/office/word/2010/wordml" xmlns:wpg="http://schemas.microsoft.com/office/word/2010/wordprocessingGroup" xmlns:wpi="http://schemas.microsoft.com/office/word/2010/wordprocessingInk" xmlns:wne="http://schemas.microsoft.com/office/word/2006/wordml" xmlns:wps="http://schemas.microsoft.com/office/word/2010/wordprocessingShape" mc:Ignorable="w14 wp14">
+  <w:docDefaults>
+    <w:rPrDefault>
+      <w:rPr>
+        <w:rFonts w:asciiTheme="minorHAnsi" w:eastAsiaTheme="minorHAnsi" w:hAnsiTheme="minorHAnsi" w:cstheme="minorBidi"/>
+        <w:sz w:val="22"/>
+        <w:szCs w:val="22"/>
+        <w:lang w:val="fr-CH" w:eastAsia="en-US" w:bidi="ar-SA"/>
+      </w:rPr>
+    </w:rPrDefault>
+    <w:pPrDefault>
+      <w:pPr>
+        <w:spacing w:after="200" w:line="276" w:lineRule="auto"/>
+      </w:pPr>
+    </w:pPrDefault>
+  </w:docDefaults>
+  <w:latentStyles w:defLockedState="0" w:defUIPriority="99" w:defSemiHidden="1" w:defUnhideWhenUsed="1" w:defQFormat="0" w:count="267">
+    <w:lsdException w:name="Normal" w:semiHidden="0" w:uiPriority="0" w:unhideWhenUsed="0" w:qFormat="1"/>
+    <w:lsdException w:name="heading 1" w:semiHidden="0" w:uiPriority="9" w:unhideWhenUsed="0" w:qFormat="1"/>
+    <w:lsdException w:name="heading 2" w:uiPriority="9" w:qFormat="1"/>
+    <w:lsdException w:name="heading 3" w:uiPriority="9" w:qFormat="1"/>
+    <w:lsdException w:name="heading 4" w:uiPriority="9" w:qFormat="1"/>
+    <w:lsdException w:name="heading 5" w:uiPriority="9" w:qFormat="1"/>
+    <w:lsdException w:name="heading 6" w:uiPriority="9" w:qFormat="1"/>
+    <w:lsdException w:name="heading 7" w:uiPriority="9" w:qFormat="1"/>
+    <w:lsdException w:name="heading 8" w:uiPriority="9" w:qFormat="1"/>
+    <w:lsdException w:name="heading 9" w:uiPriority="9" w:qFormat="1"/>
+    <w:lsdException w:name="toc 1" w:uiPriority="39"/>
+    <w:lsdException w:name="toc 2" w:uiPriority="39"/>
+    <w:lsdException w:name="toc 3" w:uiPriority="39"/>
+    <w:lsdException w:name="toc 4" w:uiPriority="39"/>
+    <w:lsdException w:name="toc 5" w:uiPriority="39"/>
+    <w:lsdException w:name="toc 6" w:uiPriority="39"/>
+    <w:lsdException w:name="toc 7" w:uiPriority="39"/>
+    <w:lsdException w:name="toc 8" w:uiPriority="39"/>
+    <w:lsdException w:name="toc 9" w:uiPriority="39"/>
+    <w:lsdException w:name="caption" w:uiPriority="35" w:qFormat="1"/>
+    <w:lsdException w:name="Title" w:semiHidden="0" w:uiPriority="10" w:unhideWhenUsed="0" w:qFormat="1"/>
+    <w:lsdException w:name="Default Paragraph Font" w:uiPriority="1"/>
+    <w:lsdException w:name="Subtitle" w:semiHidden="0" w:uiPriority="11" w:unhideWhenUsed="0" w:qFormat="1"/>
+    <w:lsdException w:name="Strong" w:semiHidden="0" w:uiPriority="22" w:unhideWhenUsed="0" w:qFormat="1"/>
+    <w:lsdException w:name="Emphasis" w:semiHidden="0" w:uiPriority="20" w:unhideWhenUsed="0" w:qFormat="1"/>
+    <w:lsdException w:name="Table Grid" w:semiHidden="0" w:uiPriority="59" w:unhideWhenUsed="0"/>
+    <w:lsdException w:name="Placeholder Text" w:unhideWhenUsed="0"/>
+    <w:lsdException w:name="No Spacing" w:semiHidden="0" w:uiPriority="1" w:unhideWhenUsed="0" w:qFormat="1"/>
+    <w:lsdException w:name="Light Shading" w:semiHidden="0" w:uiPriority="60" w:unhideWhenUsed="0"/>
+    <w:lsdException w:name="Light List" w:semiHidden="0" w:uiPriority="61" w:unhideWhenUsed="0"/>
+    <w:lsdException w:name="Light Grid" w:semiHidden="0" w:uiPriority="62" w:unhideWhenUsed="0"/>
+    <w:lsdException w:name="Medium Shading 1" w:semiHidden="0" w:uiPriority="63" w:unhideWhenUsed="0"/>
+    <w:lsdException w:name="Medium Shading 2" w:semiHidden="0" w:uiPriority="64" w:unhideWhenUsed="0"/>
+    <w:lsdException w:name="Medium List 1" w:semiHidden="0" w:uiPriority="65" w:unhideWhenUsed="0"/>
+    <w:lsdException w:name="Medium List 2" w:semiHidden="0" w:uiPriority="66" w:unhideWhenUsed="0"/>
+    <w:lsdException w:name="Medium Grid 1" w:semiHidden="0" w:uiPriority="67" w:unhideWhenUsed="0"/>
+    <w:lsdException w:name="Medium Grid 2" w:semiHidden="0" w:uiPriority="68" w:unhideWhenUsed="0"/>
+    <w:lsdException w:name="Medium Grid 3" w:semiHidden="0" w:uiPriority="69" w:unhideWhenUsed="0"/>
+    <w:lsdException w:name="Dark List" w:semiHidden="0" w:uiPriority="70" w:unhideWhenUsed="0"/>
+    <w:lsdException w:name="Colorful Shading" w:semiHidden="0" w:uiPriority="71" w:unhideWhenUsed="0"/>
+    <w:lsdException w:name="Colorful List" w:semiHidden="0" w:uiPriority="72" w:unhideWhenUsed="0"/>
+    <w:lsdException w:name="Colorful Grid" w:semiHidden="0" w:uiPriority="73" w:unhideWhenUsed="0"/>
+    <w:lsdException w:name="Light Shading Accent 1" w:semiHidden="0" w:uiPriority="60" w:unhideWhenUsed="0"/>
+    <w:lsdException w:name="Light List Accent 1" w:semiHidden="0" w:uiPriority="61" w:unhideWhenUsed="0"/>
+    <w:lsdException w:name="Light Grid Accent 1" w:semiHidden="0" w:uiPriority="62" w:unhideWhenUsed="0"/>
+    <w:lsdException w:name="Medium Shading 1 Accent 1" w:semiHidden="0" w:uiPriority="63" w:unhideWhenUsed="0"/>
+    <w:lsdException w:name="Medium Shading 2 Accent 1" w:semiHidden="0" w:uiPriority="64" w:unhideWhenUsed="0"/>
+    <w:lsdException w:name="Medium List 1 Accent 1" w:semiHidden="0" w:uiPriority="65" w:unhideWhenUsed="0"/>
+    <w:lsdException w:name="Revision" w:unhideWhenUsed="0"/>
+    <w:lsdException w:name="List Paragraph" w:semiHidden="0" w:uiPriority="34" w:unhideWhenUsed="0" w:qFormat="1"/>
+    <w:lsdException w:name="Quote" w:semiHidden="0" w:uiPriority="29" w:unhideWhenUsed="0" w:qFormat="1"/>
+    <w:lsdException w:name="Intense Quote" w:semiHidden="0" w:uiPriority="30" w:unhideWhenUsed="0" w:qFormat="1"/>
+    <w:lsdException w:name="Medium List 2 Accent 1" w:semiHidden="0" w:uiPriority="66" w:unhideWhenUsed="0"/>
+    <w:lsdException w:name="Medium Grid 1 Accent 1" w:semiHidden="0" w:uiPriority="67" w:unhideWhenUsed="0"/>
+    <w:lsdException w:name="Medium Grid 2 Accent 1" w:semiHidden="0" w:uiPriority="68" w:unhideWhenUsed="0"/>
+    <w:lsdException w:name="Medium Grid 3 Accent 1" w:semiHidden="0" w:uiPriority="69" w:unhideWhenUsed="0"/>
+    <w:lsdException w:name="Dark List Accent 1" w:semiHidden="0" w:uiPriority="70" w:unhideWhenUsed="0"/>
+    <w:lsdException w:name="Colorful Shading Accent 1" w:semiHidden="0" w:uiPriority="71" w:unhideWhenUsed="0"/>
+    <w:lsdException w:name="Colorful List Accent 1" w:semiHidden="0" w:uiPriority="72" w:unhideWhenUsed="0"/>
+    <w:lsdException w:name="Colorful Grid Accent 1" w:semiHidden="0" w:uiPriority="73" w:unhideWhenUsed="0"/>
+    <w:lsdException w:name="Light Shading Accent 2" w:semiHidden="0" w:uiPriority="60" w:unhideWhenUsed="0"/>
+    <w:lsdException w:name="Light List Accent 2" w:semiHidden="0" w:uiPriority="61" w:unhideWhenUsed="0"/>
+    <w:lsdException w:name="Light Grid Accent 2" w:semiHidden="0" w:uiPriority="62" w:unhideWhenUsed="0"/>
+    <w:lsdException w:name="Medium Shading 1 Accent 2" w:semiHidden="0" w:uiPriority="63" w:unhideWhenUsed="0"/>
+    <w:lsdException w:name="Medium Shading 2 Accent 2" w:semiHidden="0" w:uiPriority="64" w:unhideWhenUsed="0"/>
+    <w:lsdException w:name="Medium List 1 Accent 2" w:semiHidden="0" w:uiPriority="65" w:unhideWhenUsed="0"/>
+    <w:lsdException w:name="Medium List 2 Accent 2" w:semiHidden="0" w:uiPriority="66" w:unhideWhenUsed="0"/>
+    <w:lsdException w:name="Medium Grid 1 Accent 2" w:semiHidden="0" w:uiPriority="67" w:unhideWhenUsed="0"/>
+    <w:lsdException w:name="Medium Grid 2 Accent 2" w:semiHidden="0" w:uiPriority="68" w:unhideWhenUsed="0"/>
+    <w:lsdException w:name="Medium Grid 3 Accent 2" w:semiHidden="0" w:uiPriority="69" w:unhideWhenUsed="0"/>
+    <w:lsdException w:name="Dark List Accent 2" w:semiHidden="0" w:uiPriority="70" w:unhideWhenUsed="0"/>
+    <w:lsdException w:name="Colorful Shading Accent 2" w:semiHidden="0" w:uiPriority="71" w:unhideWhenUsed="0"/>
+    <w:lsdException w:name="Colorful List Accent 2" w:semiHidden="0" w:uiPriority="72" w:unhideWhenUsed="0"/>
+    <w:lsdException w:name="Colorful Grid Accent 2" w:semiHidden="0" w:uiPriority="73" w:unhideWhenUsed="0"/>
+    <w:lsdException w:name="Light Shading Accent 3" w:semiHidden="0" w:uiPriority="60" w:unhideWhenUsed="0"/>
+    <w:lsdException w:name="Light List Accent 3" w:semiHidden="0" w:uiPriority="61" w:unhideWhenUsed="0"/>
+    <w:lsdException w:name="Light Grid Accent 3" w:semiHidden="0" w:uiPriority="62" w:unhideWhenUsed="0"/>
+    <w:lsdException w:name="Medium Shading 1 Accent 3" w:semiHidden="0" w:uiPriority="63" w:unhideWhenUsed="0"/>
+    <w:lsdException w:name="Medium Shading 2 Accent 3" w:semiHidden="0" w:uiPriority="64" w:unhideWhenUsed="0"/>
+    <w:lsdException w:name="Medium List 1 Accent 3" w:semiHidden="0" w:uiPriority="65" w:unhideWhenUsed="0"/>
+    <w:lsdException w:name="Medium List 2 Accent 3" w:semiHidden="0" w:uiPriority="66" w:unhideWhenUsed="0"/>
+    <w:lsdException w:name="Medium Grid 1 Accent 3" w:semiHidden="0" w:uiPriority="67" w:unhideWhenUsed="0"/>
+    <w:lsdException w:name="Medium Grid 2 Accent 3" w:semiHidden="0" w:uiPriority="68" w:unhideWhenUsed="0"/>
+    <w:lsdException w:name="Medium Grid 3 Accent 3" w:semiHidden="0" w:uiPriority="69" w:unhideWhenUsed="0"/>
+    <w:lsdException w:name="Dark List Accent 3" w:semiHidden="0" w:uiPriority="70" w:unhideWhenUsed="0"/>
+    <w:lsdException w:name="Colorful Shading Accent 3" w:semiHidden="0" w:uiPriority="71" w:unhideWhenUsed="0"/>
+    <w:lsdException w:name="Colorful List Accent 3" w:semiHidden="0" w:uiPriority="72" w:unhideWhenUsed="0"/>
+    <w:lsdException w:name="Colorful Grid Accent 3" w:semiHidden="0" w:uiPriority="73" w:unhideWhenUsed="0"/>
+    <w:lsdException w:name="Light Shading Accent 4" w:semiHidden="0" w:uiPriority="60" w:unhideWhenUsed="0"/>
+    <w:lsdException w:name="Light List Accent 4" w:semiHidden="0" w:uiPriority="61" w:unhideWhenUsed="0"/>
+    <w:lsdException w:name="Light Grid Accent 4" w:semiHidden="0" w:uiPriority="62" w:unhideWhenUsed="0"/>
+    <w:lsdException w:name="Medium Shading 1 Accent 4" w:semiHidden="0" w:uiPriority="63" w:unhideWhenUsed="0"/>
+    <w:lsdException w:name="Medium Shading 2 Accent 4" w:semiHidden="0" w:uiPriority="64" w:unhideWhenUsed="0"/>
+    <w:lsdException w:name="Medium List 1 Accent 4" w:semiHidden="0" w:uiPriority="65" w:unhideWhenUsed="0"/>
+    <w:lsdException w:name="Medium List 2 Accent 4" w:semiHidden="0" w:uiPriority="66" w:unhideWhenUsed="0"/>
+    <w:lsdException w:name="Medium Grid 1 Accent 4" w:semiHidden="0" w:uiPriority="67" w:unhideWhenUsed="0"/>
+    <w:lsdException w:name="Medium Grid 2 Accent 4" w:semiHidden="0" w:uiPriority="68" w:unhideWhenUsed="0"/>
+    <w:lsdException w:name="Medium Grid 3 Accent 4" w:semiHidden="0" w:uiPriority="69" w:unhideWhenUsed="0"/>
+    <w:lsdException w:name="Dark List Accent 4" w:semiHidden="0" w:uiPriority="70" w:unhideWhenUsed="0"/>
+    <w:lsdException w:name="Colorful Shading Accent 4" w:semiHidden="0" w:uiPriority="71" w:unhideWhenUsed="0"/>
+    <w:lsdException w:name="Colorful List Accent 4" w:semiHidden="0" w:uiPriority="72" w:unhideWhenUsed="0"/>
+    <w:lsdException w:name="Colorful Grid Accent 4" w:semiHidden="0" w:uiPriority="73" w:unhideWhenUsed="0"/>
+    <w:lsdException w:name="Light Shading Accent 5" w:semiHidden="0" w:uiPriority="60" w:unhideWhenUsed="0"/>
+    <w:lsdException w:name="Light List Accent 5" w:semiHidden="0" w:uiPriority="61" w:unhideWhenUsed="0"/>
+    <w:lsdException w:name="Light Grid Accent 5" w:semiHidden="0" w:uiPriority="62" w:unhideWhenUsed="0"/>
+    <w:lsdException w:name="Medium Shading 1 Accent 5" w:semiHidden="0" w:uiPriority="63" w:unhideWhenUsed="0"/>
+    <w:lsdException w:name="Medium Shading 2 Accent 5" w:semiHidden="0" w:uiPriority="64" w:unhideWhenUsed="0"/>
+    <w:lsdException w:name="Medium List 1 Accent 5" w:semiHidden="0" w:uiPriority="65" w:unhideWhenUsed="0"/>
+    <w:lsdException w:name="Medium List 2 Accent 5" w:semiHidden="0" w:uiPriority="66" w:unhideWhenUsed="0"/>
+    <w:lsdException w:name="Medium Grid 1 Accent 5" w:semiHidden="0" w:uiPriority="67" w:unhideWhenUsed="0"/>
+    <w:lsdException w:name="Medium Grid 2 Accent 5" w:semiHidden="0" w:uiPriority="68" w:unhideWhenUsed="0"/>
+    <w:lsdException w:name="Medium Grid 3 Accent 5" w:semiHidden="0" w:uiPriority="69" w:unhideWhenUsed="0"/>
+    <w:lsdException w:name="Dark List Accent 5" w:semiHidden="0" w:uiPriority="70" w:unhideWhenUsed="0"/>
+    <w:lsdException w:name="Colorful Shading Accent 5" w:semiHidden="0" w:uiPriority="71" w:unhideWhenUsed="0"/>
+    <w:lsdException w:name="Colorful List Accent 5" w:semiHidden="0" w:uiPriority="72" w:unhideWhenUsed="0"/>
+    <w:lsdException w:name="Colorful Grid Accent 5" w:semiHidden="0" w:uiPriority="73" w:unhideWhenUsed="0"/>
+    <w:lsdException w:name="Light Shading Accent 6" w:semiHidden="0" w:uiPriority="60" w:unhideWhenUsed="0"/>
+    <w:lsdException w:name="Light List Accent 6" w:semiHidden="0" w:uiPriority="61" w:unhideWhenUsed="0"/>
+    <w:lsdException w:name="Light Grid Accent 6" w:semiHidden="0" w:uiPriority="62" w:unhideWhenUsed="0"/>
+    <w:lsdException w:name="Medium Shading 1 Accent 6" w:semiHidden="0" w:uiPriority="63" w:unhideWhenUsed="0"/>
+    <w:lsdException w:name="Medium Shading 2 Accent 6" w:semiHidden="0" w:uiPriority="64" w:unhideWhenUsed="0"/>
+    <w:lsdException w:name="Medium List 1 Accent 6" w:semiHidden="0" w:uiPriority="65" w:unhideWhenUsed="0"/>
+    <w:lsdException w:name="Medium List 2 Accent 6" w:semiHidden="0" w:uiPriority="66" w:unhideWhenUsed="0"/>
+    <w:lsdException w:name="Medium Grid 1 Accent 6" w:semiHidden="0" w:uiPriority="67" w:unhideWhenUsed="0"/>
+    <w:lsdException w:name="Medium Grid 2 Accent 6" w:semiHidden="0" w:uiPriority="68" w:unhideWhenUsed="0"/>
+    <w:lsdException w:name="Medium Grid 3 Accent 6" w:semiHidden="0" w:uiPriority="69" w:unhideWhenUsed="0"/>
+    <w:lsdException w:name="Dark List Accent 6" w:semiHidden="0" w:uiPriority="70" w:unhideWhenUsed="0"/>
+    <w:lsdException w:name="Colorful Shading Accent 6" w:semiHidden="0" w:uiPriority="71" w:unhideWhenUsed="0"/>
+    <w:lsdException w:name="Colorful List Accent 6" w:semiHidden="0" w:uiPriority="72" w:unhideWhenUsed="0"/>
+    <w:lsdException w:name="Colorful Grid Accent 6" w:semiHidden="0" w:uiPriority="73" w:unhideWhenUsed="0"/>
+    <w:lsdException w:name="Subtle Emphasis" w:semiHidden="0" w:uiPriority="19" w:unhideWhenUsed="0" w:qFormat="1"/>
+    <w:lsdException w:name="Intense Emphasis" w:semiHidden="0" w:uiPriority="21" w:unhideWhenUsed="0" w:qFormat="1"/>
+    <w:lsdException w:name="Subtle Reference" w:semiHidden="0" w:uiPriority="31" w:unhideWhenUsed="0" w:qFormat="1"/>
+    <w:lsdException w:name="Intense Reference" w:semiHidden="0" w:uiPriority="32" w:unhideWhenUsed="0" w:qFormat="1"/>
+    <w:lsdException w:name="Book Title" w:semiHidden="0" w:uiPriority="33" w:unhideWhenUsed="0" w:qFormat="1"/>
+    <w:lsdException w:name="Bibliography" w:uiPriority="37"/>
+    <w:lsdException w:name="TOC Heading" w:uiPriority="39" w:qFormat="1"/>
+  </w:latentStyles>
+  <w:style w:type="paragraph" w:default="1" w:styleId="Normal">
+    <w:name w:val="Normal"/>
+    <w:qFormat/>
+  </w:style>
+  <w:style w:type="paragraph" w:styleId="Titre2">
+    <w:name w:val="heading 2"/>
+    <w:basedOn w:val="Normal"/>
+    <w:next w:val="Normal"/>
+    <w:link w:val="Titre2Car"/>
+    <w:uiPriority w:val="9"/>
+    <w:unhideWhenUsed/>
+    <w:qFormat/>
+    <w:rsid w:val="008045AB"/>
+    <w:pPr>
+      <w:keepNext/>
+      <w:keepLines/>
+      <w:spacing w:before="200" w:after="0"/>
+      <w:outlineLvl w:val="1"/>
+    </w:pPr>
+    <w:rPr>
+      <w:rFonts w:asciiTheme="majorHAnsi" w:eastAsiaTheme="majorEastAsia" w:hAnsiTheme="majorHAnsi" w:cstheme="majorBidi"/>
+      <w:b/>
+      <w:bCs/>
+      <w:color w:val="4F81BD" w:themeColor="accent1"/>
+      <w:sz w:val="26"/>
+      <w:szCs w:val="26"/>
+    </w:rPr>
+  </w:style>
+  <w:style w:type="paragraph" w:styleId="Titre3">
+    <w:name w:val="heading 3"/>
+    <w:basedOn w:val="Normal"/>
+    <w:next w:val="Normal"/>
+    <w:link w:val="Titre3Car"/>
+    <w:uiPriority w:val="9"/>
+    <w:unhideWhenUsed/>
+    <w:qFormat/>
+    <w:rsid w:val="008045AB"/>
+    <w:pPr>
+      <w:keepNext/>
+      <w:keepLines/>
+      <w:spacing w:before="200" w:after="0"/>
+      <w:outlineLvl w:val="2"/>
+    </w:pPr>
+    <w:rPr>
+      <w:rFonts w:asciiTheme="majorHAnsi" w:eastAsiaTheme="majorEastAsia" w:hAnsiTheme="majorHAnsi" w:cstheme="majorBidi"/>
+      <w:b/>
+      <w:bCs/>
+      <w:color w:val="4F81BD" w:themeColor="accent1"/>
+    </w:rPr>
+  </w:style>
+  <w:style w:type="character" w:default="1" w:styleId="Policepardfaut">
+    <w:name w:val="Default Paragraph Font"/>
+    <w:uiPriority w:val="1"/>
+    <w:semiHidden/>
+    <w:unhideWhenUsed/>
+  </w:style>
+  <w:style w:type="table" w:default="1" w:styleId="TableauNormal">
+    <w:name w:val="Normal Table"/>
+    <w:uiPriority w:val="99"/>
+    <w:semiHidden/>
+    <w:unhideWhenUsed/>
+    <w:tblPr>
+      <w:tblInd w:w="0" w:type="dxa"/>
+      <w:tblCellMar>
+        <w:top w:w="0" w:type="dxa"/>
+        <w:left w:w="108" w:type="dxa"/>
+        <w:bottom w:w="0" w:type="dxa"/>
+        <w:right w:w="108" w:type="dxa"/>
+      </w:tblCellMar>
+    </w:tblPr>
+  </w:style>
+  <w:style w:type="numbering" w:default="1" w:styleId="Aucuneliste">
+    <w:name w:val="No List"/>
+    <w:uiPriority w:val="99"/>
+    <w:semiHidden/>
+    <w:unhideWhenUsed/>
+  </w:style>
+  <w:style w:type="table" w:styleId="Grilledutableau">
+    <w:name w:val="Table Grid"/>
+    <w:basedOn w:val="TableauNormal"/>
+    <w:uiPriority w:val="59"/>
+    <w:rsid w:val="00A9006A"/>
+    <w:pPr>
+      <w:spacing w:after="0" w:line="240" w:lineRule="auto"/>
+    </w:pPr>
+    <w:tblPr>
+      <w:tblInd w:w="0" w:type="dxa"/>
+      <w:tblBorders>
+        <w:top w:val="single" w:sz="4" w:space="0" w:color="auto"/>
+        <w:left w:val="single" w:sz="4" w:space="0" w:color="auto"/>
+        <w:bottom w:val="single" w:sz="4" w:space="0" w:color="auto"/>
+        <w:right w:val="single" w:sz="4" w:space="0" w:color="auto"/>
+        <w:insideH w:val="single" w:sz="4" w:space="0" w:color="auto"/>
+        <w:insideV w:val="single" w:sz="4" w:space="0" w:color="auto"/>
+      </w:tblBorders>
+      <w:tblCellMar>
+        <w:top w:w="0" w:type="dxa"/>
+        <w:left w:w="108" w:type="dxa"/>
+        <w:bottom w:w="0" w:type="dxa"/>
+        <w:right w:w="108" w:type="dxa"/>
+      </w:tblCellMar>
     </w:tblPr>
   </w:style>
   <w:style w:type="paragraph" w:styleId="Paragraphedeliste">
@@ -4110,7 +3698,7 @@
 </file>
 
 <file path=customXml/itemProps1.xml><?xml version="1.0" encoding="utf-8"?>
-<ds:datastoreItem xmlns:ds="http://schemas.openxmlformats.org/officeDocument/2006/customXml" ds:itemID="{84866F24-6B40-4B72-8E70-ACBED4D2B8BD}">
+<ds:datastoreItem xmlns:ds="http://schemas.openxmlformats.org/officeDocument/2006/customXml" ds:itemID="{48D0EF41-EA96-4E8D-B545-F640FD9D42FD}">
   <ds:schemaRefs>
     <ds:schemaRef ds:uri="http://schemas.openxmlformats.org/officeDocument/2006/bibliography"/>
   </ds:schemaRefs>

</xml_diff>

<commit_message>
changement api controlleurs indépendants
</commit_message>
<xml_diff>
--- a/API.docx
+++ b/API.docx
@@ -1,6 +1,6 @@
 
 <file path=word/document.xml><?xml version="1.0" encoding="utf-8"?>
-<w:document xmlns:wpc="http://schemas.microsoft.com/office/word/2010/wordprocessingCanvas" xmlns:mc="http://schemas.openxmlformats.org/markup-compatibility/2006" xmlns:o="urn:schemas-microsoft-com:office:office" xmlns:r="http://schemas.openxmlformats.org/officeDocument/2006/relationships" xmlns:m="http://schemas.openxmlformats.org/officeDocument/2006/math" xmlns:v="urn:schemas-microsoft-com:vml" xmlns:wp14="http://schemas.microsoft.com/office/word/2010/wordprocessingDrawing" xmlns:wp="http://schemas.openxmlformats.org/drawingml/2006/wordprocessingDrawing" xmlns:w10="urn:schemas-microsoft-com:office:word" xmlns:w="http://schemas.openxmlformats.org/wordprocessingml/2006/main" xmlns:w14="http://schemas.microsoft.com/office/word/2010/wordml" xmlns:w15="http://schemas.microsoft.com/office/word/2012/wordml" xmlns:wpg="http://schemas.microsoft.com/office/word/2010/wordprocessingGroup" xmlns:wpi="http://schemas.microsoft.com/office/word/2010/wordprocessingInk" xmlns:wne="http://schemas.microsoft.com/office/word/2006/wordml" xmlns:wps="http://schemas.microsoft.com/office/word/2010/wordprocessingShape" mc:Ignorable="w14 w15 wp14">
+<w:document xmlns:wpc="http://schemas.microsoft.com/office/word/2010/wordprocessingCanvas" xmlns:mc="http://schemas.openxmlformats.org/markup-compatibility/2006" xmlns:o="urn:schemas-microsoft-com:office:office" xmlns:r="http://schemas.openxmlformats.org/officeDocument/2006/relationships" xmlns:m="http://schemas.openxmlformats.org/officeDocument/2006/math" xmlns:v="urn:schemas-microsoft-com:vml" xmlns:wp14="http://schemas.microsoft.com/office/word/2010/wordprocessingDrawing" xmlns:wp="http://schemas.openxmlformats.org/drawingml/2006/wordprocessingDrawing" xmlns:w10="urn:schemas-microsoft-com:office:word" xmlns:w="http://schemas.openxmlformats.org/wordprocessingml/2006/main" xmlns:w14="http://schemas.microsoft.com/office/word/2010/wordml" xmlns:wpg="http://schemas.microsoft.com/office/word/2010/wordprocessingGroup" xmlns:wpi="http://schemas.microsoft.com/office/word/2010/wordprocessingInk" xmlns:wne="http://schemas.microsoft.com/office/word/2006/wordml" xmlns:wps="http://schemas.microsoft.com/office/word/2010/wordprocessingShape" mc:Ignorable="w14 wp14">
   <w:body>
     <w:p>
       <w:pPr>
@@ -808,7 +808,19 @@
           <w:tcPr>
             <w:tcW w:w="4117" w:type="dxa"/>
           </w:tcPr>
-          <w:p/>
+          <w:p>
+            <w:r>
+              <w:t xml:space="preserve">403 si </w:t>
+            </w:r>
+            <w:proofErr w:type="gramStart"/>
+            <w:r>
+              <w:t>c’est</w:t>
+            </w:r>
+            <w:proofErr w:type="gramEnd"/>
+            <w:r>
+              <w:t xml:space="preserve"> pas notre trajet</w:t>
+            </w:r>
+          </w:p>
         </w:tc>
       </w:tr>
     </w:tbl>
@@ -1154,8 +1166,6 @@
             <w:r>
               <w:t xml:space="preserve"> sauf ceux qu’on conduit</w:t>
             </w:r>
-            <w:bookmarkStart w:id="0" w:name="_GoBack"/>
-            <w:bookmarkEnd w:id="0"/>
           </w:p>
         </w:tc>
       </w:tr>
@@ -1254,90 +1264,6 @@
           </w:p>
         </w:tc>
       </w:tr>
-      <w:tr>
-        <w:tc>
-          <w:tcPr>
-            <w:tcW w:w="1384" w:type="dxa"/>
-          </w:tcPr>
-          <w:p>
-            <w:r>
-              <w:t>On récupère 1 trajet</w:t>
-            </w:r>
-          </w:p>
-        </w:tc>
-        <w:tc>
-          <w:tcPr>
-            <w:tcW w:w="3679" w:type="dxa"/>
-          </w:tcPr>
-          <w:p>
-            <w:pPr>
-              <w:rPr>
-                <w:lang w:val="en-US"/>
-              </w:rPr>
-            </w:pPr>
-            <w:r>
-              <w:rPr>
-                <w:highlight w:val="lightGray"/>
-                <w:lang w:val="en-US"/>
-              </w:rPr>
-              <w:t xml:space="preserve">GET </w:t>
-            </w:r>
-            <w:proofErr w:type="spellStart"/>
-            <w:r>
-              <w:rPr>
-                <w:highlight w:val="lightGray"/>
-                <w:lang w:val="en-US"/>
-              </w:rPr>
-              <w:t>URLBackend</w:t>
-            </w:r>
-            <w:proofErr w:type="spellEnd"/>
-            <w:r>
-              <w:rPr>
-                <w:highlight w:val="lightGray"/>
-                <w:lang w:val="en-US"/>
-              </w:rPr>
-              <w:t>/rides/:</w:t>
-            </w:r>
-            <w:proofErr w:type="spellStart"/>
-            <w:r>
-              <w:rPr>
-                <w:highlight w:val="lightGray"/>
-                <w:lang w:val="en-US"/>
-              </w:rPr>
-              <w:t>idtrajet</w:t>
-            </w:r>
-            <w:proofErr w:type="spellEnd"/>
-          </w:p>
-          <w:p>
-            <w:pPr>
-              <w:pStyle w:val="Paragraphedeliste"/>
-              <w:numPr>
-                <w:ilvl w:val="0"/>
-                <w:numId w:val="1"/>
-              </w:numPr>
-              <w:rPr>
-                <w:lang w:val="en-US"/>
-              </w:rPr>
-            </w:pPr>
-            <w:r>
-              <w:rPr>
-                <w:lang w:val="en-US"/>
-              </w:rPr>
-              <w:t>Token</w:t>
-            </w:r>
-          </w:p>
-        </w:tc>
-        <w:tc>
-          <w:tcPr>
-            <w:tcW w:w="4117" w:type="dxa"/>
-          </w:tcPr>
-          <w:p>
-            <w:r>
-              <w:t>Le trajet en question</w:t>
-            </w:r>
-          </w:p>
-        </w:tc>
-      </w:tr>
     </w:tbl>
     <w:p>
       <w:pPr>
@@ -1346,6 +1272,8 @@
           <w:i/>
         </w:rPr>
       </w:pPr>
+      <w:bookmarkStart w:id="0" w:name="_GoBack"/>
+      <w:bookmarkEnd w:id="0"/>
       <w:r>
         <w:t>Page trajet</w:t>
       </w:r>
@@ -1509,6 +1437,9 @@
             <w:r>
               <w:t>demandé</w:t>
             </w:r>
+            <w:r>
+              <w:t xml:space="preserve"> avec les registrations de tout le monde</w:t>
+            </w:r>
           </w:p>
         </w:tc>
       </w:tr>
@@ -2838,7 +2769,7 @@
 </file>
 
 <file path=word/numbering.xml><?xml version="1.0" encoding="utf-8"?>
-<w:numbering xmlns:wpc="http://schemas.microsoft.com/office/word/2010/wordprocessingCanvas" xmlns:mc="http://schemas.openxmlformats.org/markup-compatibility/2006" xmlns:o="urn:schemas-microsoft-com:office:office" xmlns:r="http://schemas.openxmlformats.org/officeDocument/2006/relationships" xmlns:m="http://schemas.openxmlformats.org/officeDocument/2006/math" xmlns:v="urn:schemas-microsoft-com:vml" xmlns:wp14="http://schemas.microsoft.com/office/word/2010/wordprocessingDrawing" xmlns:wp="http://schemas.openxmlformats.org/drawingml/2006/wordprocessingDrawing" xmlns:w10="urn:schemas-microsoft-com:office:word" xmlns:w="http://schemas.openxmlformats.org/wordprocessingml/2006/main" xmlns:w14="http://schemas.microsoft.com/office/word/2010/wordml" xmlns:w15="http://schemas.microsoft.com/office/word/2012/wordml" xmlns:wpg="http://schemas.microsoft.com/office/word/2010/wordprocessingGroup" xmlns:wpi="http://schemas.microsoft.com/office/word/2010/wordprocessingInk" xmlns:wne="http://schemas.microsoft.com/office/word/2006/wordml" xmlns:wps="http://schemas.microsoft.com/office/word/2010/wordprocessingShape" mc:Ignorable="w14 w15 wp14">
+<w:numbering xmlns:wpc="http://schemas.microsoft.com/office/word/2010/wordprocessingCanvas" xmlns:mc="http://schemas.openxmlformats.org/markup-compatibility/2006" xmlns:o="urn:schemas-microsoft-com:office:office" xmlns:r="http://schemas.openxmlformats.org/officeDocument/2006/relationships" xmlns:m="http://schemas.openxmlformats.org/officeDocument/2006/math" xmlns:v="urn:schemas-microsoft-com:vml" xmlns:wp14="http://schemas.microsoft.com/office/word/2010/wordprocessingDrawing" xmlns:wp="http://schemas.openxmlformats.org/drawingml/2006/wordprocessingDrawing" xmlns:w10="urn:schemas-microsoft-com:office:word" xmlns:w="http://schemas.openxmlformats.org/wordprocessingml/2006/main" xmlns:w14="http://schemas.microsoft.com/office/word/2010/wordml" xmlns:wpg="http://schemas.microsoft.com/office/word/2010/wordprocessingGroup" xmlns:wpi="http://schemas.microsoft.com/office/word/2010/wordprocessingInk" xmlns:wne="http://schemas.microsoft.com/office/word/2006/wordml" xmlns:wps="http://schemas.microsoft.com/office/word/2010/wordprocessingShape" mc:Ignorable="w14 wp14">
   <w:abstractNum w:abstractNumId="0">
     <w:nsid w:val="02715B0F"/>
     <w:multiLevelType w:val="hybridMultilevel"/>
@@ -3283,7 +3214,7 @@
 </file>
 
 <file path=word/styles.xml><?xml version="1.0" encoding="utf-8"?>
-<w:styles xmlns:mc="http://schemas.openxmlformats.org/markup-compatibility/2006" xmlns:r="http://schemas.openxmlformats.org/officeDocument/2006/relationships" xmlns:w="http://schemas.openxmlformats.org/wordprocessingml/2006/main" xmlns:w14="http://schemas.microsoft.com/office/word/2010/wordml" xmlns:w15="http://schemas.microsoft.com/office/word/2012/wordml" mc:Ignorable="w14 w15">
+<w:styles xmlns:mc="http://schemas.openxmlformats.org/markup-compatibility/2006" xmlns:r="http://schemas.openxmlformats.org/officeDocument/2006/relationships" xmlns:w="http://schemas.openxmlformats.org/wordprocessingml/2006/main" xmlns:w14="http://schemas.microsoft.com/office/word/2010/wordml" mc:Ignorable="w14">
   <w:docDefaults>
     <w:rPrDefault>
       <w:rPr>
@@ -3299,378 +3230,144 @@
       </w:pPr>
     </w:pPrDefault>
   </w:docDefaults>
-  <w:latentStyles w:defLockedState="0" w:defUIPriority="99" w:defSemiHidden="0" w:defUnhideWhenUsed="0" w:defQFormat="0" w:count="371">
-    <w:lsdException w:name="Normal" w:uiPriority="0" w:qFormat="1"/>
-    <w:lsdException w:name="heading 1" w:uiPriority="9" w:qFormat="1"/>
-    <w:lsdException w:name="heading 2" w:semiHidden="1" w:uiPriority="9" w:unhideWhenUsed="1" w:qFormat="1"/>
-    <w:lsdException w:name="heading 3" w:semiHidden="1" w:uiPriority="9" w:unhideWhenUsed="1" w:qFormat="1"/>
-    <w:lsdException w:name="heading 4" w:semiHidden="1" w:uiPriority="9" w:unhideWhenUsed="1" w:qFormat="1"/>
-    <w:lsdException w:name="heading 5" w:semiHidden="1" w:uiPriority="9" w:unhideWhenUsed="1" w:qFormat="1"/>
-    <w:lsdException w:name="heading 6" w:semiHidden="1" w:uiPriority="9" w:unhideWhenUsed="1" w:qFormat="1"/>
-    <w:lsdException w:name="heading 7" w:semiHidden="1" w:uiPriority="9" w:unhideWhenUsed="1" w:qFormat="1"/>
-    <w:lsdException w:name="heading 8" w:semiHidden="1" w:uiPriority="9" w:unhideWhenUsed="1" w:qFormat="1"/>
-    <w:lsdException w:name="heading 9" w:semiHidden="1" w:uiPriority="9" w:unhideWhenUsed="1" w:qFormat="1"/>
-    <w:lsdException w:name="index 1" w:semiHidden="1" w:unhideWhenUsed="1"/>
-    <w:lsdException w:name="index 2" w:semiHidden="1" w:unhideWhenUsed="1"/>
-    <w:lsdException w:name="index 3" w:semiHidden="1" w:unhideWhenUsed="1"/>
-    <w:lsdException w:name="index 4" w:semiHidden="1" w:unhideWhenUsed="1"/>
-    <w:lsdException w:name="index 5" w:semiHidden="1" w:unhideWhenUsed="1"/>
-    <w:lsdException w:name="index 6" w:semiHidden="1" w:unhideWhenUsed="1"/>
-    <w:lsdException w:name="index 7" w:semiHidden="1" w:unhideWhenUsed="1"/>
-    <w:lsdException w:name="index 8" w:semiHidden="1" w:unhideWhenUsed="1"/>
-    <w:lsdException w:name="index 9" w:semiHidden="1" w:unhideWhenUsed="1"/>
-    <w:lsdException w:name="toc 1" w:semiHidden="1" w:uiPriority="39" w:unhideWhenUsed="1"/>
-    <w:lsdException w:name="toc 2" w:semiHidden="1" w:uiPriority="39" w:unhideWhenUsed="1"/>
-    <w:lsdException w:name="toc 3" w:semiHidden="1" w:uiPriority="39" w:unhideWhenUsed="1"/>
-    <w:lsdException w:name="toc 4" w:semiHidden="1" w:uiPriority="39" w:unhideWhenUsed="1"/>
-    <w:lsdException w:name="toc 5" w:semiHidden="1" w:uiPriority="39" w:unhideWhenUsed="1"/>
-    <w:lsdException w:name="toc 6" w:semiHidden="1" w:uiPriority="39" w:unhideWhenUsed="1"/>
-    <w:lsdException w:name="toc 7" w:semiHidden="1" w:uiPriority="39" w:unhideWhenUsed="1"/>
-    <w:lsdException w:name="toc 8" w:semiHidden="1" w:uiPriority="39" w:unhideWhenUsed="1"/>
-    <w:lsdException w:name="toc 9" w:semiHidden="1" w:uiPriority="39" w:unhideWhenUsed="1"/>
-    <w:lsdException w:name="Normal Indent" w:semiHidden="1" w:unhideWhenUsed="1"/>
-    <w:lsdException w:name="footnote text" w:semiHidden="1" w:unhideWhenUsed="1"/>
-    <w:lsdException w:name="annotation text" w:semiHidden="1" w:unhideWhenUsed="1"/>
-    <w:lsdException w:name="header" w:semiHidden="1" w:unhideWhenUsed="1"/>
-    <w:lsdException w:name="footer" w:semiHidden="1" w:unhideWhenUsed="1"/>
-    <w:lsdException w:name="index heading" w:semiHidden="1" w:unhideWhenUsed="1"/>
-    <w:lsdException w:name="caption" w:semiHidden="1" w:uiPriority="35" w:unhideWhenUsed="1" w:qFormat="1"/>
-    <w:lsdException w:name="table of figures" w:semiHidden="1" w:unhideWhenUsed="1"/>
-    <w:lsdException w:name="envelope address" w:semiHidden="1" w:unhideWhenUsed="1"/>
-    <w:lsdException w:name="envelope return" w:semiHidden="1" w:unhideWhenUsed="1"/>
-    <w:lsdException w:name="footnote reference" w:semiHidden="1" w:unhideWhenUsed="1"/>
-    <w:lsdException w:name="annotation reference" w:semiHidden="1" w:unhideWhenUsed="1"/>
-    <w:lsdException w:name="line number" w:semiHidden="1" w:unhideWhenUsed="1"/>
-    <w:lsdException w:name="page number" w:semiHidden="1" w:unhideWhenUsed="1"/>
-    <w:lsdException w:name="endnote reference" w:semiHidden="1" w:unhideWhenUsed="1"/>
-    <w:lsdException w:name="endnote text" w:semiHidden="1" w:unhideWhenUsed="1"/>
-    <w:lsdException w:name="table of authorities" w:semiHidden="1" w:unhideWhenUsed="1"/>
-    <w:lsdException w:name="macro" w:semiHidden="1" w:unhideWhenUsed="1"/>
-    <w:lsdException w:name="toa heading" w:semiHidden="1" w:unhideWhenUsed="1"/>
-    <w:lsdException w:name="List" w:semiHidden="1" w:unhideWhenUsed="1"/>
-    <w:lsdException w:name="List Bullet" w:semiHidden="1" w:unhideWhenUsed="1"/>
-    <w:lsdException w:name="List Number" w:semiHidden="1" w:unhideWhenUsed="1"/>
-    <w:lsdException w:name="List 2" w:semiHidden="1" w:unhideWhenUsed="1"/>
-    <w:lsdException w:name="List 3" w:semiHidden="1" w:unhideWhenUsed="1"/>
-    <w:lsdException w:name="List 4" w:semiHidden="1" w:unhideWhenUsed="1"/>
-    <w:lsdException w:name="List 5" w:semiHidden="1" w:unhideWhenUsed="1"/>
-    <w:lsdException w:name="List Bullet 2" w:semiHidden="1" w:unhideWhenUsed="1"/>
-    <w:lsdException w:name="List Bullet 3" w:semiHidden="1" w:unhideWhenUsed="1"/>
-    <w:lsdException w:name="List Bullet 4" w:semiHidden="1" w:unhideWhenUsed="1"/>
-    <w:lsdException w:name="List Bullet 5" w:semiHidden="1" w:unhideWhenUsed="1"/>
-    <w:lsdException w:name="List Number 2" w:semiHidden="1" w:unhideWhenUsed="1"/>
-    <w:lsdException w:name="List Number 3" w:semiHidden="1" w:unhideWhenUsed="1"/>
-    <w:lsdException w:name="List Number 4" w:semiHidden="1" w:unhideWhenUsed="1"/>
-    <w:lsdException w:name="List Number 5" w:semiHidden="1" w:unhideWhenUsed="1"/>
-    <w:lsdException w:name="Title" w:uiPriority="10" w:qFormat="1"/>
-    <w:lsdException w:name="Closing" w:semiHidden="1" w:unhideWhenUsed="1"/>
-    <w:lsdException w:name="Signature" w:semiHidden="1" w:unhideWhenUsed="1"/>
-    <w:lsdException w:name="Default Paragraph Font" w:semiHidden="1" w:uiPriority="1" w:unhideWhenUsed="1"/>
-    <w:lsdException w:name="Body Text" w:semiHidden="1" w:unhideWhenUsed="1"/>
-    <w:lsdException w:name="Body Text Indent" w:semiHidden="1" w:unhideWhenUsed="1"/>
-    <w:lsdException w:name="List Continue" w:semiHidden="1" w:unhideWhenUsed="1"/>
-    <w:lsdException w:name="List Continue 2" w:semiHidden="1" w:unhideWhenUsed="1"/>
-    <w:lsdException w:name="List Continue 3" w:semiHidden="1" w:unhideWhenUsed="1"/>
-    <w:lsdException w:name="List Continue 4" w:semiHidden="1" w:unhideWhenUsed="1"/>
-    <w:lsdException w:name="List Continue 5" w:semiHidden="1" w:unhideWhenUsed="1"/>
-    <w:lsdException w:name="Message Header" w:semiHidden="1" w:unhideWhenUsed="1"/>
-    <w:lsdException w:name="Subtitle" w:uiPriority="11" w:qFormat="1"/>
-    <w:lsdException w:name="Salutation" w:semiHidden="1" w:unhideWhenUsed="1"/>
-    <w:lsdException w:name="Date" w:semiHidden="1" w:unhideWhenUsed="1"/>
-    <w:lsdException w:name="Body Text First Indent" w:semiHidden="1" w:unhideWhenUsed="1"/>
-    <w:lsdException w:name="Body Text First Indent 2" w:semiHidden="1" w:unhideWhenUsed="1"/>
-    <w:lsdException w:name="Note Heading" w:semiHidden="1" w:unhideWhenUsed="1"/>
-    <w:lsdException w:name="Body Text 2" w:semiHidden="1" w:unhideWhenUsed="1"/>
-    <w:lsdException w:name="Body Text 3" w:semiHidden="1" w:unhideWhenUsed="1"/>
-    <w:lsdException w:name="Body Text Indent 2" w:semiHidden="1" w:unhideWhenUsed="1"/>
-    <w:lsdException w:name="Body Text Indent 3" w:semiHidden="1" w:unhideWhenUsed="1"/>
-    <w:lsdException w:name="Block Text" w:semiHidden="1" w:unhideWhenUsed="1"/>
-    <w:lsdException w:name="Hyperlink" w:semiHidden="1" w:unhideWhenUsed="1"/>
-    <w:lsdException w:name="FollowedHyperlink" w:semiHidden="1" w:unhideWhenUsed="1"/>
-    <w:lsdException w:name="Strong" w:uiPriority="22" w:qFormat="1"/>
-    <w:lsdException w:name="Emphasis" w:uiPriority="20" w:qFormat="1"/>
-    <w:lsdException w:name="Document Map" w:semiHidden="1" w:unhideWhenUsed="1"/>
-    <w:lsdException w:name="Plain Text" w:semiHidden="1" w:unhideWhenUsed="1"/>
-    <w:lsdException w:name="E-mail Signature" w:semiHidden="1" w:unhideWhenUsed="1"/>
-    <w:lsdException w:name="HTML Top of Form" w:semiHidden="1" w:unhideWhenUsed="1"/>
-    <w:lsdException w:name="HTML Bottom of Form" w:semiHidden="1" w:unhideWhenUsed="1"/>
-    <w:lsdException w:name="Normal (Web)" w:semiHidden="1" w:unhideWhenUsed="1"/>
-    <w:lsdException w:name="HTML Acronym" w:semiHidden="1" w:unhideWhenUsed="1"/>
-    <w:lsdException w:name="HTML Address" w:semiHidden="1" w:unhideWhenUsed="1"/>
-    <w:lsdException w:name="HTML Cite" w:semiHidden="1" w:unhideWhenUsed="1"/>
-    <w:lsdException w:name="HTML Code" w:semiHidden="1" w:unhideWhenUsed="1"/>
-    <w:lsdException w:name="HTML Definition" w:semiHidden="1" w:unhideWhenUsed="1"/>
-    <w:lsdException w:name="HTML Keyboard" w:semiHidden="1" w:unhideWhenUsed="1"/>
-    <w:lsdException w:name="HTML Preformatted" w:semiHidden="1" w:unhideWhenUsed="1"/>
-    <w:lsdException w:name="HTML Sample" w:semiHidden="1" w:unhideWhenUsed="1"/>
-    <w:lsdException w:name="HTML Typewriter" w:semiHidden="1" w:unhideWhenUsed="1"/>
-    <w:lsdException w:name="HTML Variable" w:semiHidden="1" w:unhideWhenUsed="1"/>
-    <w:lsdException w:name="Normal Table" w:semiHidden="1" w:unhideWhenUsed="1"/>
-    <w:lsdException w:name="annotation subject" w:semiHidden="1" w:unhideWhenUsed="1"/>
-    <w:lsdException w:name="No List" w:semiHidden="1" w:unhideWhenUsed="1"/>
-    <w:lsdException w:name="Outline List 1" w:semiHidden="1" w:unhideWhenUsed="1"/>
-    <w:lsdException w:name="Outline List 2" w:semiHidden="1" w:unhideWhenUsed="1"/>
-    <w:lsdException w:name="Outline List 3" w:semiHidden="1" w:unhideWhenUsed="1"/>
-    <w:lsdException w:name="Table Simple 1" w:semiHidden="1" w:unhideWhenUsed="1"/>
-    <w:lsdException w:name="Table Simple 2" w:semiHidden="1" w:unhideWhenUsed="1"/>
-    <w:lsdException w:name="Table Simple 3" w:semiHidden="1" w:unhideWhenUsed="1"/>
-    <w:lsdException w:name="Table Classic 1" w:semiHidden="1" w:unhideWhenUsed="1"/>
-    <w:lsdException w:name="Table Classic 2" w:semiHidden="1" w:unhideWhenUsed="1"/>
-    <w:lsdException w:name="Table Classic 3" w:semiHidden="1" w:unhideWhenUsed="1"/>
-    <w:lsdException w:name="Table Classic 4" w:semiHidden="1" w:unhideWhenUsed="1"/>
-    <w:lsdException w:name="Table Colorful 1" w:semiHidden="1" w:unhideWhenUsed="1"/>
-    <w:lsdException w:name="Table Colorful 2" w:semiHidden="1" w:unhideWhenUsed="1"/>
-    <w:lsdException w:name="Table Colorful 3" w:semiHidden="1" w:unhideWhenUsed="1"/>
-    <w:lsdException w:name="Table Columns 1" w:semiHidden="1" w:unhideWhenUsed="1"/>
-    <w:lsdException w:name="Table Columns 2" w:semiHidden="1" w:unhideWhenUsed="1"/>
-    <w:lsdException w:name="Table Columns 3" w:semiHidden="1" w:unhideWhenUsed="1"/>
-    <w:lsdException w:name="Table Columns 4" w:semiHidden="1" w:unhideWhenUsed="1"/>
-    <w:lsdException w:name="Table Columns 5" w:semiHidden="1" w:unhideWhenUsed="1"/>
-    <w:lsdException w:name="Table Grid 1" w:semiHidden="1" w:unhideWhenUsed="1"/>
-    <w:lsdException w:name="Table Grid 2" w:semiHidden="1" w:unhideWhenUsed="1"/>
-    <w:lsdException w:name="Table Grid 3" w:semiHidden="1" w:unhideWhenUsed="1"/>
-    <w:lsdException w:name="Table Grid 4" w:semiHidden="1" w:unhideWhenUsed="1"/>
-    <w:lsdException w:name="Table Grid 5" w:semiHidden="1" w:unhideWhenUsed="1"/>
-    <w:lsdException w:name="Table Grid 6" w:semiHidden="1" w:unhideWhenUsed="1"/>
-    <w:lsdException w:name="Table Grid 7" w:semiHidden="1" w:unhideWhenUsed="1"/>
-    <w:lsdException w:name="Table Grid 8" w:semiHidden="1" w:unhideWhenUsed="1"/>
-    <w:lsdException w:name="Table List 1" w:semiHidden="1" w:unhideWhenUsed="1"/>
-    <w:lsdException w:name="Table List 2" w:semiHidden="1" w:unhideWhenUsed="1"/>
-    <w:lsdException w:name="Table List 3" w:semiHidden="1" w:unhideWhenUsed="1"/>
-    <w:lsdException w:name="Table List 4" w:semiHidden="1" w:unhideWhenUsed="1"/>
-    <w:lsdException w:name="Table List 5" w:semiHidden="1" w:unhideWhenUsed="1"/>
-    <w:lsdException w:name="Table List 6" w:semiHidden="1" w:unhideWhenUsed="1"/>
-    <w:lsdException w:name="Table List 7" w:semiHidden="1" w:unhideWhenUsed="1"/>
-    <w:lsdException w:name="Table List 8" w:semiHidden="1" w:unhideWhenUsed="1"/>
-    <w:lsdException w:name="Table 3D effects 1" w:semiHidden="1" w:unhideWhenUsed="1"/>
-    <w:lsdException w:name="Table 3D effects 2" w:semiHidden="1" w:unhideWhenUsed="1"/>
-    <w:lsdException w:name="Table 3D effects 3" w:semiHidden="1" w:unhideWhenUsed="1"/>
-    <w:lsdException w:name="Table Contemporary" w:semiHidden="1" w:unhideWhenUsed="1"/>
-    <w:lsdException w:name="Table Elegant" w:semiHidden="1" w:unhideWhenUsed="1"/>
-    <w:lsdException w:name="Table Professional" w:semiHidden="1" w:unhideWhenUsed="1"/>
-    <w:lsdException w:name="Table Subtle 1" w:semiHidden="1" w:unhideWhenUsed="1"/>
-    <w:lsdException w:name="Table Subtle 2" w:semiHidden="1" w:unhideWhenUsed="1"/>
-    <w:lsdException w:name="Table Web 1" w:semiHidden="1" w:unhideWhenUsed="1"/>
-    <w:lsdException w:name="Table Web 2" w:semiHidden="1" w:unhideWhenUsed="1"/>
-    <w:lsdException w:name="Table Web 3" w:semiHidden="1" w:unhideWhenUsed="1"/>
-    <w:lsdException w:name="Balloon Text" w:semiHidden="1" w:unhideWhenUsed="1"/>
-    <w:lsdException w:name="Table Grid" w:uiPriority="59"/>
-    <w:lsdException w:name="Table Theme" w:semiHidden="1" w:unhideWhenUsed="1"/>
-    <w:lsdException w:name="Placeholder Text" w:semiHidden="1"/>
-    <w:lsdException w:name="No Spacing" w:uiPriority="1" w:qFormat="1"/>
-    <w:lsdException w:name="Light Shading" w:uiPriority="60"/>
-    <w:lsdException w:name="Light List" w:uiPriority="61"/>
-    <w:lsdException w:name="Light Grid" w:uiPriority="62"/>
-    <w:lsdException w:name="Medium Shading 1" w:uiPriority="63"/>
-    <w:lsdException w:name="Medium Shading 2" w:uiPriority="64"/>
-    <w:lsdException w:name="Medium List 1" w:uiPriority="65"/>
-    <w:lsdException w:name="Medium List 2" w:uiPriority="66"/>
-    <w:lsdException w:name="Medium Grid 1" w:uiPriority="67"/>
-    <w:lsdException w:name="Medium Grid 2" w:uiPriority="68"/>
-    <w:lsdException w:name="Medium Grid 3" w:uiPriority="69"/>
-    <w:lsdException w:name="Dark List" w:uiPriority="70"/>
-    <w:lsdException w:name="Colorful Shading" w:uiPriority="71"/>
-    <w:lsdException w:name="Colorful List" w:uiPriority="72"/>
-    <w:lsdException w:name="Colorful Grid" w:uiPriority="73"/>
-    <w:lsdException w:name="Light Shading Accent 1" w:uiPriority="60"/>
-    <w:lsdException w:name="Light List Accent 1" w:uiPriority="61"/>
-    <w:lsdException w:name="Light Grid Accent 1" w:uiPriority="62"/>
-    <w:lsdException w:name="Medium Shading 1 Accent 1" w:uiPriority="63"/>
-    <w:lsdException w:name="Medium Shading 2 Accent 1" w:uiPriority="64"/>
-    <w:lsdException w:name="Medium List 1 Accent 1" w:uiPriority="65"/>
-    <w:lsdException w:name="Revision" w:semiHidden="1"/>
-    <w:lsdException w:name="List Paragraph" w:uiPriority="34" w:qFormat="1"/>
-    <w:lsdException w:name="Quote" w:uiPriority="29" w:qFormat="1"/>
-    <w:lsdException w:name="Intense Quote" w:uiPriority="30" w:qFormat="1"/>
-    <w:lsdException w:name="Medium List 2 Accent 1" w:uiPriority="66"/>
-    <w:lsdException w:name="Medium Grid 1 Accent 1" w:uiPriority="67"/>
-    <w:lsdException w:name="Medium Grid 2 Accent 1" w:uiPriority="68"/>
-    <w:lsdException w:name="Medium Grid 3 Accent 1" w:uiPriority="69"/>
-    <w:lsdException w:name="Dark List Accent 1" w:uiPriority="70"/>
-    <w:lsdException w:name="Colorful Shading Accent 1" w:uiPriority="71"/>
-    <w:lsdException w:name="Colorful List Accent 1" w:uiPriority="72"/>
-    <w:lsdException w:name="Colorful Grid Accent 1" w:uiPriority="73"/>
-    <w:lsdException w:name="Light Shading Accent 2" w:uiPriority="60"/>
-    <w:lsdException w:name="Light List Accent 2" w:uiPriority="61"/>
-    <w:lsdException w:name="Light Grid Accent 2" w:uiPriority="62"/>
-    <w:lsdException w:name="Medium Shading 1 Accent 2" w:uiPriority="63"/>
-    <w:lsdException w:name="Medium Shading 2 Accent 2" w:uiPriority="64"/>
-    <w:lsdException w:name="Medium List 1 Accent 2" w:uiPriority="65"/>
-    <w:lsdException w:name="Medium List 2 Accent 2" w:uiPriority="66"/>
-    <w:lsdException w:name="Medium Grid 1 Accent 2" w:uiPriority="67"/>
-    <w:lsdException w:name="Medium Grid 2 Accent 2" w:uiPriority="68"/>
-    <w:lsdException w:name="Medium Grid 3 Accent 2" w:uiPriority="69"/>
-    <w:lsdException w:name="Dark List Accent 2" w:uiPriority="70"/>
-    <w:lsdException w:name="Colorful Shading Accent 2" w:uiPriority="71"/>
-    <w:lsdException w:name="Colorful List Accent 2" w:uiPriority="72"/>
-    <w:lsdException w:name="Colorful Grid Accent 2" w:uiPriority="73"/>
-    <w:lsdException w:name="Light Shading Accent 3" w:uiPriority="60"/>
-    <w:lsdException w:name="Light List Accent 3" w:uiPriority="61"/>
-    <w:lsdException w:name="Light Grid Accent 3" w:uiPriority="62"/>
-    <w:lsdException w:name="Medium Shading 1 Accent 3" w:uiPriority="63"/>
-    <w:lsdException w:name="Medium Shading 2 Accent 3" w:uiPriority="64"/>
-    <w:lsdException w:name="Medium List 1 Accent 3" w:uiPriority="65"/>
-    <w:lsdException w:name="Medium List 2 Accent 3" w:uiPriority="66"/>
-    <w:lsdException w:name="Medium Grid 1 Accent 3" w:uiPriority="67"/>
-    <w:lsdException w:name="Medium Grid 2 Accent 3" w:uiPriority="68"/>
-    <w:lsdException w:name="Medium Grid 3 Accent 3" w:uiPriority="69"/>
-    <w:lsdException w:name="Dark List Accent 3" w:uiPriority="70"/>
-    <w:lsdException w:name="Colorful Shading Accent 3" w:uiPriority="71"/>
-    <w:lsdException w:name="Colorful List Accent 3" w:uiPriority="72"/>
-    <w:lsdException w:name="Colorful Grid Accent 3" w:uiPriority="73"/>
-    <w:lsdException w:name="Light Shading Accent 4" w:uiPriority="60"/>
-    <w:lsdException w:name="Light List Accent 4" w:uiPriority="61"/>
-    <w:lsdException w:name="Light Grid Accent 4" w:uiPriority="62"/>
-    <w:lsdException w:name="Medium Shading 1 Accent 4" w:uiPriority="63"/>
-    <w:lsdException w:name="Medium Shading 2 Accent 4" w:uiPriority="64"/>
-    <w:lsdException w:name="Medium List 1 Accent 4" w:uiPriority="65"/>
-    <w:lsdException w:name="Medium List 2 Accent 4" w:uiPriority="66"/>
-    <w:lsdException w:name="Medium Grid 1 Accent 4" w:uiPriority="67"/>
-    <w:lsdException w:name="Medium Grid 2 Accent 4" w:uiPriority="68"/>
-    <w:lsdException w:name="Medium Grid 3 Accent 4" w:uiPriority="69"/>
-    <w:lsdException w:name="Dark List Accent 4" w:uiPriority="70"/>
-    <w:lsdException w:name="Colorful Shading Accent 4" w:uiPriority="71"/>
-    <w:lsdException w:name="Colorful List Accent 4" w:uiPriority="72"/>
-    <w:lsdException w:name="Colorful Grid Accent 4" w:uiPriority="73"/>
-    <w:lsdException w:name="Light Shading Accent 5" w:uiPriority="60"/>
-    <w:lsdException w:name="Light List Accent 5" w:uiPriority="61"/>
-    <w:lsdException w:name="Light Grid Accent 5" w:uiPriority="62"/>
-    <w:lsdException w:name="Medium Shading 1 Accent 5" w:uiPriority="63"/>
-    <w:lsdException w:name="Medium Shading 2 Accent 5" w:uiPriority="64"/>
-    <w:lsdException w:name="Medium List 1 Accent 5" w:uiPriority="65"/>
-    <w:lsdException w:name="Medium List 2 Accent 5" w:uiPriority="66"/>
-    <w:lsdException w:name="Medium Grid 1 Accent 5" w:uiPriority="67"/>
-    <w:lsdException w:name="Medium Grid 2 Accent 5" w:uiPriority="68"/>
-    <w:lsdException w:name="Medium Grid 3 Accent 5" w:uiPriority="69"/>
-    <w:lsdException w:name="Dark List Accent 5" w:uiPriority="70"/>
-    <w:lsdException w:name="Colorful Shading Accent 5" w:uiPriority="71"/>
-    <w:lsdException w:name="Colorful List Accent 5" w:uiPriority="72"/>
-    <w:lsdException w:name="Colorful Grid Accent 5" w:uiPriority="73"/>
-    <w:lsdException w:name="Light Shading Accent 6" w:uiPriority="60"/>
-    <w:lsdException w:name="Light List Accent 6" w:uiPriority="61"/>
-    <w:lsdException w:name="Light Grid Accent 6" w:uiPriority="62"/>
-    <w:lsdException w:name="Medium Shading 1 Accent 6" w:uiPriority="63"/>
-    <w:lsdException w:name="Medium Shading 2 Accent 6" w:uiPriority="64"/>
-    <w:lsdException w:name="Medium List 1 Accent 6" w:uiPriority="65"/>
-    <w:lsdException w:name="Medium List 2 Accent 6" w:uiPriority="66"/>
-    <w:lsdException w:name="Medium Grid 1 Accent 6" w:uiPriority="67"/>
-    <w:lsdException w:name="Medium Grid 2 Accent 6" w:uiPriority="68"/>
-    <w:lsdException w:name="Medium Grid 3 Accent 6" w:uiPriority="69"/>
-    <w:lsdException w:name="Dark List Accent 6" w:uiPriority="70"/>
-    <w:lsdException w:name="Colorful Shading Accent 6" w:uiPriority="71"/>
-    <w:lsdException w:name="Colorful List Accent 6" w:uiPriority="72"/>
-    <w:lsdException w:name="Colorful Grid Accent 6" w:uiPriority="73"/>
-    <w:lsdException w:name="Subtle Emphasis" w:uiPriority="19" w:qFormat="1"/>
-    <w:lsdException w:name="Intense Emphasis" w:uiPriority="21" w:qFormat="1"/>
-    <w:lsdException w:name="Subtle Reference" w:uiPriority="31" w:qFormat="1"/>
-    <w:lsdException w:name="Intense Reference" w:uiPriority="32" w:qFormat="1"/>
-    <w:lsdException w:name="Book Title" w:uiPriority="33" w:qFormat="1"/>
-    <w:lsdException w:name="Bibliography" w:semiHidden="1" w:uiPriority="37" w:unhideWhenUsed="1"/>
-    <w:lsdException w:name="TOC Heading" w:semiHidden="1" w:uiPriority="39" w:unhideWhenUsed="1" w:qFormat="1"/>
-    <w:lsdException w:name="Plain Table 1" w:uiPriority="41"/>
-    <w:lsdException w:name="Plain Table 2" w:uiPriority="42"/>
-    <w:lsdException w:name="Plain Table 3" w:uiPriority="43"/>
-    <w:lsdException w:name="Plain Table 4" w:uiPriority="44"/>
-    <w:lsdException w:name="Plain Table 5" w:uiPriority="45"/>
-    <w:lsdException w:name="Grid Table Light" w:uiPriority="40"/>
-    <w:lsdException w:name="Grid Table 1 Light" w:uiPriority="46"/>
-    <w:lsdException w:name="Grid Table 2" w:uiPriority="47"/>
-    <w:lsdException w:name="Grid Table 3" w:uiPriority="48"/>
-    <w:lsdException w:name="Grid Table 4" w:uiPriority="49"/>
-    <w:lsdException w:name="Grid Table 5 Dark" w:uiPriority="50"/>
-    <w:lsdException w:name="Grid Table 6 Colorful" w:uiPriority="51"/>
-    <w:lsdException w:name="Grid Table 7 Colorful" w:uiPriority="52"/>
-    <w:lsdException w:name="Grid Table 1 Light Accent 1" w:uiPriority="46"/>
-    <w:lsdException w:name="Grid Table 2 Accent 1" w:uiPriority="47"/>
-    <w:lsdException w:name="Grid Table 3 Accent 1" w:uiPriority="48"/>
-    <w:lsdException w:name="Grid Table 4 Accent 1" w:uiPriority="49"/>
-    <w:lsdException w:name="Grid Table 5 Dark Accent 1" w:uiPriority="50"/>
-    <w:lsdException w:name="Grid Table 6 Colorful Accent 1" w:uiPriority="51"/>
-    <w:lsdException w:name="Grid Table 7 Colorful Accent 1" w:uiPriority="52"/>
-    <w:lsdException w:name="Grid Table 1 Light Accent 2" w:uiPriority="46"/>
-    <w:lsdException w:name="Grid Table 2 Accent 2" w:uiPriority="47"/>
-    <w:lsdException w:name="Grid Table 3 Accent 2" w:uiPriority="48"/>
-    <w:lsdException w:name="Grid Table 4 Accent 2" w:uiPriority="49"/>
-    <w:lsdException w:name="Grid Table 5 Dark Accent 2" w:uiPriority="50"/>
-    <w:lsdException w:name="Grid Table 6 Colorful Accent 2" w:uiPriority="51"/>
-    <w:lsdException w:name="Grid Table 7 Colorful Accent 2" w:uiPriority="52"/>
-    <w:lsdException w:name="Grid Table 1 Light Accent 3" w:uiPriority="46"/>
-    <w:lsdException w:name="Grid Table 2 Accent 3" w:uiPriority="47"/>
-    <w:lsdException w:name="Grid Table 3 Accent 3" w:uiPriority="48"/>
-    <w:lsdException w:name="Grid Table 4 Accent 3" w:uiPriority="49"/>
-    <w:lsdException w:name="Grid Table 5 Dark Accent 3" w:uiPriority="50"/>
-    <w:lsdException w:name="Grid Table 6 Colorful Accent 3" w:uiPriority="51"/>
-    <w:lsdException w:name="Grid Table 7 Colorful Accent 3" w:uiPriority="52"/>
-    <w:lsdException w:name="Grid Table 1 Light Accent 4" w:uiPriority="46"/>
-    <w:lsdException w:name="Grid Table 2 Accent 4" w:uiPriority="47"/>
-    <w:lsdException w:name="Grid Table 3 Accent 4" w:uiPriority="48"/>
-    <w:lsdException w:name="Grid Table 4 Accent 4" w:uiPriority="49"/>
-    <w:lsdException w:name="Grid Table 5 Dark Accent 4" w:uiPriority="50"/>
-    <w:lsdException w:name="Grid Table 6 Colorful Accent 4" w:uiPriority="51"/>
-    <w:lsdException w:name="Grid Table 7 Colorful Accent 4" w:uiPriority="52"/>
-    <w:lsdException w:name="Grid Table 1 Light Accent 5" w:uiPriority="46"/>
-    <w:lsdException w:name="Grid Table 2 Accent 5" w:uiPriority="47"/>
-    <w:lsdException w:name="Grid Table 3 Accent 5" w:uiPriority="48"/>
-    <w:lsdException w:name="Grid Table 4 Accent 5" w:uiPriority="49"/>
-    <w:lsdException w:name="Grid Table 5 Dark Accent 5" w:uiPriority="50"/>
-    <w:lsdException w:name="Grid Table 6 Colorful Accent 5" w:uiPriority="51"/>
-    <w:lsdException w:name="Grid Table 7 Colorful Accent 5" w:uiPriority="52"/>
-    <w:lsdException w:name="Grid Table 1 Light Accent 6" w:uiPriority="46"/>
-    <w:lsdException w:name="Grid Table 2 Accent 6" w:uiPriority="47"/>
-    <w:lsdException w:name="Grid Table 3 Accent 6" w:uiPriority="48"/>
-    <w:lsdException w:name="Grid Table 4 Accent 6" w:uiPriority="49"/>
-    <w:lsdException w:name="Grid Table 5 Dark Accent 6" w:uiPriority="50"/>
-    <w:lsdException w:name="Grid Table 6 Colorful Accent 6" w:uiPriority="51"/>
-    <w:lsdException w:name="Grid Table 7 Colorful Accent 6" w:uiPriority="52"/>
-    <w:lsdException w:name="List Table 1 Light" w:uiPriority="46"/>
-    <w:lsdException w:name="List Table 2" w:uiPriority="47"/>
-    <w:lsdException w:name="List Table 3" w:uiPriority="48"/>
-    <w:lsdException w:name="List Table 4" w:uiPriority="49"/>
-    <w:lsdException w:name="List Table 5 Dark" w:uiPriority="50"/>
-    <w:lsdException w:name="List Table 6 Colorful" w:uiPriority="51"/>
-    <w:lsdException w:name="List Table 7 Colorful" w:uiPriority="52"/>
-    <w:lsdException w:name="List Table 1 Light Accent 1" w:uiPriority="46"/>
-    <w:lsdException w:name="List Table 2 Accent 1" w:uiPriority="47"/>
-    <w:lsdException w:name="List Table 3 Accent 1" w:uiPriority="48"/>
-    <w:lsdException w:name="List Table 4 Accent 1" w:uiPriority="49"/>
-    <w:lsdException w:name="List Table 5 Dark Accent 1" w:uiPriority="50"/>
-    <w:lsdException w:name="List Table 6 Colorful Accent 1" w:uiPriority="51"/>
-    <w:lsdException w:name="List Table 7 Colorful Accent 1" w:uiPriority="52"/>
-    <w:lsdException w:name="List Table 1 Light Accent 2" w:uiPriority="46"/>
-    <w:lsdException w:name="List Table 2 Accent 2" w:uiPriority="47"/>
-    <w:lsdException w:name="List Table 3 Accent 2" w:uiPriority="48"/>
-    <w:lsdException w:name="List Table 4 Accent 2" w:uiPriority="49"/>
-    <w:lsdException w:name="List Table 5 Dark Accent 2" w:uiPriority="50"/>
-    <w:lsdException w:name="List Table 6 Colorful Accent 2" w:uiPriority="51"/>
-    <w:lsdException w:name="List Table 7 Colorful Accent 2" w:uiPriority="52"/>
-    <w:lsdException w:name="List Table 1 Light Accent 3" w:uiPriority="46"/>
-    <w:lsdException w:name="List Table 2 Accent 3" w:uiPriority="47"/>
-    <w:lsdException w:name="List Table 3 Accent 3" w:uiPriority="48"/>
-    <w:lsdException w:name="List Table 4 Accent 3" w:uiPriority="49"/>
-    <w:lsdException w:name="List Table 5 Dark Accent 3" w:uiPriority="50"/>
-    <w:lsdException w:name="List Table 6 Colorful Accent 3" w:uiPriority="51"/>
-    <w:lsdException w:name="List Table 7 Colorful Accent 3" w:uiPriority="52"/>
-    <w:lsdException w:name="List Table 1 Light Accent 4" w:uiPriority="46"/>
-    <w:lsdException w:name="List Table 2 Accent 4" w:uiPriority="47"/>
-    <w:lsdException w:name="List Table 3 Accent 4" w:uiPriority="48"/>
-    <w:lsdException w:name="List Table 4 Accent 4" w:uiPriority="49"/>
-    <w:lsdException w:name="List Table 5 Dark Accent 4" w:uiPriority="50"/>
-    <w:lsdException w:name="List Table 6 Colorful Accent 4" w:uiPriority="51"/>
-    <w:lsdException w:name="List Table 7 Colorful Accent 4" w:uiPriority="52"/>
-    <w:lsdException w:name="List Table 1 Light Accent 5" w:uiPriority="46"/>
-    <w:lsdException w:name="List Table 2 Accent 5" w:uiPriority="47"/>
-    <w:lsdException w:name="List Table 3 Accent 5" w:uiPriority="48"/>
-    <w:lsdException w:name="List Table 4 Accent 5" w:uiPriority="49"/>
-    <w:lsdException w:name="List Table 5 Dark Accent 5" w:uiPriority="50"/>
-    <w:lsdException w:name="List Table 6 Colorful Accent 5" w:uiPriority="51"/>
-    <w:lsdException w:name="List Table 7 Colorful Accent 5" w:uiPriority="52"/>
-    <w:lsdException w:name="List Table 1 Light Accent 6" w:uiPriority="46"/>
-    <w:lsdException w:name="List Table 2 Accent 6" w:uiPriority="47"/>
-    <w:lsdException w:name="List Table 3 Accent 6" w:uiPriority="48"/>
-    <w:lsdException w:name="List Table 4 Accent 6" w:uiPriority="49"/>
-    <w:lsdException w:name="List Table 5 Dark Accent 6" w:uiPriority="50"/>
-    <w:lsdException w:name="List Table 6 Colorful Accent 6" w:uiPriority="51"/>
-    <w:lsdException w:name="List Table 7 Colorful Accent 6" w:uiPriority="52"/>
+  <w:latentStyles w:defLockedState="0" w:defUIPriority="99" w:defSemiHidden="1" w:defUnhideWhenUsed="1" w:defQFormat="0" w:count="267">
+    <w:lsdException w:name="Normal" w:semiHidden="0" w:uiPriority="0" w:unhideWhenUsed="0" w:qFormat="1"/>
+    <w:lsdException w:name="heading 1" w:semiHidden="0" w:uiPriority="9" w:unhideWhenUsed="0" w:qFormat="1"/>
+    <w:lsdException w:name="heading 2" w:uiPriority="9" w:qFormat="1"/>
+    <w:lsdException w:name="heading 3" w:uiPriority="9" w:qFormat="1"/>
+    <w:lsdException w:name="heading 4" w:uiPriority="9" w:qFormat="1"/>
+    <w:lsdException w:name="heading 5" w:uiPriority="9" w:qFormat="1"/>
+    <w:lsdException w:name="heading 6" w:uiPriority="9" w:qFormat="1"/>
+    <w:lsdException w:name="heading 7" w:uiPriority="9" w:qFormat="1"/>
+    <w:lsdException w:name="heading 8" w:uiPriority="9" w:qFormat="1"/>
+    <w:lsdException w:name="heading 9" w:uiPriority="9" w:qFormat="1"/>
+    <w:lsdException w:name="toc 1" w:uiPriority="39"/>
+    <w:lsdException w:name="toc 2" w:uiPriority="39"/>
+    <w:lsdException w:name="toc 3" w:uiPriority="39"/>
+    <w:lsdException w:name="toc 4" w:uiPriority="39"/>
+    <w:lsdException w:name="toc 5" w:uiPriority="39"/>
+    <w:lsdException w:name="toc 6" w:uiPriority="39"/>
+    <w:lsdException w:name="toc 7" w:uiPriority="39"/>
+    <w:lsdException w:name="toc 8" w:uiPriority="39"/>
+    <w:lsdException w:name="toc 9" w:uiPriority="39"/>
+    <w:lsdException w:name="caption" w:uiPriority="35" w:qFormat="1"/>
+    <w:lsdException w:name="Title" w:semiHidden="0" w:uiPriority="10" w:unhideWhenUsed="0" w:qFormat="1"/>
+    <w:lsdException w:name="Default Paragraph Font" w:uiPriority="1"/>
+    <w:lsdException w:name="Subtitle" w:semiHidden="0" w:uiPriority="11" w:unhideWhenUsed="0" w:qFormat="1"/>
+    <w:lsdException w:name="Strong" w:semiHidden="0" w:uiPriority="22" w:unhideWhenUsed="0" w:qFormat="1"/>
+    <w:lsdException w:name="Emphasis" w:semiHidden="0" w:uiPriority="20" w:unhideWhenUsed="0" w:qFormat="1"/>
+    <w:lsdException w:name="Table Grid" w:semiHidden="0" w:uiPriority="59" w:unhideWhenUsed="0"/>
+    <w:lsdException w:name="Placeholder Text" w:unhideWhenUsed="0"/>
+    <w:lsdException w:name="No Spacing" w:semiHidden="0" w:uiPriority="1" w:unhideWhenUsed="0" w:qFormat="1"/>
+    <w:lsdException w:name="Light Shading" w:semiHidden="0" w:uiPriority="60" w:unhideWhenUsed="0"/>
+    <w:lsdException w:name="Light List" w:semiHidden="0" w:uiPriority="61" w:unhideWhenUsed="0"/>
+    <w:lsdException w:name="Light Grid" w:semiHidden="0" w:uiPriority="62" w:unhideWhenUsed="0"/>
+    <w:lsdException w:name="Medium Shading 1" w:semiHidden="0" w:uiPriority="63" w:unhideWhenUsed="0"/>
+    <w:lsdException w:name="Medium Shading 2" w:semiHidden="0" w:uiPriority="64" w:unhideWhenUsed="0"/>
+    <w:lsdException w:name="Medium List 1" w:semiHidden="0" w:uiPriority="65" w:unhideWhenUsed="0"/>
+    <w:lsdException w:name="Medium List 2" w:semiHidden="0" w:uiPriority="66" w:unhideWhenUsed="0"/>
+    <w:lsdException w:name="Medium Grid 1" w:semiHidden="0" w:uiPriority="67" w:unhideWhenUsed="0"/>
+    <w:lsdException w:name="Medium Grid 2" w:semiHidden="0" w:uiPriority="68" w:unhideWhenUsed="0"/>
+    <w:lsdException w:name="Medium Grid 3" w:semiHidden="0" w:uiPriority="69" w:unhideWhenUsed="0"/>
+    <w:lsdException w:name="Dark List" w:semiHidden="0" w:uiPriority="70" w:unhideWhenUsed="0"/>
+    <w:lsdException w:name="Colorful Shading" w:semiHidden="0" w:uiPriority="71" w:unhideWhenUsed="0"/>
+    <w:lsdException w:name="Colorful List" w:semiHidden="0" w:uiPriority="72" w:unhideWhenUsed="0"/>
+    <w:lsdException w:name="Colorful Grid" w:semiHidden="0" w:uiPriority="73" w:unhideWhenUsed="0"/>
+    <w:lsdException w:name="Light Shading Accent 1" w:semiHidden="0" w:uiPriority="60" w:unhideWhenUsed="0"/>
+    <w:lsdException w:name="Light List Accent 1" w:semiHidden="0" w:uiPriority="61" w:unhideWhenUsed="0"/>
+    <w:lsdException w:name="Light Grid Accent 1" w:semiHidden="0" w:uiPriority="62" w:unhideWhenUsed="0"/>
+    <w:lsdException w:name="Medium Shading 1 Accent 1" w:semiHidden="0" w:uiPriority="63" w:unhideWhenUsed="0"/>
+    <w:lsdException w:name="Medium Shading 2 Accent 1" w:semiHidden="0" w:uiPriority="64" w:unhideWhenUsed="0"/>
+    <w:lsdException w:name="Medium List 1 Accent 1" w:semiHidden="0" w:uiPriority="65" w:unhideWhenUsed="0"/>
+    <w:lsdException w:name="Revision" w:unhideWhenUsed="0"/>
+    <w:lsdException w:name="List Paragraph" w:semiHidden="0" w:uiPriority="34" w:unhideWhenUsed="0" w:qFormat="1"/>
+    <w:lsdException w:name="Quote" w:semiHidden="0" w:uiPriority="29" w:unhideWhenUsed="0" w:qFormat="1"/>
+    <w:lsdException w:name="Intense Quote" w:semiHidden="0" w:uiPriority="30" w:unhideWhenUsed="0" w:qFormat="1"/>
+    <w:lsdException w:name="Medium List 2 Accent 1" w:semiHidden="0" w:uiPriority="66" w:unhideWhenUsed="0"/>
+    <w:lsdException w:name="Medium Grid 1 Accent 1" w:semiHidden="0" w:uiPriority="67" w:unhideWhenUsed="0"/>
+    <w:lsdException w:name="Medium Grid 2 Accent 1" w:semiHidden="0" w:uiPriority="68" w:unhideWhenUsed="0"/>
+    <w:lsdException w:name="Medium Grid 3 Accent 1" w:semiHidden="0" w:uiPriority="69" w:unhideWhenUsed="0"/>
+    <w:lsdException w:name="Dark List Accent 1" w:semiHidden="0" w:uiPriority="70" w:unhideWhenUsed="0"/>
+    <w:lsdException w:name="Colorful Shading Accent 1" w:semiHidden="0" w:uiPriority="71" w:unhideWhenUsed="0"/>
+    <w:lsdException w:name="Colorful List Accent 1" w:semiHidden="0" w:uiPriority="72" w:unhideWhenUsed="0"/>
+    <w:lsdException w:name="Colorful Grid Accent 1" w:semiHidden="0" w:uiPriority="73" w:unhideWhenUsed="0"/>
+    <w:lsdException w:name="Light Shading Accent 2" w:semiHidden="0" w:uiPriority="60" w:unhideWhenUsed="0"/>
+    <w:lsdException w:name="Light List Accent 2" w:semiHidden="0" w:uiPriority="61" w:unhideWhenUsed="0"/>
+    <w:lsdException w:name="Light Grid Accent 2" w:semiHidden="0" w:uiPriority="62" w:unhideWhenUsed="0"/>
+    <w:lsdException w:name="Medium Shading 1 Accent 2" w:semiHidden="0" w:uiPriority="63" w:unhideWhenUsed="0"/>
+    <w:lsdException w:name="Medium Shading 2 Accent 2" w:semiHidden="0" w:uiPriority="64" w:unhideWhenUsed="0"/>
+    <w:lsdException w:name="Medium List 1 Accent 2" w:semiHidden="0" w:uiPriority="65" w:unhideWhenUsed="0"/>
+    <w:lsdException w:name="Medium List 2 Accent 2" w:semiHidden="0" w:uiPriority="66" w:unhideWhenUsed="0"/>
+    <w:lsdException w:name="Medium Grid 1 Accent 2" w:semiHidden="0" w:uiPriority="67" w:unhideWhenUsed="0"/>
+    <w:lsdException w:name="Medium Grid 2 Accent 2" w:semiHidden="0" w:uiPriority="68" w:unhideWhenUsed="0"/>
+    <w:lsdException w:name="Medium Grid 3 Accent 2" w:semiHidden="0" w:uiPriority="69" w:unhideWhenUsed="0"/>
+    <w:lsdException w:name="Dark List Accent 2" w:semiHidden="0" w:uiPriority="70" w:unhideWhenUsed="0"/>
+    <w:lsdException w:name="Colorful Shading Accent 2" w:semiHidden="0" w:uiPriority="71" w:unhideWhenUsed="0"/>
+    <w:lsdException w:name="Colorful List Accent 2" w:semiHidden="0" w:uiPriority="72" w:unhideWhenUsed="0"/>
+    <w:lsdException w:name="Colorful Grid Accent 2" w:semiHidden="0" w:uiPriority="73" w:unhideWhenUsed="0"/>
+    <w:lsdException w:name="Light Shading Accent 3" w:semiHidden="0" w:uiPriority="60" w:unhideWhenUsed="0"/>
+    <w:lsdException w:name="Light List Accent 3" w:semiHidden="0" w:uiPriority="61" w:unhideWhenUsed="0"/>
+    <w:lsdException w:name="Light Grid Accent 3" w:semiHidden="0" w:uiPriority="62" w:unhideWhenUsed="0"/>
+    <w:lsdException w:name="Medium Shading 1 Accent 3" w:semiHidden="0" w:uiPriority="63" w:unhideWhenUsed="0"/>
+    <w:lsdException w:name="Medium Shading 2 Accent 3" w:semiHidden="0" w:uiPriority="64" w:unhideWhenUsed="0"/>
+    <w:lsdException w:name="Medium List 1 Accent 3" w:semiHidden="0" w:uiPriority="65" w:unhideWhenUsed="0"/>
+    <w:lsdException w:name="Medium List 2 Accent 3" w:semiHidden="0" w:uiPriority="66" w:unhideWhenUsed="0"/>
+    <w:lsdException w:name="Medium Grid 1 Accent 3" w:semiHidden="0" w:uiPriority="67" w:unhideWhenUsed="0"/>
+    <w:lsdException w:name="Medium Grid 2 Accent 3" w:semiHidden="0" w:uiPriority="68" w:unhideWhenUsed="0"/>
+    <w:lsdException w:name="Medium Grid 3 Accent 3" w:semiHidden="0" w:uiPriority="69" w:unhideWhenUsed="0"/>
+    <w:lsdException w:name="Dark List Accent 3" w:semiHidden="0" w:uiPriority="70" w:unhideWhenUsed="0"/>
+    <w:lsdException w:name="Colorful Shading Accent 3" w:semiHidden="0" w:uiPriority="71" w:unhideWhenUsed="0"/>
+    <w:lsdException w:name="Colorful List Accent 3" w:semiHidden="0" w:uiPriority="72" w:unhideWhenUsed="0"/>
+    <w:lsdException w:name="Colorful Grid Accent 3" w:semiHidden="0" w:uiPriority="73" w:unhideWhenUsed="0"/>
+    <w:lsdException w:name="Light Shading Accent 4" w:semiHidden="0" w:uiPriority="60" w:unhideWhenUsed="0"/>
+    <w:lsdException w:name="Light List Accent 4" w:semiHidden="0" w:uiPriority="61" w:unhideWhenUsed="0"/>
+    <w:lsdException w:name="Light Grid Accent 4" w:semiHidden="0" w:uiPriority="62" w:unhideWhenUsed="0"/>
+    <w:lsdException w:name="Medium Shading 1 Accent 4" w:semiHidden="0" w:uiPriority="63" w:unhideWhenUsed="0"/>
+    <w:lsdException w:name="Medium Shading 2 Accent 4" w:semiHidden="0" w:uiPriority="64" w:unhideWhenUsed="0"/>
+    <w:lsdException w:name="Medium List 1 Accent 4" w:semiHidden="0" w:uiPriority="65" w:unhideWhenUsed="0"/>
+    <w:lsdException w:name="Medium List 2 Accent 4" w:semiHidden="0" w:uiPriority="66" w:unhideWhenUsed="0"/>
+    <w:lsdException w:name="Medium Grid 1 Accent 4" w:semiHidden="0" w:uiPriority="67" w:unhideWhenUsed="0"/>
+    <w:lsdException w:name="Medium Grid 2 Accent 4" w:semiHidden="0" w:uiPriority="68" w:unhideWhenUsed="0"/>
+    <w:lsdException w:name="Medium Grid 3 Accent 4" w:semiHidden="0" w:uiPriority="69" w:unhideWhenUsed="0"/>
+    <w:lsdException w:name="Dark List Accent 4" w:semiHidden="0" w:uiPriority="70" w:unhideWhenUsed="0"/>
+    <w:lsdException w:name="Colorful Shading Accent 4" w:semiHidden="0" w:uiPriority="71" w:unhideWhenUsed="0"/>
+    <w:lsdException w:name="Colorful List Accent 4" w:semiHidden="0" w:uiPriority="72" w:unhideWhenUsed="0"/>
+    <w:lsdException w:name="Colorful Grid Accent 4" w:semiHidden="0" w:uiPriority="73" w:unhideWhenUsed="0"/>
+    <w:lsdException w:name="Light Shading Accent 5" w:semiHidden="0" w:uiPriority="60" w:unhideWhenUsed="0"/>
+    <w:lsdException w:name="Light List Accent 5" w:semiHidden="0" w:uiPriority="61" w:unhideWhenUsed="0"/>
+    <w:lsdException w:name="Light Grid Accent 5" w:semiHidden="0" w:uiPriority="62" w:unhideWhenUsed="0"/>
+    <w:lsdException w:name="Medium Shading 1 Accent 5" w:semiHidden="0" w:uiPriority="63" w:unhideWhenUsed="0"/>
+    <w:lsdException w:name="Medium Shading 2 Accent 5" w:semiHidden="0" w:uiPriority="64" w:unhideWhenUsed="0"/>
+    <w:lsdException w:name="Medium List 1 Accent 5" w:semiHidden="0" w:uiPriority="65" w:unhideWhenUsed="0"/>
+    <w:lsdException w:name="Medium List 2 Accent 5" w:semiHidden="0" w:uiPriority="66" w:unhideWhenUsed="0"/>
+    <w:lsdException w:name="Medium Grid 1 Accent 5" w:semiHidden="0" w:uiPriority="67" w:unhideWhenUsed="0"/>
+    <w:lsdException w:name="Medium Grid 2 Accent 5" w:semiHidden="0" w:uiPriority="68" w:unhideWhenUsed="0"/>
+    <w:lsdException w:name="Medium Grid 3 Accent 5" w:semiHidden="0" w:uiPriority="69" w:unhideWhenUsed="0"/>
+    <w:lsdException w:name="Dark List Accent 5" w:semiHidden="0" w:uiPriority="70" w:unhideWhenUsed="0"/>
+    <w:lsdException w:name="Colorful Shading Accent 5" w:semiHidden="0" w:uiPriority="71" w:unhideWhenUsed="0"/>
+    <w:lsdException w:name="Colorful List Accent 5" w:semiHidden="0" w:uiPriority="72" w:unhideWhenUsed="0"/>
+    <w:lsdException w:name="Colorful Grid Accent 5" w:semiHidden="0" w:uiPriority="73" w:unhideWhenUsed="0"/>
+    <w:lsdException w:name="Light Shading Accent 6" w:semiHidden="0" w:uiPriority="60" w:unhideWhenUsed="0"/>
+    <w:lsdException w:name="Light List Accent 6" w:semiHidden="0" w:uiPriority="61" w:unhideWhenUsed="0"/>
+    <w:lsdException w:name="Light Grid Accent 6" w:semiHidden="0" w:uiPriority="62" w:unhideWhenUsed="0"/>
+    <w:lsdException w:name="Medium Shading 1 Accent 6" w:semiHidden="0" w:uiPriority="63" w:unhideWhenUsed="0"/>
+    <w:lsdException w:name="Medium Shading 2 Accent 6" w:semiHidden="0" w:uiPriority="64" w:unhideWhenUsed="0"/>
+    <w:lsdException w:name="Medium List 1 Accent 6" w:semiHidden="0" w:uiPriority="65" w:unhideWhenUsed="0"/>
+    <w:lsdException w:name="Medium List 2 Accent 6" w:semiHidden="0" w:uiPriority="66" w:unhideWhenUsed="0"/>
+    <w:lsdException w:name="Medium Grid 1 Accent 6" w:semiHidden="0" w:uiPriority="67" w:unhideWhenUsed="0"/>
+    <w:lsdException w:name="Medium Grid 2 Accent 6" w:semiHidden="0" w:uiPriority="68" w:unhideWhenUsed="0"/>
+    <w:lsdException w:name="Medium Grid 3 Accent 6" w:semiHidden="0" w:uiPriority="69" w:unhideWhenUsed="0"/>
+    <w:lsdException w:name="Dark List Accent 6" w:semiHidden="0" w:uiPriority="70" w:unhideWhenUsed="0"/>
+    <w:lsdException w:name="Colorful Shading Accent 6" w:semiHidden="0" w:uiPriority="71" w:unhideWhenUsed="0"/>
+    <w:lsdException w:name="Colorful List Accent 6" w:semiHidden="0" w:uiPriority="72" w:unhideWhenUsed="0"/>
+    <w:lsdException w:name="Colorful Grid Accent 6" w:semiHidden="0" w:uiPriority="73" w:unhideWhenUsed="0"/>
+    <w:lsdException w:name="Subtle Emphasis" w:semiHidden="0" w:uiPriority="19" w:unhideWhenUsed="0" w:qFormat="1"/>
+    <w:lsdException w:name="Intense Emphasis" w:semiHidden="0" w:uiPriority="21" w:unhideWhenUsed="0" w:qFormat="1"/>
+    <w:lsdException w:name="Subtle Reference" w:semiHidden="0" w:uiPriority="31" w:unhideWhenUsed="0" w:qFormat="1"/>
+    <w:lsdException w:name="Intense Reference" w:semiHidden="0" w:uiPriority="32" w:unhideWhenUsed="0" w:qFormat="1"/>
+    <w:lsdException w:name="Book Title" w:semiHidden="0" w:uiPriority="33" w:unhideWhenUsed="0" w:qFormat="1"/>
+    <w:lsdException w:name="Bibliography" w:uiPriority="37"/>
+    <w:lsdException w:name="TOC Heading" w:uiPriority="39" w:qFormat="1"/>
   </w:latentStyles>
   <w:style w:type="paragraph" w:default="1" w:styleId="Normal">
     <w:name w:val="Normal"/>
@@ -3758,6 +3455,7 @@
       <w:spacing w:after="0" w:line="240" w:lineRule="auto"/>
     </w:pPr>
     <w:tblPr>
+      <w:tblInd w:w="0" w:type="dxa"/>
       <w:tblBorders>
         <w:top w:val="single" w:sz="4" w:space="0" w:color="auto"/>
         <w:left w:val="single" w:sz="4" w:space="0" w:color="auto"/>
@@ -3766,6 +3464,313 @@
         <w:insideH w:val="single" w:sz="4" w:space="0" w:color="auto"/>
         <w:insideV w:val="single" w:sz="4" w:space="0" w:color="auto"/>
       </w:tblBorders>
+      <w:tblCellMar>
+        <w:top w:w="0" w:type="dxa"/>
+        <w:left w:w="108" w:type="dxa"/>
+        <w:bottom w:w="0" w:type="dxa"/>
+        <w:right w:w="108" w:type="dxa"/>
+      </w:tblCellMar>
+    </w:tblPr>
+  </w:style>
+  <w:style w:type="paragraph" w:styleId="Paragraphedeliste">
+    <w:name w:val="List Paragraph"/>
+    <w:basedOn w:val="Normal"/>
+    <w:uiPriority w:val="34"/>
+    <w:qFormat/>
+    <w:rsid w:val="004D6084"/>
+    <w:pPr>
+      <w:ind w:left="720"/>
+      <w:contextualSpacing/>
+    </w:pPr>
+  </w:style>
+  <w:style w:type="character" w:customStyle="1" w:styleId="Titre2Car">
+    <w:name w:val="Titre 2 Car"/>
+    <w:basedOn w:val="Policepardfaut"/>
+    <w:link w:val="Titre2"/>
+    <w:uiPriority w:val="9"/>
+    <w:rsid w:val="008045AB"/>
+    <w:rPr>
+      <w:rFonts w:asciiTheme="majorHAnsi" w:eastAsiaTheme="majorEastAsia" w:hAnsiTheme="majorHAnsi" w:cstheme="majorBidi"/>
+      <w:b/>
+      <w:bCs/>
+      <w:color w:val="4F81BD" w:themeColor="accent1"/>
+      <w:sz w:val="26"/>
+      <w:szCs w:val="26"/>
+    </w:rPr>
+  </w:style>
+  <w:style w:type="character" w:customStyle="1" w:styleId="Titre3Car">
+    <w:name w:val="Titre 3 Car"/>
+    <w:basedOn w:val="Policepardfaut"/>
+    <w:link w:val="Titre3"/>
+    <w:uiPriority w:val="9"/>
+    <w:rsid w:val="008045AB"/>
+    <w:rPr>
+      <w:rFonts w:asciiTheme="majorHAnsi" w:eastAsiaTheme="majorEastAsia" w:hAnsiTheme="majorHAnsi" w:cstheme="majorBidi"/>
+      <w:b/>
+      <w:bCs/>
+      <w:color w:val="4F81BD" w:themeColor="accent1"/>
+    </w:rPr>
+  </w:style>
+</w:styles>
+</file>
+
+<file path=word/stylesWithEffects.xml><?xml version="1.0" encoding="utf-8"?>
+<w:styles xmlns:wpc="http://schemas.microsoft.com/office/word/2010/wordprocessingCanvas" xmlns:mc="http://schemas.openxmlformats.org/markup-compatibility/2006" xmlns:o="urn:schemas-microsoft-com:office:office" xmlns:r="http://schemas.openxmlformats.org/officeDocument/2006/relationships" xmlns:m="http://schemas.openxmlformats.org/officeDocument/2006/math" xmlns:v="urn:schemas-microsoft-com:vml" xmlns:wp14="http://schemas.microsoft.com/office/word/2010/wordprocessingDrawing" xmlns:wp="http://schemas.openxmlformats.org/drawingml/2006/wordprocessingDrawing" xmlns:w10="urn:schemas-microsoft-com:office:word" xmlns:w="http://schemas.openxmlformats.org/wordprocessingml/2006/main" xmlns:w14="http://schemas.microsoft.com/office/word/2010/wordml" xmlns:wpg="http://schemas.microsoft.com/office/word/2010/wordprocessingGroup" xmlns:wpi="http://schemas.microsoft.com/office/word/2010/wordprocessingInk" xmlns:wne="http://schemas.microsoft.com/office/word/2006/wordml" xmlns:wps="http://schemas.microsoft.com/office/word/2010/wordprocessingShape" mc:Ignorable="w14 wp14">
+  <w:docDefaults>
+    <w:rPrDefault>
+      <w:rPr>
+        <w:rFonts w:asciiTheme="minorHAnsi" w:eastAsiaTheme="minorHAnsi" w:hAnsiTheme="minorHAnsi" w:cstheme="minorBidi"/>
+        <w:sz w:val="22"/>
+        <w:szCs w:val="22"/>
+        <w:lang w:val="fr-CH" w:eastAsia="en-US" w:bidi="ar-SA"/>
+      </w:rPr>
+    </w:rPrDefault>
+    <w:pPrDefault>
+      <w:pPr>
+        <w:spacing w:after="200" w:line="276" w:lineRule="auto"/>
+      </w:pPr>
+    </w:pPrDefault>
+  </w:docDefaults>
+  <w:latentStyles w:defLockedState="0" w:defUIPriority="99" w:defSemiHidden="1" w:defUnhideWhenUsed="1" w:defQFormat="0" w:count="267">
+    <w:lsdException w:name="Normal" w:semiHidden="0" w:uiPriority="0" w:unhideWhenUsed="0" w:qFormat="1"/>
+    <w:lsdException w:name="heading 1" w:semiHidden="0" w:uiPriority="9" w:unhideWhenUsed="0" w:qFormat="1"/>
+    <w:lsdException w:name="heading 2" w:uiPriority="9" w:qFormat="1"/>
+    <w:lsdException w:name="heading 3" w:uiPriority="9" w:qFormat="1"/>
+    <w:lsdException w:name="heading 4" w:uiPriority="9" w:qFormat="1"/>
+    <w:lsdException w:name="heading 5" w:uiPriority="9" w:qFormat="1"/>
+    <w:lsdException w:name="heading 6" w:uiPriority="9" w:qFormat="1"/>
+    <w:lsdException w:name="heading 7" w:uiPriority="9" w:qFormat="1"/>
+    <w:lsdException w:name="heading 8" w:uiPriority="9" w:qFormat="1"/>
+    <w:lsdException w:name="heading 9" w:uiPriority="9" w:qFormat="1"/>
+    <w:lsdException w:name="toc 1" w:uiPriority="39"/>
+    <w:lsdException w:name="toc 2" w:uiPriority="39"/>
+    <w:lsdException w:name="toc 3" w:uiPriority="39"/>
+    <w:lsdException w:name="toc 4" w:uiPriority="39"/>
+    <w:lsdException w:name="toc 5" w:uiPriority="39"/>
+    <w:lsdException w:name="toc 6" w:uiPriority="39"/>
+    <w:lsdException w:name="toc 7" w:uiPriority="39"/>
+    <w:lsdException w:name="toc 8" w:uiPriority="39"/>
+    <w:lsdException w:name="toc 9" w:uiPriority="39"/>
+    <w:lsdException w:name="caption" w:uiPriority="35" w:qFormat="1"/>
+    <w:lsdException w:name="Title" w:semiHidden="0" w:uiPriority="10" w:unhideWhenUsed="0" w:qFormat="1"/>
+    <w:lsdException w:name="Default Paragraph Font" w:uiPriority="1"/>
+    <w:lsdException w:name="Subtitle" w:semiHidden="0" w:uiPriority="11" w:unhideWhenUsed="0" w:qFormat="1"/>
+    <w:lsdException w:name="Strong" w:semiHidden="0" w:uiPriority="22" w:unhideWhenUsed="0" w:qFormat="1"/>
+    <w:lsdException w:name="Emphasis" w:semiHidden="0" w:uiPriority="20" w:unhideWhenUsed="0" w:qFormat="1"/>
+    <w:lsdException w:name="Table Grid" w:semiHidden="0" w:uiPriority="59" w:unhideWhenUsed="0"/>
+    <w:lsdException w:name="Placeholder Text" w:unhideWhenUsed="0"/>
+    <w:lsdException w:name="No Spacing" w:semiHidden="0" w:uiPriority="1" w:unhideWhenUsed="0" w:qFormat="1"/>
+    <w:lsdException w:name="Light Shading" w:semiHidden="0" w:uiPriority="60" w:unhideWhenUsed="0"/>
+    <w:lsdException w:name="Light List" w:semiHidden="0" w:uiPriority="61" w:unhideWhenUsed="0"/>
+    <w:lsdException w:name="Light Grid" w:semiHidden="0" w:uiPriority="62" w:unhideWhenUsed="0"/>
+    <w:lsdException w:name="Medium Shading 1" w:semiHidden="0" w:uiPriority="63" w:unhideWhenUsed="0"/>
+    <w:lsdException w:name="Medium Shading 2" w:semiHidden="0" w:uiPriority="64" w:unhideWhenUsed="0"/>
+    <w:lsdException w:name="Medium List 1" w:semiHidden="0" w:uiPriority="65" w:unhideWhenUsed="0"/>
+    <w:lsdException w:name="Medium List 2" w:semiHidden="0" w:uiPriority="66" w:unhideWhenUsed="0"/>
+    <w:lsdException w:name="Medium Grid 1" w:semiHidden="0" w:uiPriority="67" w:unhideWhenUsed="0"/>
+    <w:lsdException w:name="Medium Grid 2" w:semiHidden="0" w:uiPriority="68" w:unhideWhenUsed="0"/>
+    <w:lsdException w:name="Medium Grid 3" w:semiHidden="0" w:uiPriority="69" w:unhideWhenUsed="0"/>
+    <w:lsdException w:name="Dark List" w:semiHidden="0" w:uiPriority="70" w:unhideWhenUsed="0"/>
+    <w:lsdException w:name="Colorful Shading" w:semiHidden="0" w:uiPriority="71" w:unhideWhenUsed="0"/>
+    <w:lsdException w:name="Colorful List" w:semiHidden="0" w:uiPriority="72" w:unhideWhenUsed="0"/>
+    <w:lsdException w:name="Colorful Grid" w:semiHidden="0" w:uiPriority="73" w:unhideWhenUsed="0"/>
+    <w:lsdException w:name="Light Shading Accent 1" w:semiHidden="0" w:uiPriority="60" w:unhideWhenUsed="0"/>
+    <w:lsdException w:name="Light List Accent 1" w:semiHidden="0" w:uiPriority="61" w:unhideWhenUsed="0"/>
+    <w:lsdException w:name="Light Grid Accent 1" w:semiHidden="0" w:uiPriority="62" w:unhideWhenUsed="0"/>
+    <w:lsdException w:name="Medium Shading 1 Accent 1" w:semiHidden="0" w:uiPriority="63" w:unhideWhenUsed="0"/>
+    <w:lsdException w:name="Medium Shading 2 Accent 1" w:semiHidden="0" w:uiPriority="64" w:unhideWhenUsed="0"/>
+    <w:lsdException w:name="Medium List 1 Accent 1" w:semiHidden="0" w:uiPriority="65" w:unhideWhenUsed="0"/>
+    <w:lsdException w:name="Revision" w:unhideWhenUsed="0"/>
+    <w:lsdException w:name="List Paragraph" w:semiHidden="0" w:uiPriority="34" w:unhideWhenUsed="0" w:qFormat="1"/>
+    <w:lsdException w:name="Quote" w:semiHidden="0" w:uiPriority="29" w:unhideWhenUsed="0" w:qFormat="1"/>
+    <w:lsdException w:name="Intense Quote" w:semiHidden="0" w:uiPriority="30" w:unhideWhenUsed="0" w:qFormat="1"/>
+    <w:lsdException w:name="Medium List 2 Accent 1" w:semiHidden="0" w:uiPriority="66" w:unhideWhenUsed="0"/>
+    <w:lsdException w:name="Medium Grid 1 Accent 1" w:semiHidden="0" w:uiPriority="67" w:unhideWhenUsed="0"/>
+    <w:lsdException w:name="Medium Grid 2 Accent 1" w:semiHidden="0" w:uiPriority="68" w:unhideWhenUsed="0"/>
+    <w:lsdException w:name="Medium Grid 3 Accent 1" w:semiHidden="0" w:uiPriority="69" w:unhideWhenUsed="0"/>
+    <w:lsdException w:name="Dark List Accent 1" w:semiHidden="0" w:uiPriority="70" w:unhideWhenUsed="0"/>
+    <w:lsdException w:name="Colorful Shading Accent 1" w:semiHidden="0" w:uiPriority="71" w:unhideWhenUsed="0"/>
+    <w:lsdException w:name="Colorful List Accent 1" w:semiHidden="0" w:uiPriority="72" w:unhideWhenUsed="0"/>
+    <w:lsdException w:name="Colorful Grid Accent 1" w:semiHidden="0" w:uiPriority="73" w:unhideWhenUsed="0"/>
+    <w:lsdException w:name="Light Shading Accent 2" w:semiHidden="0" w:uiPriority="60" w:unhideWhenUsed="0"/>
+    <w:lsdException w:name="Light List Accent 2" w:semiHidden="0" w:uiPriority="61" w:unhideWhenUsed="0"/>
+    <w:lsdException w:name="Light Grid Accent 2" w:semiHidden="0" w:uiPriority="62" w:unhideWhenUsed="0"/>
+    <w:lsdException w:name="Medium Shading 1 Accent 2" w:semiHidden="0" w:uiPriority="63" w:unhideWhenUsed="0"/>
+    <w:lsdException w:name="Medium Shading 2 Accent 2" w:semiHidden="0" w:uiPriority="64" w:unhideWhenUsed="0"/>
+    <w:lsdException w:name="Medium List 1 Accent 2" w:semiHidden="0" w:uiPriority="65" w:unhideWhenUsed="0"/>
+    <w:lsdException w:name="Medium List 2 Accent 2" w:semiHidden="0" w:uiPriority="66" w:unhideWhenUsed="0"/>
+    <w:lsdException w:name="Medium Grid 1 Accent 2" w:semiHidden="0" w:uiPriority="67" w:unhideWhenUsed="0"/>
+    <w:lsdException w:name="Medium Grid 2 Accent 2" w:semiHidden="0" w:uiPriority="68" w:unhideWhenUsed="0"/>
+    <w:lsdException w:name="Medium Grid 3 Accent 2" w:semiHidden="0" w:uiPriority="69" w:unhideWhenUsed="0"/>
+    <w:lsdException w:name="Dark List Accent 2" w:semiHidden="0" w:uiPriority="70" w:unhideWhenUsed="0"/>
+    <w:lsdException w:name="Colorful Shading Accent 2" w:semiHidden="0" w:uiPriority="71" w:unhideWhenUsed="0"/>
+    <w:lsdException w:name="Colorful List Accent 2" w:semiHidden="0" w:uiPriority="72" w:unhideWhenUsed="0"/>
+    <w:lsdException w:name="Colorful Grid Accent 2" w:semiHidden="0" w:uiPriority="73" w:unhideWhenUsed="0"/>
+    <w:lsdException w:name="Light Shading Accent 3" w:semiHidden="0" w:uiPriority="60" w:unhideWhenUsed="0"/>
+    <w:lsdException w:name="Light List Accent 3" w:semiHidden="0" w:uiPriority="61" w:unhideWhenUsed="0"/>
+    <w:lsdException w:name="Light Grid Accent 3" w:semiHidden="0" w:uiPriority="62" w:unhideWhenUsed="0"/>
+    <w:lsdException w:name="Medium Shading 1 Accent 3" w:semiHidden="0" w:uiPriority="63" w:unhideWhenUsed="0"/>
+    <w:lsdException w:name="Medium Shading 2 Accent 3" w:semiHidden="0" w:uiPriority="64" w:unhideWhenUsed="0"/>
+    <w:lsdException w:name="Medium List 1 Accent 3" w:semiHidden="0" w:uiPriority="65" w:unhideWhenUsed="0"/>
+    <w:lsdException w:name="Medium List 2 Accent 3" w:semiHidden="0" w:uiPriority="66" w:unhideWhenUsed="0"/>
+    <w:lsdException w:name="Medium Grid 1 Accent 3" w:semiHidden="0" w:uiPriority="67" w:unhideWhenUsed="0"/>
+    <w:lsdException w:name="Medium Grid 2 Accent 3" w:semiHidden="0" w:uiPriority="68" w:unhideWhenUsed="0"/>
+    <w:lsdException w:name="Medium Grid 3 Accent 3" w:semiHidden="0" w:uiPriority="69" w:unhideWhenUsed="0"/>
+    <w:lsdException w:name="Dark List Accent 3" w:semiHidden="0" w:uiPriority="70" w:unhideWhenUsed="0"/>
+    <w:lsdException w:name="Colorful Shading Accent 3" w:semiHidden="0" w:uiPriority="71" w:unhideWhenUsed="0"/>
+    <w:lsdException w:name="Colorful List Accent 3" w:semiHidden="0" w:uiPriority="72" w:unhideWhenUsed="0"/>
+    <w:lsdException w:name="Colorful Grid Accent 3" w:semiHidden="0" w:uiPriority="73" w:unhideWhenUsed="0"/>
+    <w:lsdException w:name="Light Shading Accent 4" w:semiHidden="0" w:uiPriority="60" w:unhideWhenUsed="0"/>
+    <w:lsdException w:name="Light List Accent 4" w:semiHidden="0" w:uiPriority="61" w:unhideWhenUsed="0"/>
+    <w:lsdException w:name="Light Grid Accent 4" w:semiHidden="0" w:uiPriority="62" w:unhideWhenUsed="0"/>
+    <w:lsdException w:name="Medium Shading 1 Accent 4" w:semiHidden="0" w:uiPriority="63" w:unhideWhenUsed="0"/>
+    <w:lsdException w:name="Medium Shading 2 Accent 4" w:semiHidden="0" w:uiPriority="64" w:unhideWhenUsed="0"/>
+    <w:lsdException w:name="Medium List 1 Accent 4" w:semiHidden="0" w:uiPriority="65" w:unhideWhenUsed="0"/>
+    <w:lsdException w:name="Medium List 2 Accent 4" w:semiHidden="0" w:uiPriority="66" w:unhideWhenUsed="0"/>
+    <w:lsdException w:name="Medium Grid 1 Accent 4" w:semiHidden="0" w:uiPriority="67" w:unhideWhenUsed="0"/>
+    <w:lsdException w:name="Medium Grid 2 Accent 4" w:semiHidden="0" w:uiPriority="68" w:unhideWhenUsed="0"/>
+    <w:lsdException w:name="Medium Grid 3 Accent 4" w:semiHidden="0" w:uiPriority="69" w:unhideWhenUsed="0"/>
+    <w:lsdException w:name="Dark List Accent 4" w:semiHidden="0" w:uiPriority="70" w:unhideWhenUsed="0"/>
+    <w:lsdException w:name="Colorful Shading Accent 4" w:semiHidden="0" w:uiPriority="71" w:unhideWhenUsed="0"/>
+    <w:lsdException w:name="Colorful List Accent 4" w:semiHidden="0" w:uiPriority="72" w:unhideWhenUsed="0"/>
+    <w:lsdException w:name="Colorful Grid Accent 4" w:semiHidden="0" w:uiPriority="73" w:unhideWhenUsed="0"/>
+    <w:lsdException w:name="Light Shading Accent 5" w:semiHidden="0" w:uiPriority="60" w:unhideWhenUsed="0"/>
+    <w:lsdException w:name="Light List Accent 5" w:semiHidden="0" w:uiPriority="61" w:unhideWhenUsed="0"/>
+    <w:lsdException w:name="Light Grid Accent 5" w:semiHidden="0" w:uiPriority="62" w:unhideWhenUsed="0"/>
+    <w:lsdException w:name="Medium Shading 1 Accent 5" w:semiHidden="0" w:uiPriority="63" w:unhideWhenUsed="0"/>
+    <w:lsdException w:name="Medium Shading 2 Accent 5" w:semiHidden="0" w:uiPriority="64" w:unhideWhenUsed="0"/>
+    <w:lsdException w:name="Medium List 1 Accent 5" w:semiHidden="0" w:uiPriority="65" w:unhideWhenUsed="0"/>
+    <w:lsdException w:name="Medium List 2 Accent 5" w:semiHidden="0" w:uiPriority="66" w:unhideWhenUsed="0"/>
+    <w:lsdException w:name="Medium Grid 1 Accent 5" w:semiHidden="0" w:uiPriority="67" w:unhideWhenUsed="0"/>
+    <w:lsdException w:name="Medium Grid 2 Accent 5" w:semiHidden="0" w:uiPriority="68" w:unhideWhenUsed="0"/>
+    <w:lsdException w:name="Medium Grid 3 Accent 5" w:semiHidden="0" w:uiPriority="69" w:unhideWhenUsed="0"/>
+    <w:lsdException w:name="Dark List Accent 5" w:semiHidden="0" w:uiPriority="70" w:unhideWhenUsed="0"/>
+    <w:lsdException w:name="Colorful Shading Accent 5" w:semiHidden="0" w:uiPriority="71" w:unhideWhenUsed="0"/>
+    <w:lsdException w:name="Colorful List Accent 5" w:semiHidden="0" w:uiPriority="72" w:unhideWhenUsed="0"/>
+    <w:lsdException w:name="Colorful Grid Accent 5" w:semiHidden="0" w:uiPriority="73" w:unhideWhenUsed="0"/>
+    <w:lsdException w:name="Light Shading Accent 6" w:semiHidden="0" w:uiPriority="60" w:unhideWhenUsed="0"/>
+    <w:lsdException w:name="Light List Accent 6" w:semiHidden="0" w:uiPriority="61" w:unhideWhenUsed="0"/>
+    <w:lsdException w:name="Light Grid Accent 6" w:semiHidden="0" w:uiPriority="62" w:unhideWhenUsed="0"/>
+    <w:lsdException w:name="Medium Shading 1 Accent 6" w:semiHidden="0" w:uiPriority="63" w:unhideWhenUsed="0"/>
+    <w:lsdException w:name="Medium Shading 2 Accent 6" w:semiHidden="0" w:uiPriority="64" w:unhideWhenUsed="0"/>
+    <w:lsdException w:name="Medium List 1 Accent 6" w:semiHidden="0" w:uiPriority="65" w:unhideWhenUsed="0"/>
+    <w:lsdException w:name="Medium List 2 Accent 6" w:semiHidden="0" w:uiPriority="66" w:unhideWhenUsed="0"/>
+    <w:lsdException w:name="Medium Grid 1 Accent 6" w:semiHidden="0" w:uiPriority="67" w:unhideWhenUsed="0"/>
+    <w:lsdException w:name="Medium Grid 2 Accent 6" w:semiHidden="0" w:uiPriority="68" w:unhideWhenUsed="0"/>
+    <w:lsdException w:name="Medium Grid 3 Accent 6" w:semiHidden="0" w:uiPriority="69" w:unhideWhenUsed="0"/>
+    <w:lsdException w:name="Dark List Accent 6" w:semiHidden="0" w:uiPriority="70" w:unhideWhenUsed="0"/>
+    <w:lsdException w:name="Colorful Shading Accent 6" w:semiHidden="0" w:uiPriority="71" w:unhideWhenUsed="0"/>
+    <w:lsdException w:name="Colorful List Accent 6" w:semiHidden="0" w:uiPriority="72" w:unhideWhenUsed="0"/>
+    <w:lsdException w:name="Colorful Grid Accent 6" w:semiHidden="0" w:uiPriority="73" w:unhideWhenUsed="0"/>
+    <w:lsdException w:name="Subtle Emphasis" w:semiHidden="0" w:uiPriority="19" w:unhideWhenUsed="0" w:qFormat="1"/>
+    <w:lsdException w:name="Intense Emphasis" w:semiHidden="0" w:uiPriority="21" w:unhideWhenUsed="0" w:qFormat="1"/>
+    <w:lsdException w:name="Subtle Reference" w:semiHidden="0" w:uiPriority="31" w:unhideWhenUsed="0" w:qFormat="1"/>
+    <w:lsdException w:name="Intense Reference" w:semiHidden="0" w:uiPriority="32" w:unhideWhenUsed="0" w:qFormat="1"/>
+    <w:lsdException w:name="Book Title" w:semiHidden="0" w:uiPriority="33" w:unhideWhenUsed="0" w:qFormat="1"/>
+    <w:lsdException w:name="Bibliography" w:uiPriority="37"/>
+    <w:lsdException w:name="TOC Heading" w:uiPriority="39" w:qFormat="1"/>
+  </w:latentStyles>
+  <w:style w:type="paragraph" w:default="1" w:styleId="Normal">
+    <w:name w:val="Normal"/>
+    <w:qFormat/>
+  </w:style>
+  <w:style w:type="paragraph" w:styleId="Titre2">
+    <w:name w:val="heading 2"/>
+    <w:basedOn w:val="Normal"/>
+    <w:next w:val="Normal"/>
+    <w:link w:val="Titre2Car"/>
+    <w:uiPriority w:val="9"/>
+    <w:unhideWhenUsed/>
+    <w:qFormat/>
+    <w:rsid w:val="008045AB"/>
+    <w:pPr>
+      <w:keepNext/>
+      <w:keepLines/>
+      <w:spacing w:before="200" w:after="0"/>
+      <w:outlineLvl w:val="1"/>
+    </w:pPr>
+    <w:rPr>
+      <w:rFonts w:asciiTheme="majorHAnsi" w:eastAsiaTheme="majorEastAsia" w:hAnsiTheme="majorHAnsi" w:cstheme="majorBidi"/>
+      <w:b/>
+      <w:bCs/>
+      <w:color w:val="4F81BD" w:themeColor="accent1"/>
+      <w:sz w:val="26"/>
+      <w:szCs w:val="26"/>
+    </w:rPr>
+  </w:style>
+  <w:style w:type="paragraph" w:styleId="Titre3">
+    <w:name w:val="heading 3"/>
+    <w:basedOn w:val="Normal"/>
+    <w:next w:val="Normal"/>
+    <w:link w:val="Titre3Car"/>
+    <w:uiPriority w:val="9"/>
+    <w:unhideWhenUsed/>
+    <w:qFormat/>
+    <w:rsid w:val="008045AB"/>
+    <w:pPr>
+      <w:keepNext/>
+      <w:keepLines/>
+      <w:spacing w:before="200" w:after="0"/>
+      <w:outlineLvl w:val="2"/>
+    </w:pPr>
+    <w:rPr>
+      <w:rFonts w:asciiTheme="majorHAnsi" w:eastAsiaTheme="majorEastAsia" w:hAnsiTheme="majorHAnsi" w:cstheme="majorBidi"/>
+      <w:b/>
+      <w:bCs/>
+      <w:color w:val="4F81BD" w:themeColor="accent1"/>
+    </w:rPr>
+  </w:style>
+  <w:style w:type="character" w:default="1" w:styleId="Policepardfaut">
+    <w:name w:val="Default Paragraph Font"/>
+    <w:uiPriority w:val="1"/>
+    <w:semiHidden/>
+    <w:unhideWhenUsed/>
+  </w:style>
+  <w:style w:type="table" w:default="1" w:styleId="TableauNormal">
+    <w:name w:val="Normal Table"/>
+    <w:uiPriority w:val="99"/>
+    <w:semiHidden/>
+    <w:unhideWhenUsed/>
+    <w:tblPr>
+      <w:tblInd w:w="0" w:type="dxa"/>
+      <w:tblCellMar>
+        <w:top w:w="0" w:type="dxa"/>
+        <w:left w:w="108" w:type="dxa"/>
+        <w:bottom w:w="0" w:type="dxa"/>
+        <w:right w:w="108" w:type="dxa"/>
+      </w:tblCellMar>
+    </w:tblPr>
+  </w:style>
+  <w:style w:type="numbering" w:default="1" w:styleId="Aucuneliste">
+    <w:name w:val="No List"/>
+    <w:uiPriority w:val="99"/>
+    <w:semiHidden/>
+    <w:unhideWhenUsed/>
+  </w:style>
+  <w:style w:type="table" w:styleId="Grilledutableau">
+    <w:name w:val="Table Grid"/>
+    <w:basedOn w:val="TableauNormal"/>
+    <w:uiPriority w:val="59"/>
+    <w:rsid w:val="00A9006A"/>
+    <w:pPr>
+      <w:spacing w:after="0" w:line="240" w:lineRule="auto"/>
+    </w:pPr>
+    <w:tblPr>
+      <w:tblInd w:w="0" w:type="dxa"/>
+      <w:tblBorders>
+        <w:top w:val="single" w:sz="4" w:space="0" w:color="auto"/>
+        <w:left w:val="single" w:sz="4" w:space="0" w:color="auto"/>
+        <w:bottom w:val="single" w:sz="4" w:space="0" w:color="auto"/>
+        <w:right w:val="single" w:sz="4" w:space="0" w:color="auto"/>
+        <w:insideH w:val="single" w:sz="4" w:space="0" w:color="auto"/>
+        <w:insideV w:val="single" w:sz="4" w:space="0" w:color="auto"/>
+      </w:tblBorders>
+      <w:tblCellMar>
+        <w:top w:w="0" w:type="dxa"/>
+        <w:left w:w="108" w:type="dxa"/>
+        <w:bottom w:w="0" w:type="dxa"/>
+        <w:right w:w="108" w:type="dxa"/>
+      </w:tblCellMar>
     </w:tblPr>
   </w:style>
   <w:style w:type="paragraph" w:styleId="Paragraphedeliste">
@@ -4100,7 +4105,7 @@
 </file>
 
 <file path=customXml/itemProps1.xml><?xml version="1.0" encoding="utf-8"?>
-<ds:datastoreItem xmlns:ds="http://schemas.openxmlformats.org/officeDocument/2006/customXml" ds:itemID="{C079A78E-A75E-4AD2-AEE3-BC8197F23975}">
+<ds:datastoreItem xmlns:ds="http://schemas.openxmlformats.org/officeDocument/2006/customXml" ds:itemID="{CFB2404E-E0B6-47B9-A637-11E5DBAF932C}">
   <ds:schemaRefs>
     <ds:schemaRef ds:uri="http://schemas.openxmlformats.org/officeDocument/2006/bibliography"/>
   </ds:schemaRefs>

</xml_diff>